<commit_message>
changed instruments to guitars
</commit_message>
<xml_diff>
--- a/documents/Software Project.docx
+++ b/documents/Software Project.docx
@@ -1,6 +1,6 @@
 
 <file path=word/document.xml><?xml version="1.0" encoding="utf-8"?>
-<w:document xmlns:wpc="http://schemas.microsoft.com/office/word/2010/wordprocessingCanvas" xmlns:cx="http://schemas.microsoft.com/office/drawing/2014/chartex" xmlns:cx1="http://schemas.microsoft.com/office/drawing/2015/9/8/chartex" xmlns:cx2="http://schemas.microsoft.com/office/drawing/2015/10/21/chartex" xmlns:cx3="http://schemas.microsoft.com/office/drawing/2016/5/9/chartex" xmlns:cx4="http://schemas.microsoft.com/office/drawing/2016/5/10/chartex" xmlns:cx5="http://schemas.microsoft.com/office/drawing/2016/5/11/chartex" xmlns:cx6="http://schemas.microsoft.com/office/drawing/2016/5/12/chartex" xmlns:cx7="http://schemas.microsoft.com/office/drawing/2016/5/13/chartex" xmlns:cx8="http://schemas.microsoft.com/office/drawing/2016/5/14/chartex" xmlns:mc="http://schemas.openxmlformats.org/markup-compatibility/2006" xmlns:aink="http://schemas.microsoft.com/office/drawing/2016/ink" xmlns:am3d="http://schemas.microsoft.com/office/drawing/2017/model3d" xmlns:o="urn:schemas-microsoft-com:office:office" xmlns:r="http://schemas.openxmlformats.org/officeDocument/2006/relationships" xmlns:m="http://schemas.openxmlformats.org/officeDocument/2006/math" xmlns:v="urn:schemas-microsoft-com:vml" xmlns:wp14="http://schemas.microsoft.com/office/word/2010/wordprocessingDrawing" xmlns:wp="http://schemas.openxmlformats.org/drawingml/2006/wordprocessingDrawing" xmlns:w10="urn:schemas-microsoft-com:office:word" xmlns:w="http://schemas.openxmlformats.org/wordprocessingml/2006/main" xmlns:w14="http://schemas.microsoft.com/office/word/2010/wordml" xmlns:w15="http://schemas.microsoft.com/office/word/2012/wordml" xmlns:w16cid="http://schemas.microsoft.com/office/word/2016/wordml/cid" xmlns:w16se="http://schemas.microsoft.com/office/word/2015/wordml/symex" xmlns:wpg="http://schemas.microsoft.com/office/word/2010/wordprocessingGroup" xmlns:wpi="http://schemas.microsoft.com/office/word/2010/wordprocessingInk" xmlns:wne="http://schemas.microsoft.com/office/word/2006/wordml" xmlns:wps="http://schemas.microsoft.com/office/word/2010/wordprocessingShape" mc:Ignorable="w14 w15 w16se w16cid wp14">
+<w:document xmlns:wpc="http://schemas.microsoft.com/office/word/2010/wordprocessingCanvas" xmlns:cx="http://schemas.microsoft.com/office/drawing/2014/chartex" xmlns:cx1="http://schemas.microsoft.com/office/drawing/2015/9/8/chartex" xmlns:cx2="http://schemas.microsoft.com/office/drawing/2015/10/21/chartex" xmlns:cx3="http://schemas.microsoft.com/office/drawing/2016/5/9/chartex" xmlns:cx4="http://schemas.microsoft.com/office/drawing/2016/5/10/chartex" xmlns:cx5="http://schemas.microsoft.com/office/drawing/2016/5/11/chartex" xmlns:cx6="http://schemas.microsoft.com/office/drawing/2016/5/12/chartex" xmlns:cx7="http://schemas.microsoft.com/office/drawing/2016/5/13/chartex" xmlns:cx8="http://schemas.microsoft.com/office/drawing/2016/5/14/chartex" xmlns:mc="http://schemas.openxmlformats.org/markup-compatibility/2006" xmlns:aink="http://schemas.microsoft.com/office/drawing/2016/ink" xmlns:am3d="http://schemas.microsoft.com/office/drawing/2017/model3d" xmlns:o="urn:schemas-microsoft-com:office:office" xmlns:oel="http://schemas.microsoft.com/office/2019/extlst" xmlns:r="http://schemas.openxmlformats.org/officeDocument/2006/relationships" xmlns:m="http://schemas.openxmlformats.org/officeDocument/2006/math" xmlns:v="urn:schemas-microsoft-com:vml" xmlns:wp14="http://schemas.microsoft.com/office/word/2010/wordprocessingDrawing" xmlns:wp="http://schemas.openxmlformats.org/drawingml/2006/wordprocessingDrawing" xmlns:w10="urn:schemas-microsoft-com:office:word" xmlns:w="http://schemas.openxmlformats.org/wordprocessingml/2006/main" xmlns:w14="http://schemas.microsoft.com/office/word/2010/wordml" xmlns:w15="http://schemas.microsoft.com/office/word/2012/wordml" xmlns:w16cex="http://schemas.microsoft.com/office/word/2018/wordml/cex" xmlns:w16cid="http://schemas.microsoft.com/office/word/2016/wordml/cid" xmlns:w16="http://schemas.microsoft.com/office/word/2018/wordml" xmlns:w16sdtdh="http://schemas.microsoft.com/office/word/2020/wordml/sdtdatahash" xmlns:w16se="http://schemas.microsoft.com/office/word/2015/wordml/symex" xmlns:wpg="http://schemas.microsoft.com/office/word/2010/wordprocessingGroup" xmlns:wpi="http://schemas.microsoft.com/office/word/2010/wordprocessingInk" xmlns:wne="http://schemas.microsoft.com/office/word/2006/wordml" xmlns:wps="http://schemas.microsoft.com/office/word/2010/wordprocessingShape" mc:Ignorable="w14 w15 w16se w16cid w16 w16cex w16sdtdh wp14">
   <w:body>
     <w:p>
       <w:pPr>
@@ -188,7 +188,10 @@
     </w:p>
     <w:p>
       <w:r>
-        <w:t>Online shop for bidding on second hand instruments</w:t>
+        <w:t xml:space="preserve">Online shop for bidding on second hand </w:t>
+      </w:r>
+      <w:r>
+        <w:t>guitars</w:t>
       </w:r>
     </w:p>
     <w:p>
@@ -480,6 +483,7 @@
           <w:docPartUnique/>
         </w:docPartObj>
       </w:sdtPr>
+      <w:sdtEndPr/>
       <w:sdtContent>
         <w:p>
           <w:pPr>
@@ -7191,7 +7195,28 @@
     </w:p>
     <w:p>
       <w:r>
-        <w:t xml:space="preserve">My business idea is an online shop that allows users to sell their instruments or start bids for them. This will give an alternative and sustainable option for buying instruments instead of relying on buying instruments new from larger companies like Epiphone or fender. </w:t>
+        <w:t xml:space="preserve">My business idea is an online shop that allows users to sell their </w:t>
+      </w:r>
+      <w:r>
+        <w:t>guitars</w:t>
+      </w:r>
+      <w:r>
+        <w:t xml:space="preserve"> or start bids for them. This will give an alternative and sustainable option for buying </w:t>
+      </w:r>
+      <w:r>
+        <w:t>guitar</w:t>
+      </w:r>
+      <w:r>
+        <w:t>s</w:t>
+      </w:r>
+      <w:r>
+        <w:t xml:space="preserve"> instead of relying on buying </w:t>
+      </w:r>
+      <w:r>
+        <w:t>guitars</w:t>
+      </w:r>
+      <w:r>
+        <w:t xml:space="preserve"> new from larger companies like Epiphone or fender. </w:t>
       </w:r>
     </w:p>
     <w:p>
@@ -7212,23 +7237,7 @@
         <w:t xml:space="preserve"> </w:t>
       </w:r>
       <w:r>
-        <w:t xml:space="preserve">The business model is loosely based off how </w:t>
-      </w:r>
-      <w:proofErr w:type="spellStart"/>
-      <w:r>
-        <w:t>Depop</w:t>
-      </w:r>
-      <w:proofErr w:type="spellEnd"/>
-      <w:r>
-        <w:t xml:space="preserve"> works. </w:t>
-      </w:r>
-      <w:proofErr w:type="spellStart"/>
-      <w:r>
-        <w:t>Depop</w:t>
-      </w:r>
-      <w:proofErr w:type="spellEnd"/>
-      <w:r>
-        <w:t xml:space="preserve"> allows users to sell their clothes online and they take a commission off every transaction. My website would work in the same way. </w:t>
+        <w:t xml:space="preserve">The business model is loosely based off how Depop works. Depop allows users to sell their clothes online and they take a commission off every transaction. My website would work in the same way. </w:t>
       </w:r>
     </w:p>
     <w:p>
@@ -7249,12 +7258,24 @@
         <w:t>was worth USD 14.20 billion in 2022</w:t>
       </w:r>
       <w:r>
-        <w:t xml:space="preserve"> and is expected to grow 7.4% from 2023 to 2030. There is a gap in the market for users to find and sell sustainably sourced instruments.</w:t>
-      </w:r>
-    </w:p>
-    <w:p>
-      <w:r>
-        <w:t xml:space="preserve">The most obvious demographic for instruments </w:t>
+        <w:t xml:space="preserve"> and is expected to grow 7.4% from 2023 to 2030. There is a gap in the market for users to find and sell sustainably sourced </w:t>
+      </w:r>
+      <w:r>
+        <w:t>guitars</w:t>
+      </w:r>
+      <w:r>
+        <w:t>.</w:t>
+      </w:r>
+    </w:p>
+    <w:p>
+      <w:r>
+        <w:t xml:space="preserve">The most obvious demographic for </w:t>
+      </w:r>
+      <w:r>
+        <w:t>guitars</w:t>
+      </w:r>
+      <w:r>
+        <w:t xml:space="preserve"> </w:t>
       </w:r>
       <w:r>
         <w:t>is</w:t>
@@ -7302,7 +7323,10 @@
         <w:t xml:space="preserve">There is no need for suppliers for this business as the users are their own suppliers as they are the ones selling and buying their own </w:t>
       </w:r>
       <w:r>
-        <w:t>instruments.</w:t>
+        <w:t>guitars</w:t>
+      </w:r>
+      <w:r>
+        <w:t>.</w:t>
       </w:r>
     </w:p>
     <w:p>
@@ -7322,10 +7346,14 @@
       <w:r>
         <w:t>second-hand</w:t>
       </w:r>
-      <w:bookmarkStart w:id="8" w:name="_GoBack"/>
-      <w:bookmarkEnd w:id="8"/>
-      <w:r>
-        <w:t xml:space="preserve"> instruments, </w:t>
+      <w:r>
+        <w:t xml:space="preserve"> </w:t>
+      </w:r>
+      <w:r>
+        <w:t>guitars</w:t>
+      </w:r>
+      <w:r>
+        <w:t xml:space="preserve">, </w:t>
       </w:r>
       <w:r>
         <w:t>their</w:t>
@@ -7339,55 +7367,70 @@
       <w:pPr>
         <w:pStyle w:val="Heading2"/>
       </w:pPr>
-      <w:bookmarkStart w:id="9" w:name="_Toc96009479"/>
+      <w:bookmarkStart w:id="8" w:name="_Toc96009479"/>
       <w:r>
         <w:lastRenderedPageBreak/>
         <w:t>Employees</w:t>
       </w:r>
+      <w:bookmarkEnd w:id="8"/>
+    </w:p>
+    <w:p>
+      <w:r>
+        <w:t xml:space="preserve">As I mentioned in the </w:t>
+      </w:r>
+      <w:r>
+        <w:t>supplier’s</w:t>
+      </w:r>
+      <w:r>
+        <w:t xml:space="preserve"> section where I said the customers would handle supplying their own </w:t>
+      </w:r>
+      <w:r>
+        <w:t>guitars</w:t>
+      </w:r>
+      <w:r>
+        <w:t>.</w:t>
+      </w:r>
+    </w:p>
+    <w:p/>
+    <w:p>
+      <w:pPr>
+        <w:pStyle w:val="Heading2"/>
+      </w:pPr>
+      <w:bookmarkStart w:id="9" w:name="_Toc96009480"/>
+      <w:r>
+        <w:t>Environmental Impact</w:t>
+      </w:r>
       <w:bookmarkEnd w:id="9"/>
     </w:p>
     <w:p>
       <w:r>
-        <w:t xml:space="preserve">As I mentioned in the </w:t>
-      </w:r>
-      <w:r>
-        <w:t>supplier’s</w:t>
-      </w:r>
-      <w:r>
-        <w:t xml:space="preserve"> section where I said the customers would handle supplying their own instruments</w:t>
+        <w:t xml:space="preserve">While </w:t>
+      </w:r>
+      <w:r>
+        <w:t>guitars</w:t>
+      </w:r>
+      <w:r>
+        <w:t xml:space="preserve"> are not the worst contributor to climate </w:t>
+      </w:r>
+      <w:r>
+        <w:t>change,</w:t>
+      </w:r>
+      <w:r>
+        <w:t xml:space="preserve"> they are far from perfect. </w:t>
+      </w:r>
+      <w:r>
+        <w:t>Some of the most endangered tree species are used for creating guitars for example Honduran rose wood or Pau Brazil. This store hopes to reduce the environmental impact.</w:t>
+      </w:r>
+    </w:p>
+    <w:p>
+      <w:r>
+        <w:t xml:space="preserve">From manufacturing new </w:t>
+      </w:r>
+      <w:r>
+        <w:t>guitars</w:t>
       </w:r>
       <w:r>
         <w:t>.</w:t>
-      </w:r>
-    </w:p>
-    <w:p/>
-    <w:p>
-      <w:pPr>
-        <w:pStyle w:val="Heading2"/>
-      </w:pPr>
-      <w:bookmarkStart w:id="10" w:name="_Toc96009480"/>
-      <w:r>
-        <w:t>Environmental Impact</w:t>
-      </w:r>
-      <w:bookmarkEnd w:id="10"/>
-    </w:p>
-    <w:p>
-      <w:r>
-        <w:t xml:space="preserve">While instruments are not the worst contributor to climate </w:t>
-      </w:r>
-      <w:r>
-        <w:t>change,</w:t>
-      </w:r>
-      <w:r>
-        <w:t xml:space="preserve"> they are far from perfect. </w:t>
-      </w:r>
-      <w:r>
-        <w:t>Some of the most endangered tree species are used for creating guitars for example Honduran rose wood or Pau Brazil. This store hopes to reduce the environmental impact.</w:t>
-      </w:r>
-    </w:p>
-    <w:p>
-      <w:r>
-        <w:t>From manufacturing new instruments.</w:t>
       </w:r>
     </w:p>
     <w:p/>
@@ -7407,12 +7450,12 @@
           <w:szCs w:val="24"/>
         </w:rPr>
       </w:pPr>
-      <w:bookmarkStart w:id="11" w:name="_Toc96009481"/>
+      <w:bookmarkStart w:id="10" w:name="_Toc96009481"/>
       <w:r>
         <w:lastRenderedPageBreak/>
         <w:t>Requirements</w:t>
       </w:r>
-      <w:bookmarkEnd w:id="11"/>
+      <w:bookmarkEnd w:id="10"/>
       <w:r>
         <w:t xml:space="preserve"> </w:t>
       </w:r>
@@ -7424,13 +7467,13 @@
         <w:spacing w:line="259" w:lineRule="auto"/>
         <w:ind w:left="576"/>
       </w:pPr>
-      <w:bookmarkStart w:id="12" w:name="_Toc36624851"/>
-      <w:bookmarkStart w:id="13" w:name="_Toc96009482"/>
+      <w:bookmarkStart w:id="11" w:name="_Toc36624851"/>
+      <w:bookmarkStart w:id="12" w:name="_Toc96009482"/>
       <w:r>
         <w:t>Introduction</w:t>
       </w:r>
+      <w:bookmarkEnd w:id="11"/>
       <w:bookmarkEnd w:id="12"/>
-      <w:bookmarkEnd w:id="13"/>
     </w:p>
     <w:p/>
     <w:p>
@@ -7475,13 +7518,13 @@
         <w:spacing w:line="259" w:lineRule="auto"/>
         <w:ind w:left="576"/>
       </w:pPr>
-      <w:bookmarkStart w:id="14" w:name="_Toc36624852"/>
-      <w:bookmarkStart w:id="15" w:name="_Toc96009483"/>
+      <w:bookmarkStart w:id="13" w:name="_Toc36624852"/>
+      <w:bookmarkStart w:id="14" w:name="_Toc96009483"/>
       <w:r>
         <w:t>Requirements gathering</w:t>
       </w:r>
+      <w:bookmarkEnd w:id="13"/>
       <w:bookmarkEnd w:id="14"/>
-      <w:bookmarkEnd w:id="15"/>
     </w:p>
     <w:p/>
     <w:p>
@@ -7490,13 +7533,13 @@
         <w:spacing w:after="160" w:line="259" w:lineRule="auto"/>
         <w:ind w:left="720"/>
       </w:pPr>
-      <w:bookmarkStart w:id="16" w:name="_Toc36624853"/>
-      <w:bookmarkStart w:id="17" w:name="_Toc96009484"/>
+      <w:bookmarkStart w:id="15" w:name="_Toc36624853"/>
+      <w:bookmarkStart w:id="16" w:name="_Toc96009484"/>
       <w:r>
         <w:t>Similar applications</w:t>
       </w:r>
+      <w:bookmarkEnd w:id="15"/>
       <w:bookmarkEnd w:id="16"/>
-      <w:bookmarkEnd w:id="17"/>
     </w:p>
     <w:p>
       <w:pPr>
@@ -7611,13 +7654,13 @@
         <w:spacing w:after="160" w:line="259" w:lineRule="auto"/>
         <w:ind w:left="720"/>
       </w:pPr>
-      <w:bookmarkStart w:id="18" w:name="_Toc36624854"/>
-      <w:bookmarkStart w:id="19" w:name="_Toc96009485"/>
+      <w:bookmarkStart w:id="17" w:name="_Toc36624854"/>
+      <w:bookmarkStart w:id="18" w:name="_Toc96009485"/>
       <w:r>
         <w:t>Interviews</w:t>
       </w:r>
+      <w:bookmarkEnd w:id="17"/>
       <w:bookmarkEnd w:id="18"/>
-      <w:bookmarkEnd w:id="19"/>
     </w:p>
     <w:p>
       <w:pPr>
@@ -7663,13 +7706,13 @@
         <w:spacing w:line="259" w:lineRule="auto"/>
         <w:ind w:left="576"/>
       </w:pPr>
-      <w:bookmarkStart w:id="20" w:name="_Toc36624856"/>
-      <w:bookmarkStart w:id="21" w:name="_Toc96009486"/>
+      <w:bookmarkStart w:id="19" w:name="_Toc36624856"/>
+      <w:bookmarkStart w:id="20" w:name="_Toc96009486"/>
       <w:r>
         <w:t>Requirements modelling</w:t>
       </w:r>
+      <w:bookmarkEnd w:id="19"/>
       <w:bookmarkEnd w:id="20"/>
-      <w:bookmarkEnd w:id="21"/>
     </w:p>
     <w:p>
       <w:pPr>
@@ -7677,13 +7720,13 @@
         <w:spacing w:after="160" w:line="259" w:lineRule="auto"/>
         <w:ind w:left="720"/>
       </w:pPr>
-      <w:bookmarkStart w:id="22" w:name="_Toc36624858"/>
-      <w:bookmarkStart w:id="23" w:name="_Toc96009487"/>
+      <w:bookmarkStart w:id="21" w:name="_Toc36624858"/>
+      <w:bookmarkStart w:id="22" w:name="_Toc96009487"/>
       <w:r>
         <w:t>Functional requirements</w:t>
       </w:r>
+      <w:bookmarkEnd w:id="21"/>
       <w:bookmarkEnd w:id="22"/>
-      <w:bookmarkEnd w:id="23"/>
     </w:p>
     <w:p>
       <w:pPr>
@@ -7786,13 +7829,13 @@
         <w:spacing w:after="160" w:line="259" w:lineRule="auto"/>
         <w:ind w:left="720"/>
       </w:pPr>
-      <w:bookmarkStart w:id="24" w:name="_Toc36624859"/>
-      <w:bookmarkStart w:id="25" w:name="_Toc96009488"/>
+      <w:bookmarkStart w:id="23" w:name="_Toc36624859"/>
+      <w:bookmarkStart w:id="24" w:name="_Toc96009488"/>
       <w:r>
         <w:t>Non-functional requirements</w:t>
       </w:r>
+      <w:bookmarkEnd w:id="23"/>
       <w:bookmarkEnd w:id="24"/>
-      <w:bookmarkEnd w:id="25"/>
     </w:p>
     <w:p>
       <w:pPr>
@@ -7871,13 +7914,13 @@
         <w:spacing w:after="160" w:line="259" w:lineRule="auto"/>
         <w:ind w:left="720"/>
       </w:pPr>
-      <w:bookmarkStart w:id="26" w:name="_Toc36624860"/>
-      <w:bookmarkStart w:id="27" w:name="_Toc96009489"/>
+      <w:bookmarkStart w:id="25" w:name="_Toc36624860"/>
+      <w:bookmarkStart w:id="26" w:name="_Toc96009489"/>
       <w:r>
         <w:t>Use Case Diagrams</w:t>
       </w:r>
+      <w:bookmarkEnd w:id="25"/>
       <w:bookmarkEnd w:id="26"/>
-      <w:bookmarkEnd w:id="27"/>
     </w:p>
     <w:p>
       <w:pPr>
@@ -7970,13 +8013,13 @@
         <w:spacing w:line="259" w:lineRule="auto"/>
         <w:ind w:left="576"/>
       </w:pPr>
-      <w:bookmarkStart w:id="28" w:name="_Toc36624861"/>
-      <w:bookmarkStart w:id="29" w:name="_Toc96009490"/>
+      <w:bookmarkStart w:id="27" w:name="_Toc36624861"/>
+      <w:bookmarkStart w:id="28" w:name="_Toc96009490"/>
       <w:r>
         <w:t>Feasibility</w:t>
       </w:r>
+      <w:bookmarkEnd w:id="27"/>
       <w:bookmarkEnd w:id="28"/>
-      <w:bookmarkEnd w:id="29"/>
     </w:p>
     <w:p/>
     <w:p>
@@ -8021,7 +8064,7 @@
           <w:szCs w:val="28"/>
         </w:rPr>
       </w:pPr>
-      <w:bookmarkStart w:id="30" w:name="_Toc96009491"/>
+      <w:bookmarkStart w:id="29" w:name="_Toc96009491"/>
       <w:r>
         <w:rPr>
           <w:sz w:val="28"/>
@@ -8030,18 +8073,18 @@
         <w:lastRenderedPageBreak/>
         <w:t>Web application Design</w:t>
       </w:r>
-      <w:bookmarkEnd w:id="30"/>
+      <w:bookmarkEnd w:id="29"/>
     </w:p>
     <w:p>
       <w:pPr>
         <w:pStyle w:val="Heading2"/>
         <w:ind w:left="630"/>
       </w:pPr>
-      <w:bookmarkStart w:id="31" w:name="_Toc96009492"/>
+      <w:bookmarkStart w:id="30" w:name="_Toc96009492"/>
       <w:r>
         <w:t>Layout</w:t>
       </w:r>
-      <w:bookmarkEnd w:id="31"/>
+      <w:bookmarkEnd w:id="30"/>
     </w:p>
     <w:p>
       <w:pPr>
@@ -8061,37 +8104,23 @@
         <w:pStyle w:val="Heading2"/>
         <w:ind w:left="630"/>
       </w:pPr>
-      <w:bookmarkStart w:id="32" w:name="_Toc96009493"/>
+      <w:bookmarkStart w:id="31" w:name="_Toc96009493"/>
       <w:r>
         <w:t>Interaction</w:t>
       </w:r>
-      <w:bookmarkEnd w:id="32"/>
-    </w:p>
-    <w:p>
-      <w:pPr>
-        <w:rPr>
-          <w:color w:val="FF0000"/>
-        </w:rPr>
-      </w:pPr>
-      <w:r>
-        <w:rPr>
-          <w:color w:val="FF0000"/>
-        </w:rPr>
-        <w:t xml:space="preserve">What are the navigation elements, form </w:t>
-      </w:r>
-      <w:proofErr w:type="gramStart"/>
-      <w:r>
-        <w:rPr>
-          <w:color w:val="FF0000"/>
-        </w:rPr>
-        <w:t>elements.</w:t>
-      </w:r>
-      <w:proofErr w:type="gramEnd"/>
-      <w:r>
-        <w:rPr>
-          <w:color w:val="FF0000"/>
-        </w:rPr>
-        <w:t xml:space="preserve"> How does the user interact with the application?</w:t>
+      <w:bookmarkEnd w:id="31"/>
+    </w:p>
+    <w:p>
+      <w:pPr>
+        <w:rPr>
+          <w:color w:val="FF0000"/>
+        </w:rPr>
+      </w:pPr>
+      <w:r>
+        <w:rPr>
+          <w:color w:val="FF0000"/>
+        </w:rPr>
+        <w:t>What are the navigation elements, form elements. How does the user interact with the application?</w:t>
       </w:r>
     </w:p>
     <w:p>
@@ -8099,11 +8128,11 @@
         <w:pStyle w:val="Heading2"/>
         <w:ind w:left="630"/>
       </w:pPr>
-      <w:bookmarkStart w:id="33" w:name="_Toc96009494"/>
+      <w:bookmarkStart w:id="32" w:name="_Toc96009494"/>
       <w:r>
         <w:t>Colour schemes</w:t>
       </w:r>
-      <w:bookmarkEnd w:id="33"/>
+      <w:bookmarkEnd w:id="32"/>
     </w:p>
     <w:p>
       <w:pPr>
@@ -8124,11 +8153,11 @@
         <w:pStyle w:val="Heading2"/>
         <w:ind w:left="630"/>
       </w:pPr>
-      <w:bookmarkStart w:id="34" w:name="_Toc96009495"/>
+      <w:bookmarkStart w:id="33" w:name="_Toc96009495"/>
       <w:r>
         <w:t>Font choices</w:t>
       </w:r>
-      <w:bookmarkEnd w:id="34"/>
+      <w:bookmarkEnd w:id="33"/>
     </w:p>
     <w:p>
       <w:pPr>
@@ -8149,37 +8178,23 @@
         <w:pStyle w:val="Heading2"/>
         <w:ind w:left="630"/>
       </w:pPr>
-      <w:bookmarkStart w:id="35" w:name="_Toc96009496"/>
+      <w:bookmarkStart w:id="34" w:name="_Toc96009496"/>
       <w:r>
         <w:t>Wireframes</w:t>
       </w:r>
-      <w:bookmarkEnd w:id="35"/>
-    </w:p>
-    <w:p>
-      <w:pPr>
-        <w:rPr>
-          <w:color w:val="FF0000"/>
-        </w:rPr>
-      </w:pPr>
-      <w:r>
-        <w:rPr>
-          <w:color w:val="FF0000"/>
-        </w:rPr>
-        <w:t xml:space="preserve">Describe how to navigate from one page to the next by adding a diagram of the different screens and what the main functionality </w:t>
-      </w:r>
-      <w:proofErr w:type="gramStart"/>
-      <w:r>
-        <w:rPr>
-          <w:color w:val="FF0000"/>
-        </w:rPr>
-        <w:t>is</w:t>
-      </w:r>
-      <w:proofErr w:type="gramEnd"/>
-      <w:r>
-        <w:rPr>
-          <w:color w:val="FF0000"/>
-        </w:rPr>
-        <w:t>.</w:t>
+      <w:bookmarkEnd w:id="34"/>
+    </w:p>
+    <w:p>
+      <w:pPr>
+        <w:rPr>
+          <w:color w:val="FF0000"/>
+        </w:rPr>
+      </w:pPr>
+      <w:r>
+        <w:rPr>
+          <w:color w:val="FF0000"/>
+        </w:rPr>
+        <w:t>Describe how to navigate from one page to the next by adding a diagram of the different screens and what the main functionality is.</w:t>
       </w:r>
     </w:p>
     <w:p/>
@@ -8248,24 +8263,24 @@
           <w:szCs w:val="24"/>
         </w:rPr>
       </w:pPr>
-      <w:bookmarkStart w:id="36" w:name="_Toc96009497"/>
+      <w:bookmarkStart w:id="35" w:name="_Toc96009497"/>
       <w:r>
         <w:t>Database Design</w:t>
       </w:r>
+      <w:bookmarkEnd w:id="35"/>
+      <w:r>
+        <w:t xml:space="preserve"> </w:t>
+      </w:r>
+    </w:p>
+    <w:p>
+      <w:pPr>
+        <w:pStyle w:val="Heading2"/>
+      </w:pPr>
+      <w:bookmarkStart w:id="36" w:name="_Toc96009498"/>
+      <w:r>
+        <w:t>Description</w:t>
+      </w:r>
       <w:bookmarkEnd w:id="36"/>
-      <w:r>
-        <w:t xml:space="preserve"> </w:t>
-      </w:r>
-    </w:p>
-    <w:p>
-      <w:pPr>
-        <w:pStyle w:val="Heading2"/>
-      </w:pPr>
-      <w:bookmarkStart w:id="37" w:name="_Toc96009498"/>
-      <w:r>
-        <w:t>Description</w:t>
-      </w:r>
-      <w:bookmarkEnd w:id="37"/>
     </w:p>
     <w:p>
       <w:pPr>
@@ -8294,11 +8309,11 @@
       <w:pPr>
         <w:pStyle w:val="Heading2"/>
       </w:pPr>
-      <w:bookmarkStart w:id="38" w:name="_Toc96009499"/>
+      <w:bookmarkStart w:id="37" w:name="_Toc96009499"/>
       <w:r>
         <w:t>Business Reporting Requirements</w:t>
       </w:r>
-      <w:bookmarkEnd w:id="38"/>
+      <w:bookmarkEnd w:id="37"/>
     </w:p>
     <w:p>
       <w:pPr>
@@ -8563,14 +8578,14 @@
           <w:rFonts w:eastAsia="Calibri"/>
         </w:rPr>
       </w:pPr>
-      <w:bookmarkStart w:id="39" w:name="_Toc96009500"/>
+      <w:bookmarkStart w:id="38" w:name="_Toc96009500"/>
       <w:r>
         <w:rPr>
           <w:rFonts w:eastAsia="Calibri"/>
         </w:rPr>
         <w:t>Textual Representation of Dataset</w:t>
       </w:r>
-      <w:bookmarkEnd w:id="39"/>
+      <w:bookmarkEnd w:id="38"/>
     </w:p>
     <w:p>
       <w:pPr>
@@ -9115,14 +9130,14 @@
       <w:pPr>
         <w:pStyle w:val="Heading2"/>
       </w:pPr>
-      <w:bookmarkStart w:id="40" w:name="_Toc96009501"/>
+      <w:bookmarkStart w:id="39" w:name="_Toc96009501"/>
       <w:r>
         <w:rPr>
           <w:rFonts w:eastAsia="Calibri"/>
         </w:rPr>
         <w:t>Business Rules</w:t>
       </w:r>
-      <w:bookmarkEnd w:id="40"/>
+      <w:bookmarkEnd w:id="39"/>
     </w:p>
     <w:p>
       <w:pPr>
@@ -9844,27 +9859,7 @@
           <w:sz w:val="26"/>
           <w:szCs w:val="26"/>
         </w:rPr>
-        <w:t xml:space="preserve"> can </w:t>
-      </w:r>
-      <w:proofErr w:type="gramStart"/>
-      <w:r>
-        <w:rPr>
-          <w:rFonts w:ascii="Calibri" w:eastAsia="Calibri" w:hAnsi="Calibri" w:cs="Calibri"/>
-          <w:color w:val="FF0000"/>
-          <w:sz w:val="26"/>
-          <w:szCs w:val="26"/>
-        </w:rPr>
-        <w:t>have</w:t>
-      </w:r>
-      <w:proofErr w:type="gramEnd"/>
-      <w:r>
-        <w:rPr>
-          <w:rFonts w:ascii="Calibri" w:eastAsia="Calibri" w:hAnsi="Calibri" w:cs="Calibri"/>
-          <w:color w:val="FF0000"/>
-          <w:sz w:val="26"/>
-          <w:szCs w:val="26"/>
-        </w:rPr>
-        <w:t xml:space="preserve"> a single </w:t>
+        <w:t xml:space="preserve"> can have a single </w:t>
       </w:r>
       <w:r>
         <w:rPr>
@@ -9937,27 +9932,7 @@
           <w:sz w:val="26"/>
           <w:szCs w:val="26"/>
         </w:rPr>
-        <w:t xml:space="preserve"> can </w:t>
-      </w:r>
-      <w:proofErr w:type="gramStart"/>
-      <w:r>
-        <w:rPr>
-          <w:rFonts w:ascii="Calibri" w:eastAsia="Calibri" w:hAnsi="Calibri" w:cs="Calibri"/>
-          <w:color w:val="FF0000"/>
-          <w:sz w:val="26"/>
-          <w:szCs w:val="26"/>
-        </w:rPr>
-        <w:t>have</w:t>
-      </w:r>
-      <w:proofErr w:type="gramEnd"/>
-      <w:r>
-        <w:rPr>
-          <w:rFonts w:ascii="Calibri" w:eastAsia="Calibri" w:hAnsi="Calibri" w:cs="Calibri"/>
-          <w:color w:val="FF0000"/>
-          <w:sz w:val="26"/>
-          <w:szCs w:val="26"/>
-        </w:rPr>
-        <w:t xml:space="preserve"> a single </w:t>
+        <w:t xml:space="preserve"> can have a single </w:t>
       </w:r>
       <w:r>
         <w:rPr>
@@ -10246,17 +10221,17 @@
           <w:rFonts w:eastAsia="Calibri"/>
         </w:rPr>
       </w:pPr>
-      <w:bookmarkStart w:id="41" w:name="_Toc96009502"/>
-      <w:bookmarkStart w:id="42" w:name="_Hlk62725883"/>
+      <w:bookmarkStart w:id="40" w:name="_Toc96009502"/>
+      <w:bookmarkStart w:id="41" w:name="_Hlk62725883"/>
       <w:r>
         <w:rPr>
           <w:rFonts w:eastAsia="Calibri"/>
         </w:rPr>
         <w:t>Entity Relationship Diagram</w:t>
       </w:r>
-      <w:bookmarkEnd w:id="41"/>
-    </w:p>
-    <w:bookmarkEnd w:id="42"/>
+      <w:bookmarkEnd w:id="40"/>
+    </w:p>
+    <w:bookmarkEnd w:id="41"/>
     <w:p>
       <w:pPr>
         <w:rPr>
@@ -10323,11 +10298,11 @@
       <w:pPr>
         <w:pStyle w:val="Heading2"/>
       </w:pPr>
-      <w:bookmarkStart w:id="43" w:name="_Toc96009503"/>
+      <w:bookmarkStart w:id="42" w:name="_Toc96009503"/>
       <w:r>
         <w:t>Tables</w:t>
       </w:r>
-      <w:bookmarkEnd w:id="43"/>
+      <w:bookmarkEnd w:id="42"/>
     </w:p>
     <w:p>
       <w:pPr>
@@ -10486,14 +10461,14 @@
           <w:rFonts w:eastAsia="Calibri"/>
         </w:rPr>
       </w:pPr>
-      <w:bookmarkStart w:id="44" w:name="_Toc96009504"/>
+      <w:bookmarkStart w:id="43" w:name="_Toc96009504"/>
       <w:r>
         <w:rPr>
           <w:rFonts w:eastAsia="Calibri"/>
         </w:rPr>
         <w:t>Database Dictionary</w:t>
       </w:r>
-      <w:bookmarkEnd w:id="44"/>
+      <w:bookmarkEnd w:id="43"/>
     </w:p>
     <w:p>
       <w:pPr>
@@ -11027,7 +11002,7 @@
       <w:pPr>
         <w:pStyle w:val="Heading1"/>
       </w:pPr>
-      <w:bookmarkStart w:id="45" w:name="_Toc96009505"/>
+      <w:bookmarkStart w:id="44" w:name="_Toc96009505"/>
       <w:r>
         <w:lastRenderedPageBreak/>
         <w:t>System Design/ Architecture</w:t>
@@ -11035,7 +11010,7 @@
       <w:r>
         <w:t xml:space="preserve"> Overview</w:t>
       </w:r>
-      <w:bookmarkEnd w:id="45"/>
+      <w:bookmarkEnd w:id="44"/>
       <w:r>
         <w:t xml:space="preserve"> </w:t>
       </w:r>
@@ -11058,7 +11033,7 @@
           <w:szCs w:val="26"/>
         </w:rPr>
       </w:pPr>
-      <w:bookmarkStart w:id="46" w:name="_Toc96009506"/>
+      <w:bookmarkStart w:id="45" w:name="_Toc96009506"/>
       <w:r>
         <w:rPr>
           <w:rFonts w:asciiTheme="majorHAnsi" w:eastAsiaTheme="majorEastAsia" w:hAnsiTheme="majorHAnsi" w:cstheme="majorBidi"/>
@@ -11068,7 +11043,7 @@
         </w:rPr>
         <w:t>Introduction</w:t>
       </w:r>
-      <w:bookmarkEnd w:id="46"/>
+      <w:bookmarkEnd w:id="45"/>
     </w:p>
     <w:p>
       <w:pPr>
@@ -11119,7 +11094,7 @@
           <w:szCs w:val="26"/>
         </w:rPr>
       </w:pPr>
-      <w:bookmarkStart w:id="47" w:name="_Toc96009507"/>
+      <w:bookmarkStart w:id="46" w:name="_Toc96009507"/>
       <w:r>
         <w:rPr>
           <w:rFonts w:asciiTheme="majorHAnsi" w:eastAsiaTheme="majorEastAsia" w:hAnsiTheme="majorHAnsi" w:cstheme="majorBidi"/>
@@ -11129,7 +11104,7 @@
         </w:rPr>
         <w:t>Model View Controller</w:t>
       </w:r>
-      <w:bookmarkEnd w:id="47"/>
+      <w:bookmarkEnd w:id="46"/>
     </w:p>
     <w:p>
       <w:pPr>
@@ -11162,7 +11137,7 @@
           <w:szCs w:val="26"/>
         </w:rPr>
       </w:pPr>
-      <w:bookmarkStart w:id="48" w:name="_Toc96009508"/>
+      <w:bookmarkStart w:id="47" w:name="_Toc96009508"/>
       <w:r>
         <w:rPr>
           <w:rFonts w:asciiTheme="majorHAnsi" w:eastAsiaTheme="majorEastAsia" w:hAnsiTheme="majorHAnsi" w:cstheme="majorBidi"/>
@@ -11172,7 +11147,7 @@
         </w:rPr>
         <w:t>User Authentication</w:t>
       </w:r>
-      <w:bookmarkEnd w:id="48"/>
+      <w:bookmarkEnd w:id="47"/>
     </w:p>
     <w:p>
       <w:pPr>
@@ -11205,7 +11180,7 @@
           <w:szCs w:val="26"/>
         </w:rPr>
       </w:pPr>
-      <w:bookmarkStart w:id="49" w:name="_Toc96009509"/>
+      <w:bookmarkStart w:id="48" w:name="_Toc96009509"/>
       <w:r>
         <w:rPr>
           <w:rFonts w:asciiTheme="majorHAnsi" w:eastAsiaTheme="majorEastAsia" w:hAnsiTheme="majorHAnsi" w:cstheme="majorBidi"/>
@@ -11215,7 +11190,7 @@
         </w:rPr>
         <w:t>Routing</w:t>
       </w:r>
-      <w:bookmarkEnd w:id="49"/>
+      <w:bookmarkEnd w:id="48"/>
     </w:p>
     <w:p>
       <w:pPr>
@@ -11248,7 +11223,7 @@
           <w:szCs w:val="26"/>
         </w:rPr>
       </w:pPr>
-      <w:bookmarkStart w:id="50" w:name="_Toc96009510"/>
+      <w:bookmarkStart w:id="49" w:name="_Toc96009510"/>
       <w:r>
         <w:rPr>
           <w:rFonts w:asciiTheme="majorHAnsi" w:eastAsiaTheme="majorEastAsia" w:hAnsiTheme="majorHAnsi" w:cstheme="majorBidi"/>
@@ -11258,7 +11233,7 @@
         </w:rPr>
         <w:t>Templating</w:t>
       </w:r>
-      <w:bookmarkEnd w:id="50"/>
+      <w:bookmarkEnd w:id="49"/>
     </w:p>
     <w:p>
       <w:pPr>
@@ -11359,11 +11334,11 @@
       <w:pPr>
         <w:pStyle w:val="Heading1"/>
       </w:pPr>
-      <w:bookmarkStart w:id="51" w:name="_Toc96009511"/>
+      <w:bookmarkStart w:id="50" w:name="_Toc96009511"/>
       <w:r>
         <w:t>Testing</w:t>
       </w:r>
-      <w:bookmarkEnd w:id="51"/>
+      <w:bookmarkEnd w:id="50"/>
       <w:r>
         <w:t xml:space="preserve"> </w:t>
       </w:r>
@@ -11386,8 +11361,8 @@
           <w:szCs w:val="26"/>
         </w:rPr>
       </w:pPr>
-      <w:bookmarkStart w:id="52" w:name="_Toc36624900"/>
-      <w:bookmarkStart w:id="53" w:name="_Toc96009512"/>
+      <w:bookmarkStart w:id="51" w:name="_Toc36624900"/>
+      <w:bookmarkStart w:id="52" w:name="_Toc96009512"/>
       <w:r>
         <w:rPr>
           <w:rFonts w:asciiTheme="majorHAnsi" w:eastAsiaTheme="majorEastAsia" w:hAnsiTheme="majorHAnsi" w:cstheme="majorBidi"/>
@@ -11397,8 +11372,8 @@
         </w:rPr>
         <w:t>Introduction</w:t>
       </w:r>
+      <w:bookmarkEnd w:id="51"/>
       <w:bookmarkEnd w:id="52"/>
-      <w:bookmarkEnd w:id="53"/>
     </w:p>
     <w:p/>
     <w:p>
@@ -11543,8 +11518,8 @@
           <w:szCs w:val="26"/>
         </w:rPr>
       </w:pPr>
-      <w:bookmarkStart w:id="54" w:name="_Toc36624901"/>
-      <w:bookmarkStart w:id="55" w:name="_Toc96009513"/>
+      <w:bookmarkStart w:id="53" w:name="_Toc36624901"/>
+      <w:bookmarkStart w:id="54" w:name="_Toc96009513"/>
       <w:r>
         <w:rPr>
           <w:rFonts w:asciiTheme="majorHAnsi" w:eastAsiaTheme="majorEastAsia" w:hAnsiTheme="majorHAnsi" w:cstheme="majorBidi"/>
@@ -11554,8 +11529,8 @@
         </w:rPr>
         <w:t>Functional Testing</w:t>
       </w:r>
+      <w:bookmarkEnd w:id="53"/>
       <w:bookmarkEnd w:id="54"/>
-      <w:bookmarkEnd w:id="55"/>
     </w:p>
     <w:p>
       <w:pPr>
@@ -11703,7 +11678,7 @@
           <w:szCs w:val="22"/>
         </w:rPr>
       </w:pPr>
-      <w:bookmarkStart w:id="56" w:name="_Toc96009514"/>
+      <w:bookmarkStart w:id="55" w:name="_Toc96009514"/>
       <w:r>
         <w:rPr>
           <w:rFonts w:asciiTheme="majorHAnsi" w:hAnsiTheme="majorHAnsi" w:cstheme="majorBidi"/>
@@ -11713,7 +11688,7 @@
         </w:rPr>
         <w:t>Login/Registration</w:t>
       </w:r>
-      <w:bookmarkEnd w:id="56"/>
+      <w:bookmarkEnd w:id="55"/>
     </w:p>
     <w:p>
       <w:pPr>
@@ -12066,7 +12041,7 @@
           <w:szCs w:val="22"/>
         </w:rPr>
       </w:pPr>
-      <w:bookmarkStart w:id="57" w:name="_Toc96009515"/>
+      <w:bookmarkStart w:id="56" w:name="_Toc96009515"/>
       <w:r>
         <w:rPr>
           <w:rFonts w:asciiTheme="majorHAnsi" w:hAnsiTheme="majorHAnsi" w:cstheme="majorBidi"/>
@@ -12076,7 +12051,7 @@
         </w:rPr>
         <w:t>Navigation</w:t>
       </w:r>
-      <w:bookmarkEnd w:id="57"/>
+      <w:bookmarkEnd w:id="56"/>
     </w:p>
     <w:p>
       <w:pPr>
@@ -12429,8 +12404,8 @@
           <w:szCs w:val="22"/>
         </w:rPr>
       </w:pPr>
-      <w:bookmarkStart w:id="58" w:name="_Toc36624903"/>
-      <w:bookmarkStart w:id="59" w:name="_Toc96009516"/>
+      <w:bookmarkStart w:id="57" w:name="_Toc36624903"/>
+      <w:bookmarkStart w:id="58" w:name="_Toc96009516"/>
       <w:r>
         <w:rPr>
           <w:rFonts w:asciiTheme="majorHAnsi" w:hAnsiTheme="majorHAnsi" w:cstheme="majorBidi"/>
@@ -12440,8 +12415,8 @@
         </w:rPr>
         <w:t>Calculation</w:t>
       </w:r>
+      <w:bookmarkEnd w:id="57"/>
       <w:bookmarkEnd w:id="58"/>
-      <w:bookmarkEnd w:id="59"/>
     </w:p>
     <w:p>
       <w:pPr>
@@ -12794,8 +12769,8 @@
           <w:szCs w:val="22"/>
         </w:rPr>
       </w:pPr>
-      <w:bookmarkStart w:id="60" w:name="_Toc36624904"/>
-      <w:bookmarkStart w:id="61" w:name="_Toc96009517"/>
+      <w:bookmarkStart w:id="59" w:name="_Toc36624904"/>
+      <w:bookmarkStart w:id="60" w:name="_Toc96009517"/>
       <w:r>
         <w:rPr>
           <w:rFonts w:asciiTheme="majorHAnsi" w:hAnsiTheme="majorHAnsi" w:cstheme="majorBidi"/>
@@ -12805,8 +12780,8 @@
         </w:rPr>
         <w:t>CRUD</w:t>
       </w:r>
+      <w:bookmarkEnd w:id="59"/>
       <w:bookmarkEnd w:id="60"/>
-      <w:bookmarkEnd w:id="61"/>
       <w:r>
         <w:rPr>
           <w:rFonts w:asciiTheme="majorHAnsi" w:hAnsiTheme="majorHAnsi" w:cstheme="majorBidi"/>
@@ -13174,11 +13149,11 @@
       <w:pPr>
         <w:pStyle w:val="Heading3"/>
       </w:pPr>
-      <w:bookmarkStart w:id="62" w:name="_Toc96009518"/>
+      <w:bookmarkStart w:id="61" w:name="_Toc96009518"/>
       <w:r>
         <w:t>Discussion of Functional Testing Results</w:t>
       </w:r>
-      <w:bookmarkEnd w:id="62"/>
+      <w:bookmarkEnd w:id="61"/>
     </w:p>
     <w:p>
       <w:pPr>
@@ -13234,8 +13209,8 @@
           <w:szCs w:val="26"/>
         </w:rPr>
       </w:pPr>
-      <w:bookmarkStart w:id="63" w:name="_Toc36624906"/>
-      <w:bookmarkStart w:id="64" w:name="_Toc96009519"/>
+      <w:bookmarkStart w:id="62" w:name="_Toc36624906"/>
+      <w:bookmarkStart w:id="63" w:name="_Toc96009519"/>
       <w:r>
         <w:rPr>
           <w:rFonts w:asciiTheme="majorHAnsi" w:eastAsiaTheme="majorEastAsia" w:hAnsiTheme="majorHAnsi" w:cstheme="majorBidi"/>
@@ -13245,8 +13220,8 @@
         </w:rPr>
         <w:t>User Testing</w:t>
       </w:r>
+      <w:bookmarkEnd w:id="62"/>
       <w:bookmarkEnd w:id="63"/>
-      <w:bookmarkEnd w:id="64"/>
     </w:p>
     <w:p>
       <w:pPr>
@@ -13284,8 +13259,8 @@
           <w:szCs w:val="26"/>
         </w:rPr>
       </w:pPr>
-      <w:bookmarkStart w:id="65" w:name="_Toc36624907"/>
-      <w:bookmarkStart w:id="66" w:name="_Toc96009520"/>
+      <w:bookmarkStart w:id="64" w:name="_Toc36624907"/>
+      <w:bookmarkStart w:id="65" w:name="_Toc96009520"/>
       <w:r>
         <w:rPr>
           <w:rFonts w:asciiTheme="majorHAnsi" w:eastAsiaTheme="majorEastAsia" w:hAnsiTheme="majorHAnsi" w:cstheme="majorBidi"/>
@@ -13295,8 +13270,8 @@
         </w:rPr>
         <w:t>Conclusion</w:t>
       </w:r>
+      <w:bookmarkEnd w:id="64"/>
       <w:bookmarkEnd w:id="65"/>
-      <w:bookmarkEnd w:id="66"/>
     </w:p>
     <w:p>
       <w:r>
@@ -13312,14 +13287,14 @@
         <w:spacing w:line="259" w:lineRule="auto"/>
         <w:ind w:left="432"/>
       </w:pPr>
-      <w:bookmarkStart w:id="67" w:name="_Toc36624908"/>
-      <w:bookmarkStart w:id="68" w:name="_Toc96009521"/>
+      <w:bookmarkStart w:id="66" w:name="_Toc36624908"/>
+      <w:bookmarkStart w:id="67" w:name="_Toc96009521"/>
       <w:r>
         <w:lastRenderedPageBreak/>
         <w:t>Project Management</w:t>
       </w:r>
+      <w:bookmarkEnd w:id="66"/>
       <w:bookmarkEnd w:id="67"/>
-      <w:bookmarkEnd w:id="68"/>
     </w:p>
     <w:p/>
     <w:p>
@@ -13328,35 +13303,35 @@
         <w:spacing w:line="259" w:lineRule="auto"/>
         <w:ind w:left="576"/>
       </w:pPr>
-      <w:bookmarkStart w:id="69" w:name="_Toc36624909"/>
-      <w:bookmarkStart w:id="70" w:name="_Toc96009522"/>
+      <w:bookmarkStart w:id="68" w:name="_Toc36624909"/>
+      <w:bookmarkStart w:id="69" w:name="_Toc96009522"/>
       <w:r>
         <w:t>Introduction</w:t>
       </w:r>
+      <w:bookmarkEnd w:id="68"/>
       <w:bookmarkEnd w:id="69"/>
+    </w:p>
+    <w:p/>
+    <w:p>
+      <w:pPr>
+        <w:rPr>
+          <w:color w:val="FF0000"/>
+        </w:rPr>
+      </w:pPr>
+      <w:r>
+        <w:rPr>
+          <w:color w:val="FF0000"/>
+        </w:rPr>
+        <w:t xml:space="preserve">This chapter describes how the project was managed. It shows the phases of the project, going from the project idea through the </w:t>
+      </w:r>
+      <w:bookmarkStart w:id="70" w:name="_Hlk34212316"/>
+      <w:r>
+        <w:rPr>
+          <w:color w:val="FF0000"/>
+        </w:rPr>
+        <w:t xml:space="preserve">requirements gathering, the specification for the project, the design, implementation and testing </w:t>
+      </w:r>
       <w:bookmarkEnd w:id="70"/>
-    </w:p>
-    <w:p/>
-    <w:p>
-      <w:pPr>
-        <w:rPr>
-          <w:color w:val="FF0000"/>
-        </w:rPr>
-      </w:pPr>
-      <w:r>
-        <w:rPr>
-          <w:color w:val="FF0000"/>
-        </w:rPr>
-        <w:t xml:space="preserve">This chapter describes how the project was managed. It shows the phases of the project, going from the project idea through the </w:t>
-      </w:r>
-      <w:bookmarkStart w:id="71" w:name="_Hlk34212316"/>
-      <w:r>
-        <w:rPr>
-          <w:color w:val="FF0000"/>
-        </w:rPr>
-        <w:t xml:space="preserve">requirements gathering, the specification for the project, the design, implementation and testing </w:t>
-      </w:r>
-      <w:bookmarkEnd w:id="71"/>
       <w:r>
         <w:rPr>
           <w:color w:val="FF0000"/>
@@ -13384,13 +13359,13 @@
         <w:spacing w:line="259" w:lineRule="auto"/>
         <w:ind w:left="576"/>
       </w:pPr>
-      <w:bookmarkStart w:id="72" w:name="_Toc36624910"/>
-      <w:bookmarkStart w:id="73" w:name="_Toc96009523"/>
+      <w:bookmarkStart w:id="71" w:name="_Toc36624910"/>
+      <w:bookmarkStart w:id="72" w:name="_Toc96009523"/>
       <w:r>
         <w:t>Project Phases</w:t>
       </w:r>
+      <w:bookmarkEnd w:id="71"/>
       <w:bookmarkEnd w:id="72"/>
-      <w:bookmarkEnd w:id="73"/>
     </w:p>
     <w:p/>
     <w:p>
@@ -13413,13 +13388,13 @@
         <w:spacing w:after="160" w:line="259" w:lineRule="auto"/>
         <w:ind w:left="720"/>
       </w:pPr>
-      <w:bookmarkStart w:id="74" w:name="_Toc36624912"/>
-      <w:bookmarkStart w:id="75" w:name="_Toc96009524"/>
+      <w:bookmarkStart w:id="73" w:name="_Toc36624912"/>
+      <w:bookmarkStart w:id="74" w:name="_Toc96009524"/>
       <w:r>
         <w:t>Requirements</w:t>
       </w:r>
+      <w:bookmarkEnd w:id="73"/>
       <w:bookmarkEnd w:id="74"/>
-      <w:bookmarkEnd w:id="75"/>
       <w:r>
         <w:t xml:space="preserve"> </w:t>
       </w:r>
@@ -13441,13 +13416,13 @@
         <w:spacing w:after="160" w:line="259" w:lineRule="auto"/>
         <w:ind w:left="720"/>
       </w:pPr>
-      <w:bookmarkStart w:id="76" w:name="_Toc36624913"/>
-      <w:bookmarkStart w:id="77" w:name="_Toc96009525"/>
+      <w:bookmarkStart w:id="75" w:name="_Toc36624913"/>
+      <w:bookmarkStart w:id="76" w:name="_Toc96009525"/>
       <w:r>
         <w:t>Design</w:t>
       </w:r>
+      <w:bookmarkEnd w:id="75"/>
       <w:bookmarkEnd w:id="76"/>
-      <w:bookmarkEnd w:id="77"/>
     </w:p>
     <w:p>
       <w:pPr>
@@ -13466,13 +13441,13 @@
         <w:spacing w:after="160" w:line="259" w:lineRule="auto"/>
         <w:ind w:left="720"/>
       </w:pPr>
-      <w:bookmarkStart w:id="78" w:name="_Toc36624914"/>
-      <w:bookmarkStart w:id="79" w:name="_Toc96009526"/>
+      <w:bookmarkStart w:id="77" w:name="_Toc36624914"/>
+      <w:bookmarkStart w:id="78" w:name="_Toc96009526"/>
       <w:r>
         <w:t>Implementation</w:t>
       </w:r>
+      <w:bookmarkEnd w:id="77"/>
       <w:bookmarkEnd w:id="78"/>
-      <w:bookmarkEnd w:id="79"/>
       <w:r>
         <w:t xml:space="preserve"> </w:t>
       </w:r>
@@ -13494,13 +13469,13 @@
         <w:spacing w:after="160" w:line="259" w:lineRule="auto"/>
         <w:ind w:left="720"/>
       </w:pPr>
-      <w:bookmarkStart w:id="80" w:name="_Toc36624915"/>
-      <w:bookmarkStart w:id="81" w:name="_Toc96009527"/>
+      <w:bookmarkStart w:id="79" w:name="_Toc36624915"/>
+      <w:bookmarkStart w:id="80" w:name="_Toc96009527"/>
       <w:r>
         <w:t>Testing</w:t>
       </w:r>
+      <w:bookmarkEnd w:id="79"/>
       <w:bookmarkEnd w:id="80"/>
-      <w:bookmarkEnd w:id="81"/>
     </w:p>
     <w:p>
       <w:pPr>
@@ -13583,13 +13558,13 @@
         <w:spacing w:line="259" w:lineRule="auto"/>
         <w:ind w:left="576"/>
       </w:pPr>
-      <w:bookmarkStart w:id="82" w:name="_Toc36624921"/>
-      <w:bookmarkStart w:id="83" w:name="_Toc96009528"/>
+      <w:bookmarkStart w:id="81" w:name="_Toc36624921"/>
+      <w:bookmarkStart w:id="82" w:name="_Toc96009528"/>
       <w:r>
         <w:t>SCRUM Methodology (optional)</w:t>
       </w:r>
+      <w:bookmarkEnd w:id="81"/>
       <w:bookmarkEnd w:id="82"/>
-      <w:bookmarkEnd w:id="83"/>
     </w:p>
     <w:p/>
     <w:p>
@@ -13613,13 +13588,13 @@
         <w:spacing w:line="259" w:lineRule="auto"/>
         <w:ind w:left="576"/>
       </w:pPr>
-      <w:bookmarkStart w:id="84" w:name="_Toc36624922"/>
-      <w:bookmarkStart w:id="85" w:name="_Toc96009529"/>
+      <w:bookmarkStart w:id="83" w:name="_Toc36624922"/>
+      <w:bookmarkStart w:id="84" w:name="_Toc96009529"/>
       <w:r>
         <w:t>Project Management Tools</w:t>
       </w:r>
+      <w:bookmarkEnd w:id="83"/>
       <w:bookmarkEnd w:id="84"/>
-      <w:bookmarkEnd w:id="85"/>
     </w:p>
     <w:p/>
     <w:p>
@@ -13628,11 +13603,11 @@
         <w:spacing w:after="160" w:line="259" w:lineRule="auto"/>
         <w:ind w:left="720"/>
       </w:pPr>
-      <w:bookmarkStart w:id="86" w:name="_Toc96009530"/>
+      <w:bookmarkStart w:id="85" w:name="_Toc96009530"/>
       <w:r>
         <w:t>GitHub Project</w:t>
       </w:r>
-      <w:bookmarkEnd w:id="86"/>
+      <w:bookmarkEnd w:id="85"/>
     </w:p>
     <w:p>
       <w:pPr>
@@ -13681,13 +13656,13 @@
         <w:spacing w:after="160" w:line="259" w:lineRule="auto"/>
         <w:ind w:left="720"/>
       </w:pPr>
-      <w:bookmarkStart w:id="87" w:name="_Toc36624924"/>
-      <w:bookmarkStart w:id="88" w:name="_Toc96009531"/>
+      <w:bookmarkStart w:id="86" w:name="_Toc36624924"/>
+      <w:bookmarkStart w:id="87" w:name="_Toc96009531"/>
       <w:r>
         <w:t>GitHub</w:t>
       </w:r>
+      <w:bookmarkEnd w:id="86"/>
       <w:bookmarkEnd w:id="87"/>
-      <w:bookmarkEnd w:id="88"/>
     </w:p>
     <w:p>
       <w:pPr>
@@ -13742,40 +13717,151 @@
       <w:pPr>
         <w:pStyle w:val="Heading1"/>
       </w:pPr>
-      <w:bookmarkStart w:id="89" w:name="_Toc36624926"/>
-      <w:bookmarkStart w:id="90" w:name="_Toc96009532"/>
+      <w:bookmarkStart w:id="88" w:name="_Toc36624926"/>
+      <w:bookmarkStart w:id="89" w:name="_Toc96009532"/>
       <w:r>
         <w:lastRenderedPageBreak/>
         <w:t>Reflection</w:t>
       </w:r>
+      <w:bookmarkEnd w:id="88"/>
       <w:bookmarkEnd w:id="89"/>
+    </w:p>
+    <w:p/>
+    <w:p>
+      <w:pPr>
+        <w:pStyle w:val="Heading2"/>
+      </w:pPr>
+      <w:bookmarkStart w:id="90" w:name="_Toc36624927"/>
+      <w:bookmarkStart w:id="91" w:name="_Toc96009533"/>
+      <w:r>
+        <w:t>Your views on the project</w:t>
+      </w:r>
       <w:bookmarkEnd w:id="90"/>
+      <w:bookmarkEnd w:id="91"/>
+      <w:r>
+        <w:t xml:space="preserve"> </w:t>
+      </w:r>
+    </w:p>
+    <w:p>
+      <w:r>
+        <w:rPr>
+          <w:color w:val="FF0000"/>
+        </w:rPr>
+        <w:t>Describe how you feel the project went from your perspective</w:t>
+      </w:r>
+      <w:r>
+        <w:t xml:space="preserve">. </w:t>
+      </w:r>
     </w:p>
     <w:p/>
     <w:p>
       <w:pPr>
         <w:pStyle w:val="Heading2"/>
       </w:pPr>
-      <w:bookmarkStart w:id="91" w:name="_Toc36624927"/>
-      <w:bookmarkStart w:id="92" w:name="_Toc96009533"/>
-      <w:r>
-        <w:t>Your views on the project</w:t>
-      </w:r>
-      <w:bookmarkEnd w:id="91"/>
+      <w:bookmarkStart w:id="92" w:name="_Toc96009534"/>
+      <w:r>
+        <w:t>How could the project be developed further?</w:t>
+      </w:r>
       <w:bookmarkEnd w:id="92"/>
+    </w:p>
+    <w:p/>
+    <w:p>
+      <w:pPr>
+        <w:pStyle w:val="Heading2"/>
+      </w:pPr>
+      <w:bookmarkStart w:id="93" w:name="_Toc96009535"/>
+      <w:r>
+        <w:t>Assessment of your learning.</w:t>
+      </w:r>
+      <w:bookmarkEnd w:id="93"/>
+    </w:p>
+    <w:p>
+      <w:pPr>
+        <w:rPr>
+          <w:color w:val="FF0000"/>
+        </w:rPr>
+      </w:pPr>
+      <w:r>
+        <w:rPr>
+          <w:color w:val="FF0000"/>
+        </w:rPr>
+        <w:t xml:space="preserve">Critically assess your learning. List what skills and competencies you have learned developed in this Continuous Assessment. </w:t>
+      </w:r>
+    </w:p>
+    <w:p/>
+    <w:p>
+      <w:pPr>
+        <w:rPr>
+          <w:color w:val="FF0000"/>
+        </w:rPr>
+      </w:pPr>
+      <w:r>
+        <w:rPr>
+          <w:color w:val="FF0000"/>
+        </w:rPr>
+        <w:t xml:space="preserve">List which part of the project would need further development and itemize where you feel you have not satisfactorily completed the continuous assessment. </w:t>
+      </w:r>
+    </w:p>
+    <w:p/>
+    <w:p>
+      <w:pPr>
+        <w:pStyle w:val="Heading2"/>
+      </w:pPr>
+      <w:bookmarkStart w:id="94" w:name="_Toc36624928"/>
+      <w:bookmarkStart w:id="95" w:name="_Toc96009536"/>
+      <w:r>
+        <w:t>Completing a large software development project</w:t>
+      </w:r>
+      <w:bookmarkEnd w:id="94"/>
+      <w:bookmarkEnd w:id="95"/>
       <w:r>
         <w:t xml:space="preserve"> </w:t>
       </w:r>
     </w:p>
     <w:p>
-      <w:r>
-        <w:rPr>
-          <w:color w:val="FF0000"/>
-        </w:rPr>
-        <w:t>Describe how you feel the project went from your perspective</w:t>
-      </w:r>
-      <w:r>
-        <w:t xml:space="preserve">. </w:t>
+      <w:pPr>
+        <w:rPr>
+          <w:color w:val="FF0000"/>
+        </w:rPr>
+      </w:pPr>
+      <w:r>
+        <w:rPr>
+          <w:color w:val="FF0000"/>
+        </w:rPr>
+        <w:t>Describe what you have learnt from the project, from the point of view of completing a large software development project.</w:t>
+      </w:r>
+    </w:p>
+    <w:p>
+      <w:pPr>
+        <w:rPr>
+          <w:color w:val="FF0000"/>
+        </w:rPr>
+      </w:pPr>
+    </w:p>
+    <w:p>
+      <w:pPr>
+        <w:pStyle w:val="Heading2"/>
+      </w:pPr>
+      <w:bookmarkStart w:id="96" w:name="_Toc96009537"/>
+      <w:r>
+        <w:t>Technical skills</w:t>
+      </w:r>
+      <w:bookmarkEnd w:id="96"/>
+      <w:r>
+        <w:t xml:space="preserve"> </w:t>
+      </w:r>
+    </w:p>
+    <w:p>
+      <w:pPr>
+        <w:rPr>
+          <w:color w:val="FF0000"/>
+        </w:rPr>
+      </w:pPr>
+      <w:r>
+        <w:rPr>
+          <w:color w:val="FF0000"/>
+        </w:rPr>
+        <w:t>Describe what you have learnt from the project, from a technical skills viewpoint.</w:t>
       </w:r>
     </w:p>
     <w:p/>
@@ -13783,157 +13869,46 @@
       <w:pPr>
         <w:pStyle w:val="Heading2"/>
       </w:pPr>
-      <w:bookmarkStart w:id="93" w:name="_Toc96009534"/>
-      <w:r>
-        <w:t>How could the project be developed further?</w:t>
-      </w:r>
-      <w:bookmarkEnd w:id="93"/>
+      <w:bookmarkStart w:id="97" w:name="_Toc96009538"/>
+      <w:r>
+        <w:t>Further competencies and skills</w:t>
+      </w:r>
+      <w:bookmarkEnd w:id="97"/>
+      <w:r>
+        <w:t xml:space="preserve">  </w:t>
+      </w:r>
+    </w:p>
+    <w:p>
+      <w:pPr>
+        <w:rPr>
+          <w:color w:val="FF0000"/>
+        </w:rPr>
+      </w:pPr>
+      <w:r>
+        <w:rPr>
+          <w:color w:val="FF0000"/>
+        </w:rPr>
+        <w:t>Describe any extra competencies and skills that would help you with your development in the workplace.</w:t>
+      </w:r>
+    </w:p>
+    <w:p>
+      <w:pPr>
+        <w:spacing w:after="160" w:line="259" w:lineRule="auto"/>
+      </w:pPr>
+      <w:r>
+        <w:br w:type="page"/>
+      </w:r>
     </w:p>
     <w:p/>
     <w:p>
       <w:pPr>
-        <w:pStyle w:val="Heading2"/>
-      </w:pPr>
-      <w:bookmarkStart w:id="94" w:name="_Toc96009535"/>
-      <w:r>
-        <w:t>Assessment of your learning.</w:t>
-      </w:r>
-      <w:bookmarkEnd w:id="94"/>
-    </w:p>
-    <w:p>
-      <w:pPr>
-        <w:rPr>
-          <w:color w:val="FF0000"/>
-        </w:rPr>
-      </w:pPr>
-      <w:r>
-        <w:rPr>
-          <w:color w:val="FF0000"/>
-        </w:rPr>
-        <w:t xml:space="preserve">Critically assess your learning. List what skills and competencies you have learned developed in this Continuous Assessment. </w:t>
-      </w:r>
-    </w:p>
-    <w:p/>
-    <w:p>
-      <w:pPr>
-        <w:rPr>
-          <w:color w:val="FF0000"/>
-        </w:rPr>
-      </w:pPr>
-      <w:r>
-        <w:rPr>
-          <w:color w:val="FF0000"/>
-        </w:rPr>
-        <w:t xml:space="preserve">List which part of the project would need further development and itemize where you feel you have not satisfactorily completed the continuous assessment. </w:t>
-      </w:r>
-    </w:p>
-    <w:p/>
-    <w:p>
-      <w:pPr>
-        <w:pStyle w:val="Heading2"/>
-      </w:pPr>
-      <w:bookmarkStart w:id="95" w:name="_Toc36624928"/>
-      <w:bookmarkStart w:id="96" w:name="_Toc96009536"/>
-      <w:r>
-        <w:t>Completing a large software development project</w:t>
-      </w:r>
-      <w:bookmarkEnd w:id="95"/>
-      <w:bookmarkEnd w:id="96"/>
-      <w:r>
-        <w:t xml:space="preserve"> </w:t>
-      </w:r>
-    </w:p>
-    <w:p>
-      <w:pPr>
-        <w:rPr>
-          <w:color w:val="FF0000"/>
-        </w:rPr>
-      </w:pPr>
-      <w:r>
-        <w:rPr>
-          <w:color w:val="FF0000"/>
-        </w:rPr>
-        <w:t>Describe what you have learnt from the project, from the point of view of completing a large software development project.</w:t>
-      </w:r>
-    </w:p>
-    <w:p>
-      <w:pPr>
-        <w:rPr>
-          <w:color w:val="FF0000"/>
-        </w:rPr>
-      </w:pPr>
-    </w:p>
-    <w:p>
-      <w:pPr>
-        <w:pStyle w:val="Heading2"/>
-      </w:pPr>
-      <w:bookmarkStart w:id="97" w:name="_Toc96009537"/>
-      <w:r>
-        <w:t>Technical skills</w:t>
-      </w:r>
-      <w:bookmarkEnd w:id="97"/>
-      <w:r>
-        <w:t xml:space="preserve"> </w:t>
-      </w:r>
-    </w:p>
-    <w:p>
-      <w:pPr>
-        <w:rPr>
-          <w:color w:val="FF0000"/>
-        </w:rPr>
-      </w:pPr>
-      <w:r>
-        <w:rPr>
-          <w:color w:val="FF0000"/>
-        </w:rPr>
-        <w:t>Describe what you have learnt from the project, from a technical skills viewpoint.</w:t>
-      </w:r>
-    </w:p>
-    <w:p/>
-    <w:p>
-      <w:pPr>
-        <w:pStyle w:val="Heading2"/>
-      </w:pPr>
-      <w:bookmarkStart w:id="98" w:name="_Toc96009538"/>
-      <w:r>
-        <w:t>Further competencies and skills</w:t>
+        <w:pStyle w:val="Heading1"/>
+      </w:pPr>
+      <w:bookmarkStart w:id="98" w:name="_Toc96009539"/>
+      <w:r>
+        <w:t>References</w:t>
       </w:r>
       <w:bookmarkEnd w:id="98"/>
-      <w:r>
-        <w:t xml:space="preserve">  </w:t>
-      </w:r>
-    </w:p>
-    <w:p>
-      <w:pPr>
-        <w:rPr>
-          <w:color w:val="FF0000"/>
-        </w:rPr>
-      </w:pPr>
-      <w:r>
-        <w:rPr>
-          <w:color w:val="FF0000"/>
-        </w:rPr>
-        <w:t>Describe any extra competencies and skills that would help you with your development in the workplace.</w:t>
-      </w:r>
-    </w:p>
-    <w:p>
-      <w:pPr>
-        <w:spacing w:after="160" w:line="259" w:lineRule="auto"/>
-      </w:pPr>
-      <w:r>
-        <w:br w:type="page"/>
-      </w:r>
-    </w:p>
-    <w:p/>
-    <w:p>
-      <w:pPr>
-        <w:pStyle w:val="Heading1"/>
-      </w:pPr>
-      <w:bookmarkStart w:id="99" w:name="_Toc96009539"/>
-      <w:r>
-        <w:t>References</w:t>
-      </w:r>
-      <w:bookmarkEnd w:id="99"/>
     </w:p>
     <w:p>
       <w:pPr>
@@ -14070,7 +14045,7 @@
 </file>
 
 <file path=word/endnotes.xml><?xml version="1.0" encoding="utf-8"?>
-<w:endnotes xmlns:wpc="http://schemas.microsoft.com/office/word/2010/wordprocessingCanvas" xmlns:cx="http://schemas.microsoft.com/office/drawing/2014/chartex" xmlns:cx1="http://schemas.microsoft.com/office/drawing/2015/9/8/chartex" xmlns:cx2="http://schemas.microsoft.com/office/drawing/2015/10/21/chartex" xmlns:cx3="http://schemas.microsoft.com/office/drawing/2016/5/9/chartex" xmlns:cx4="http://schemas.microsoft.com/office/drawing/2016/5/10/chartex" xmlns:cx5="http://schemas.microsoft.com/office/drawing/2016/5/11/chartex" xmlns:cx6="http://schemas.microsoft.com/office/drawing/2016/5/12/chartex" xmlns:cx7="http://schemas.microsoft.com/office/drawing/2016/5/13/chartex" xmlns:cx8="http://schemas.microsoft.com/office/drawing/2016/5/14/chartex" xmlns:mc="http://schemas.openxmlformats.org/markup-compatibility/2006" xmlns:aink="http://schemas.microsoft.com/office/drawing/2016/ink" xmlns:am3d="http://schemas.microsoft.com/office/drawing/2017/model3d" xmlns:o="urn:schemas-microsoft-com:office:office" xmlns:r="http://schemas.openxmlformats.org/officeDocument/2006/relationships" xmlns:m="http://schemas.openxmlformats.org/officeDocument/2006/math" xmlns:v="urn:schemas-microsoft-com:vml" xmlns:wp14="http://schemas.microsoft.com/office/word/2010/wordprocessingDrawing" xmlns:wp="http://schemas.openxmlformats.org/drawingml/2006/wordprocessingDrawing" xmlns:w10="urn:schemas-microsoft-com:office:word" xmlns:w="http://schemas.openxmlformats.org/wordprocessingml/2006/main" xmlns:w14="http://schemas.microsoft.com/office/word/2010/wordml" xmlns:w15="http://schemas.microsoft.com/office/word/2012/wordml" xmlns:w16cid="http://schemas.microsoft.com/office/word/2016/wordml/cid" xmlns:w16se="http://schemas.microsoft.com/office/word/2015/wordml/symex" xmlns:wpg="http://schemas.microsoft.com/office/word/2010/wordprocessingGroup" xmlns:wpi="http://schemas.microsoft.com/office/word/2010/wordprocessingInk" xmlns:wne="http://schemas.microsoft.com/office/word/2006/wordml" xmlns:wps="http://schemas.microsoft.com/office/word/2010/wordprocessingShape" mc:Ignorable="w14 w15 w16se w16cid wp14">
+<w:endnotes xmlns:wpc="http://schemas.microsoft.com/office/word/2010/wordprocessingCanvas" xmlns:cx="http://schemas.microsoft.com/office/drawing/2014/chartex" xmlns:cx1="http://schemas.microsoft.com/office/drawing/2015/9/8/chartex" xmlns:cx2="http://schemas.microsoft.com/office/drawing/2015/10/21/chartex" xmlns:cx3="http://schemas.microsoft.com/office/drawing/2016/5/9/chartex" xmlns:cx4="http://schemas.microsoft.com/office/drawing/2016/5/10/chartex" xmlns:cx5="http://schemas.microsoft.com/office/drawing/2016/5/11/chartex" xmlns:cx6="http://schemas.microsoft.com/office/drawing/2016/5/12/chartex" xmlns:cx7="http://schemas.microsoft.com/office/drawing/2016/5/13/chartex" xmlns:cx8="http://schemas.microsoft.com/office/drawing/2016/5/14/chartex" xmlns:mc="http://schemas.openxmlformats.org/markup-compatibility/2006" xmlns:aink="http://schemas.microsoft.com/office/drawing/2016/ink" xmlns:am3d="http://schemas.microsoft.com/office/drawing/2017/model3d" xmlns:o="urn:schemas-microsoft-com:office:office" xmlns:oel="http://schemas.microsoft.com/office/2019/extlst" xmlns:r="http://schemas.openxmlformats.org/officeDocument/2006/relationships" xmlns:m="http://schemas.openxmlformats.org/officeDocument/2006/math" xmlns:v="urn:schemas-microsoft-com:vml" xmlns:wp14="http://schemas.microsoft.com/office/word/2010/wordprocessingDrawing" xmlns:wp="http://schemas.openxmlformats.org/drawingml/2006/wordprocessingDrawing" xmlns:w10="urn:schemas-microsoft-com:office:word" xmlns:w="http://schemas.openxmlformats.org/wordprocessingml/2006/main" xmlns:w14="http://schemas.microsoft.com/office/word/2010/wordml" xmlns:w15="http://schemas.microsoft.com/office/word/2012/wordml" xmlns:w16cex="http://schemas.microsoft.com/office/word/2018/wordml/cex" xmlns:w16cid="http://schemas.microsoft.com/office/word/2016/wordml/cid" xmlns:w16="http://schemas.microsoft.com/office/word/2018/wordml" xmlns:w16sdtdh="http://schemas.microsoft.com/office/word/2020/wordml/sdtdatahash" xmlns:w16se="http://schemas.microsoft.com/office/word/2015/wordml/symex" xmlns:wpg="http://schemas.microsoft.com/office/word/2010/wordprocessingGroup" xmlns:wpi="http://schemas.microsoft.com/office/word/2010/wordprocessingInk" xmlns:wne="http://schemas.microsoft.com/office/word/2006/wordml" xmlns:wps="http://schemas.microsoft.com/office/word/2010/wordprocessingShape" mc:Ignorable="w14 w15 w16se w16cid w16 w16cex w16sdtdh wp14">
   <w:endnote w:type="separator" w:id="-1">
     <w:p>
       <w:r>
@@ -14096,7 +14071,7 @@
 </file>
 
 <file path=word/footer1.xml><?xml version="1.0" encoding="utf-8"?>
-<w:ftr xmlns:wpc="http://schemas.microsoft.com/office/word/2010/wordprocessingCanvas" xmlns:cx="http://schemas.microsoft.com/office/drawing/2014/chartex" xmlns:cx1="http://schemas.microsoft.com/office/drawing/2015/9/8/chartex" xmlns:cx2="http://schemas.microsoft.com/office/drawing/2015/10/21/chartex" xmlns:cx3="http://schemas.microsoft.com/office/drawing/2016/5/9/chartex" xmlns:cx4="http://schemas.microsoft.com/office/drawing/2016/5/10/chartex" xmlns:cx5="http://schemas.microsoft.com/office/drawing/2016/5/11/chartex" xmlns:cx6="http://schemas.microsoft.com/office/drawing/2016/5/12/chartex" xmlns:cx7="http://schemas.microsoft.com/office/drawing/2016/5/13/chartex" xmlns:cx8="http://schemas.microsoft.com/office/drawing/2016/5/14/chartex" xmlns:mc="http://schemas.openxmlformats.org/markup-compatibility/2006" xmlns:aink="http://schemas.microsoft.com/office/drawing/2016/ink" xmlns:am3d="http://schemas.microsoft.com/office/drawing/2017/model3d" xmlns:o="urn:schemas-microsoft-com:office:office" xmlns:r="http://schemas.openxmlformats.org/officeDocument/2006/relationships" xmlns:m="http://schemas.openxmlformats.org/officeDocument/2006/math" xmlns:v="urn:schemas-microsoft-com:vml" xmlns:wp14="http://schemas.microsoft.com/office/word/2010/wordprocessingDrawing" xmlns:wp="http://schemas.openxmlformats.org/drawingml/2006/wordprocessingDrawing" xmlns:w10="urn:schemas-microsoft-com:office:word" xmlns:w="http://schemas.openxmlformats.org/wordprocessingml/2006/main" xmlns:w14="http://schemas.microsoft.com/office/word/2010/wordml" xmlns:w15="http://schemas.microsoft.com/office/word/2012/wordml" xmlns:w16cid="http://schemas.microsoft.com/office/word/2016/wordml/cid" xmlns:w16se="http://schemas.microsoft.com/office/word/2015/wordml/symex" xmlns:wpg="http://schemas.microsoft.com/office/word/2010/wordprocessingGroup" xmlns:wpi="http://schemas.microsoft.com/office/word/2010/wordprocessingInk" xmlns:wne="http://schemas.microsoft.com/office/word/2006/wordml" xmlns:wps="http://schemas.microsoft.com/office/word/2010/wordprocessingShape" mc:Ignorable="w14 w15 w16se w16cid wp14">
+<w:ftr xmlns:wpc="http://schemas.microsoft.com/office/word/2010/wordprocessingCanvas" xmlns:cx="http://schemas.microsoft.com/office/drawing/2014/chartex" xmlns:cx1="http://schemas.microsoft.com/office/drawing/2015/9/8/chartex" xmlns:cx2="http://schemas.microsoft.com/office/drawing/2015/10/21/chartex" xmlns:cx3="http://schemas.microsoft.com/office/drawing/2016/5/9/chartex" xmlns:cx4="http://schemas.microsoft.com/office/drawing/2016/5/10/chartex" xmlns:cx5="http://schemas.microsoft.com/office/drawing/2016/5/11/chartex" xmlns:cx6="http://schemas.microsoft.com/office/drawing/2016/5/12/chartex" xmlns:cx7="http://schemas.microsoft.com/office/drawing/2016/5/13/chartex" xmlns:cx8="http://schemas.microsoft.com/office/drawing/2016/5/14/chartex" xmlns:mc="http://schemas.openxmlformats.org/markup-compatibility/2006" xmlns:aink="http://schemas.microsoft.com/office/drawing/2016/ink" xmlns:am3d="http://schemas.microsoft.com/office/drawing/2017/model3d" xmlns:o="urn:schemas-microsoft-com:office:office" xmlns:oel="http://schemas.microsoft.com/office/2019/extlst" xmlns:r="http://schemas.openxmlformats.org/officeDocument/2006/relationships" xmlns:m="http://schemas.openxmlformats.org/officeDocument/2006/math" xmlns:v="urn:schemas-microsoft-com:vml" xmlns:wp14="http://schemas.microsoft.com/office/word/2010/wordprocessingDrawing" xmlns:wp="http://schemas.openxmlformats.org/drawingml/2006/wordprocessingDrawing" xmlns:w10="urn:schemas-microsoft-com:office:word" xmlns:w="http://schemas.openxmlformats.org/wordprocessingml/2006/main" xmlns:w14="http://schemas.microsoft.com/office/word/2010/wordml" xmlns:w15="http://schemas.microsoft.com/office/word/2012/wordml" xmlns:w16cex="http://schemas.microsoft.com/office/word/2018/wordml/cex" xmlns:w16cid="http://schemas.microsoft.com/office/word/2016/wordml/cid" xmlns:w16="http://schemas.microsoft.com/office/word/2018/wordml" xmlns:w16sdtdh="http://schemas.microsoft.com/office/word/2020/wordml/sdtdatahash" xmlns:w16se="http://schemas.microsoft.com/office/word/2015/wordml/symex" xmlns:wpg="http://schemas.microsoft.com/office/word/2010/wordprocessingGroup" xmlns:wpi="http://schemas.microsoft.com/office/word/2010/wordprocessingInk" xmlns:wne="http://schemas.microsoft.com/office/word/2006/wordml" xmlns:wps="http://schemas.microsoft.com/office/word/2010/wordprocessingShape" mc:Ignorable="w14 w15 w16se w16cid w16 w16cex w16sdtdh wp14">
   <w:sdt>
     <w:sdtPr>
       <w:id w:val="733284753"/>
@@ -14149,7 +14124,7 @@
 </file>
 
 <file path=word/footnotes.xml><?xml version="1.0" encoding="utf-8"?>
-<w:footnotes xmlns:wpc="http://schemas.microsoft.com/office/word/2010/wordprocessingCanvas" xmlns:cx="http://schemas.microsoft.com/office/drawing/2014/chartex" xmlns:cx1="http://schemas.microsoft.com/office/drawing/2015/9/8/chartex" xmlns:cx2="http://schemas.microsoft.com/office/drawing/2015/10/21/chartex" xmlns:cx3="http://schemas.microsoft.com/office/drawing/2016/5/9/chartex" xmlns:cx4="http://schemas.microsoft.com/office/drawing/2016/5/10/chartex" xmlns:cx5="http://schemas.microsoft.com/office/drawing/2016/5/11/chartex" xmlns:cx6="http://schemas.microsoft.com/office/drawing/2016/5/12/chartex" xmlns:cx7="http://schemas.microsoft.com/office/drawing/2016/5/13/chartex" xmlns:cx8="http://schemas.microsoft.com/office/drawing/2016/5/14/chartex" xmlns:mc="http://schemas.openxmlformats.org/markup-compatibility/2006" xmlns:aink="http://schemas.microsoft.com/office/drawing/2016/ink" xmlns:am3d="http://schemas.microsoft.com/office/drawing/2017/model3d" xmlns:o="urn:schemas-microsoft-com:office:office" xmlns:r="http://schemas.openxmlformats.org/officeDocument/2006/relationships" xmlns:m="http://schemas.openxmlformats.org/officeDocument/2006/math" xmlns:v="urn:schemas-microsoft-com:vml" xmlns:wp14="http://schemas.microsoft.com/office/word/2010/wordprocessingDrawing" xmlns:wp="http://schemas.openxmlformats.org/drawingml/2006/wordprocessingDrawing" xmlns:w10="urn:schemas-microsoft-com:office:word" xmlns:w="http://schemas.openxmlformats.org/wordprocessingml/2006/main" xmlns:w14="http://schemas.microsoft.com/office/word/2010/wordml" xmlns:w15="http://schemas.microsoft.com/office/word/2012/wordml" xmlns:w16cid="http://schemas.microsoft.com/office/word/2016/wordml/cid" xmlns:w16se="http://schemas.microsoft.com/office/word/2015/wordml/symex" xmlns:wpg="http://schemas.microsoft.com/office/word/2010/wordprocessingGroup" xmlns:wpi="http://schemas.microsoft.com/office/word/2010/wordprocessingInk" xmlns:wne="http://schemas.microsoft.com/office/word/2006/wordml" xmlns:wps="http://schemas.microsoft.com/office/word/2010/wordprocessingShape" mc:Ignorable="w14 w15 w16se w16cid wp14">
+<w:footnotes xmlns:wpc="http://schemas.microsoft.com/office/word/2010/wordprocessingCanvas" xmlns:cx="http://schemas.microsoft.com/office/drawing/2014/chartex" xmlns:cx1="http://schemas.microsoft.com/office/drawing/2015/9/8/chartex" xmlns:cx2="http://schemas.microsoft.com/office/drawing/2015/10/21/chartex" xmlns:cx3="http://schemas.microsoft.com/office/drawing/2016/5/9/chartex" xmlns:cx4="http://schemas.microsoft.com/office/drawing/2016/5/10/chartex" xmlns:cx5="http://schemas.microsoft.com/office/drawing/2016/5/11/chartex" xmlns:cx6="http://schemas.microsoft.com/office/drawing/2016/5/12/chartex" xmlns:cx7="http://schemas.microsoft.com/office/drawing/2016/5/13/chartex" xmlns:cx8="http://schemas.microsoft.com/office/drawing/2016/5/14/chartex" xmlns:mc="http://schemas.openxmlformats.org/markup-compatibility/2006" xmlns:aink="http://schemas.microsoft.com/office/drawing/2016/ink" xmlns:am3d="http://schemas.microsoft.com/office/drawing/2017/model3d" xmlns:o="urn:schemas-microsoft-com:office:office" xmlns:oel="http://schemas.microsoft.com/office/2019/extlst" xmlns:r="http://schemas.openxmlformats.org/officeDocument/2006/relationships" xmlns:m="http://schemas.openxmlformats.org/officeDocument/2006/math" xmlns:v="urn:schemas-microsoft-com:vml" xmlns:wp14="http://schemas.microsoft.com/office/word/2010/wordprocessingDrawing" xmlns:wp="http://schemas.openxmlformats.org/drawingml/2006/wordprocessingDrawing" xmlns:w10="urn:schemas-microsoft-com:office:word" xmlns:w="http://schemas.openxmlformats.org/wordprocessingml/2006/main" xmlns:w14="http://schemas.microsoft.com/office/word/2010/wordml" xmlns:w15="http://schemas.microsoft.com/office/word/2012/wordml" xmlns:w16cex="http://schemas.microsoft.com/office/word/2018/wordml/cex" xmlns:w16cid="http://schemas.microsoft.com/office/word/2016/wordml/cid" xmlns:w16="http://schemas.microsoft.com/office/word/2018/wordml" xmlns:w16sdtdh="http://schemas.microsoft.com/office/word/2020/wordml/sdtdatahash" xmlns:w16se="http://schemas.microsoft.com/office/word/2015/wordml/symex" xmlns:wpg="http://schemas.microsoft.com/office/word/2010/wordprocessingGroup" xmlns:wpi="http://schemas.microsoft.com/office/word/2010/wordprocessingInk" xmlns:wne="http://schemas.microsoft.com/office/word/2006/wordml" xmlns:wps="http://schemas.microsoft.com/office/word/2010/wordprocessingShape" mc:Ignorable="w14 w15 w16se w16cid w16 w16cex w16sdtdh wp14">
   <w:footnote w:type="separator" w:id="-1">
     <w:p>
       <w:r>
@@ -14293,7 +14268,7 @@
 </file>
 
 <file path=word/numbering.xml><?xml version="1.0" encoding="utf-8"?>
-<w:numbering xmlns:wpc="http://schemas.microsoft.com/office/word/2010/wordprocessingCanvas" xmlns:cx="http://schemas.microsoft.com/office/drawing/2014/chartex" xmlns:cx1="http://schemas.microsoft.com/office/drawing/2015/9/8/chartex" xmlns:cx2="http://schemas.microsoft.com/office/drawing/2015/10/21/chartex" xmlns:cx3="http://schemas.microsoft.com/office/drawing/2016/5/9/chartex" xmlns:cx4="http://schemas.microsoft.com/office/drawing/2016/5/10/chartex" xmlns:cx5="http://schemas.microsoft.com/office/drawing/2016/5/11/chartex" xmlns:cx6="http://schemas.microsoft.com/office/drawing/2016/5/12/chartex" xmlns:cx7="http://schemas.microsoft.com/office/drawing/2016/5/13/chartex" xmlns:cx8="http://schemas.microsoft.com/office/drawing/2016/5/14/chartex" xmlns:mc="http://schemas.openxmlformats.org/markup-compatibility/2006" xmlns:aink="http://schemas.microsoft.com/office/drawing/2016/ink" xmlns:am3d="http://schemas.microsoft.com/office/drawing/2017/model3d" xmlns:o="urn:schemas-microsoft-com:office:office" xmlns:r="http://schemas.openxmlformats.org/officeDocument/2006/relationships" xmlns:m="http://schemas.openxmlformats.org/officeDocument/2006/math" xmlns:v="urn:schemas-microsoft-com:vml" xmlns:wp14="http://schemas.microsoft.com/office/word/2010/wordprocessingDrawing" xmlns:wp="http://schemas.openxmlformats.org/drawingml/2006/wordprocessingDrawing" xmlns:w10="urn:schemas-microsoft-com:office:word" xmlns:w="http://schemas.openxmlformats.org/wordprocessingml/2006/main" xmlns:w14="http://schemas.microsoft.com/office/word/2010/wordml" xmlns:w15="http://schemas.microsoft.com/office/word/2012/wordml" xmlns:w16cid="http://schemas.microsoft.com/office/word/2016/wordml/cid" xmlns:w16se="http://schemas.microsoft.com/office/word/2015/wordml/symex" xmlns:wpg="http://schemas.microsoft.com/office/word/2010/wordprocessingGroup" xmlns:wpi="http://schemas.microsoft.com/office/word/2010/wordprocessingInk" xmlns:wne="http://schemas.microsoft.com/office/word/2006/wordml" xmlns:wps="http://schemas.microsoft.com/office/word/2010/wordprocessingShape" mc:Ignorable="w14 w15 w16se w16cid wp14">
+<w:numbering xmlns:wpc="http://schemas.microsoft.com/office/word/2010/wordprocessingCanvas" xmlns:cx="http://schemas.microsoft.com/office/drawing/2014/chartex" xmlns:cx1="http://schemas.microsoft.com/office/drawing/2015/9/8/chartex" xmlns:cx2="http://schemas.microsoft.com/office/drawing/2015/10/21/chartex" xmlns:cx3="http://schemas.microsoft.com/office/drawing/2016/5/9/chartex" xmlns:cx4="http://schemas.microsoft.com/office/drawing/2016/5/10/chartex" xmlns:cx5="http://schemas.microsoft.com/office/drawing/2016/5/11/chartex" xmlns:cx6="http://schemas.microsoft.com/office/drawing/2016/5/12/chartex" xmlns:cx7="http://schemas.microsoft.com/office/drawing/2016/5/13/chartex" xmlns:cx8="http://schemas.microsoft.com/office/drawing/2016/5/14/chartex" xmlns:mc="http://schemas.openxmlformats.org/markup-compatibility/2006" xmlns:aink="http://schemas.microsoft.com/office/drawing/2016/ink" xmlns:am3d="http://schemas.microsoft.com/office/drawing/2017/model3d" xmlns:o="urn:schemas-microsoft-com:office:office" xmlns:oel="http://schemas.microsoft.com/office/2019/extlst" xmlns:r="http://schemas.openxmlformats.org/officeDocument/2006/relationships" xmlns:m="http://schemas.openxmlformats.org/officeDocument/2006/math" xmlns:v="urn:schemas-microsoft-com:vml" xmlns:wp14="http://schemas.microsoft.com/office/word/2010/wordprocessingDrawing" xmlns:wp="http://schemas.openxmlformats.org/drawingml/2006/wordprocessingDrawing" xmlns:w10="urn:schemas-microsoft-com:office:word" xmlns:w="http://schemas.openxmlformats.org/wordprocessingml/2006/main" xmlns:w14="http://schemas.microsoft.com/office/word/2010/wordml" xmlns:w15="http://schemas.microsoft.com/office/word/2012/wordml" xmlns:w16cex="http://schemas.microsoft.com/office/word/2018/wordml/cex" xmlns:w16cid="http://schemas.microsoft.com/office/word/2016/wordml/cid" xmlns:w16="http://schemas.microsoft.com/office/word/2018/wordml" xmlns:w16sdtdh="http://schemas.microsoft.com/office/word/2020/wordml/sdtdatahash" xmlns:w16se="http://schemas.microsoft.com/office/word/2015/wordml/symex" xmlns:wpg="http://schemas.microsoft.com/office/word/2010/wordprocessingGroup" xmlns:wpi="http://schemas.microsoft.com/office/word/2010/wordprocessingInk" xmlns:wne="http://schemas.microsoft.com/office/word/2006/wordml" xmlns:wps="http://schemas.microsoft.com/office/word/2010/wordprocessingShape" mc:Ignorable="w14 w15 w16se w16cid w16 w16cex w16sdtdh wp14">
   <w:abstractNum w:abstractNumId="0" w15:restartNumberingAfterBreak="0">
     <w:nsid w:val="05140DFC"/>
     <w:multiLevelType w:val="hybridMultilevel"/>
@@ -17115,98 +17090,98 @@
       </w:rPr>
     </w:lvl>
   </w:abstractNum>
-  <w:num w:numId="1">
+  <w:num w:numId="1" w16cid:durableId="2115663094">
     <w:abstractNumId w:val="27"/>
   </w:num>
-  <w:num w:numId="2">
+  <w:num w:numId="2" w16cid:durableId="1300651500">
     <w:abstractNumId w:val="0"/>
   </w:num>
-  <w:num w:numId="3">
+  <w:num w:numId="3" w16cid:durableId="1856337521">
     <w:abstractNumId w:val="4"/>
   </w:num>
-  <w:num w:numId="4">
+  <w:num w:numId="4" w16cid:durableId="482084108">
     <w:abstractNumId w:val="25"/>
   </w:num>
-  <w:num w:numId="5">
+  <w:num w:numId="5" w16cid:durableId="1703049197">
     <w:abstractNumId w:val="16"/>
   </w:num>
-  <w:num w:numId="6">
+  <w:num w:numId="6" w16cid:durableId="558826972">
     <w:abstractNumId w:val="2"/>
   </w:num>
-  <w:num w:numId="7">
+  <w:num w:numId="7" w16cid:durableId="1909923067">
     <w:abstractNumId w:val="21"/>
   </w:num>
-  <w:num w:numId="8">
+  <w:num w:numId="8" w16cid:durableId="538933436">
     <w:abstractNumId w:val="18"/>
   </w:num>
-  <w:num w:numId="9">
+  <w:num w:numId="9" w16cid:durableId="1847550897">
     <w:abstractNumId w:val="17"/>
   </w:num>
-  <w:num w:numId="10">
+  <w:num w:numId="10" w16cid:durableId="415399319">
     <w:abstractNumId w:val="19"/>
   </w:num>
-  <w:num w:numId="11">
+  <w:num w:numId="11" w16cid:durableId="436098858">
     <w:abstractNumId w:val="20"/>
   </w:num>
-  <w:num w:numId="12">
+  <w:num w:numId="12" w16cid:durableId="1882815549">
     <w:abstractNumId w:val="12"/>
   </w:num>
-  <w:num w:numId="13">
+  <w:num w:numId="13" w16cid:durableId="82146240">
     <w:abstractNumId w:val="1"/>
   </w:num>
-  <w:num w:numId="14">
+  <w:num w:numId="14" w16cid:durableId="888423805">
     <w:abstractNumId w:val="23"/>
   </w:num>
-  <w:num w:numId="15">
+  <w:num w:numId="15" w16cid:durableId="259947171">
     <w:abstractNumId w:val="5"/>
   </w:num>
-  <w:num w:numId="16">
+  <w:num w:numId="16" w16cid:durableId="473907440">
     <w:abstractNumId w:val="15"/>
   </w:num>
-  <w:num w:numId="17">
+  <w:num w:numId="17" w16cid:durableId="1102915452">
     <w:abstractNumId w:val="6"/>
   </w:num>
-  <w:num w:numId="18">
+  <w:num w:numId="18" w16cid:durableId="382219461">
     <w:abstractNumId w:val="24"/>
   </w:num>
-  <w:num w:numId="19">
+  <w:num w:numId="19" w16cid:durableId="485442101">
     <w:abstractNumId w:val="10"/>
   </w:num>
-  <w:num w:numId="20">
+  <w:num w:numId="20" w16cid:durableId="1183325543">
     <w:abstractNumId w:val="3"/>
   </w:num>
-  <w:num w:numId="21">
+  <w:num w:numId="21" w16cid:durableId="265819543">
     <w:abstractNumId w:val="22"/>
   </w:num>
-  <w:num w:numId="22">
+  <w:num w:numId="22" w16cid:durableId="2043364865">
     <w:abstractNumId w:val="14"/>
   </w:num>
-  <w:num w:numId="23">
+  <w:num w:numId="23" w16cid:durableId="2062094330">
     <w:abstractNumId w:val="9"/>
   </w:num>
-  <w:num w:numId="24">
+  <w:num w:numId="24" w16cid:durableId="164246297">
     <w:abstractNumId w:val="13"/>
   </w:num>
-  <w:num w:numId="25">
+  <w:num w:numId="25" w16cid:durableId="563301027">
     <w:abstractNumId w:val="7"/>
   </w:num>
-  <w:num w:numId="26">
+  <w:num w:numId="26" w16cid:durableId="690497184">
     <w:abstractNumId w:val="28"/>
   </w:num>
-  <w:num w:numId="27">
+  <w:num w:numId="27" w16cid:durableId="1325091006">
     <w:abstractNumId w:val="8"/>
   </w:num>
-  <w:num w:numId="28">
+  <w:num w:numId="28" w16cid:durableId="678233683">
     <w:abstractNumId w:val="11"/>
   </w:num>
-  <w:num w:numId="29">
+  <w:num w:numId="29" w16cid:durableId="2007393253">
     <w:abstractNumId w:val="26"/>
   </w:num>
 </w:numbering>
 </file>
 
 <file path=word/styles.xml><?xml version="1.0" encoding="utf-8"?>
-<w:styles xmlns:mc="http://schemas.openxmlformats.org/markup-compatibility/2006" xmlns:r="http://schemas.openxmlformats.org/officeDocument/2006/relationships" xmlns:w="http://schemas.openxmlformats.org/wordprocessingml/2006/main" xmlns:w14="http://schemas.microsoft.com/office/word/2010/wordml" xmlns:w15="http://schemas.microsoft.com/office/word/2012/wordml" xmlns:w16cid="http://schemas.microsoft.com/office/word/2016/wordml/cid" xmlns:w16se="http://schemas.microsoft.com/office/word/2015/wordml/symex" mc:Ignorable="w14 w15 w16se w16cid">
+<w:styles xmlns:mc="http://schemas.openxmlformats.org/markup-compatibility/2006" xmlns:r="http://schemas.openxmlformats.org/officeDocument/2006/relationships" xmlns:w="http://schemas.openxmlformats.org/wordprocessingml/2006/main" xmlns:w14="http://schemas.microsoft.com/office/word/2010/wordml" xmlns:w15="http://schemas.microsoft.com/office/word/2012/wordml" xmlns:w16cex="http://schemas.microsoft.com/office/word/2018/wordml/cex" xmlns:w16cid="http://schemas.microsoft.com/office/word/2016/wordml/cid" xmlns:w16="http://schemas.microsoft.com/office/word/2018/wordml" xmlns:w16sdtdh="http://schemas.microsoft.com/office/word/2020/wordml/sdtdatahash" xmlns:w16se="http://schemas.microsoft.com/office/word/2015/wordml/symex" mc:Ignorable="w14 w15 w16se w16cid w16 w16cex w16sdtdh">
   <w:docDefaults>
     <w:rPrDefault>
       <w:rPr>
@@ -17222,7 +17197,7 @@
       </w:pPr>
     </w:pPrDefault>
   </w:docDefaults>
-  <w:latentStyles w:defLockedState="0" w:defUIPriority="99" w:defSemiHidden="0" w:defUnhideWhenUsed="0" w:defQFormat="0" w:count="375">
+  <w:latentStyles w:defLockedState="0" w:defUIPriority="99" w:defSemiHidden="0" w:defUnhideWhenUsed="0" w:defQFormat="0" w:count="376">
     <w:lsdException w:name="Normal" w:uiPriority="0" w:qFormat="1"/>
     <w:lsdException w:name="heading 1" w:uiPriority="9" w:qFormat="1"/>
     <w:lsdException w:name="heading 2" w:semiHidden="1" w:uiPriority="9" w:unhideWhenUsed="1" w:qFormat="1"/>
@@ -17328,7 +17303,6 @@
     <w:lsdException w:name="HTML Sample" w:semiHidden="1" w:unhideWhenUsed="1"/>
     <w:lsdException w:name="HTML Typewriter" w:semiHidden="1" w:unhideWhenUsed="1"/>
     <w:lsdException w:name="HTML Variable" w:semiHidden="1" w:unhideWhenUsed="1"/>
-    <w:lsdException w:name="Normal Table" w:semiHidden="1" w:unhideWhenUsed="1"/>
     <w:lsdException w:name="annotation subject" w:semiHidden="1" w:unhideWhenUsed="1"/>
     <w:lsdException w:name="No List" w:semiHidden="1" w:unhideWhenUsed="1"/>
     <w:lsdException w:name="Outline List 1" w:semiHidden="1" w:unhideWhenUsed="1"/>
@@ -17375,10 +17349,8 @@
     <w:lsdException w:name="Table Subtle 2" w:semiHidden="1" w:unhideWhenUsed="1"/>
     <w:lsdException w:name="Table Web 1" w:semiHidden="1" w:unhideWhenUsed="1"/>
     <w:lsdException w:name="Table Web 2" w:semiHidden="1" w:unhideWhenUsed="1"/>
-    <w:lsdException w:name="Table Web 3" w:semiHidden="1" w:unhideWhenUsed="1"/>
     <w:lsdException w:name="Balloon Text" w:semiHidden="1" w:unhideWhenUsed="1"/>
     <w:lsdException w:name="Table Grid" w:uiPriority="39"/>
-    <w:lsdException w:name="Table Theme" w:semiHidden="1" w:unhideWhenUsed="1"/>
     <w:lsdException w:name="Placeholder Text" w:semiHidden="1"/>
     <w:lsdException w:name="No Spacing" w:uiPriority="1" w:qFormat="1"/>
     <w:lsdException w:name="Light Shading" w:uiPriority="60"/>
@@ -17598,6 +17570,7 @@
     <w:lsdException w:name="Smart Hyperlink" w:semiHidden="1" w:unhideWhenUsed="1"/>
     <w:lsdException w:name="Hashtag" w:semiHidden="1" w:unhideWhenUsed="1"/>
     <w:lsdException w:name="Unresolved Mention" w:semiHidden="1" w:unhideWhenUsed="1"/>
+    <w:lsdException w:name="Smart Link" w:semiHidden="1" w:unhideWhenUsed="1"/>
   </w:latentStyles>
   <w:style w:type="paragraph" w:default="1" w:styleId="Normal">
     <w:name w:val="Normal"/>
@@ -18524,15 +18497,6 @@
 </file>
 
 <file path=customXml/item1.xml><?xml version="1.0" encoding="utf-8"?>
-<?mso-contentType ?>
-<FormTemplates xmlns="http://schemas.microsoft.com/sharepoint/v3/contenttype/forms">
-  <Display>DocumentLibraryForm</Display>
-  <Edit>DocumentLibraryForm</Edit>
-  <New>DocumentLibraryForm</New>
-</FormTemplates>
-</file>
-
-<file path=customXml/item2.xml><?xml version="1.0" encoding="utf-8"?>
 <ct:contentTypeSchema xmlns:ct="http://schemas.microsoft.com/office/2006/metadata/contentType" xmlns:ma="http://schemas.microsoft.com/office/2006/metadata/properties/metaAttributes" ct:_="" ma:_="" ma:contentTypeName="Document" ma:contentTypeID="0x0101009BF7A80B0FBE28449F4ED4A2932F3853" ma:contentTypeVersion="6" ma:contentTypeDescription="Create a new document." ma:contentTypeScope="" ma:versionID="7bb972948696748661606df725b7bbbb">
   <xsd:schema xmlns:xsd="http://www.w3.org/2001/XMLSchema" xmlns:xs="http://www.w3.org/2001/XMLSchema" xmlns:p="http://schemas.microsoft.com/office/2006/metadata/properties" xmlns:ns2="3880b17f-dbc7-464a-bc7e-35eb529660c2" xmlns:ns3="14fa3032-b707-4695-adf8-64905d7b2249" targetNamespace="http://schemas.microsoft.com/office/2006/metadata/properties" ma:root="true" ma:fieldsID="59e56d46e63c0992486ec6c147878d24" ns2:_="" ns3:_="">
     <xsd:import namespace="3880b17f-dbc7-464a-bc7e-35eb529660c2"/>
@@ -18709,25 +18673,26 @@
 </ct:contentTypeSchema>
 </file>
 
+<file path=customXml/item2.xml><?xml version="1.0" encoding="utf-8"?>
+<?mso-contentType ?>
+<FormTemplates xmlns="http://schemas.microsoft.com/sharepoint/v3/contenttype/forms">
+  <Display>DocumentLibraryForm</Display>
+  <Edit>DocumentLibraryForm</Edit>
+  <New>DocumentLibraryForm</New>
+</FormTemplates>
+</file>
+
 <file path=customXml/item3.xml><?xml version="1.0" encoding="utf-8"?>
+<b:Sources xmlns:b="http://schemas.openxmlformats.org/officeDocument/2006/bibliography" xmlns="http://schemas.openxmlformats.org/officeDocument/2006/bibliography" SelectedStyle="\APASixthEditionOfficeOnline.xsl" StyleName="APA" Version="6"/>
+</file>
+
+<file path=customXml/item4.xml><?xml version="1.0" encoding="utf-8"?>
 <p:properties xmlns:p="http://schemas.microsoft.com/office/2006/metadata/properties" xmlns:xsi="http://www.w3.org/2001/XMLSchema-instance" xmlns:pc="http://schemas.microsoft.com/office/infopath/2007/PartnerControls">
   <documentManagement/>
 </p:properties>
 </file>
 
-<file path=customXml/item4.xml><?xml version="1.0" encoding="utf-8"?>
-<b:Sources xmlns:b="http://schemas.openxmlformats.org/officeDocument/2006/bibliography" xmlns="http://schemas.openxmlformats.org/officeDocument/2006/bibliography" SelectedStyle="\APASixthEditionOfficeOnline.xsl" StyleName="APA" Version="6"/>
-</file>
-
 <file path=customXml/itemProps1.xml><?xml version="1.0" encoding="utf-8"?>
-<ds:datastoreItem xmlns:ds="http://schemas.openxmlformats.org/officeDocument/2006/customXml" ds:itemID="{483909C0-ED7B-433C-936F-326EC26BCE5F}">
-  <ds:schemaRefs>
-    <ds:schemaRef ds:uri="http://schemas.microsoft.com/sharepoint/v3/contenttype/forms"/>
-  </ds:schemaRefs>
-</ds:datastoreItem>
-</file>
-
-<file path=customXml/itemProps2.xml><?xml version="1.0" encoding="utf-8"?>
 <ds:datastoreItem xmlns:ds="http://schemas.openxmlformats.org/officeDocument/2006/customXml" ds:itemID="{E61E0ACA-DE8E-459C-8B55-10A535BB5DFC}">
   <ds:schemaRefs>
     <ds:schemaRef ds:uri="http://schemas.microsoft.com/office/2006/metadata/contentType"/>
@@ -18746,19 +18711,27 @@
 </ds:datastoreItem>
 </file>
 
+<file path=customXml/itemProps2.xml><?xml version="1.0" encoding="utf-8"?>
+<ds:datastoreItem xmlns:ds="http://schemas.openxmlformats.org/officeDocument/2006/customXml" ds:itemID="{483909C0-ED7B-433C-936F-326EC26BCE5F}">
+  <ds:schemaRefs>
+    <ds:schemaRef ds:uri="http://schemas.microsoft.com/sharepoint/v3/contenttype/forms"/>
+  </ds:schemaRefs>
+</ds:datastoreItem>
+</file>
+
 <file path=customXml/itemProps3.xml><?xml version="1.0" encoding="utf-8"?>
+<ds:datastoreItem xmlns:ds="http://schemas.openxmlformats.org/officeDocument/2006/customXml" ds:itemID="{B98BA644-CD2B-49A3-AF87-C78F9B9F3944}">
+  <ds:schemaRefs>
+    <ds:schemaRef ds:uri="http://schemas.openxmlformats.org/officeDocument/2006/bibliography"/>
+  </ds:schemaRefs>
+</ds:datastoreItem>
+</file>
+
+<file path=customXml/itemProps4.xml><?xml version="1.0" encoding="utf-8"?>
 <ds:datastoreItem xmlns:ds="http://schemas.openxmlformats.org/officeDocument/2006/customXml" ds:itemID="{9600F9D6-DACC-419E-94CB-B2C0BCD0AEFC}">
   <ds:schemaRefs>
     <ds:schemaRef ds:uri="http://schemas.microsoft.com/office/2006/metadata/properties"/>
     <ds:schemaRef ds:uri="http://schemas.microsoft.com/office/infopath/2007/PartnerControls"/>
   </ds:schemaRefs>
 </ds:datastoreItem>
-</file>
-
-<file path=customXml/itemProps4.xml><?xml version="1.0" encoding="utf-8"?>
-<ds:datastoreItem xmlns:ds="http://schemas.openxmlformats.org/officeDocument/2006/customXml" ds:itemID="{B98BA644-CD2B-49A3-AF87-C78F9B9F3944}">
-  <ds:schemaRefs>
-    <ds:schemaRef ds:uri="http://schemas.openxmlformats.org/officeDocument/2006/bibliography"/>
-  </ds:schemaRefs>
-</ds:datastoreItem>
 </file>
</xml_diff>

<commit_message>
filled out more of section 3
</commit_message>
<xml_diff>
--- a/documents/Software Project.docx
+++ b/documents/Software Project.docx
@@ -146,23 +146,7 @@
           <w:b/>
           <w:bCs/>
         </w:rPr>
-        <w:t xml:space="preserve">Your student </w:t>
-      </w:r>
-      <w:proofErr w:type="gramStart"/>
-      <w:r>
-        <w:rPr>
-          <w:b/>
-          <w:bCs/>
-        </w:rPr>
-        <w:t>number</w:t>
-      </w:r>
-      <w:proofErr w:type="gramEnd"/>
-      <w:r>
-        <w:rPr>
-          <w:b/>
-          <w:bCs/>
-        </w:rPr>
-        <w:t xml:space="preserve"> </w:t>
+        <w:t xml:space="preserve">Your student number </w:t>
       </w:r>
     </w:p>
     <w:p>
@@ -483,7 +467,6 @@
           <w:docPartUnique/>
         </w:docPartObj>
       </w:sdtPr>
-      <w:sdtEndPr/>
       <w:sdtContent>
         <w:p>
           <w:pPr>
@@ -7528,6 +7511,26 @@
     </w:p>
     <w:p/>
     <w:p>
+      <w:r>
+        <w:t xml:space="preserve">For my </w:t>
+      </w:r>
+      <w:r>
+        <w:t>requirement gathering</w:t>
+      </w:r>
+      <w:r>
+        <w:t xml:space="preserve"> I did </w:t>
+      </w:r>
+      <w:r>
+        <w:t xml:space="preserve">competitor analysis on fender and gear for music. </w:t>
+      </w:r>
+    </w:p>
+    <w:p>
+      <w:r>
+        <w:t>I also did two interviews with two musicians I know. They were the ones who recommended I look at fender and gear for music.</w:t>
+      </w:r>
+    </w:p>
+    <w:p/>
+    <w:p>
       <w:pPr>
         <w:pStyle w:val="Heading3"/>
         <w:spacing w:after="160" w:line="259" w:lineRule="auto"/>
@@ -7647,327 +7650,75 @@
       <w:r>
         <w:t xml:space="preserve">The first competitor I looked at was </w:t>
       </w:r>
-    </w:p>
-    <w:p>
-      <w:pPr>
-        <w:pStyle w:val="Heading3"/>
-        <w:spacing w:after="160" w:line="259" w:lineRule="auto"/>
-        <w:ind w:left="720"/>
-      </w:pPr>
-      <w:bookmarkStart w:id="17" w:name="_Toc36624854"/>
-      <w:bookmarkStart w:id="18" w:name="_Toc96009485"/>
-      <w:r>
-        <w:t>Interviews</w:t>
-      </w:r>
-      <w:bookmarkEnd w:id="17"/>
-      <w:bookmarkEnd w:id="18"/>
-    </w:p>
-    <w:p>
-      <w:pPr>
-        <w:rPr>
-          <w:color w:val="FF0000"/>
-        </w:rPr>
-      </w:pPr>
-      <w:r>
-        <w:rPr>
-          <w:color w:val="FF0000"/>
-        </w:rPr>
-        <w:t xml:space="preserve">Conduct interviews with </w:t>
-      </w:r>
-      <w:r>
-        <w:rPr>
-          <w:color w:val="FF0000"/>
-        </w:rPr>
-        <w:t>2</w:t>
-      </w:r>
-      <w:r>
-        <w:rPr>
-          <w:color w:val="FF0000"/>
-        </w:rPr>
-        <w:t xml:space="preserve"> or</w:t>
-      </w:r>
-      <w:r>
-        <w:rPr>
-          <w:color w:val="FF0000"/>
-        </w:rPr>
-        <w:t xml:space="preserve"> 3</w:t>
-      </w:r>
-      <w:r>
-        <w:rPr>
-          <w:color w:val="FF0000"/>
-        </w:rPr>
-        <w:t xml:space="preserve"> users to find out what the important features for them for the app are. There may be various issues that arise in multiple interviews. These can be grouped together into a number of themes.</w:t>
-      </w:r>
-    </w:p>
-    <w:p/>
-    <w:p>
-      <w:pPr>
-        <w:pStyle w:val="Heading2"/>
-        <w:spacing w:line="259" w:lineRule="auto"/>
-        <w:ind w:left="576"/>
-      </w:pPr>
-      <w:bookmarkStart w:id="19" w:name="_Toc36624856"/>
-      <w:bookmarkStart w:id="20" w:name="_Toc96009486"/>
-      <w:r>
-        <w:t>Requirements modelling</w:t>
-      </w:r>
-      <w:bookmarkEnd w:id="19"/>
-      <w:bookmarkEnd w:id="20"/>
-    </w:p>
-    <w:p>
-      <w:pPr>
-        <w:pStyle w:val="Heading3"/>
-        <w:spacing w:after="160" w:line="259" w:lineRule="auto"/>
-        <w:ind w:left="720"/>
-      </w:pPr>
-      <w:bookmarkStart w:id="21" w:name="_Toc36624858"/>
-      <w:bookmarkStart w:id="22" w:name="_Toc96009487"/>
-      <w:r>
-        <w:t>Functional requirements</w:t>
-      </w:r>
-      <w:bookmarkEnd w:id="21"/>
-      <w:bookmarkEnd w:id="22"/>
-    </w:p>
-    <w:p>
-      <w:pPr>
-        <w:rPr>
-          <w:color w:val="FF0000"/>
-        </w:rPr>
-      </w:pPr>
-      <w:r>
-        <w:rPr>
-          <w:color w:val="FF0000"/>
-        </w:rPr>
-        <w:t>Create a numbered list of what the application should be able to do. Start with the most important feature.</w:t>
-      </w:r>
-    </w:p>
-    <w:p>
-      <w:pPr>
-        <w:pStyle w:val="ListParagraph"/>
-        <w:numPr>
-          <w:ilvl w:val="0"/>
-          <w:numId w:val="29"/>
-        </w:numPr>
-        <w:rPr>
-          <w:color w:val="FF0000"/>
-        </w:rPr>
-      </w:pPr>
-      <w:r>
-        <w:t xml:space="preserve">Users can buy guitars </w:t>
-      </w:r>
-    </w:p>
-    <w:p>
-      <w:pPr>
-        <w:pStyle w:val="ListParagraph"/>
-        <w:numPr>
-          <w:ilvl w:val="0"/>
-          <w:numId w:val="29"/>
-        </w:numPr>
-        <w:rPr>
-          <w:color w:val="FF0000"/>
-        </w:rPr>
+      <w:r>
+        <w:t>a more traditional guitar shop. Fender</w:t>
+      </w:r>
+      <w:r>
+        <w:t xml:space="preserve"> is the </w:t>
+      </w:r>
+      <w:r>
+        <w:t>world’s</w:t>
+      </w:r>
+      <w:r>
+        <w:t xml:space="preserve"> largest </w:t>
+      </w:r>
+      <w:r>
+        <w:t xml:space="preserve">seller of guitars. </w:t>
+      </w:r>
+      <w:r>
+        <w:t xml:space="preserve">The main advantage of buying from </w:t>
+      </w:r>
+      <w:r>
+        <w:t>F</w:t>
+      </w:r>
+      <w:r>
+        <w:t>ender is you can trust the quality of their instruments are superb</w:t>
+      </w:r>
+      <w:r>
+        <w:t xml:space="preserve"> and you can guarantee what they advertise is accurate to the product. The main negative of </w:t>
+      </w:r>
+      <w:r>
+        <w:t>F</w:t>
+      </w:r>
+      <w:r>
+        <w:t xml:space="preserve">ender is </w:t>
+      </w:r>
+      <w:r>
+        <w:t xml:space="preserve">that the price of fender guitars is very </w:t>
+      </w:r>
+      <w:r>
+        <w:t>high.</w:t>
+      </w:r>
+      <w:r>
+        <w:t xml:space="preserve"> One of the most popular Fender guitars bought is the </w:t>
+      </w:r>
+      <w:r>
+        <w:t>Fender American Professional Stratocaster</w:t>
+      </w:r>
+      <w:r>
+        <w:t xml:space="preserve"> which retails for around </w:t>
+      </w:r>
+      <w:r>
+        <w:t>$</w:t>
+      </w:r>
+      <w:r>
+        <w:t>1500</w:t>
+      </w:r>
+      <w:r>
+        <w:t xml:space="preserve">. </w:t>
+      </w:r>
+    </w:p>
+    <w:p>
+      <w:pPr>
+        <w:keepNext/>
       </w:pPr>
       <w:r>
         <w:lastRenderedPageBreak/>
-        <w:t>Set up a shop and sell guitars</w:t>
-      </w:r>
-    </w:p>
-    <w:p>
-      <w:pPr>
-        <w:pStyle w:val="ListParagraph"/>
-        <w:numPr>
-          <w:ilvl w:val="0"/>
-          <w:numId w:val="29"/>
-        </w:numPr>
-        <w:rPr>
-          <w:color w:val="FF0000"/>
-        </w:rPr>
-      </w:pPr>
-      <w:r>
-        <w:t xml:space="preserve">Make bids or buy outright </w:t>
-      </w:r>
-    </w:p>
-    <w:p>
-      <w:pPr>
-        <w:pStyle w:val="ListParagraph"/>
-        <w:numPr>
-          <w:ilvl w:val="0"/>
-          <w:numId w:val="29"/>
-        </w:numPr>
-      </w:pPr>
-      <w:r>
-        <w:t xml:space="preserve">Admin uses can do crud on all post’s comments </w:t>
-      </w:r>
-    </w:p>
-    <w:p>
-      <w:pPr>
-        <w:pStyle w:val="ListParagraph"/>
-        <w:numPr>
-          <w:ilvl w:val="0"/>
-          <w:numId w:val="29"/>
-        </w:numPr>
-      </w:pPr>
-      <w:r>
-        <w:t>Comment on posts</w:t>
-      </w:r>
-    </w:p>
-    <w:p>
-      <w:pPr>
-        <w:pStyle w:val="ListParagraph"/>
-        <w:numPr>
-          <w:ilvl w:val="0"/>
-          <w:numId w:val="29"/>
-        </w:numPr>
-      </w:pPr>
-      <w:r>
-        <w:t xml:space="preserve">Wishlist / favourite guitars </w:t>
-      </w:r>
-    </w:p>
-    <w:p>
-      <w:pPr>
-        <w:pStyle w:val="Heading3"/>
-        <w:spacing w:after="160" w:line="259" w:lineRule="auto"/>
-        <w:ind w:left="720"/>
-      </w:pPr>
-      <w:bookmarkStart w:id="23" w:name="_Toc36624859"/>
-      <w:bookmarkStart w:id="24" w:name="_Toc96009488"/>
-      <w:r>
-        <w:t>Non-functional requirements</w:t>
-      </w:r>
-      <w:bookmarkEnd w:id="23"/>
-      <w:bookmarkEnd w:id="24"/>
-    </w:p>
-    <w:p>
-      <w:pPr>
-        <w:rPr>
-          <w:color w:val="FF0000"/>
-        </w:rPr>
-      </w:pPr>
-      <w:r>
-        <w:rPr>
-          <w:color w:val="FF0000"/>
-        </w:rPr>
-        <w:t>These are requirements which if not met do not stop the application from working, but which mean that the application is not working as well as it should. They are usually based on issues such as:</w:t>
-      </w:r>
-    </w:p>
-    <w:p>
-      <w:pPr>
-        <w:pStyle w:val="ListParagraph"/>
-        <w:numPr>
-          <w:ilvl w:val="0"/>
-          <w:numId w:val="26"/>
-        </w:numPr>
-        <w:spacing w:line="240" w:lineRule="auto"/>
-        <w:rPr>
-          <w:color w:val="FF0000"/>
-        </w:rPr>
-      </w:pPr>
-      <w:r>
-        <w:rPr>
-          <w:color w:val="FF0000"/>
-        </w:rPr>
-        <w:t>Usability</w:t>
-      </w:r>
-    </w:p>
-    <w:p>
-      <w:pPr>
-        <w:pStyle w:val="ListParagraph"/>
-        <w:numPr>
-          <w:ilvl w:val="0"/>
-          <w:numId w:val="26"/>
-        </w:numPr>
-        <w:spacing w:line="240" w:lineRule="auto"/>
-        <w:rPr>
-          <w:color w:val="FF0000"/>
-        </w:rPr>
-      </w:pPr>
-      <w:r>
-        <w:rPr>
-          <w:color w:val="FF0000"/>
-        </w:rPr>
-        <w:t xml:space="preserve">Performance </w:t>
-      </w:r>
-    </w:p>
-    <w:p>
-      <w:pPr>
-        <w:pStyle w:val="ListParagraph"/>
-        <w:numPr>
-          <w:ilvl w:val="0"/>
-          <w:numId w:val="26"/>
-        </w:numPr>
-        <w:spacing w:line="240" w:lineRule="auto"/>
-        <w:rPr>
-          <w:color w:val="FF0000"/>
-        </w:rPr>
-      </w:pPr>
-      <w:r>
-        <w:rPr>
-          <w:color w:val="FF0000"/>
-        </w:rPr>
-        <w:t>Security</w:t>
-      </w:r>
-    </w:p>
-    <w:p/>
-    <w:p>
-      <w:pPr>
-        <w:pStyle w:val="Heading3"/>
-        <w:spacing w:after="160" w:line="259" w:lineRule="auto"/>
-        <w:ind w:left="720"/>
-      </w:pPr>
-      <w:bookmarkStart w:id="25" w:name="_Toc36624860"/>
-      <w:bookmarkStart w:id="26" w:name="_Toc96009489"/>
-      <w:r>
-        <w:t>Use Case Diagrams</w:t>
-      </w:r>
-      <w:bookmarkEnd w:id="25"/>
-      <w:bookmarkEnd w:id="26"/>
-    </w:p>
-    <w:p>
-      <w:pPr>
-        <w:rPr>
-          <w:color w:val="FF0000"/>
-        </w:rPr>
-      </w:pPr>
-      <w:r>
-        <w:rPr>
-          <w:color w:val="FF0000"/>
-        </w:rPr>
-        <w:t>Consists of actors and use cases. You should document each individual use case.</w:t>
-      </w:r>
-    </w:p>
-    <w:p>
-      <w:pPr>
-        <w:rPr>
-          <w:color w:val="FF0000"/>
-        </w:rPr>
-      </w:pPr>
-    </w:p>
-    <w:p>
-      <w:pPr>
-        <w:rPr>
-          <w:color w:val="FF0000"/>
-        </w:rPr>
-      </w:pPr>
-      <w:r>
-        <w:rPr>
-          <w:color w:val="FF0000"/>
-        </w:rPr>
-        <w:t>Delete the following diagram and insert your diagram. Use draw.io</w:t>
-      </w:r>
-    </w:p>
-    <w:p>
-      <w:pPr>
-        <w:ind w:left="540" w:hanging="540"/>
-      </w:pPr>
-      <w:r>
-        <w:rPr>
-          <w:noProof/>
-        </w:rPr>
         <w:drawing>
-          <wp:inline distT="0" distB="0" distL="0" distR="0" wp14:anchorId="178BBFDB" wp14:editId="0117D26E">
-            <wp:extent cx="4467225" cy="4153491"/>
+          <wp:inline distT="0" distB="0" distL="0" distR="0" wp14:anchorId="281EE456" wp14:editId="4A970DC3">
+            <wp:extent cx="4686300" cy="2440760"/>
             <wp:effectExtent l="0" t="0" r="0" b="0"/>
-            <wp:docPr id="2" name="Picture 2" descr="Business Analysis tool, model scenarios in Sparx Systems Enterprise Architect"/>
+            <wp:docPr id="5" name="Picture 5" descr="A group of guitars&#10;&#10;Description automatically generated with medium confidence"/>
             <wp:cNvGraphicFramePr>
               <a:graphicFrameLocks xmlns:a="http://schemas.openxmlformats.org/drawingml/2006/main" noChangeAspect="1"/>
             </wp:cNvGraphicFramePr>
@@ -7975,17 +7726,11 @@
               <a:graphicData uri="http://schemas.openxmlformats.org/drawingml/2006/picture">
                 <pic:pic xmlns:pic="http://schemas.openxmlformats.org/drawingml/2006/picture">
                   <pic:nvPicPr>
-                    <pic:cNvPr id="0" name="Picture 2"/>
+                    <pic:cNvPr id="5" name="Picture 5" descr="A group of guitars&#10;&#10;Description automatically generated with medium confidence"/>
                     <pic:cNvPicPr/>
                   </pic:nvPicPr>
                   <pic:blipFill>
-                    <a:blip r:embed="rId12">
-                      <a:extLst>
-                        <a:ext uri="{28A0092B-C50C-407E-A947-70E740481C1C}">
-                          <a14:useLocalDpi xmlns:a14="http://schemas.microsoft.com/office/drawing/2010/main" val="0"/>
-                        </a:ext>
-                      </a:extLst>
-                    </a:blip>
+                    <a:blip r:embed="rId12"/>
                     <a:stretch>
                       <a:fillRect/>
                     </a:stretch>
@@ -7993,7 +7738,7 @@
                   <pic:spPr>
                     <a:xfrm>
                       <a:off x="0" y="0"/>
-                      <a:ext cx="4467225" cy="4153491"/>
+                      <a:ext cx="4702566" cy="2449232"/>
                     </a:xfrm>
                     <a:prstGeom prst="rect">
                       <a:avLst/>
@@ -8006,6 +7751,179 @@
         </w:drawing>
       </w:r>
     </w:p>
+    <w:p>
+      <w:pPr>
+        <w:pStyle w:val="Caption"/>
+      </w:pPr>
+      <w:r>
+        <w:t xml:space="preserve">Figure </w:t>
+      </w:r>
+      <w:fldSimple w:instr=" SEQ Figure \* ARABIC ">
+        <w:r>
+          <w:rPr>
+            <w:noProof/>
+          </w:rPr>
+          <w:t>1</w:t>
+        </w:r>
+      </w:fldSimple>
+      <w:r>
+        <w:t>: fender shop page</w:t>
+      </w:r>
+    </w:p>
+    <w:p>
+      <w:r>
+        <w:t>Their website design is very sleek and minimalistic. It is very easy to navigate and understand every</w:t>
+      </w:r>
+      <w:r>
+        <w:t xml:space="preserve"> detail</w:t>
+      </w:r>
+      <w:r>
+        <w:t xml:space="preserve"> about the product you are buying</w:t>
+      </w:r>
+      <w:r>
+        <w:t xml:space="preserve"> see figure 1.</w:t>
+      </w:r>
+    </w:p>
+    <w:p/>
+    <w:p>
+      <w:pPr>
+        <w:keepNext/>
+      </w:pPr>
+      <w:r>
+        <w:drawing>
+          <wp:inline distT="0" distB="0" distL="0" distR="0" wp14:anchorId="654BEF3F" wp14:editId="0EACC005">
+            <wp:extent cx="4429125" cy="2497210"/>
+            <wp:effectExtent l="0" t="0" r="0" b="0"/>
+            <wp:docPr id="6" name="Picture 6" descr="A picture containing diagram&#10;&#10;Description automatically generated"/>
+            <wp:cNvGraphicFramePr>
+              <a:graphicFrameLocks xmlns:a="http://schemas.openxmlformats.org/drawingml/2006/main" noChangeAspect="1"/>
+            </wp:cNvGraphicFramePr>
+            <a:graphic xmlns:a="http://schemas.openxmlformats.org/drawingml/2006/main">
+              <a:graphicData uri="http://schemas.openxmlformats.org/drawingml/2006/picture">
+                <pic:pic xmlns:pic="http://schemas.openxmlformats.org/drawingml/2006/picture">
+                  <pic:nvPicPr>
+                    <pic:cNvPr id="6" name="Picture 6" descr="A picture containing diagram&#10;&#10;Description automatically generated"/>
+                    <pic:cNvPicPr/>
+                  </pic:nvPicPr>
+                  <pic:blipFill>
+                    <a:blip r:embed="rId13"/>
+                    <a:stretch>
+                      <a:fillRect/>
+                    </a:stretch>
+                  </pic:blipFill>
+                  <pic:spPr>
+                    <a:xfrm>
+                      <a:off x="0" y="0"/>
+                      <a:ext cx="4434711" cy="2500359"/>
+                    </a:xfrm>
+                    <a:prstGeom prst="rect">
+                      <a:avLst/>
+                    </a:prstGeom>
+                  </pic:spPr>
+                </pic:pic>
+              </a:graphicData>
+            </a:graphic>
+          </wp:inline>
+        </w:drawing>
+      </w:r>
+    </w:p>
+    <w:p>
+      <w:pPr>
+        <w:pStyle w:val="Caption"/>
+      </w:pPr>
+      <w:r>
+        <w:t xml:space="preserve">Figure </w:t>
+      </w:r>
+      <w:fldSimple w:instr=" SEQ Figure \* ARABIC ">
+        <w:r>
+          <w:rPr>
+            <w:noProof/>
+          </w:rPr>
+          <w:t>2</w:t>
+        </w:r>
+      </w:fldSimple>
+      <w:r>
+        <w:t>: single product page fender</w:t>
+      </w:r>
+    </w:p>
+    <w:p/>
+    <w:p>
+      <w:r>
+        <w:t>You can see again in figure 2 fenders minimalistic design</w:t>
+      </w:r>
+      <w:r>
+        <w:t xml:space="preserve">. Figure two also highlights two of the issues with Fender. The first is the </w:t>
+      </w:r>
+      <w:r>
+        <w:t>price which is very high at €</w:t>
+      </w:r>
+      <w:r>
+        <w:t>1,499.00</w:t>
+      </w:r>
+      <w:r>
+        <w:t xml:space="preserve">. You can also see that the finger board is </w:t>
+      </w:r>
+      <w:r>
+        <w:t>made from</w:t>
+      </w:r>
+      <w:r>
+        <w:t xml:space="preserve"> ebony wood which is endangered. </w:t>
+      </w:r>
+    </w:p>
+    <w:p/>
+    <w:p/>
+    <w:p>
+      <w:pPr>
+        <w:pStyle w:val="Heading3"/>
+        <w:spacing w:after="160" w:line="259" w:lineRule="auto"/>
+        <w:ind w:left="720"/>
+      </w:pPr>
+      <w:bookmarkStart w:id="17" w:name="_Toc36624854"/>
+      <w:bookmarkStart w:id="18" w:name="_Toc96009485"/>
+      <w:r>
+        <w:t>Interviews</w:t>
+      </w:r>
+      <w:bookmarkEnd w:id="17"/>
+      <w:bookmarkEnd w:id="18"/>
+    </w:p>
+    <w:p>
+      <w:pPr>
+        <w:rPr>
+          <w:color w:val="FF0000"/>
+        </w:rPr>
+      </w:pPr>
+      <w:r>
+        <w:rPr>
+          <w:color w:val="FF0000"/>
+        </w:rPr>
+        <w:lastRenderedPageBreak/>
+        <w:t xml:space="preserve">Conduct interviews with </w:t>
+      </w:r>
+      <w:r>
+        <w:rPr>
+          <w:color w:val="FF0000"/>
+        </w:rPr>
+        <w:t>2</w:t>
+      </w:r>
+      <w:r>
+        <w:rPr>
+          <w:color w:val="FF0000"/>
+        </w:rPr>
+        <w:t xml:space="preserve"> or</w:t>
+      </w:r>
+      <w:r>
+        <w:rPr>
+          <w:color w:val="FF0000"/>
+        </w:rPr>
+        <w:t xml:space="preserve"> 3</w:t>
+      </w:r>
+      <w:r>
+        <w:rPr>
+          <w:color w:val="FF0000"/>
+        </w:rPr>
+        <w:t xml:space="preserve"> users to find out what the important features for them for the app are. There may be various issues that arise in multiple interviews. These can be grouped together into a number of themes.</w:t>
+      </w:r>
+    </w:p>
     <w:p/>
     <w:p>
       <w:pPr>
@@ -8013,6 +7931,336 @@
         <w:spacing w:line="259" w:lineRule="auto"/>
         <w:ind w:left="576"/>
       </w:pPr>
+      <w:bookmarkStart w:id="19" w:name="_Toc36624856"/>
+      <w:bookmarkStart w:id="20" w:name="_Toc96009486"/>
+      <w:r>
+        <w:t>Requirements modelling</w:t>
+      </w:r>
+      <w:bookmarkEnd w:id="19"/>
+      <w:bookmarkEnd w:id="20"/>
+    </w:p>
+    <w:p>
+      <w:pPr>
+        <w:pStyle w:val="Heading3"/>
+        <w:spacing w:after="160" w:line="259" w:lineRule="auto"/>
+        <w:ind w:left="720"/>
+      </w:pPr>
+      <w:bookmarkStart w:id="21" w:name="_Toc36624858"/>
+      <w:bookmarkStart w:id="22" w:name="_Toc96009487"/>
+      <w:r>
+        <w:t>Functional requirements</w:t>
+      </w:r>
+      <w:bookmarkEnd w:id="21"/>
+      <w:bookmarkEnd w:id="22"/>
+    </w:p>
+    <w:p>
+      <w:pPr>
+        <w:rPr>
+          <w:color w:val="FF0000"/>
+        </w:rPr>
+      </w:pPr>
+      <w:r>
+        <w:rPr>
+          <w:color w:val="FF0000"/>
+        </w:rPr>
+        <w:t>Create a numbered list of what the application should be able to do. Start with the most important feature.</w:t>
+      </w:r>
+    </w:p>
+    <w:p>
+      <w:pPr>
+        <w:pStyle w:val="ListParagraph"/>
+        <w:numPr>
+          <w:ilvl w:val="0"/>
+          <w:numId w:val="29"/>
+        </w:numPr>
+        <w:rPr>
+          <w:color w:val="FF0000"/>
+        </w:rPr>
+      </w:pPr>
+      <w:r>
+        <w:t xml:space="preserve">Users can buy guitars </w:t>
+      </w:r>
+    </w:p>
+    <w:p>
+      <w:pPr>
+        <w:pStyle w:val="ListParagraph"/>
+        <w:numPr>
+          <w:ilvl w:val="0"/>
+          <w:numId w:val="29"/>
+        </w:numPr>
+        <w:rPr>
+          <w:color w:val="FF0000"/>
+        </w:rPr>
+      </w:pPr>
+      <w:r>
+        <w:t>Set up a shop and sell guitars</w:t>
+      </w:r>
+    </w:p>
+    <w:p>
+      <w:pPr>
+        <w:pStyle w:val="ListParagraph"/>
+        <w:numPr>
+          <w:ilvl w:val="0"/>
+          <w:numId w:val="29"/>
+        </w:numPr>
+        <w:rPr>
+          <w:color w:val="FF0000"/>
+        </w:rPr>
+      </w:pPr>
+      <w:r>
+        <w:t xml:space="preserve">Make bids or buy outright </w:t>
+      </w:r>
+    </w:p>
+    <w:p>
+      <w:pPr>
+        <w:pStyle w:val="ListParagraph"/>
+        <w:numPr>
+          <w:ilvl w:val="0"/>
+          <w:numId w:val="29"/>
+        </w:numPr>
+      </w:pPr>
+      <w:r>
+        <w:t xml:space="preserve">Admin uses can do crud on all post’s comments </w:t>
+      </w:r>
+    </w:p>
+    <w:p>
+      <w:pPr>
+        <w:pStyle w:val="ListParagraph"/>
+        <w:numPr>
+          <w:ilvl w:val="0"/>
+          <w:numId w:val="29"/>
+        </w:numPr>
+      </w:pPr>
+      <w:r>
+        <w:t>Comment on posts</w:t>
+      </w:r>
+    </w:p>
+    <w:p>
+      <w:pPr>
+        <w:pStyle w:val="ListParagraph"/>
+        <w:numPr>
+          <w:ilvl w:val="0"/>
+          <w:numId w:val="29"/>
+        </w:numPr>
+      </w:pPr>
+      <w:r>
+        <w:t xml:space="preserve">Wishlist / favourite guitars </w:t>
+      </w:r>
+    </w:p>
+    <w:p>
+      <w:pPr>
+        <w:pStyle w:val="Heading3"/>
+        <w:spacing w:after="160" w:line="259" w:lineRule="auto"/>
+        <w:ind w:left="720"/>
+      </w:pPr>
+      <w:bookmarkStart w:id="23" w:name="_Toc36624859"/>
+      <w:bookmarkStart w:id="24" w:name="_Toc96009488"/>
+      <w:r>
+        <w:t>Non-functional requirements</w:t>
+      </w:r>
+      <w:bookmarkEnd w:id="23"/>
+      <w:bookmarkEnd w:id="24"/>
+    </w:p>
+    <w:p>
+      <w:pPr>
+        <w:rPr>
+          <w:color w:val="FF0000"/>
+        </w:rPr>
+      </w:pPr>
+      <w:r>
+        <w:rPr>
+          <w:color w:val="FF0000"/>
+        </w:rPr>
+        <w:t>These are requirements which if not met do not stop the application from working, but which mean that the application is not working as well as it should. They are usually based on issues such as:</w:t>
+      </w:r>
+    </w:p>
+    <w:p>
+      <w:pPr>
+        <w:pStyle w:val="ListParagraph"/>
+        <w:numPr>
+          <w:ilvl w:val="0"/>
+          <w:numId w:val="26"/>
+        </w:numPr>
+        <w:spacing w:line="240" w:lineRule="auto"/>
+        <w:rPr>
+          <w:color w:val="FF0000"/>
+        </w:rPr>
+      </w:pPr>
+      <w:r>
+        <w:rPr>
+          <w:color w:val="FF0000"/>
+        </w:rPr>
+        <w:t>Usability</w:t>
+      </w:r>
+    </w:p>
+    <w:p>
+      <w:pPr>
+        <w:pStyle w:val="ListParagraph"/>
+        <w:numPr>
+          <w:ilvl w:val="0"/>
+          <w:numId w:val="26"/>
+        </w:numPr>
+        <w:spacing w:line="240" w:lineRule="auto"/>
+        <w:rPr>
+          <w:color w:val="FF0000"/>
+        </w:rPr>
+      </w:pPr>
+      <w:r>
+        <w:rPr>
+          <w:color w:val="FF0000"/>
+        </w:rPr>
+        <w:t xml:space="preserve">Performance </w:t>
+      </w:r>
+    </w:p>
+    <w:p>
+      <w:pPr>
+        <w:pStyle w:val="ListParagraph"/>
+        <w:numPr>
+          <w:ilvl w:val="0"/>
+          <w:numId w:val="26"/>
+        </w:numPr>
+        <w:spacing w:line="240" w:lineRule="auto"/>
+        <w:rPr>
+          <w:color w:val="FF0000"/>
+        </w:rPr>
+      </w:pPr>
+      <w:r>
+        <w:rPr>
+          <w:color w:val="FF0000"/>
+        </w:rPr>
+        <w:t>Security</w:t>
+      </w:r>
+    </w:p>
+    <w:p>
+      <w:pPr>
+        <w:spacing w:line="240" w:lineRule="auto"/>
+        <w:rPr>
+          <w:color w:val="FF0000"/>
+        </w:rPr>
+      </w:pPr>
+    </w:p>
+    <w:p>
+      <w:r>
+        <w:t>The three primary non functional issues are Usability</w:t>
+      </w:r>
+      <w:r>
+        <w:t xml:space="preserve">, Performance and Security. </w:t>
+      </w:r>
+    </w:p>
+    <w:p>
+      <w:r>
+        <w:t xml:space="preserve">I want my website to be as user friendly as possible I plan to </w:t>
+      </w:r>
+      <w:r>
+        <w:t xml:space="preserve">do user tester to try remedy any issues in this section. I will eager load all my data </w:t>
+      </w:r>
+      <w:r>
+        <w:t xml:space="preserve">and optimize my code to improve performance. Security is a very important issue when it comes to ecommerce websites. I would use a </w:t>
+      </w:r>
+      <w:r>
+        <w:t xml:space="preserve">trusted API for handling </w:t>
+      </w:r>
+      <w:r>
+        <w:t>purchases like snipcart.</w:t>
+      </w:r>
+    </w:p>
+    <w:p>
+      <w:pPr>
+        <w:pStyle w:val="Heading3"/>
+        <w:spacing w:after="160" w:line="259" w:lineRule="auto"/>
+        <w:ind w:left="720"/>
+      </w:pPr>
+      <w:bookmarkStart w:id="25" w:name="_Toc36624860"/>
+      <w:bookmarkStart w:id="26" w:name="_Toc96009489"/>
+      <w:r>
+        <w:t>Use Case Diagrams</w:t>
+      </w:r>
+      <w:bookmarkEnd w:id="25"/>
+      <w:bookmarkEnd w:id="26"/>
+    </w:p>
+    <w:p>
+      <w:pPr>
+        <w:rPr>
+          <w:color w:val="FF0000"/>
+        </w:rPr>
+      </w:pPr>
+      <w:r>
+        <w:rPr>
+          <w:color w:val="FF0000"/>
+        </w:rPr>
+        <w:t>Consists of actors and use cases. You should document each individual use case.</w:t>
+      </w:r>
+    </w:p>
+    <w:p>
+      <w:pPr>
+        <w:rPr>
+          <w:color w:val="FF0000"/>
+        </w:rPr>
+      </w:pPr>
+    </w:p>
+    <w:p>
+      <w:pPr>
+        <w:rPr>
+          <w:color w:val="FF0000"/>
+        </w:rPr>
+      </w:pPr>
+      <w:r>
+        <w:rPr>
+          <w:color w:val="FF0000"/>
+        </w:rPr>
+        <w:t>Delete the following diagram and insert your diagram. Use draw.io</w:t>
+      </w:r>
+    </w:p>
+    <w:p>
+      <w:pPr>
+        <w:ind w:left="540" w:hanging="540"/>
+      </w:pPr>
+      <w:r>
+        <w:lastRenderedPageBreak/>
+        <w:drawing>
+          <wp:inline distT="0" distB="0" distL="0" distR="0" wp14:anchorId="6E2F974F" wp14:editId="2EC56800">
+            <wp:extent cx="5731510" cy="4139565"/>
+            <wp:effectExtent l="0" t="0" r="2540" b="0"/>
+            <wp:docPr id="7" name="Picture 7" descr="Diagram, engineering drawing&#10;&#10;Description automatically generated"/>
+            <wp:cNvGraphicFramePr>
+              <a:graphicFrameLocks xmlns:a="http://schemas.openxmlformats.org/drawingml/2006/main" noChangeAspect="1"/>
+            </wp:cNvGraphicFramePr>
+            <a:graphic xmlns:a="http://schemas.openxmlformats.org/drawingml/2006/main">
+              <a:graphicData uri="http://schemas.openxmlformats.org/drawingml/2006/picture">
+                <pic:pic xmlns:pic="http://schemas.openxmlformats.org/drawingml/2006/picture">
+                  <pic:nvPicPr>
+                    <pic:cNvPr id="7" name="Picture 7" descr="Diagram, engineering drawing&#10;&#10;Description automatically generated"/>
+                    <pic:cNvPicPr/>
+                  </pic:nvPicPr>
+                  <pic:blipFill>
+                    <a:blip r:embed="rId14"/>
+                    <a:stretch>
+                      <a:fillRect/>
+                    </a:stretch>
+                  </pic:blipFill>
+                  <pic:spPr>
+                    <a:xfrm>
+                      <a:off x="0" y="0"/>
+                      <a:ext cx="5731510" cy="4139565"/>
+                    </a:xfrm>
+                    <a:prstGeom prst="rect">
+                      <a:avLst/>
+                    </a:prstGeom>
+                  </pic:spPr>
+                </pic:pic>
+              </a:graphicData>
+            </a:graphic>
+          </wp:inline>
+        </w:drawing>
+      </w:r>
+    </w:p>
+    <w:p/>
+    <w:p>
+      <w:pPr>
+        <w:pStyle w:val="Heading2"/>
+        <w:spacing w:line="259" w:lineRule="auto"/>
+        <w:ind w:left="576"/>
+      </w:pPr>
       <w:bookmarkStart w:id="27" w:name="_Toc36624861"/>
       <w:bookmarkStart w:id="28" w:name="_Toc96009490"/>
       <w:r>
@@ -8048,6 +8296,33 @@
     <w:p>
       <w:r>
         <w:t>Bootstrap 5.3</w:t>
+      </w:r>
+    </w:p>
+    <w:p>
+      <w:r>
+        <w:t>Php</w:t>
+      </w:r>
+      <w:r>
+        <w:t xml:space="preserve"> 8.1 </w:t>
+      </w:r>
+    </w:p>
+    <w:p>
+      <w:r>
+        <w:t>JavaScript</w:t>
+      </w:r>
+      <w:r>
+        <w:t xml:space="preserve"> </w:t>
+      </w:r>
+      <w:r>
+        <w:t>ES13</w:t>
+      </w:r>
+    </w:p>
+    <w:p>
+      <w:r>
+        <w:t xml:space="preserve">PhpMyAdmin </w:t>
+      </w:r>
+      <w:r>
+        <w:t>4.9</w:t>
       </w:r>
     </w:p>
     <w:p>
@@ -8219,7 +8494,7 @@
                     <pic:cNvPicPr/>
                   </pic:nvPicPr>
                   <pic:blipFill>
-                    <a:blip r:embed="rId13">
+                    <a:blip r:embed="rId15">
                       <a:extLst>
                         <a:ext uri="{28A0092B-C50C-407E-A947-70E740481C1C}">
                           <a14:useLocalDpi xmlns:a14="http://schemas.microsoft.com/office/drawing/2010/main" val="0"/>
@@ -8629,55 +8904,7 @@
           <w:rFonts w:ascii="Consolas" w:eastAsia="Consolas" w:hAnsi="Consolas" w:cs="Consolas"/>
           <w:color w:val="FF0000"/>
         </w:rPr>
-        <w:t xml:space="preserve">(title, description, latitude, longitude, city, </w:t>
-      </w:r>
-      <w:proofErr w:type="spellStart"/>
-      <w:r>
-        <w:rPr>
-          <w:rFonts w:ascii="Consolas" w:eastAsia="Consolas" w:hAnsi="Consolas" w:cs="Consolas"/>
-          <w:color w:val="FF0000"/>
-        </w:rPr>
-        <w:t>start_date</w:t>
-      </w:r>
-      <w:proofErr w:type="spellEnd"/>
-      <w:r>
-        <w:rPr>
-          <w:rFonts w:ascii="Consolas" w:eastAsia="Consolas" w:hAnsi="Consolas" w:cs="Consolas"/>
-          <w:color w:val="FF0000"/>
-        </w:rPr>
-        <w:t xml:space="preserve">, </w:t>
-      </w:r>
-      <w:proofErr w:type="spellStart"/>
-      <w:r>
-        <w:rPr>
-          <w:rFonts w:ascii="Consolas" w:eastAsia="Consolas" w:hAnsi="Consolas" w:cs="Consolas"/>
-          <w:color w:val="FF0000"/>
-        </w:rPr>
-        <w:t>end_date</w:t>
-      </w:r>
-      <w:proofErr w:type="spellEnd"/>
-      <w:r>
-        <w:rPr>
-          <w:rFonts w:ascii="Consolas" w:eastAsia="Consolas" w:hAnsi="Consolas" w:cs="Consolas"/>
-          <w:color w:val="FF0000"/>
-        </w:rPr>
-        <w:t xml:space="preserve">, </w:t>
-      </w:r>
-      <w:proofErr w:type="spellStart"/>
-      <w:r>
-        <w:rPr>
-          <w:rFonts w:ascii="Consolas" w:eastAsia="Consolas" w:hAnsi="Consolas" w:cs="Consolas"/>
-          <w:color w:val="FF0000"/>
-        </w:rPr>
-        <w:t>image_id</w:t>
-      </w:r>
-      <w:proofErr w:type="spellEnd"/>
-      <w:r>
-        <w:rPr>
-          <w:rFonts w:ascii="Consolas" w:eastAsia="Consolas" w:hAnsi="Consolas" w:cs="Consolas"/>
-          <w:color w:val="FF0000"/>
-        </w:rPr>
-        <w:t>)</w:t>
+        <w:t>(title, description, latitude, longitude, city, start_date, end_date, image_id)</w:t>
       </w:r>
     </w:p>
     <w:p>
@@ -8703,55 +8930,7 @@
           <w:rFonts w:ascii="Consolas" w:eastAsia="Consolas" w:hAnsi="Consolas" w:cs="Consolas"/>
           <w:color w:val="FF0000"/>
         </w:rPr>
-        <w:t xml:space="preserve">(title, description, </w:t>
-      </w:r>
-      <w:proofErr w:type="spellStart"/>
-      <w:r>
-        <w:rPr>
-          <w:rFonts w:ascii="Consolas" w:eastAsia="Consolas" w:hAnsi="Consolas" w:cs="Consolas"/>
-          <w:color w:val="FF0000"/>
-        </w:rPr>
-        <w:t>contact_email</w:t>
-      </w:r>
-      <w:proofErr w:type="spellEnd"/>
-      <w:r>
-        <w:rPr>
-          <w:rFonts w:ascii="Consolas" w:eastAsia="Consolas" w:hAnsi="Consolas" w:cs="Consolas"/>
-          <w:color w:val="FF0000"/>
-        </w:rPr>
-        <w:t xml:space="preserve">, </w:t>
-      </w:r>
-      <w:proofErr w:type="spellStart"/>
-      <w:r>
-        <w:rPr>
-          <w:rFonts w:ascii="Consolas" w:eastAsia="Consolas" w:hAnsi="Consolas" w:cs="Consolas"/>
-          <w:color w:val="FF0000"/>
-        </w:rPr>
-        <w:t>contact_phone</w:t>
-      </w:r>
-      <w:proofErr w:type="spellEnd"/>
-      <w:r>
-        <w:rPr>
-          <w:rFonts w:ascii="Consolas" w:eastAsia="Consolas" w:hAnsi="Consolas" w:cs="Consolas"/>
-          <w:color w:val="FF0000"/>
-        </w:rPr>
-        <w:t xml:space="preserve">, </w:t>
-      </w:r>
-      <w:proofErr w:type="spellStart"/>
-      <w:r>
-        <w:rPr>
-          <w:rFonts w:ascii="Consolas" w:eastAsia="Consolas" w:hAnsi="Consolas" w:cs="Consolas"/>
-          <w:color w:val="FF0000"/>
-        </w:rPr>
-        <w:t>image_id</w:t>
-      </w:r>
-      <w:proofErr w:type="spellEnd"/>
-      <w:r>
-        <w:rPr>
-          <w:rFonts w:ascii="Consolas" w:eastAsia="Consolas" w:hAnsi="Consolas" w:cs="Consolas"/>
-          <w:color w:val="FF0000"/>
-        </w:rPr>
-        <w:t>)</w:t>
+        <w:t>(title, description, contact_email, contact_phone, image_id)</w:t>
       </w:r>
     </w:p>
     <w:p>
@@ -8826,71 +9005,7 @@
           <w:rFonts w:ascii="Consolas" w:eastAsia="Consolas" w:hAnsi="Consolas" w:cs="Consolas"/>
           <w:color w:val="FF0000"/>
         </w:rPr>
-        <w:t xml:space="preserve">(date, </w:t>
-      </w:r>
-      <w:proofErr w:type="spellStart"/>
-      <w:r>
-        <w:rPr>
-          <w:rFonts w:ascii="Consolas" w:eastAsia="Consolas" w:hAnsi="Consolas" w:cs="Consolas"/>
-          <w:color w:val="FF0000"/>
-        </w:rPr>
-        <w:t>start_time</w:t>
-      </w:r>
-      <w:proofErr w:type="spellEnd"/>
-      <w:r>
-        <w:rPr>
-          <w:rFonts w:ascii="Consolas" w:eastAsia="Consolas" w:hAnsi="Consolas" w:cs="Consolas"/>
-          <w:color w:val="FF0000"/>
-        </w:rPr>
-        <w:t xml:space="preserve">, </w:t>
-      </w:r>
-      <w:proofErr w:type="spellStart"/>
-      <w:r>
-        <w:rPr>
-          <w:rFonts w:ascii="Consolas" w:eastAsia="Consolas" w:hAnsi="Consolas" w:cs="Consolas"/>
-          <w:color w:val="FF0000"/>
-        </w:rPr>
-        <w:t>end_time</w:t>
-      </w:r>
-      <w:proofErr w:type="spellEnd"/>
-      <w:r>
-        <w:rPr>
-          <w:rFonts w:ascii="Consolas" w:eastAsia="Consolas" w:hAnsi="Consolas" w:cs="Consolas"/>
-          <w:color w:val="FF0000"/>
-        </w:rPr>
-        <w:t xml:space="preserve">, </w:t>
-      </w:r>
-      <w:proofErr w:type="spellStart"/>
-      <w:r>
-        <w:rPr>
-          <w:rFonts w:ascii="Consolas" w:eastAsia="Consolas" w:hAnsi="Consolas" w:cs="Consolas"/>
-          <w:color w:val="FF0000"/>
-        </w:rPr>
-        <w:t>performer_id</w:t>
-      </w:r>
-      <w:proofErr w:type="spellEnd"/>
-      <w:r>
-        <w:rPr>
-          <w:rFonts w:ascii="Consolas" w:eastAsia="Consolas" w:hAnsi="Consolas" w:cs="Consolas"/>
-          <w:color w:val="FF0000"/>
-        </w:rPr>
-        <w:t xml:space="preserve">, </w:t>
-      </w:r>
-      <w:proofErr w:type="spellStart"/>
-      <w:r>
-        <w:rPr>
-          <w:rFonts w:ascii="Consolas" w:eastAsia="Consolas" w:hAnsi="Consolas" w:cs="Consolas"/>
-          <w:color w:val="FF0000"/>
-        </w:rPr>
-        <w:t>stage_id</w:t>
-      </w:r>
-      <w:proofErr w:type="spellEnd"/>
-      <w:r>
-        <w:rPr>
-          <w:rFonts w:ascii="Consolas" w:eastAsia="Consolas" w:hAnsi="Consolas" w:cs="Consolas"/>
-          <w:color w:val="FF0000"/>
-        </w:rPr>
-        <w:t>)</w:t>
+        <w:t>(date, start_time, end_time, performer_id, stage_id)</w:t>
       </w:r>
     </w:p>
     <w:p>
@@ -8915,39 +9030,7 @@
           <w:rFonts w:ascii="Consolas" w:eastAsia="Consolas" w:hAnsi="Consolas" w:cs="Consolas"/>
           <w:color w:val="FF0000"/>
         </w:rPr>
-        <w:t xml:space="preserve">(title, description, location, </w:t>
-      </w:r>
-      <w:proofErr w:type="spellStart"/>
-      <w:r>
-        <w:rPr>
-          <w:rFonts w:ascii="Consolas" w:eastAsia="Consolas" w:hAnsi="Consolas" w:cs="Consolas"/>
-          <w:color w:val="FF0000"/>
-        </w:rPr>
-        <w:t>festival_id</w:t>
-      </w:r>
-      <w:proofErr w:type="spellEnd"/>
-      <w:r>
-        <w:rPr>
-          <w:rFonts w:ascii="Consolas" w:eastAsia="Consolas" w:hAnsi="Consolas" w:cs="Consolas"/>
-          <w:color w:val="FF0000"/>
-        </w:rPr>
-        <w:t xml:space="preserve">, </w:t>
-      </w:r>
-      <w:proofErr w:type="spellStart"/>
-      <w:r>
-        <w:rPr>
-          <w:rFonts w:ascii="Consolas" w:eastAsia="Consolas" w:hAnsi="Consolas" w:cs="Consolas"/>
-          <w:color w:val="FF0000"/>
-        </w:rPr>
-        <w:t>image_id</w:t>
-      </w:r>
-      <w:proofErr w:type="spellEnd"/>
-      <w:r>
-        <w:rPr>
-          <w:rFonts w:ascii="Consolas" w:eastAsia="Consolas" w:hAnsi="Consolas" w:cs="Consolas"/>
-          <w:color w:val="FF0000"/>
-        </w:rPr>
-        <w:t>)</w:t>
+        <w:t>(title, description, location, festival_id, image_id)</w:t>
       </w:r>
     </w:p>
     <w:p>
@@ -8992,39 +9075,7 @@
           <w:rFonts w:ascii="Consolas" w:eastAsia="Consolas" w:hAnsi="Consolas" w:cs="Consolas"/>
           <w:color w:val="FF0000"/>
         </w:rPr>
-        <w:t xml:space="preserve">(id, </w:t>
-      </w:r>
-      <w:proofErr w:type="spellStart"/>
-      <w:r>
-        <w:rPr>
-          <w:rFonts w:ascii="Consolas" w:eastAsia="Consolas" w:hAnsi="Consolas" w:cs="Consolas"/>
-          <w:color w:val="FF0000"/>
-        </w:rPr>
-        <w:t>genre_id</w:t>
-      </w:r>
-      <w:proofErr w:type="spellEnd"/>
-      <w:r>
-        <w:rPr>
-          <w:rFonts w:ascii="Consolas" w:eastAsia="Consolas" w:hAnsi="Consolas" w:cs="Consolas"/>
-          <w:color w:val="FF0000"/>
-        </w:rPr>
-        <w:t xml:space="preserve">, </w:t>
-      </w:r>
-      <w:proofErr w:type="spellStart"/>
-      <w:r>
-        <w:rPr>
-          <w:rFonts w:ascii="Consolas" w:eastAsia="Consolas" w:hAnsi="Consolas" w:cs="Consolas"/>
-          <w:color w:val="FF0000"/>
-        </w:rPr>
-        <w:t>performer_id</w:t>
-      </w:r>
-      <w:proofErr w:type="spellEnd"/>
-      <w:r>
-        <w:rPr>
-          <w:rFonts w:ascii="Consolas" w:eastAsia="Consolas" w:hAnsi="Consolas" w:cs="Consolas"/>
-          <w:color w:val="FF0000"/>
-        </w:rPr>
-        <w:t>)</w:t>
+        <w:t>(id, genre_id, performer_id)</w:t>
       </w:r>
     </w:p>
     <w:p>
@@ -9083,39 +9134,7 @@
           <w:rFonts w:ascii="Consolas" w:eastAsia="Consolas" w:hAnsi="Consolas" w:cs="Consolas"/>
           <w:color w:val="FF0000"/>
         </w:rPr>
-        <w:t>(</w:t>
-      </w:r>
-      <w:proofErr w:type="spellStart"/>
-      <w:r>
-        <w:rPr>
-          <w:rFonts w:ascii="Consolas" w:eastAsia="Consolas" w:hAnsi="Consolas" w:cs="Consolas"/>
-          <w:color w:val="FF0000"/>
-        </w:rPr>
-        <w:t>employee_id</w:t>
-      </w:r>
-      <w:proofErr w:type="spellEnd"/>
-      <w:r>
-        <w:rPr>
-          <w:rFonts w:ascii="Consolas" w:eastAsia="Consolas" w:hAnsi="Consolas" w:cs="Consolas"/>
-          <w:color w:val="FF0000"/>
-        </w:rPr>
-        <w:t xml:space="preserve">, </w:t>
-      </w:r>
-      <w:proofErr w:type="spellStart"/>
-      <w:r>
-        <w:rPr>
-          <w:rFonts w:ascii="Consolas" w:eastAsia="Consolas" w:hAnsi="Consolas" w:cs="Consolas"/>
-          <w:color w:val="FF0000"/>
-        </w:rPr>
-        <w:t>festival_id</w:t>
-      </w:r>
-      <w:proofErr w:type="spellEnd"/>
-      <w:r>
-        <w:rPr>
-          <w:rFonts w:ascii="Consolas" w:eastAsia="Consolas" w:hAnsi="Consolas" w:cs="Consolas"/>
-          <w:color w:val="FF0000"/>
-        </w:rPr>
-        <w:t>, role)</w:t>
+        <w:t>(employee_id, festival_id, role)</w:t>
       </w:r>
     </w:p>
     <w:p>
@@ -10267,7 +10286,7 @@
                     <pic:cNvPicPr/>
                   </pic:nvPicPr>
                   <pic:blipFill>
-                    <a:blip r:embed="rId14">
+                    <a:blip r:embed="rId16">
                       <a:extLst>
                         <a:ext uri="{28A0092B-C50C-407E-A947-70E740481C1C}">
                           <a14:useLocalDpi xmlns:a14="http://schemas.microsoft.com/office/drawing/2010/main" val="0"/>
@@ -10426,7 +10445,7 @@
                     <pic:cNvPicPr/>
                   </pic:nvPicPr>
                   <pic:blipFill>
-                    <a:blip r:embed="rId15">
+                    <a:blip r:embed="rId17">
                       <a:extLst>
                         <a:ext uri="{28A0092B-C50C-407E-A947-70E740481C1C}">
                           <a14:useLocalDpi xmlns:a14="http://schemas.microsoft.com/office/drawing/2010/main" val="0"/>
@@ -11297,7 +11316,7 @@
                     </pic:cNvPicPr>
                   </pic:nvPicPr>
                   <pic:blipFill>
-                    <a:blip r:embed="rId16">
+                    <a:blip r:embed="rId18">
                       <a:extLst>
                         <a:ext uri="{28A0092B-C50C-407E-A947-70E740481C1C}">
                           <a14:useLocalDpi xmlns:a14="http://schemas.microsoft.com/office/drawing/2010/main" val="0"/>
@@ -13165,21 +13184,7 @@
         <w:rPr>
           <w:color w:val="FF0000"/>
         </w:rPr>
-        <w:t xml:space="preserve">Describe the results from the tests. Address any functionality where unexpected </w:t>
-      </w:r>
-      <w:proofErr w:type="spellStart"/>
-      <w:r>
-        <w:rPr>
-          <w:color w:val="FF0000"/>
-        </w:rPr>
-        <w:t>behavior</w:t>
-      </w:r>
-      <w:proofErr w:type="spellEnd"/>
-      <w:r>
-        <w:rPr>
-          <w:color w:val="FF0000"/>
-        </w:rPr>
-        <w:t xml:space="preserve"> could not be debugged.</w:t>
+        <w:t>Describe the results from the tests. Address any functionality where unexpected behavior could not be debugged.</w:t>
       </w:r>
     </w:p>
     <w:p>
@@ -13515,7 +13520,7 @@
                     <pic:cNvPicPr/>
                   </pic:nvPicPr>
                   <pic:blipFill>
-                    <a:blip r:embed="rId17">
+                    <a:blip r:embed="rId19">
                       <a:extLst>
                         <a:ext uri="{28A0092B-C50C-407E-A947-70E740481C1C}">
                           <a14:useLocalDpi xmlns:a14="http://schemas.microsoft.com/office/drawing/2010/main" val="0"/>
@@ -13994,7 +13999,7 @@
           <w:color w:val="FF0000"/>
         </w:rPr>
       </w:pPr>
-      <w:hyperlink r:id="rId18" w:history="1">
+      <w:hyperlink r:id="rId20" w:history="1">
         <w:r>
           <w:rPr>
             <w:rStyle w:val="Hyperlink"/>
@@ -14021,7 +14026,7 @@
     <w:p>
       <w:pPr>
         <w:sectPr>
-          <w:footerReference w:type="default" r:id="rId19"/>
+          <w:footerReference w:type="default" r:id="rId21"/>
           <w:pgSz w:w="11906" w:h="16838"/>
           <w:pgMar w:top="1440" w:right="1440" w:bottom="1440" w:left="1440" w:header="708" w:footer="708" w:gutter="0"/>
           <w:pgNumType w:start="1"/>
@@ -17303,6 +17308,7 @@
     <w:lsdException w:name="HTML Sample" w:semiHidden="1" w:unhideWhenUsed="1"/>
     <w:lsdException w:name="HTML Typewriter" w:semiHidden="1" w:unhideWhenUsed="1"/>
     <w:lsdException w:name="HTML Variable" w:semiHidden="1" w:unhideWhenUsed="1"/>
+    <w:lsdException w:name="Normal Table" w:semiHidden="1" w:unhideWhenUsed="1"/>
     <w:lsdException w:name="annotation subject" w:semiHidden="1" w:unhideWhenUsed="1"/>
     <w:lsdException w:name="No List" w:semiHidden="1" w:unhideWhenUsed="1"/>
     <w:lsdException w:name="Outline List 1" w:semiHidden="1" w:unhideWhenUsed="1"/>
@@ -17349,8 +17355,10 @@
     <w:lsdException w:name="Table Subtle 2" w:semiHidden="1" w:unhideWhenUsed="1"/>
     <w:lsdException w:name="Table Web 1" w:semiHidden="1" w:unhideWhenUsed="1"/>
     <w:lsdException w:name="Table Web 2" w:semiHidden="1" w:unhideWhenUsed="1"/>
+    <w:lsdException w:name="Table Web 3" w:semiHidden="1" w:unhideWhenUsed="1"/>
     <w:lsdException w:name="Balloon Text" w:semiHidden="1" w:unhideWhenUsed="1"/>
     <w:lsdException w:name="Table Grid" w:uiPriority="39"/>
+    <w:lsdException w:name="Table Theme" w:semiHidden="1" w:unhideWhenUsed="1"/>
     <w:lsdException w:name="Placeholder Text" w:semiHidden="1"/>
     <w:lsdException w:name="No Spacing" w:uiPriority="1" w:qFormat="1"/>
     <w:lsdException w:name="Light Shading" w:uiPriority="60"/>
@@ -18497,6 +18505,15 @@
 </file>
 
 <file path=customXml/item1.xml><?xml version="1.0" encoding="utf-8"?>
+<?mso-contentType ?>
+<FormTemplates xmlns="http://schemas.microsoft.com/sharepoint/v3/contenttype/forms">
+  <Display>DocumentLibraryForm</Display>
+  <Edit>DocumentLibraryForm</Edit>
+  <New>DocumentLibraryForm</New>
+</FormTemplates>
+</file>
+
+<file path=customXml/item2.xml><?xml version="1.0" encoding="utf-8"?>
 <ct:contentTypeSchema xmlns:ct="http://schemas.microsoft.com/office/2006/metadata/contentType" xmlns:ma="http://schemas.microsoft.com/office/2006/metadata/properties/metaAttributes" ct:_="" ma:_="" ma:contentTypeName="Document" ma:contentTypeID="0x0101009BF7A80B0FBE28449F4ED4A2932F3853" ma:contentTypeVersion="6" ma:contentTypeDescription="Create a new document." ma:contentTypeScope="" ma:versionID="7bb972948696748661606df725b7bbbb">
   <xsd:schema xmlns:xsd="http://www.w3.org/2001/XMLSchema" xmlns:xs="http://www.w3.org/2001/XMLSchema" xmlns:p="http://schemas.microsoft.com/office/2006/metadata/properties" xmlns:ns2="3880b17f-dbc7-464a-bc7e-35eb529660c2" xmlns:ns3="14fa3032-b707-4695-adf8-64905d7b2249" targetNamespace="http://schemas.microsoft.com/office/2006/metadata/properties" ma:root="true" ma:fieldsID="59e56d46e63c0992486ec6c147878d24" ns2:_="" ns3:_="">
     <xsd:import namespace="3880b17f-dbc7-464a-bc7e-35eb529660c2"/>
@@ -18673,26 +18690,25 @@
 </ct:contentTypeSchema>
 </file>
 
-<file path=customXml/item2.xml><?xml version="1.0" encoding="utf-8"?>
-<?mso-contentType ?>
-<FormTemplates xmlns="http://schemas.microsoft.com/sharepoint/v3/contenttype/forms">
-  <Display>DocumentLibraryForm</Display>
-  <Edit>DocumentLibraryForm</Edit>
-  <New>DocumentLibraryForm</New>
-</FormTemplates>
-</file>
-
 <file path=customXml/item3.xml><?xml version="1.0" encoding="utf-8"?>
-<b:Sources xmlns:b="http://schemas.openxmlformats.org/officeDocument/2006/bibliography" xmlns="http://schemas.openxmlformats.org/officeDocument/2006/bibliography" SelectedStyle="\APASixthEditionOfficeOnline.xsl" StyleName="APA" Version="6"/>
-</file>
-
-<file path=customXml/item4.xml><?xml version="1.0" encoding="utf-8"?>
 <p:properties xmlns:p="http://schemas.microsoft.com/office/2006/metadata/properties" xmlns:xsi="http://www.w3.org/2001/XMLSchema-instance" xmlns:pc="http://schemas.microsoft.com/office/infopath/2007/PartnerControls">
   <documentManagement/>
 </p:properties>
 </file>
 
+<file path=customXml/item4.xml><?xml version="1.0" encoding="utf-8"?>
+<b:Sources xmlns:b="http://schemas.openxmlformats.org/officeDocument/2006/bibliography" xmlns="http://schemas.openxmlformats.org/officeDocument/2006/bibliography" SelectedStyle="\APASixthEditionOfficeOnline.xsl" StyleName="APA" Version="6"/>
+</file>
+
 <file path=customXml/itemProps1.xml><?xml version="1.0" encoding="utf-8"?>
+<ds:datastoreItem xmlns:ds="http://schemas.openxmlformats.org/officeDocument/2006/customXml" ds:itemID="{483909C0-ED7B-433C-936F-326EC26BCE5F}">
+  <ds:schemaRefs>
+    <ds:schemaRef ds:uri="http://schemas.microsoft.com/sharepoint/v3/contenttype/forms"/>
+  </ds:schemaRefs>
+</ds:datastoreItem>
+</file>
+
+<file path=customXml/itemProps2.xml><?xml version="1.0" encoding="utf-8"?>
 <ds:datastoreItem xmlns:ds="http://schemas.openxmlformats.org/officeDocument/2006/customXml" ds:itemID="{E61E0ACA-DE8E-459C-8B55-10A535BB5DFC}">
   <ds:schemaRefs>
     <ds:schemaRef ds:uri="http://schemas.microsoft.com/office/2006/metadata/contentType"/>
@@ -18711,27 +18727,19 @@
 </ds:datastoreItem>
 </file>
 
-<file path=customXml/itemProps2.xml><?xml version="1.0" encoding="utf-8"?>
-<ds:datastoreItem xmlns:ds="http://schemas.openxmlformats.org/officeDocument/2006/customXml" ds:itemID="{483909C0-ED7B-433C-936F-326EC26BCE5F}">
-  <ds:schemaRefs>
-    <ds:schemaRef ds:uri="http://schemas.microsoft.com/sharepoint/v3/contenttype/forms"/>
-  </ds:schemaRefs>
-</ds:datastoreItem>
-</file>
-
 <file path=customXml/itemProps3.xml><?xml version="1.0" encoding="utf-8"?>
-<ds:datastoreItem xmlns:ds="http://schemas.openxmlformats.org/officeDocument/2006/customXml" ds:itemID="{B98BA644-CD2B-49A3-AF87-C78F9B9F3944}">
-  <ds:schemaRefs>
-    <ds:schemaRef ds:uri="http://schemas.openxmlformats.org/officeDocument/2006/bibliography"/>
-  </ds:schemaRefs>
-</ds:datastoreItem>
-</file>
-
-<file path=customXml/itemProps4.xml><?xml version="1.0" encoding="utf-8"?>
 <ds:datastoreItem xmlns:ds="http://schemas.openxmlformats.org/officeDocument/2006/customXml" ds:itemID="{9600F9D6-DACC-419E-94CB-B2C0BCD0AEFC}">
   <ds:schemaRefs>
     <ds:schemaRef ds:uri="http://schemas.microsoft.com/office/2006/metadata/properties"/>
     <ds:schemaRef ds:uri="http://schemas.microsoft.com/office/infopath/2007/PartnerControls"/>
   </ds:schemaRefs>
 </ds:datastoreItem>
+</file>
+
+<file path=customXml/itemProps4.xml><?xml version="1.0" encoding="utf-8"?>
+<ds:datastoreItem xmlns:ds="http://schemas.openxmlformats.org/officeDocument/2006/customXml" ds:itemID="{B98BA644-CD2B-49A3-AF87-C78F9B9F3944}">
+  <ds:schemaRefs>
+    <ds:schemaRef ds:uri="http://schemas.openxmlformats.org/officeDocument/2006/bibliography"/>
+  </ds:schemaRefs>
+</ds:datastoreItem>
 </file>
</xml_diff>

<commit_message>
removed price point argument from fender
</commit_message>
<xml_diff>
--- a/documents/Software Project.docx
+++ b/documents/Software Project.docx
@@ -146,7 +146,23 @@
           <w:b/>
           <w:bCs/>
         </w:rPr>
-        <w:t xml:space="preserve">Your student number </w:t>
+        <w:t xml:space="preserve">Your student </w:t>
+      </w:r>
+      <w:proofErr w:type="gramStart"/>
+      <w:r>
+        <w:rPr>
+          <w:b/>
+          <w:bCs/>
+        </w:rPr>
+        <w:t>number</w:t>
+      </w:r>
+      <w:proofErr w:type="gramEnd"/>
+      <w:r>
+        <w:rPr>
+          <w:b/>
+          <w:bCs/>
+        </w:rPr>
+        <w:t xml:space="preserve"> </w:t>
       </w:r>
     </w:p>
     <w:p>
@@ -467,6 +483,7 @@
           <w:docPartUnique/>
         </w:docPartObj>
       </w:sdtPr>
+      <w:sdtEndPr/>
       <w:sdtContent>
         <w:p>
           <w:pPr>
@@ -7264,7 +7281,15 @@
         <w:t>is</w:t>
       </w:r>
       <w:r>
-        <w:t xml:space="preserve"> musicians but there is also a market for music shops that don’t have their own online store. These two demographics make up the majority of the users for this platform. It also goes without saying not all customers are </w:t>
+        <w:t xml:space="preserve"> musicians but there is also a market for music shops that don’t have their own online store. These two demographics make up </w:t>
+      </w:r>
+      <w:proofErr w:type="gramStart"/>
+      <w:r>
+        <w:t>the majority of</w:t>
+      </w:r>
+      <w:proofErr w:type="gramEnd"/>
+      <w:r>
+        <w:t xml:space="preserve"> the users for this platform. It also goes without saying not all customers are </w:t>
       </w:r>
       <w:r>
         <w:t>musicians</w:t>
@@ -7545,37 +7570,19 @@
         <w:t>ender is you can trust the quality of their instruments are superb</w:t>
       </w:r>
       <w:r>
-        <w:t xml:space="preserve"> and you can guarantee what they advertise is accurate to the product. The main negative of </w:t>
-      </w:r>
-      <w:r>
-        <w:t>F</w:t>
-      </w:r>
-      <w:r>
-        <w:t xml:space="preserve">ender is </w:t>
-      </w:r>
-      <w:r>
-        <w:t xml:space="preserve">that the price of fender guitars is very </w:t>
-      </w:r>
-      <w:r>
-        <w:t>high.</w:t>
-      </w:r>
-      <w:r>
-        <w:t xml:space="preserve"> One of the most popular Fender guitars bought is the </w:t>
-      </w:r>
-      <w:r>
-        <w:t>Fender American Professional Stratocaster</w:t>
-      </w:r>
-      <w:r>
-        <w:t xml:space="preserve"> which retails for around </w:t>
-      </w:r>
-      <w:r>
-        <w:t>$</w:t>
-      </w:r>
-      <w:r>
-        <w:t>1500</w:t>
-      </w:r>
-      <w:r>
-        <w:t xml:space="preserve">. </w:t>
+        <w:t xml:space="preserve"> and you can guarantee what they advertise is accurate to the product. </w:t>
+      </w:r>
+      <w:r>
+        <w:t xml:space="preserve">A major negative feature of fender is the products are </w:t>
+      </w:r>
+      <w:r>
+        <w:t>sustainably</w:t>
+      </w:r>
+      <w:r>
+        <w:t xml:space="preserve"> sourced and there is no option to sell or </w:t>
+      </w:r>
+      <w:r>
+        <w:t>buy second hand instruments.</w:t>
       </w:r>
     </w:p>
     <w:p>
@@ -7630,14 +7637,27 @@
       <w:r>
         <w:t xml:space="preserve">Figure </w:t>
       </w:r>
-      <w:fldSimple w:instr=" SEQ Figure \* ARABIC ">
-        <w:r>
-          <w:rPr>
-            <w:noProof/>
-          </w:rPr>
-          <w:t>1</w:t>
-        </w:r>
-      </w:fldSimple>
+      <w:r>
+        <w:fldChar w:fldCharType="begin"/>
+      </w:r>
+      <w:r>
+        <w:instrText xml:space="preserve"> SEQ Figure \* ARABIC </w:instrText>
+      </w:r>
+      <w:r>
+        <w:fldChar w:fldCharType="separate"/>
+      </w:r>
+      <w:r>
+        <w:rPr>
+          <w:noProof/>
+        </w:rPr>
+        <w:t>1</w:t>
+      </w:r>
+      <w:r>
+        <w:rPr>
+          <w:noProof/>
+        </w:rPr>
+        <w:fldChar w:fldCharType="end"/>
+      </w:r>
       <w:r>
         <w:t>: fender shop page</w:t>
       </w:r>
@@ -7710,14 +7730,30 @@
       <w:r>
         <w:t xml:space="preserve">Figure </w:t>
       </w:r>
-      <w:fldSimple w:instr=" SEQ Figure \* ARABIC ">
-        <w:r>
-          <w:rPr>
-            <w:noProof/>
-          </w:rPr>
-          <w:t>2</w:t>
-        </w:r>
-      </w:fldSimple>
+      <w:r>
+        <w:fldChar w:fldCharType="begin"/>
+      </w:r>
+      <w:r>
+        <w:instrText xml:space="preserve"> SEQ Figure \</w:instrText>
+      </w:r>
+      <w:r>
+        <w:instrText xml:space="preserve">* ARABIC </w:instrText>
+      </w:r>
+      <w:r>
+        <w:fldChar w:fldCharType="separate"/>
+      </w:r>
+      <w:r>
+        <w:rPr>
+          <w:noProof/>
+        </w:rPr>
+        <w:t>2</w:t>
+      </w:r>
+      <w:r>
+        <w:rPr>
+          <w:noProof/>
+        </w:rPr>
+        <w:fldChar w:fldCharType="end"/>
+      </w:r>
       <w:r>
         <w:t>: single product page fender</w:t>
       </w:r>
@@ -7728,22 +7764,33 @@
         <w:t>You can see again in figure 2 fenders minimalistic design</w:t>
       </w:r>
       <w:r>
-        <w:t xml:space="preserve">. Figure two also highlights two of the issues with Fender. The first is the </w:t>
-      </w:r>
-      <w:r>
-        <w:t>price which is very high at €</w:t>
-      </w:r>
-      <w:r>
-        <w:t>1,499.00</w:t>
-      </w:r>
-      <w:r>
-        <w:t xml:space="preserve">. You can also see that the finger board is </w:t>
+        <w:t xml:space="preserve">. Figure two also highlights two of the issues with Fender. </w:t>
+      </w:r>
+      <w:r>
+        <w:t xml:space="preserve">You can also see that the finger board is </w:t>
       </w:r>
       <w:r>
         <w:t>made from</w:t>
       </w:r>
       <w:r>
-        <w:t xml:space="preserve"> ebony wood which is endangered. </w:t>
+        <w:t xml:space="preserve"> ebony wood which is </w:t>
+      </w:r>
+      <w:proofErr w:type="gramStart"/>
+      <w:r>
+        <w:t>am</w:t>
+      </w:r>
+      <w:proofErr w:type="gramEnd"/>
+      <w:r>
+        <w:t xml:space="preserve"> </w:t>
+      </w:r>
+      <w:r>
+        <w:t>endangered</w:t>
+      </w:r>
+      <w:r>
+        <w:t xml:space="preserve"> wood</w:t>
+      </w:r>
+      <w:r>
+        <w:t xml:space="preserve">. </w:t>
       </w:r>
     </w:p>
     <w:p/>
@@ -7770,6 +7817,7 @@
       </w:pPr>
       <w:r>
         <w:rPr>
+          <w:noProof/>
           <w:color w:val="FF0000"/>
         </w:rPr>
         <w:drawing>
@@ -7816,14 +7864,27 @@
       <w:r>
         <w:t xml:space="preserve">Figure </w:t>
       </w:r>
-      <w:fldSimple w:instr=" SEQ Figure \* ARABIC ">
-        <w:r>
-          <w:rPr>
-            <w:noProof/>
-          </w:rPr>
-          <w:t>3</w:t>
-        </w:r>
-      </w:fldSimple>
+      <w:r>
+        <w:fldChar w:fldCharType="begin"/>
+      </w:r>
+      <w:r>
+        <w:instrText xml:space="preserve"> SEQ Figure \* ARABIC </w:instrText>
+      </w:r>
+      <w:r>
+        <w:fldChar w:fldCharType="separate"/>
+      </w:r>
+      <w:r>
+        <w:rPr>
+          <w:noProof/>
+        </w:rPr>
+        <w:t>3</w:t>
+      </w:r>
+      <w:r>
+        <w:rPr>
+          <w:noProof/>
+        </w:rPr>
+        <w:fldChar w:fldCharType="end"/>
+      </w:r>
       <w:r>
         <w:t>: interview questions</w:t>
       </w:r>
@@ -7889,10 +7950,7 @@
     </w:p>
     <w:p>
       <w:r>
-        <w:t>The first user said they prefer buying in shop because they can test the instrument before buying it.</w:t>
-      </w:r>
-      <w:r>
-        <w:t xml:space="preserve"> </w:t>
+        <w:t xml:space="preserve">The first user said they prefer buying in shop because they can test the instrument before buying it. </w:t>
       </w:r>
       <w:r>
         <w:t xml:space="preserve">The second user likes the convenience of shopping online and there </w:t>
@@ -8251,9 +8309,11 @@
       </w:r>
     </w:p>
     <w:p>
+      <w:proofErr w:type="spellStart"/>
       <w:r>
         <w:t>Php</w:t>
       </w:r>
+      <w:proofErr w:type="spellEnd"/>
       <w:r>
         <w:t xml:space="preserve"> 8.1 </w:t>
       </w:r>
@@ -8371,8 +8431,16 @@
         <w:rPr>
           <w:color w:val="FF0000"/>
         </w:rPr>
-        <w:t>Describe the colour palette that you will use consistently across the web application</w:t>
-      </w:r>
+        <w:t xml:space="preserve">Describe the colour palette that you will use consistently across the web </w:t>
+      </w:r>
+      <w:proofErr w:type="gramStart"/>
+      <w:r>
+        <w:rPr>
+          <w:color w:val="FF0000"/>
+        </w:rPr>
+        <w:t>application</w:t>
+      </w:r>
+      <w:proofErr w:type="gramEnd"/>
     </w:p>
     <w:p/>
     <w:p>
@@ -8575,7 +8643,23 @@
           <w:rFonts w:ascii="Calibri" w:eastAsia="Calibri" w:hAnsi="Calibri" w:cs="Calibri"/>
           <w:color w:val="FF0000"/>
         </w:rPr>
-        <w:t>Organisers need to be able to create, read, update, and delete: festivals, stages, shows, performers, and genres.</w:t>
+        <w:t xml:space="preserve">Organisers need to be able to create, read, update, and </w:t>
+      </w:r>
+      <w:proofErr w:type="gramStart"/>
+      <w:r>
+        <w:rPr>
+          <w:rFonts w:ascii="Calibri" w:eastAsia="Calibri" w:hAnsi="Calibri" w:cs="Calibri"/>
+          <w:color w:val="FF0000"/>
+        </w:rPr>
+        <w:t>delete:</w:t>
+      </w:r>
+      <w:proofErr w:type="gramEnd"/>
+      <w:r>
+        <w:rPr>
+          <w:rFonts w:ascii="Calibri" w:eastAsia="Calibri" w:hAnsi="Calibri" w:cs="Calibri"/>
+          <w:color w:val="FF0000"/>
+        </w:rPr>
+        <w:t xml:space="preserve"> festivals, stages, shows, performers, and genres.</w:t>
       </w:r>
     </w:p>
     <w:p>
@@ -8743,8 +8827,17 @@
           <w:rFonts w:ascii="Calibri" w:eastAsia="Calibri" w:hAnsi="Calibri" w:cs="Calibri"/>
           <w:color w:val="FF0000"/>
         </w:rPr>
-        <w:t>Users may need to find festivals by city</w:t>
-      </w:r>
+        <w:t xml:space="preserve">Users may need to find festivals by </w:t>
+      </w:r>
+      <w:proofErr w:type="gramStart"/>
+      <w:r>
+        <w:rPr>
+          <w:rFonts w:ascii="Calibri" w:eastAsia="Calibri" w:hAnsi="Calibri" w:cs="Calibri"/>
+          <w:color w:val="FF0000"/>
+        </w:rPr>
+        <w:t>city</w:t>
+      </w:r>
+      <w:proofErr w:type="gramEnd"/>
     </w:p>
     <w:p>
       <w:pPr>
@@ -8764,8 +8857,17 @@
           <w:rFonts w:ascii="Calibri" w:eastAsia="Calibri" w:hAnsi="Calibri" w:cs="Calibri"/>
           <w:color w:val="FF0000"/>
         </w:rPr>
-        <w:t>Users need to find stages within a festival by the stage’s location</w:t>
-      </w:r>
+        <w:t xml:space="preserve">Users need to find stages within a festival by the stage’s </w:t>
+      </w:r>
+      <w:proofErr w:type="gramStart"/>
+      <w:r>
+        <w:rPr>
+          <w:rFonts w:ascii="Calibri" w:eastAsia="Calibri" w:hAnsi="Calibri" w:cs="Calibri"/>
+          <w:color w:val="FF0000"/>
+        </w:rPr>
+        <w:t>location</w:t>
+      </w:r>
+      <w:proofErr w:type="gramEnd"/>
     </w:p>
     <w:p>
       <w:pPr>
@@ -8856,7 +8958,55 @@
           <w:rFonts w:ascii="Consolas" w:eastAsia="Consolas" w:hAnsi="Consolas" w:cs="Consolas"/>
           <w:color w:val="FF0000"/>
         </w:rPr>
-        <w:t>(title, description, latitude, longitude, city, start_date, end_date, image_id)</w:t>
+        <w:t xml:space="preserve">(title, description, latitude, longitude, city, </w:t>
+      </w:r>
+      <w:proofErr w:type="spellStart"/>
+      <w:r>
+        <w:rPr>
+          <w:rFonts w:ascii="Consolas" w:eastAsia="Consolas" w:hAnsi="Consolas" w:cs="Consolas"/>
+          <w:color w:val="FF0000"/>
+        </w:rPr>
+        <w:t>start_date</w:t>
+      </w:r>
+      <w:proofErr w:type="spellEnd"/>
+      <w:r>
+        <w:rPr>
+          <w:rFonts w:ascii="Consolas" w:eastAsia="Consolas" w:hAnsi="Consolas" w:cs="Consolas"/>
+          <w:color w:val="FF0000"/>
+        </w:rPr>
+        <w:t xml:space="preserve">, </w:t>
+      </w:r>
+      <w:proofErr w:type="spellStart"/>
+      <w:r>
+        <w:rPr>
+          <w:rFonts w:ascii="Consolas" w:eastAsia="Consolas" w:hAnsi="Consolas" w:cs="Consolas"/>
+          <w:color w:val="FF0000"/>
+        </w:rPr>
+        <w:t>end_date</w:t>
+      </w:r>
+      <w:proofErr w:type="spellEnd"/>
+      <w:r>
+        <w:rPr>
+          <w:rFonts w:ascii="Consolas" w:eastAsia="Consolas" w:hAnsi="Consolas" w:cs="Consolas"/>
+          <w:color w:val="FF0000"/>
+        </w:rPr>
+        <w:t xml:space="preserve">, </w:t>
+      </w:r>
+      <w:proofErr w:type="spellStart"/>
+      <w:r>
+        <w:rPr>
+          <w:rFonts w:ascii="Consolas" w:eastAsia="Consolas" w:hAnsi="Consolas" w:cs="Consolas"/>
+          <w:color w:val="FF0000"/>
+        </w:rPr>
+        <w:t>image_id</w:t>
+      </w:r>
+      <w:proofErr w:type="spellEnd"/>
+      <w:r>
+        <w:rPr>
+          <w:rFonts w:ascii="Consolas" w:eastAsia="Consolas" w:hAnsi="Consolas" w:cs="Consolas"/>
+          <w:color w:val="FF0000"/>
+        </w:rPr>
+        <w:t>)</w:t>
       </w:r>
     </w:p>
     <w:p>
@@ -8882,7 +9032,55 @@
           <w:rFonts w:ascii="Consolas" w:eastAsia="Consolas" w:hAnsi="Consolas" w:cs="Consolas"/>
           <w:color w:val="FF0000"/>
         </w:rPr>
-        <w:t>(title, description, contact_email, contact_phone, image_id)</w:t>
+        <w:t xml:space="preserve">(title, description, </w:t>
+      </w:r>
+      <w:proofErr w:type="spellStart"/>
+      <w:r>
+        <w:rPr>
+          <w:rFonts w:ascii="Consolas" w:eastAsia="Consolas" w:hAnsi="Consolas" w:cs="Consolas"/>
+          <w:color w:val="FF0000"/>
+        </w:rPr>
+        <w:t>contact_email</w:t>
+      </w:r>
+      <w:proofErr w:type="spellEnd"/>
+      <w:r>
+        <w:rPr>
+          <w:rFonts w:ascii="Consolas" w:eastAsia="Consolas" w:hAnsi="Consolas" w:cs="Consolas"/>
+          <w:color w:val="FF0000"/>
+        </w:rPr>
+        <w:t xml:space="preserve">, </w:t>
+      </w:r>
+      <w:proofErr w:type="spellStart"/>
+      <w:r>
+        <w:rPr>
+          <w:rFonts w:ascii="Consolas" w:eastAsia="Consolas" w:hAnsi="Consolas" w:cs="Consolas"/>
+          <w:color w:val="FF0000"/>
+        </w:rPr>
+        <w:t>contact_phone</w:t>
+      </w:r>
+      <w:proofErr w:type="spellEnd"/>
+      <w:r>
+        <w:rPr>
+          <w:rFonts w:ascii="Consolas" w:eastAsia="Consolas" w:hAnsi="Consolas" w:cs="Consolas"/>
+          <w:color w:val="FF0000"/>
+        </w:rPr>
+        <w:t xml:space="preserve">, </w:t>
+      </w:r>
+      <w:proofErr w:type="spellStart"/>
+      <w:r>
+        <w:rPr>
+          <w:rFonts w:ascii="Consolas" w:eastAsia="Consolas" w:hAnsi="Consolas" w:cs="Consolas"/>
+          <w:color w:val="FF0000"/>
+        </w:rPr>
+        <w:t>image_id</w:t>
+      </w:r>
+      <w:proofErr w:type="spellEnd"/>
+      <w:r>
+        <w:rPr>
+          <w:rFonts w:ascii="Consolas" w:eastAsia="Consolas" w:hAnsi="Consolas" w:cs="Consolas"/>
+          <w:color w:val="FF0000"/>
+        </w:rPr>
+        <w:t>)</w:t>
       </w:r>
     </w:p>
     <w:p>
@@ -8957,7 +9155,71 @@
           <w:rFonts w:ascii="Consolas" w:eastAsia="Consolas" w:hAnsi="Consolas" w:cs="Consolas"/>
           <w:color w:val="FF0000"/>
         </w:rPr>
-        <w:t>(date, start_time, end_time, performer_id, stage_id)</w:t>
+        <w:t xml:space="preserve">(date, </w:t>
+      </w:r>
+      <w:proofErr w:type="spellStart"/>
+      <w:r>
+        <w:rPr>
+          <w:rFonts w:ascii="Consolas" w:eastAsia="Consolas" w:hAnsi="Consolas" w:cs="Consolas"/>
+          <w:color w:val="FF0000"/>
+        </w:rPr>
+        <w:t>start_time</w:t>
+      </w:r>
+      <w:proofErr w:type="spellEnd"/>
+      <w:r>
+        <w:rPr>
+          <w:rFonts w:ascii="Consolas" w:eastAsia="Consolas" w:hAnsi="Consolas" w:cs="Consolas"/>
+          <w:color w:val="FF0000"/>
+        </w:rPr>
+        <w:t xml:space="preserve">, </w:t>
+      </w:r>
+      <w:proofErr w:type="spellStart"/>
+      <w:r>
+        <w:rPr>
+          <w:rFonts w:ascii="Consolas" w:eastAsia="Consolas" w:hAnsi="Consolas" w:cs="Consolas"/>
+          <w:color w:val="FF0000"/>
+        </w:rPr>
+        <w:t>end_time</w:t>
+      </w:r>
+      <w:proofErr w:type="spellEnd"/>
+      <w:r>
+        <w:rPr>
+          <w:rFonts w:ascii="Consolas" w:eastAsia="Consolas" w:hAnsi="Consolas" w:cs="Consolas"/>
+          <w:color w:val="FF0000"/>
+        </w:rPr>
+        <w:t xml:space="preserve">, </w:t>
+      </w:r>
+      <w:proofErr w:type="spellStart"/>
+      <w:r>
+        <w:rPr>
+          <w:rFonts w:ascii="Consolas" w:eastAsia="Consolas" w:hAnsi="Consolas" w:cs="Consolas"/>
+          <w:color w:val="FF0000"/>
+        </w:rPr>
+        <w:t>performer_id</w:t>
+      </w:r>
+      <w:proofErr w:type="spellEnd"/>
+      <w:r>
+        <w:rPr>
+          <w:rFonts w:ascii="Consolas" w:eastAsia="Consolas" w:hAnsi="Consolas" w:cs="Consolas"/>
+          <w:color w:val="FF0000"/>
+        </w:rPr>
+        <w:t xml:space="preserve">, </w:t>
+      </w:r>
+      <w:proofErr w:type="spellStart"/>
+      <w:r>
+        <w:rPr>
+          <w:rFonts w:ascii="Consolas" w:eastAsia="Consolas" w:hAnsi="Consolas" w:cs="Consolas"/>
+          <w:color w:val="FF0000"/>
+        </w:rPr>
+        <w:t>stage_id</w:t>
+      </w:r>
+      <w:proofErr w:type="spellEnd"/>
+      <w:r>
+        <w:rPr>
+          <w:rFonts w:ascii="Consolas" w:eastAsia="Consolas" w:hAnsi="Consolas" w:cs="Consolas"/>
+          <w:color w:val="FF0000"/>
+        </w:rPr>
+        <w:t>)</w:t>
       </w:r>
     </w:p>
     <w:p>
@@ -8982,7 +9244,39 @@
           <w:rFonts w:ascii="Consolas" w:eastAsia="Consolas" w:hAnsi="Consolas" w:cs="Consolas"/>
           <w:color w:val="FF0000"/>
         </w:rPr>
-        <w:t>(title, description, location, festival_id, image_id)</w:t>
+        <w:t xml:space="preserve">(title, description, location, </w:t>
+      </w:r>
+      <w:proofErr w:type="spellStart"/>
+      <w:r>
+        <w:rPr>
+          <w:rFonts w:ascii="Consolas" w:eastAsia="Consolas" w:hAnsi="Consolas" w:cs="Consolas"/>
+          <w:color w:val="FF0000"/>
+        </w:rPr>
+        <w:t>festival_id</w:t>
+      </w:r>
+      <w:proofErr w:type="spellEnd"/>
+      <w:r>
+        <w:rPr>
+          <w:rFonts w:ascii="Consolas" w:eastAsia="Consolas" w:hAnsi="Consolas" w:cs="Consolas"/>
+          <w:color w:val="FF0000"/>
+        </w:rPr>
+        <w:t xml:space="preserve">, </w:t>
+      </w:r>
+      <w:proofErr w:type="spellStart"/>
+      <w:r>
+        <w:rPr>
+          <w:rFonts w:ascii="Consolas" w:eastAsia="Consolas" w:hAnsi="Consolas" w:cs="Consolas"/>
+          <w:color w:val="FF0000"/>
+        </w:rPr>
+        <w:t>image_id</w:t>
+      </w:r>
+      <w:proofErr w:type="spellEnd"/>
+      <w:r>
+        <w:rPr>
+          <w:rFonts w:ascii="Consolas" w:eastAsia="Consolas" w:hAnsi="Consolas" w:cs="Consolas"/>
+          <w:color w:val="FF0000"/>
+        </w:rPr>
+        <w:t>)</w:t>
       </w:r>
     </w:p>
     <w:p>
@@ -9027,7 +9321,39 @@
           <w:rFonts w:ascii="Consolas" w:eastAsia="Consolas" w:hAnsi="Consolas" w:cs="Consolas"/>
           <w:color w:val="FF0000"/>
         </w:rPr>
-        <w:t>(id, genre_id, performer_id)</w:t>
+        <w:t xml:space="preserve">(id, </w:t>
+      </w:r>
+      <w:proofErr w:type="spellStart"/>
+      <w:r>
+        <w:rPr>
+          <w:rFonts w:ascii="Consolas" w:eastAsia="Consolas" w:hAnsi="Consolas" w:cs="Consolas"/>
+          <w:color w:val="FF0000"/>
+        </w:rPr>
+        <w:t>genre_id</w:t>
+      </w:r>
+      <w:proofErr w:type="spellEnd"/>
+      <w:r>
+        <w:rPr>
+          <w:rFonts w:ascii="Consolas" w:eastAsia="Consolas" w:hAnsi="Consolas" w:cs="Consolas"/>
+          <w:color w:val="FF0000"/>
+        </w:rPr>
+        <w:t xml:space="preserve">, </w:t>
+      </w:r>
+      <w:proofErr w:type="spellStart"/>
+      <w:r>
+        <w:rPr>
+          <w:rFonts w:ascii="Consolas" w:eastAsia="Consolas" w:hAnsi="Consolas" w:cs="Consolas"/>
+          <w:color w:val="FF0000"/>
+        </w:rPr>
+        <w:t>performer_id</w:t>
+      </w:r>
+      <w:proofErr w:type="spellEnd"/>
+      <w:r>
+        <w:rPr>
+          <w:rFonts w:ascii="Consolas" w:eastAsia="Consolas" w:hAnsi="Consolas" w:cs="Consolas"/>
+          <w:color w:val="FF0000"/>
+        </w:rPr>
+        <w:t>)</w:t>
       </w:r>
     </w:p>
     <w:p>
@@ -9086,7 +9412,39 @@
           <w:rFonts w:ascii="Consolas" w:eastAsia="Consolas" w:hAnsi="Consolas" w:cs="Consolas"/>
           <w:color w:val="FF0000"/>
         </w:rPr>
-        <w:t>(employee_id, festival_id, role)</w:t>
+        <w:t>(</w:t>
+      </w:r>
+      <w:proofErr w:type="spellStart"/>
+      <w:r>
+        <w:rPr>
+          <w:rFonts w:ascii="Consolas" w:eastAsia="Consolas" w:hAnsi="Consolas" w:cs="Consolas"/>
+          <w:color w:val="FF0000"/>
+        </w:rPr>
+        <w:t>employee_id</w:t>
+      </w:r>
+      <w:proofErr w:type="spellEnd"/>
+      <w:r>
+        <w:rPr>
+          <w:rFonts w:ascii="Consolas" w:eastAsia="Consolas" w:hAnsi="Consolas" w:cs="Consolas"/>
+          <w:color w:val="FF0000"/>
+        </w:rPr>
+        <w:t xml:space="preserve">, </w:t>
+      </w:r>
+      <w:proofErr w:type="spellStart"/>
+      <w:r>
+        <w:rPr>
+          <w:rFonts w:ascii="Consolas" w:eastAsia="Consolas" w:hAnsi="Consolas" w:cs="Consolas"/>
+          <w:color w:val="FF0000"/>
+        </w:rPr>
+        <w:t>festival_id</w:t>
+      </w:r>
+      <w:proofErr w:type="spellEnd"/>
+      <w:r>
+        <w:rPr>
+          <w:rFonts w:ascii="Consolas" w:eastAsia="Consolas" w:hAnsi="Consolas" w:cs="Consolas"/>
+          <w:color w:val="FF0000"/>
+        </w:rPr>
+        <w:t>, role)</w:t>
       </w:r>
     </w:p>
     <w:p>
@@ -10100,8 +10458,19 @@
           <w:sz w:val="26"/>
           <w:szCs w:val="26"/>
         </w:rPr>
-        <w:t xml:space="preserve"> associated with it</w:t>
-      </w:r>
+        <w:t xml:space="preserve"> associated with </w:t>
+      </w:r>
+      <w:proofErr w:type="gramStart"/>
+      <w:r>
+        <w:rPr>
+          <w:rFonts w:ascii="Calibri" w:eastAsia="Calibri" w:hAnsi="Calibri" w:cs="Calibri"/>
+          <w:color w:val="FF0000"/>
+          <w:sz w:val="26"/>
+          <w:szCs w:val="26"/>
+        </w:rPr>
+        <w:t>it</w:t>
+      </w:r>
+      <w:proofErr w:type="gramEnd"/>
     </w:p>
     <w:p>
       <w:pPr>
@@ -10173,8 +10542,19 @@
           <w:sz w:val="26"/>
           <w:szCs w:val="26"/>
         </w:rPr>
-        <w:t xml:space="preserve"> at a time</w:t>
-      </w:r>
+        <w:t xml:space="preserve"> at a </w:t>
+      </w:r>
+      <w:proofErr w:type="gramStart"/>
+      <w:r>
+        <w:rPr>
+          <w:rFonts w:ascii="Calibri" w:eastAsia="Calibri" w:hAnsi="Calibri" w:cs="Calibri"/>
+          <w:color w:val="FF0000"/>
+          <w:sz w:val="26"/>
+          <w:szCs w:val="26"/>
+        </w:rPr>
+        <w:t>time</w:t>
+      </w:r>
+      <w:proofErr w:type="gramEnd"/>
     </w:p>
     <w:p>
       <w:pPr>
@@ -11044,8 +11424,16 @@
         <w:rPr>
           <w:color w:val="FF0000"/>
         </w:rPr>
-        <w:t>Add further sections if required by the specification of your web application</w:t>
-      </w:r>
+        <w:t xml:space="preserve">Add further sections if required by the specification of your web </w:t>
+      </w:r>
+      <w:proofErr w:type="gramStart"/>
+      <w:r>
+        <w:rPr>
+          <w:color w:val="FF0000"/>
+        </w:rPr>
+        <w:t>application</w:t>
+      </w:r>
+      <w:proofErr w:type="gramEnd"/>
     </w:p>
     <w:p>
       <w:pPr>
@@ -11173,8 +11561,16 @@
         <w:rPr>
           <w:color w:val="FF0000"/>
         </w:rPr>
-        <w:t>Describe the routes that were defined in the web application</w:t>
-      </w:r>
+        <w:t xml:space="preserve">Describe the routes that were defined in the web </w:t>
+      </w:r>
+      <w:proofErr w:type="gramStart"/>
+      <w:r>
+        <w:rPr>
+          <w:color w:val="FF0000"/>
+        </w:rPr>
+        <w:t>application</w:t>
+      </w:r>
+      <w:proofErr w:type="gramEnd"/>
     </w:p>
     <w:p>
       <w:pPr>
@@ -13136,7 +13532,21 @@
         <w:rPr>
           <w:color w:val="FF0000"/>
         </w:rPr>
-        <w:t>Describe the results from the tests. Address any functionality where unexpected behavior could not be debugged.</w:t>
+        <w:t xml:space="preserve">Describe the results from the tests. Address any functionality where unexpected </w:t>
+      </w:r>
+      <w:proofErr w:type="spellStart"/>
+      <w:r>
+        <w:rPr>
+          <w:color w:val="FF0000"/>
+        </w:rPr>
+        <w:t>behavior</w:t>
+      </w:r>
+      <w:proofErr w:type="spellEnd"/>
+      <w:r>
+        <w:rPr>
+          <w:color w:val="FF0000"/>
+        </w:rPr>
+        <w:t xml:space="preserve"> could not be debugged.</w:t>
       </w:r>
     </w:p>
     <w:p>
@@ -13447,8 +13857,16 @@
         <w:rPr>
           <w:color w:val="FF0000"/>
         </w:rPr>
-        <w:t>Include a Gantt chart</w:t>
-      </w:r>
+        <w:t xml:space="preserve">Include a Gantt </w:t>
+      </w:r>
+      <w:proofErr w:type="gramStart"/>
+      <w:r>
+        <w:rPr>
+          <w:color w:val="FF0000"/>
+        </w:rPr>
+        <w:t>chart</w:t>
+      </w:r>
+      <w:proofErr w:type="gramEnd"/>
     </w:p>
     <w:p>
       <w:r>
@@ -13595,8 +14013,16 @@
         <w:rPr>
           <w:color w:val="FF0000"/>
         </w:rPr>
-        <w:t>screen shots</w:t>
-      </w:r>
+        <w:t xml:space="preserve">screen </w:t>
+      </w:r>
+      <w:proofErr w:type="gramStart"/>
+      <w:r>
+        <w:rPr>
+          <w:color w:val="FF0000"/>
+        </w:rPr>
+        <w:t>shots</w:t>
+      </w:r>
+      <w:proofErr w:type="gramEnd"/>
     </w:p>
     <w:p>
       <w:r>
@@ -18457,6 +18883,15 @@
 </file>
 
 <file path=customXml/item1.xml><?xml version="1.0" encoding="utf-8"?>
+<?mso-contentType ?>
+<FormTemplates xmlns="http://schemas.microsoft.com/sharepoint/v3/contenttype/forms">
+  <Display>DocumentLibraryForm</Display>
+  <Edit>DocumentLibraryForm</Edit>
+  <New>DocumentLibraryForm</New>
+</FormTemplates>
+</file>
+
+<file path=customXml/item2.xml><?xml version="1.0" encoding="utf-8"?>
 <ct:contentTypeSchema xmlns:ct="http://schemas.microsoft.com/office/2006/metadata/contentType" xmlns:ma="http://schemas.microsoft.com/office/2006/metadata/properties/metaAttributes" ct:_="" ma:_="" ma:contentTypeName="Document" ma:contentTypeID="0x0101009BF7A80B0FBE28449F4ED4A2932F3853" ma:contentTypeVersion="6" ma:contentTypeDescription="Create a new document." ma:contentTypeScope="" ma:versionID="7bb972948696748661606df725b7bbbb">
   <xsd:schema xmlns:xsd="http://www.w3.org/2001/XMLSchema" xmlns:xs="http://www.w3.org/2001/XMLSchema" xmlns:p="http://schemas.microsoft.com/office/2006/metadata/properties" xmlns:ns2="3880b17f-dbc7-464a-bc7e-35eb529660c2" xmlns:ns3="14fa3032-b707-4695-adf8-64905d7b2249" targetNamespace="http://schemas.microsoft.com/office/2006/metadata/properties" ma:root="true" ma:fieldsID="59e56d46e63c0992486ec6c147878d24" ns2:_="" ns3:_="">
     <xsd:import namespace="3880b17f-dbc7-464a-bc7e-35eb529660c2"/>
@@ -18633,26 +19068,25 @@
 </ct:contentTypeSchema>
 </file>
 
-<file path=customXml/item2.xml><?xml version="1.0" encoding="utf-8"?>
-<?mso-contentType ?>
-<FormTemplates xmlns="http://schemas.microsoft.com/sharepoint/v3/contenttype/forms">
-  <Display>DocumentLibraryForm</Display>
-  <Edit>DocumentLibraryForm</Edit>
-  <New>DocumentLibraryForm</New>
-</FormTemplates>
-</file>
-
 <file path=customXml/item3.xml><?xml version="1.0" encoding="utf-8"?>
-<b:Sources xmlns:b="http://schemas.openxmlformats.org/officeDocument/2006/bibliography" xmlns="http://schemas.openxmlformats.org/officeDocument/2006/bibliography" SelectedStyle="\APASixthEditionOfficeOnline.xsl" StyleName="APA" Version="6"/>
-</file>
-
-<file path=customXml/item4.xml><?xml version="1.0" encoding="utf-8"?>
 <p:properties xmlns:p="http://schemas.microsoft.com/office/2006/metadata/properties" xmlns:xsi="http://www.w3.org/2001/XMLSchema-instance" xmlns:pc="http://schemas.microsoft.com/office/infopath/2007/PartnerControls">
   <documentManagement/>
 </p:properties>
 </file>
 
+<file path=customXml/item4.xml><?xml version="1.0" encoding="utf-8"?>
+<b:Sources xmlns:b="http://schemas.openxmlformats.org/officeDocument/2006/bibliography" xmlns="http://schemas.openxmlformats.org/officeDocument/2006/bibliography" SelectedStyle="\APASixthEditionOfficeOnline.xsl" StyleName="APA" Version="6"/>
+</file>
+
 <file path=customXml/itemProps1.xml><?xml version="1.0" encoding="utf-8"?>
+<ds:datastoreItem xmlns:ds="http://schemas.openxmlformats.org/officeDocument/2006/customXml" ds:itemID="{483909C0-ED7B-433C-936F-326EC26BCE5F}">
+  <ds:schemaRefs>
+    <ds:schemaRef ds:uri="http://schemas.microsoft.com/sharepoint/v3/contenttype/forms"/>
+  </ds:schemaRefs>
+</ds:datastoreItem>
+</file>
+
+<file path=customXml/itemProps2.xml><?xml version="1.0" encoding="utf-8"?>
 <ds:datastoreItem xmlns:ds="http://schemas.openxmlformats.org/officeDocument/2006/customXml" ds:itemID="{E61E0ACA-DE8E-459C-8B55-10A535BB5DFC}">
   <ds:schemaRefs>
     <ds:schemaRef ds:uri="http://schemas.microsoft.com/office/2006/metadata/contentType"/>
@@ -18671,27 +19105,19 @@
 </ds:datastoreItem>
 </file>
 
-<file path=customXml/itemProps2.xml><?xml version="1.0" encoding="utf-8"?>
-<ds:datastoreItem xmlns:ds="http://schemas.openxmlformats.org/officeDocument/2006/customXml" ds:itemID="{483909C0-ED7B-433C-936F-326EC26BCE5F}">
-  <ds:schemaRefs>
-    <ds:schemaRef ds:uri="http://schemas.microsoft.com/sharepoint/v3/contenttype/forms"/>
-  </ds:schemaRefs>
-</ds:datastoreItem>
-</file>
-
 <file path=customXml/itemProps3.xml><?xml version="1.0" encoding="utf-8"?>
-<ds:datastoreItem xmlns:ds="http://schemas.openxmlformats.org/officeDocument/2006/customXml" ds:itemID="{B98BA644-CD2B-49A3-AF87-C78F9B9F3944}">
-  <ds:schemaRefs>
-    <ds:schemaRef ds:uri="http://schemas.openxmlformats.org/officeDocument/2006/bibliography"/>
-  </ds:schemaRefs>
-</ds:datastoreItem>
-</file>
-
-<file path=customXml/itemProps4.xml><?xml version="1.0" encoding="utf-8"?>
 <ds:datastoreItem xmlns:ds="http://schemas.openxmlformats.org/officeDocument/2006/customXml" ds:itemID="{9600F9D6-DACC-419E-94CB-B2C0BCD0AEFC}">
   <ds:schemaRefs>
     <ds:schemaRef ds:uri="http://schemas.microsoft.com/office/2006/metadata/properties"/>
     <ds:schemaRef ds:uri="http://schemas.microsoft.com/office/infopath/2007/PartnerControls"/>
   </ds:schemaRefs>
 </ds:datastoreItem>
+</file>
+
+<file path=customXml/itemProps4.xml><?xml version="1.0" encoding="utf-8"?>
+<ds:datastoreItem xmlns:ds="http://schemas.openxmlformats.org/officeDocument/2006/customXml" ds:itemID="{B98BA644-CD2B-49A3-AF87-C78F9B9F3944}">
+  <ds:schemaRefs>
+    <ds:schemaRef ds:uri="http://schemas.openxmlformats.org/officeDocument/2006/bibliography"/>
+  </ds:schemaRefs>
+</ds:datastoreItem>
 </file>
</xml_diff>

<commit_message>
added second competitor analysis
</commit_message>
<xml_diff>
--- a/documents/Software Project.docx
+++ b/documents/Software Project.docx
@@ -7637,27 +7637,14 @@
       <w:r>
         <w:t xml:space="preserve">Figure </w:t>
       </w:r>
-      <w:r>
-        <w:fldChar w:fldCharType="begin"/>
-      </w:r>
-      <w:r>
-        <w:instrText xml:space="preserve"> SEQ Figure \* ARABIC </w:instrText>
-      </w:r>
-      <w:r>
-        <w:fldChar w:fldCharType="separate"/>
-      </w:r>
-      <w:r>
-        <w:rPr>
-          <w:noProof/>
-        </w:rPr>
-        <w:t>1</w:t>
-      </w:r>
-      <w:r>
-        <w:rPr>
-          <w:noProof/>
-        </w:rPr>
-        <w:fldChar w:fldCharType="end"/>
-      </w:r>
+      <w:fldSimple w:instr=" SEQ Figure \* ARABIC ">
+        <w:r>
+          <w:rPr>
+            <w:noProof/>
+          </w:rPr>
+          <w:t>1</w:t>
+        </w:r>
+      </w:fldSimple>
       <w:r>
         <w:t>: fender shop page</w:t>
       </w:r>
@@ -7730,14 +7717,121 @@
       <w:r>
         <w:t xml:space="preserve">Figure </w:t>
       </w:r>
+      <w:fldSimple w:instr=" SEQ Figure \* ARABIC ">
+        <w:r>
+          <w:rPr>
+            <w:noProof/>
+          </w:rPr>
+          <w:t>2</w:t>
+        </w:r>
+      </w:fldSimple>
+      <w:r>
+        <w:t>: single product page fender</w:t>
+      </w:r>
+    </w:p>
+    <w:p/>
+    <w:p>
+      <w:r>
+        <w:t>You can see again in figure 2 fenders minimalistic design</w:t>
+      </w:r>
+      <w:r>
+        <w:t xml:space="preserve">. Figure two also highlights two of the issues with Fender. </w:t>
+      </w:r>
+      <w:r>
+        <w:t xml:space="preserve">You can also see that the finger board is </w:t>
+      </w:r>
+      <w:r>
+        <w:t>made from</w:t>
+      </w:r>
+      <w:r>
+        <w:t xml:space="preserve"> ebony wood which is </w:t>
+      </w:r>
+      <w:r>
+        <w:t>an</w:t>
+      </w:r>
+      <w:r>
+        <w:t xml:space="preserve"> </w:t>
+      </w:r>
+      <w:r>
+        <w:t>endangered</w:t>
+      </w:r>
+      <w:r>
+        <w:t xml:space="preserve"> wood</w:t>
+      </w:r>
+      <w:r>
+        <w:t xml:space="preserve">. </w:t>
+      </w:r>
+      <w:r>
+        <w:t xml:space="preserve">Despite the environmental impact and the lack of a </w:t>
+      </w:r>
+      <w:proofErr w:type="gramStart"/>
+      <w:r>
+        <w:t>second hand</w:t>
+      </w:r>
+      <w:proofErr w:type="gramEnd"/>
+      <w:r>
+        <w:t xml:space="preserve"> shop feature the fender website is </w:t>
+      </w:r>
+      <w:r>
+        <w:t>very well designed website that is intuitive and aesthetic.</w:t>
+      </w:r>
+    </w:p>
+    <w:p/>
+    <w:p>
+      <w:pPr>
+        <w:keepNext/>
+      </w:pPr>
+      <w:r>
+        <w:lastRenderedPageBreak/>
+        <w:drawing>
+          <wp:inline distT="0" distB="0" distL="0" distR="0" wp14:anchorId="37747475" wp14:editId="09A48346">
+            <wp:extent cx="1809750" cy="2995574"/>
+            <wp:effectExtent l="0" t="0" r="0" b="0"/>
+            <wp:docPr id="8" name="Picture 8"/>
+            <wp:cNvGraphicFramePr>
+              <a:graphicFrameLocks xmlns:a="http://schemas.openxmlformats.org/drawingml/2006/main" noChangeAspect="1"/>
+            </wp:cNvGraphicFramePr>
+            <a:graphic xmlns:a="http://schemas.openxmlformats.org/drawingml/2006/main">
+              <a:graphicData uri="http://schemas.openxmlformats.org/drawingml/2006/picture">
+                <pic:pic xmlns:pic="http://schemas.openxmlformats.org/drawingml/2006/picture">
+                  <pic:nvPicPr>
+                    <pic:cNvPr id="1" name=""/>
+                    <pic:cNvPicPr/>
+                  </pic:nvPicPr>
+                  <pic:blipFill>
+                    <a:blip r:embed="rId14"/>
+                    <a:stretch>
+                      <a:fillRect/>
+                    </a:stretch>
+                  </pic:blipFill>
+                  <pic:spPr>
+                    <a:xfrm>
+                      <a:off x="0" y="0"/>
+                      <a:ext cx="1813002" cy="3000958"/>
+                    </a:xfrm>
+                    <a:prstGeom prst="rect">
+                      <a:avLst/>
+                    </a:prstGeom>
+                  </pic:spPr>
+                </pic:pic>
+              </a:graphicData>
+            </a:graphic>
+          </wp:inline>
+        </w:drawing>
+      </w:r>
+    </w:p>
+    <w:p>
+      <w:pPr>
+        <w:pStyle w:val="Caption"/>
+      </w:pPr>
+      <w:r>
+        <w:t xml:space="preserve">Figure </w:t>
+      </w:r>
       <w:r>
         <w:fldChar w:fldCharType="begin"/>
       </w:r>
       <w:r>
-        <w:instrText xml:space="preserve"> SEQ Figure \</w:instrText>
-      </w:r>
-      <w:r>
-        <w:instrText xml:space="preserve">* ARABIC </w:instrText>
+        <w:instrText xml:space="preserve"> SEQ Figure \* ARABIC </w:instrText>
       </w:r>
       <w:r>
         <w:fldChar w:fldCharType="separate"/>
@@ -7746,55 +7840,207 @@
         <w:rPr>
           <w:noProof/>
         </w:rPr>
-        <w:t>2</w:t>
-      </w:r>
-      <w:r>
-        <w:rPr>
-          <w:noProof/>
-        </w:rPr>
+        <w:t>3</w:t>
+      </w:r>
+      <w:r>
         <w:fldChar w:fldCharType="end"/>
       </w:r>
       <w:r>
-        <w:t>: single product page fender</w:t>
+        <w:t xml:space="preserve"> nonresponsive web design</w:t>
       </w:r>
     </w:p>
     <w:p/>
     <w:p>
       <w:r>
-        <w:t>You can see again in figure 2 fenders minimalistic design</w:t>
-      </w:r>
-      <w:r>
-        <w:t xml:space="preserve">. Figure two also highlights two of the issues with Fender. </w:t>
-      </w:r>
-      <w:r>
-        <w:t xml:space="preserve">You can also see that the finger board is </w:t>
-      </w:r>
-      <w:r>
-        <w:t>made from</w:t>
-      </w:r>
-      <w:r>
-        <w:t xml:space="preserve"> ebony wood which is </w:t>
-      </w:r>
-      <w:proofErr w:type="gramStart"/>
-      <w:r>
-        <w:t>am</w:t>
-      </w:r>
-      <w:proofErr w:type="gramEnd"/>
-      <w:r>
-        <w:t xml:space="preserve"> </w:t>
-      </w:r>
-      <w:r>
-        <w:t>endangered</w:t>
-      </w:r>
-      <w:r>
-        <w:t xml:space="preserve"> wood</w:t>
-      </w:r>
-      <w:r>
-        <w:t xml:space="preserve">. </w:t>
+        <w:t xml:space="preserve">The second competitor I analysed was gear for music. </w:t>
+      </w:r>
+      <w:r>
+        <w:t xml:space="preserve"> Gear for music is one of the biggest online vendors of </w:t>
+      </w:r>
+      <w:r>
+        <w:t>instruments</w:t>
+      </w:r>
+      <w:r>
+        <w:t xml:space="preserve"> in Europe. They have a huge variety of </w:t>
+      </w:r>
+      <w:r>
+        <w:t>stock,</w:t>
+      </w:r>
+      <w:r>
+        <w:t xml:space="preserve"> and their website is very easy to use. Despite </w:t>
+      </w:r>
+      <w:r>
+        <w:t xml:space="preserve">the websites size and practical </w:t>
+      </w:r>
+      <w:r>
+        <w:t>functionality,</w:t>
+      </w:r>
+      <w:r>
+        <w:t xml:space="preserve"> the website is not designed very well and feels very clustered </w:t>
+      </w:r>
+      <w:r>
+        <w:t>at parts</w:t>
+      </w:r>
+      <w:r>
+        <w:t xml:space="preserve"> see figure 4. The major draw back with gear for music is that their website is not responsive.</w:t>
+      </w:r>
+      <w:r>
+        <w:t xml:space="preserve"> When I scaled the website to a mobile size the components </w:t>
+      </w:r>
+      <w:r>
+        <w:t>were</w:t>
+      </w:r>
+      <w:r>
+        <w:t xml:space="preserve"> overlapping </w:t>
+      </w:r>
+      <w:r>
+        <w:t>and made it hard to navigate see figure 3.</w:t>
       </w:r>
     </w:p>
     <w:p/>
+    <w:p>
+      <w:pPr>
+        <w:keepNext/>
+      </w:pPr>
+      <w:r>
+        <w:drawing>
+          <wp:inline distT="0" distB="0" distL="0" distR="0" wp14:anchorId="7E5C2CF7" wp14:editId="09AD8419">
+            <wp:extent cx="5731510" cy="2006600"/>
+            <wp:effectExtent l="0" t="0" r="2540" b="0"/>
+            <wp:docPr id="10" name="Picture 10"/>
+            <wp:cNvGraphicFramePr>
+              <a:graphicFrameLocks xmlns:a="http://schemas.openxmlformats.org/drawingml/2006/main" noChangeAspect="1"/>
+            </wp:cNvGraphicFramePr>
+            <a:graphic xmlns:a="http://schemas.openxmlformats.org/drawingml/2006/main">
+              <a:graphicData uri="http://schemas.openxmlformats.org/drawingml/2006/picture">
+                <pic:pic xmlns:pic="http://schemas.openxmlformats.org/drawingml/2006/picture">
+                  <pic:nvPicPr>
+                    <pic:cNvPr id="1" name=""/>
+                    <pic:cNvPicPr/>
+                  </pic:nvPicPr>
+                  <pic:blipFill>
+                    <a:blip r:embed="rId15"/>
+                    <a:stretch>
+                      <a:fillRect/>
+                    </a:stretch>
+                  </pic:blipFill>
+                  <pic:spPr>
+                    <a:xfrm>
+                      <a:off x="0" y="0"/>
+                      <a:ext cx="5731510" cy="2006600"/>
+                    </a:xfrm>
+                    <a:prstGeom prst="rect">
+                      <a:avLst/>
+                    </a:prstGeom>
+                  </pic:spPr>
+                </pic:pic>
+              </a:graphicData>
+            </a:graphic>
+          </wp:inline>
+        </w:drawing>
+      </w:r>
+    </w:p>
+    <w:p>
+      <w:pPr>
+        <w:pStyle w:val="Caption"/>
+      </w:pPr>
+      <w:r>
+        <w:t xml:space="preserve">Figure </w:t>
+      </w:r>
+      <w:fldSimple w:instr=" SEQ Figure \* ARABIC ">
+        <w:r>
+          <w:rPr>
+            <w:noProof/>
+          </w:rPr>
+          <w:t>4</w:t>
+        </w:r>
+      </w:fldSimple>
+      <w:r>
+        <w:t xml:space="preserve"> over cluttered footer</w:t>
+      </w:r>
+    </w:p>
+    <w:p>
+      <w:r>
+        <w:t xml:space="preserve">The best part of this design was in the product page. While </w:t>
+      </w:r>
+      <w:r>
+        <w:t>the aesthetic was not perfect it was very functional and easy to make a purchase and see the specifications of each product see figure 5.</w:t>
+      </w:r>
+    </w:p>
     <w:p/>
+    <w:p>
+      <w:pPr>
+        <w:keepNext/>
+      </w:pPr>
+      <w:r>
+        <w:drawing>
+          <wp:inline distT="0" distB="0" distL="0" distR="0" wp14:anchorId="09016DCF" wp14:editId="71C0912F">
+            <wp:extent cx="2600325" cy="2975710"/>
+            <wp:effectExtent l="0" t="0" r="0" b="0"/>
+            <wp:docPr id="11" name="Picture 11"/>
+            <wp:cNvGraphicFramePr>
+              <a:graphicFrameLocks xmlns:a="http://schemas.openxmlformats.org/drawingml/2006/main" noChangeAspect="1"/>
+            </wp:cNvGraphicFramePr>
+            <a:graphic xmlns:a="http://schemas.openxmlformats.org/drawingml/2006/main">
+              <a:graphicData uri="http://schemas.openxmlformats.org/drawingml/2006/picture">
+                <pic:pic xmlns:pic="http://schemas.openxmlformats.org/drawingml/2006/picture">
+                  <pic:nvPicPr>
+                    <pic:cNvPr id="1" name=""/>
+                    <pic:cNvPicPr/>
+                  </pic:nvPicPr>
+                  <pic:blipFill>
+                    <a:blip r:embed="rId16"/>
+                    <a:stretch>
+                      <a:fillRect/>
+                    </a:stretch>
+                  </pic:blipFill>
+                  <pic:spPr>
+                    <a:xfrm>
+                      <a:off x="0" y="0"/>
+                      <a:ext cx="2608977" cy="2985611"/>
+                    </a:xfrm>
+                    <a:prstGeom prst="rect">
+                      <a:avLst/>
+                    </a:prstGeom>
+                  </pic:spPr>
+                </pic:pic>
+              </a:graphicData>
+            </a:graphic>
+          </wp:inline>
+        </w:drawing>
+      </w:r>
+    </w:p>
+    <w:p>
+      <w:pPr>
+        <w:pStyle w:val="Caption"/>
+      </w:pPr>
+      <w:r>
+        <w:t xml:space="preserve">Figure </w:t>
+      </w:r>
+      <w:fldSimple w:instr=" SEQ Figure \* ARABIC ">
+        <w:r>
+          <w:rPr>
+            <w:noProof/>
+          </w:rPr>
+          <w:t>5</w:t>
+        </w:r>
+      </w:fldSimple>
+      <w:r>
+        <w:t xml:space="preserve"> gear for music product purchase</w:t>
+      </w:r>
+    </w:p>
+    <w:p/>
+    <w:p>
+      <w:r>
+        <w:t xml:space="preserve">The main problem with the aesthetic in my opinion is the colour palette. The red of the price </w:t>
+      </w:r>
+      <w:r>
+        <w:t xml:space="preserve">doesn’t pop enough and the green that symbolises the amount left in stock </w:t>
+      </w:r>
+      <w:r>
+        <w:t>clashes with the other colours on the page.</w:t>
+      </w:r>
+    </w:p>
     <w:p/>
     <w:p/>
     <w:p>
@@ -7836,7 +8082,7 @@
                     <pic:cNvPicPr/>
                   </pic:nvPicPr>
                   <pic:blipFill>
-                    <a:blip r:embed="rId14"/>
+                    <a:blip r:embed="rId17"/>
                     <a:stretch>
                       <a:fillRect/>
                     </a:stretch>
@@ -7864,27 +8110,14 @@
       <w:r>
         <w:t xml:space="preserve">Figure </w:t>
       </w:r>
-      <w:r>
-        <w:fldChar w:fldCharType="begin"/>
-      </w:r>
-      <w:r>
-        <w:instrText xml:space="preserve"> SEQ Figure \* ARABIC </w:instrText>
-      </w:r>
-      <w:r>
-        <w:fldChar w:fldCharType="separate"/>
-      </w:r>
-      <w:r>
-        <w:rPr>
-          <w:noProof/>
-        </w:rPr>
-        <w:t>3</w:t>
-      </w:r>
-      <w:r>
-        <w:rPr>
-          <w:noProof/>
-        </w:rPr>
-        <w:fldChar w:fldCharType="end"/>
-      </w:r>
+      <w:fldSimple w:instr=" SEQ Figure \* ARABIC ">
+        <w:r>
+          <w:rPr>
+            <w:noProof/>
+          </w:rPr>
+          <w:t>6</w:t>
+        </w:r>
+      </w:fldSimple>
       <w:r>
         <w:t>: interview questions</w:t>
       </w:r>
@@ -8069,7 +8302,6 @@
         </w:rPr>
       </w:pPr>
       <w:r>
-        <w:lastRenderedPageBreak/>
         <w:t xml:space="preserve">Users can buy </w:t>
       </w:r>
       <w:r>
@@ -8127,6 +8359,7 @@
         </w:numPr>
       </w:pPr>
       <w:r>
+        <w:lastRenderedPageBreak/>
         <w:t xml:space="preserve">Admin uses can do crud on all post’s </w:t>
       </w:r>
       <w:r>
@@ -8256,7 +8489,7 @@
                     <pic:cNvPicPr/>
                   </pic:nvPicPr>
                   <pic:blipFill>
-                    <a:blip r:embed="rId15"/>
+                    <a:blip r:embed="rId18"/>
                     <a:stretch>
                       <a:fillRect/>
                     </a:stretch>
@@ -8286,7 +8519,6 @@
       <w:bookmarkStart w:id="27" w:name="_Toc36624861"/>
       <w:bookmarkStart w:id="28" w:name="_Toc96009490"/>
       <w:r>
-        <w:lastRenderedPageBreak/>
         <w:t>Feasibility</w:t>
       </w:r>
       <w:bookmarkEnd w:id="27"/>
@@ -8300,6 +8532,7 @@
     </w:p>
     <w:p>
       <w:r>
+        <w:lastRenderedPageBreak/>
         <w:t>Livewire 2.6</w:t>
       </w:r>
     </w:p>
@@ -8514,7 +8747,7 @@
                     <pic:cNvPicPr/>
                   </pic:nvPicPr>
                   <pic:blipFill>
-                    <a:blip r:embed="rId16">
+                    <a:blip r:embed="rId19">
                       <a:extLst>
                         <a:ext uri="{28A0092B-C50C-407E-A947-70E740481C1C}">
                           <a14:useLocalDpi xmlns:a14="http://schemas.microsoft.com/office/drawing/2010/main" val="0"/>
@@ -10618,7 +10851,7 @@
                     <pic:cNvPicPr/>
                   </pic:nvPicPr>
                   <pic:blipFill>
-                    <a:blip r:embed="rId17">
+                    <a:blip r:embed="rId20">
                       <a:extLst>
                         <a:ext uri="{28A0092B-C50C-407E-A947-70E740481C1C}">
                           <a14:useLocalDpi xmlns:a14="http://schemas.microsoft.com/office/drawing/2010/main" val="0"/>
@@ -10777,7 +11010,7 @@
                     <pic:cNvPicPr/>
                   </pic:nvPicPr>
                   <pic:blipFill>
-                    <a:blip r:embed="rId18">
+                    <a:blip r:embed="rId21">
                       <a:extLst>
                         <a:ext uri="{28A0092B-C50C-407E-A947-70E740481C1C}">
                           <a14:useLocalDpi xmlns:a14="http://schemas.microsoft.com/office/drawing/2010/main" val="0"/>
@@ -11664,7 +11897,7 @@
                     </pic:cNvPicPr>
                   </pic:nvPicPr>
                   <pic:blipFill>
-                    <a:blip r:embed="rId19">
+                    <a:blip r:embed="rId22">
                       <a:extLst>
                         <a:ext uri="{28A0092B-C50C-407E-A947-70E740481C1C}">
                           <a14:useLocalDpi xmlns:a14="http://schemas.microsoft.com/office/drawing/2010/main" val="0"/>
@@ -13890,7 +14123,7 @@
                     <pic:cNvPicPr/>
                   </pic:nvPicPr>
                   <pic:blipFill>
-                    <a:blip r:embed="rId20">
+                    <a:blip r:embed="rId23">
                       <a:extLst>
                         <a:ext uri="{28A0092B-C50C-407E-A947-70E740481C1C}">
                           <a14:useLocalDpi xmlns:a14="http://schemas.microsoft.com/office/drawing/2010/main" val="0"/>
@@ -14377,7 +14610,7 @@
           <w:color w:val="FF0000"/>
         </w:rPr>
       </w:pPr>
-      <w:hyperlink r:id="rId21" w:history="1">
+      <w:hyperlink r:id="rId24" w:history="1">
         <w:r>
           <w:rPr>
             <w:rStyle w:val="Hyperlink"/>
@@ -14404,7 +14637,7 @@
     <w:p>
       <w:pPr>
         <w:sectPr>
-          <w:footerReference w:type="default" r:id="rId22"/>
+          <w:footerReference w:type="default" r:id="rId25"/>
           <w:pgSz w:w="11906" w:h="16838"/>
           <w:pgMar w:top="1440" w:right="1440" w:bottom="1440" w:left="1440" w:header="708" w:footer="708" w:gutter="0"/>
           <w:pgNumType w:start="1"/>
@@ -18883,15 +19116,6 @@
 </file>
 
 <file path=customXml/item1.xml><?xml version="1.0" encoding="utf-8"?>
-<?mso-contentType ?>
-<FormTemplates xmlns="http://schemas.microsoft.com/sharepoint/v3/contenttype/forms">
-  <Display>DocumentLibraryForm</Display>
-  <Edit>DocumentLibraryForm</Edit>
-  <New>DocumentLibraryForm</New>
-</FormTemplates>
-</file>
-
-<file path=customXml/item2.xml><?xml version="1.0" encoding="utf-8"?>
 <ct:contentTypeSchema xmlns:ct="http://schemas.microsoft.com/office/2006/metadata/contentType" xmlns:ma="http://schemas.microsoft.com/office/2006/metadata/properties/metaAttributes" ct:_="" ma:_="" ma:contentTypeName="Document" ma:contentTypeID="0x0101009BF7A80B0FBE28449F4ED4A2932F3853" ma:contentTypeVersion="6" ma:contentTypeDescription="Create a new document." ma:contentTypeScope="" ma:versionID="7bb972948696748661606df725b7bbbb">
   <xsd:schema xmlns:xsd="http://www.w3.org/2001/XMLSchema" xmlns:xs="http://www.w3.org/2001/XMLSchema" xmlns:p="http://schemas.microsoft.com/office/2006/metadata/properties" xmlns:ns2="3880b17f-dbc7-464a-bc7e-35eb529660c2" xmlns:ns3="14fa3032-b707-4695-adf8-64905d7b2249" targetNamespace="http://schemas.microsoft.com/office/2006/metadata/properties" ma:root="true" ma:fieldsID="59e56d46e63c0992486ec6c147878d24" ns2:_="" ns3:_="">
     <xsd:import namespace="3880b17f-dbc7-464a-bc7e-35eb529660c2"/>
@@ -19068,25 +19292,26 @@
 </ct:contentTypeSchema>
 </file>
 
+<file path=customXml/item2.xml><?xml version="1.0" encoding="utf-8"?>
+<?mso-contentType ?>
+<FormTemplates xmlns="http://schemas.microsoft.com/sharepoint/v3/contenttype/forms">
+  <Display>DocumentLibraryForm</Display>
+  <Edit>DocumentLibraryForm</Edit>
+  <New>DocumentLibraryForm</New>
+</FormTemplates>
+</file>
+
 <file path=customXml/item3.xml><?xml version="1.0" encoding="utf-8"?>
+<b:Sources xmlns:b="http://schemas.openxmlformats.org/officeDocument/2006/bibliography" xmlns="http://schemas.openxmlformats.org/officeDocument/2006/bibliography" SelectedStyle="\APASixthEditionOfficeOnline.xsl" StyleName="APA" Version="6"/>
+</file>
+
+<file path=customXml/item4.xml><?xml version="1.0" encoding="utf-8"?>
 <p:properties xmlns:p="http://schemas.microsoft.com/office/2006/metadata/properties" xmlns:xsi="http://www.w3.org/2001/XMLSchema-instance" xmlns:pc="http://schemas.microsoft.com/office/infopath/2007/PartnerControls">
   <documentManagement/>
 </p:properties>
 </file>
 
-<file path=customXml/item4.xml><?xml version="1.0" encoding="utf-8"?>
-<b:Sources xmlns:b="http://schemas.openxmlformats.org/officeDocument/2006/bibliography" xmlns="http://schemas.openxmlformats.org/officeDocument/2006/bibliography" SelectedStyle="\APASixthEditionOfficeOnline.xsl" StyleName="APA" Version="6"/>
-</file>
-
 <file path=customXml/itemProps1.xml><?xml version="1.0" encoding="utf-8"?>
-<ds:datastoreItem xmlns:ds="http://schemas.openxmlformats.org/officeDocument/2006/customXml" ds:itemID="{483909C0-ED7B-433C-936F-326EC26BCE5F}">
-  <ds:schemaRefs>
-    <ds:schemaRef ds:uri="http://schemas.microsoft.com/sharepoint/v3/contenttype/forms"/>
-  </ds:schemaRefs>
-</ds:datastoreItem>
-</file>
-
-<file path=customXml/itemProps2.xml><?xml version="1.0" encoding="utf-8"?>
 <ds:datastoreItem xmlns:ds="http://schemas.openxmlformats.org/officeDocument/2006/customXml" ds:itemID="{E61E0ACA-DE8E-459C-8B55-10A535BB5DFC}">
   <ds:schemaRefs>
     <ds:schemaRef ds:uri="http://schemas.microsoft.com/office/2006/metadata/contentType"/>
@@ -19105,19 +19330,27 @@
 </ds:datastoreItem>
 </file>
 
+<file path=customXml/itemProps2.xml><?xml version="1.0" encoding="utf-8"?>
+<ds:datastoreItem xmlns:ds="http://schemas.openxmlformats.org/officeDocument/2006/customXml" ds:itemID="{483909C0-ED7B-433C-936F-326EC26BCE5F}">
+  <ds:schemaRefs>
+    <ds:schemaRef ds:uri="http://schemas.microsoft.com/sharepoint/v3/contenttype/forms"/>
+  </ds:schemaRefs>
+</ds:datastoreItem>
+</file>
+
 <file path=customXml/itemProps3.xml><?xml version="1.0" encoding="utf-8"?>
+<ds:datastoreItem xmlns:ds="http://schemas.openxmlformats.org/officeDocument/2006/customXml" ds:itemID="{B98BA644-CD2B-49A3-AF87-C78F9B9F3944}">
+  <ds:schemaRefs>
+    <ds:schemaRef ds:uri="http://schemas.openxmlformats.org/officeDocument/2006/bibliography"/>
+  </ds:schemaRefs>
+</ds:datastoreItem>
+</file>
+
+<file path=customXml/itemProps4.xml><?xml version="1.0" encoding="utf-8"?>
 <ds:datastoreItem xmlns:ds="http://schemas.openxmlformats.org/officeDocument/2006/customXml" ds:itemID="{9600F9D6-DACC-419E-94CB-B2C0BCD0AEFC}">
   <ds:schemaRefs>
     <ds:schemaRef ds:uri="http://schemas.microsoft.com/office/2006/metadata/properties"/>
     <ds:schemaRef ds:uri="http://schemas.microsoft.com/office/infopath/2007/PartnerControls"/>
   </ds:schemaRefs>
 </ds:datastoreItem>
-</file>
-
-<file path=customXml/itemProps4.xml><?xml version="1.0" encoding="utf-8"?>
-<ds:datastoreItem xmlns:ds="http://schemas.openxmlformats.org/officeDocument/2006/customXml" ds:itemID="{B98BA644-CD2B-49A3-AF87-C78F9B9F3944}">
-  <ds:schemaRefs>
-    <ds:schemaRef ds:uri="http://schemas.openxmlformats.org/officeDocument/2006/bibliography"/>
-  </ds:schemaRefs>
-</ds:datastoreItem>
 </file>
</xml_diff>

<commit_message>
started website design section of report
</commit_message>
<xml_diff>
--- a/documents/Software Project.docx
+++ b/documents/Software Project.docx
@@ -146,23 +146,7 @@
           <w:b/>
           <w:bCs/>
         </w:rPr>
-        <w:t xml:space="preserve">Your student </w:t>
-      </w:r>
-      <w:proofErr w:type="gramStart"/>
-      <w:r>
-        <w:rPr>
-          <w:b/>
-          <w:bCs/>
-        </w:rPr>
-        <w:t>number</w:t>
-      </w:r>
-      <w:proofErr w:type="gramEnd"/>
-      <w:r>
-        <w:rPr>
-          <w:b/>
-          <w:bCs/>
-        </w:rPr>
-        <w:t xml:space="preserve"> </w:t>
+        <w:t xml:space="preserve">Your student number </w:t>
       </w:r>
     </w:p>
     <w:p>
@@ -7281,15 +7265,7 @@
         <w:t>is</w:t>
       </w:r>
       <w:r>
-        <w:t xml:space="preserve"> musicians but there is also a market for music shops that don’t have their own online store. These two demographics make up </w:t>
-      </w:r>
-      <w:proofErr w:type="gramStart"/>
-      <w:r>
-        <w:t>the majority of</w:t>
-      </w:r>
-      <w:proofErr w:type="gramEnd"/>
-      <w:r>
-        <w:t xml:space="preserve"> the users for this platform. It also goes without saying not all customers are </w:t>
+        <w:t xml:space="preserve"> musicians but there is also a market for music shops that don’t have their own online store. These two demographics make up the majority of the users for this platform. It also goes without saying not all customers are </w:t>
       </w:r>
       <w:r>
         <w:t>musicians</w:t>
@@ -7637,14 +7613,27 @@
       <w:r>
         <w:t xml:space="preserve">Figure </w:t>
       </w:r>
-      <w:fldSimple w:instr=" SEQ Figure \* ARABIC ">
-        <w:r>
-          <w:rPr>
-            <w:noProof/>
-          </w:rPr>
-          <w:t>1</w:t>
-        </w:r>
-      </w:fldSimple>
+      <w:r>
+        <w:fldChar w:fldCharType="begin"/>
+      </w:r>
+      <w:r>
+        <w:instrText xml:space="preserve"> SEQ Figure \* ARABIC </w:instrText>
+      </w:r>
+      <w:r>
+        <w:fldChar w:fldCharType="separate"/>
+      </w:r>
+      <w:r>
+        <w:rPr>
+          <w:noProof/>
+        </w:rPr>
+        <w:t>1</w:t>
+      </w:r>
+      <w:r>
+        <w:rPr>
+          <w:noProof/>
+        </w:rPr>
+        <w:fldChar w:fldCharType="end"/>
+      </w:r>
       <w:r>
         <w:t>: fender shop page</w:t>
       </w:r>
@@ -7717,14 +7706,27 @@
       <w:r>
         <w:t xml:space="preserve">Figure </w:t>
       </w:r>
-      <w:fldSimple w:instr=" SEQ Figure \* ARABIC ">
-        <w:r>
-          <w:rPr>
-            <w:noProof/>
-          </w:rPr>
-          <w:t>2</w:t>
-        </w:r>
-      </w:fldSimple>
+      <w:r>
+        <w:fldChar w:fldCharType="begin"/>
+      </w:r>
+      <w:r>
+        <w:instrText xml:space="preserve"> SEQ Figure \* ARABIC </w:instrText>
+      </w:r>
+      <w:r>
+        <w:fldChar w:fldCharType="separate"/>
+      </w:r>
+      <w:r>
+        <w:rPr>
+          <w:noProof/>
+        </w:rPr>
+        <w:t>2</w:t>
+      </w:r>
+      <w:r>
+        <w:rPr>
+          <w:noProof/>
+        </w:rPr>
+        <w:fldChar w:fldCharType="end"/>
+      </w:r>
       <w:r>
         <w:t>: single product page fender</w:t>
       </w:r>
@@ -7762,15 +7764,7 @@
         <w:t xml:space="preserve">. </w:t>
       </w:r>
       <w:r>
-        <w:t xml:space="preserve">Despite the environmental impact and the lack of a </w:t>
-      </w:r>
-      <w:proofErr w:type="gramStart"/>
-      <w:r>
-        <w:t>second hand</w:t>
-      </w:r>
-      <w:proofErr w:type="gramEnd"/>
-      <w:r>
-        <w:t xml:space="preserve"> shop feature the fender website is </w:t>
+        <w:t xml:space="preserve">Despite the environmental impact and the lack of a second hand shop feature the fender website is </w:t>
       </w:r>
       <w:r>
         <w:t>very well designed website that is intuitive and aesthetic.</w:t>
@@ -7782,6 +7776,9 @@
         <w:keepNext/>
       </w:pPr>
       <w:r>
+        <w:rPr>
+          <w:noProof/>
+        </w:rPr>
         <w:lastRenderedPageBreak/>
         <w:drawing>
           <wp:inline distT="0" distB="0" distL="0" distR="0" wp14:anchorId="37747475" wp14:editId="09A48346">
@@ -7827,82 +7824,75 @@
       <w:r>
         <w:t xml:space="preserve">Figure </w:t>
       </w:r>
-      <w:r>
-        <w:fldChar w:fldCharType="begin"/>
-      </w:r>
-      <w:r>
-        <w:instrText xml:space="preserve"> SEQ Figure \* ARABIC </w:instrText>
-      </w:r>
-      <w:r>
-        <w:fldChar w:fldCharType="separate"/>
-      </w:r>
+      <w:fldSimple w:instr=" SEQ Figure \* ARABIC ">
+        <w:r>
+          <w:rPr>
+            <w:noProof/>
+          </w:rPr>
+          <w:t>3</w:t>
+        </w:r>
+      </w:fldSimple>
+      <w:r>
+        <w:t xml:space="preserve"> nonresponsive web design</w:t>
+      </w:r>
+    </w:p>
+    <w:p/>
+    <w:p>
+      <w:r>
+        <w:t xml:space="preserve">The second competitor I analysed was gear for music. </w:t>
+      </w:r>
+      <w:r>
+        <w:t xml:space="preserve"> Gear for music is one of the biggest online vendors of </w:t>
+      </w:r>
+      <w:r>
+        <w:t>instruments</w:t>
+      </w:r>
+      <w:r>
+        <w:t xml:space="preserve"> in Europe. They have a huge variety of </w:t>
+      </w:r>
+      <w:r>
+        <w:t>stock,</w:t>
+      </w:r>
+      <w:r>
+        <w:t xml:space="preserve"> and their website is very easy to use. Despite </w:t>
+      </w:r>
+      <w:r>
+        <w:t xml:space="preserve">the websites size and practical </w:t>
+      </w:r>
+      <w:r>
+        <w:t>functionality,</w:t>
+      </w:r>
+      <w:r>
+        <w:t xml:space="preserve"> the website is not designed very well and feels very clustered </w:t>
+      </w:r>
+      <w:r>
+        <w:t>at parts</w:t>
+      </w:r>
+      <w:r>
+        <w:t xml:space="preserve"> see figure 4. The major draw back with gear for music is that their website is not responsive.</w:t>
+      </w:r>
+      <w:r>
+        <w:t xml:space="preserve"> When I scaled the website to a mobile size the components </w:t>
+      </w:r>
+      <w:r>
+        <w:t>were</w:t>
+      </w:r>
+      <w:r>
+        <w:t xml:space="preserve"> overlapping </w:t>
+      </w:r>
+      <w:r>
+        <w:t>and made it hard to navigate see figure 3.</w:t>
+      </w:r>
+    </w:p>
+    <w:p/>
+    <w:p>
+      <w:pPr>
+        <w:keepNext/>
+      </w:pPr>
       <w:r>
         <w:rPr>
           <w:noProof/>
         </w:rPr>
-        <w:t>3</w:t>
-      </w:r>
-      <w:r>
-        <w:fldChar w:fldCharType="end"/>
-      </w:r>
-      <w:r>
-        <w:t xml:space="preserve"> nonresponsive web design</w:t>
-      </w:r>
-    </w:p>
-    <w:p/>
-    <w:p>
-      <w:r>
-        <w:t xml:space="preserve">The second competitor I analysed was gear for music. </w:t>
-      </w:r>
-      <w:r>
-        <w:t xml:space="preserve"> Gear for music is one of the biggest online vendors of </w:t>
-      </w:r>
-      <w:r>
-        <w:t>instruments</w:t>
-      </w:r>
-      <w:r>
-        <w:t xml:space="preserve"> in Europe. They have a huge variety of </w:t>
-      </w:r>
-      <w:r>
-        <w:t>stock,</w:t>
-      </w:r>
-      <w:r>
-        <w:t xml:space="preserve"> and their website is very easy to use. Despite </w:t>
-      </w:r>
-      <w:r>
-        <w:t xml:space="preserve">the websites size and practical </w:t>
-      </w:r>
-      <w:r>
-        <w:t>functionality,</w:t>
-      </w:r>
-      <w:r>
-        <w:t xml:space="preserve"> the website is not designed very well and feels very clustered </w:t>
-      </w:r>
-      <w:r>
-        <w:t>at parts</w:t>
-      </w:r>
-      <w:r>
-        <w:t xml:space="preserve"> see figure 4. The major draw back with gear for music is that their website is not responsive.</w:t>
-      </w:r>
-      <w:r>
-        <w:t xml:space="preserve"> When I scaled the website to a mobile size the components </w:t>
-      </w:r>
-      <w:r>
-        <w:t>were</w:t>
-      </w:r>
-      <w:r>
-        <w:t xml:space="preserve"> overlapping </w:t>
-      </w:r>
-      <w:r>
-        <w:t>and made it hard to navigate see figure 3.</w:t>
-      </w:r>
-    </w:p>
-    <w:p/>
-    <w:p>
-      <w:pPr>
-        <w:keepNext/>
-      </w:pPr>
-      <w:r>
         <w:drawing>
           <wp:inline distT="0" distB="0" distL="0" distR="0" wp14:anchorId="7E5C2CF7" wp14:editId="09AD8419">
             <wp:extent cx="5731510" cy="2006600"/>
@@ -7947,14 +7937,27 @@
       <w:r>
         <w:t xml:space="preserve">Figure </w:t>
       </w:r>
-      <w:fldSimple w:instr=" SEQ Figure \* ARABIC ">
-        <w:r>
-          <w:rPr>
-            <w:noProof/>
-          </w:rPr>
-          <w:t>4</w:t>
-        </w:r>
-      </w:fldSimple>
+      <w:r>
+        <w:fldChar w:fldCharType="begin"/>
+      </w:r>
+      <w:r>
+        <w:instrText xml:space="preserve"> SEQ Figure \* ARABIC </w:instrText>
+      </w:r>
+      <w:r>
+        <w:fldChar w:fldCharType="separate"/>
+      </w:r>
+      <w:r>
+        <w:rPr>
+          <w:noProof/>
+        </w:rPr>
+        <w:t>4</w:t>
+      </w:r>
+      <w:r>
+        <w:rPr>
+          <w:noProof/>
+        </w:rPr>
+        <w:fldChar w:fldCharType="end"/>
+      </w:r>
       <w:r>
         <w:t xml:space="preserve"> over cluttered footer</w:t>
       </w:r>
@@ -7973,6 +7976,9 @@
         <w:keepNext/>
       </w:pPr>
       <w:r>
+        <w:rPr>
+          <w:noProof/>
+        </w:rPr>
         <w:drawing>
           <wp:inline distT="0" distB="0" distL="0" distR="0" wp14:anchorId="09016DCF" wp14:editId="71C0912F">
             <wp:extent cx="2600325" cy="2975710"/>
@@ -8017,14 +8023,27 @@
       <w:r>
         <w:t xml:space="preserve">Figure </w:t>
       </w:r>
-      <w:fldSimple w:instr=" SEQ Figure \* ARABIC ">
-        <w:r>
-          <w:rPr>
-            <w:noProof/>
-          </w:rPr>
-          <w:t>5</w:t>
-        </w:r>
-      </w:fldSimple>
+      <w:r>
+        <w:fldChar w:fldCharType="begin"/>
+      </w:r>
+      <w:r>
+        <w:instrText xml:space="preserve"> SEQ Figure \* ARABIC </w:instrText>
+      </w:r>
+      <w:r>
+        <w:fldChar w:fldCharType="separate"/>
+      </w:r>
+      <w:r>
+        <w:rPr>
+          <w:noProof/>
+        </w:rPr>
+        <w:t>5</w:t>
+      </w:r>
+      <w:r>
+        <w:rPr>
+          <w:noProof/>
+        </w:rPr>
+        <w:fldChar w:fldCharType="end"/>
+      </w:r>
       <w:r>
         <w:t xml:space="preserve"> gear for music product purchase</w:t>
       </w:r>
@@ -8110,14 +8129,27 @@
       <w:r>
         <w:t xml:space="preserve">Figure </w:t>
       </w:r>
-      <w:fldSimple w:instr=" SEQ Figure \* ARABIC ">
-        <w:r>
-          <w:rPr>
-            <w:noProof/>
-          </w:rPr>
-          <w:t>6</w:t>
-        </w:r>
-      </w:fldSimple>
+      <w:r>
+        <w:fldChar w:fldCharType="begin"/>
+      </w:r>
+      <w:r>
+        <w:instrText xml:space="preserve"> SEQ Figure \* ARABIC </w:instrText>
+      </w:r>
+      <w:r>
+        <w:fldChar w:fldCharType="separate"/>
+      </w:r>
+      <w:r>
+        <w:rPr>
+          <w:noProof/>
+        </w:rPr>
+        <w:t>6</w:t>
+      </w:r>
+      <w:r>
+        <w:rPr>
+          <w:noProof/>
+        </w:rPr>
+        <w:fldChar w:fldCharType="end"/>
+      </w:r>
       <w:r>
         <w:t>: interview questions</w:t>
       </w:r>
@@ -8512,6 +8544,16 @@
     </w:p>
     <w:p>
       <w:pPr>
+        <w:ind w:left="540" w:hanging="540"/>
+      </w:pPr>
+    </w:p>
+    <w:p>
+      <w:pPr>
+        <w:ind w:left="540" w:hanging="540"/>
+      </w:pPr>
+    </w:p>
+    <w:p>
+      <w:pPr>
         <w:pStyle w:val="Heading2"/>
         <w:spacing w:line="259" w:lineRule="auto"/>
         <w:ind w:left="576"/>
@@ -8519,6 +8561,7 @@
       <w:bookmarkStart w:id="27" w:name="_Toc36624861"/>
       <w:bookmarkStart w:id="28" w:name="_Toc96009490"/>
       <w:r>
+        <w:lastRenderedPageBreak/>
         <w:t>Feasibility</w:t>
       </w:r>
       <w:bookmarkEnd w:id="27"/>
@@ -8532,7 +8575,6 @@
     </w:p>
     <w:p>
       <w:r>
-        <w:lastRenderedPageBreak/>
         <w:t>Livewire 2.6</w:t>
       </w:r>
     </w:p>
@@ -8609,14 +8651,32 @@
     <w:p>
       <w:pPr>
         <w:rPr>
-          <w:color w:val="FF0000"/>
-        </w:rPr>
-      </w:pPr>
-      <w:r>
-        <w:rPr>
-          <w:color w:val="FF0000"/>
-        </w:rPr>
-        <w:t>Describe the layout of your web application. Does this depend on a framework like bootstrap? Is it responsive?</w:t>
+          <w:color w:val="000000" w:themeColor="text1"/>
+        </w:rPr>
+      </w:pPr>
+      <w:r>
+        <w:rPr>
+          <w:color w:val="000000" w:themeColor="text1"/>
+        </w:rPr>
+        <w:t xml:space="preserve">For my layout I will be using bootstrap and livewire to have my design be responsive </w:t>
+      </w:r>
+      <w:r>
+        <w:rPr>
+          <w:color w:val="000000" w:themeColor="text1"/>
+        </w:rPr>
+        <w:t xml:space="preserve">and have some of my components be reactive for example the like button and </w:t>
+      </w:r>
+      <w:r>
+        <w:rPr>
+          <w:color w:val="000000" w:themeColor="text1"/>
+        </w:rPr>
+        <w:t>the comments on each post. I aim to have a minimalistic design that is heavily ins</w:t>
+      </w:r>
+      <w:r>
+        <w:rPr>
+          <w:color w:val="000000" w:themeColor="text1"/>
+        </w:rPr>
+        <w:t>pired by the depop and fender websites.</w:t>
       </w:r>
     </w:p>
     <w:p>
@@ -8633,15 +8693,124 @@
     <w:p>
       <w:pPr>
         <w:rPr>
-          <w:color w:val="FF0000"/>
-        </w:rPr>
-      </w:pPr>
-      <w:r>
-        <w:rPr>
-          <w:color w:val="FF0000"/>
-        </w:rPr>
-        <w:t>What are the navigation elements, form elements. How does the user interact with the application?</w:t>
-      </w:r>
+          <w:color w:val="000000" w:themeColor="text1"/>
+        </w:rPr>
+      </w:pPr>
+      <w:r>
+        <w:rPr>
+          <w:color w:val="000000" w:themeColor="text1"/>
+        </w:rPr>
+        <w:t>The main feature of my website will be the ability to make posts</w:t>
+      </w:r>
+      <w:r>
+        <w:rPr>
+          <w:color w:val="000000" w:themeColor="text1"/>
+        </w:rPr>
+        <w:t xml:space="preserve"> (putting on instruments for sale)</w:t>
+      </w:r>
+      <w:r>
+        <w:rPr>
+          <w:color w:val="000000" w:themeColor="text1"/>
+        </w:rPr>
+        <w:t xml:space="preserve"> and</w:t>
+      </w:r>
+      <w:r>
+        <w:rPr>
+          <w:color w:val="000000" w:themeColor="text1"/>
+        </w:rPr>
+        <w:t xml:space="preserve"> the ability to make bids on them.</w:t>
+      </w:r>
+      <w:r>
+        <w:rPr>
+          <w:color w:val="000000" w:themeColor="text1"/>
+        </w:rPr>
+        <w:t xml:space="preserve"> For the user to make a post they would have to </w:t>
+      </w:r>
+      <w:r>
+        <w:rPr>
+          <w:color w:val="000000" w:themeColor="text1"/>
+        </w:rPr>
+        <w:t>fill out a form which would gather information about the guitar they are selling. Examples of data would be the make, the condition, the</w:t>
+      </w:r>
+      <w:r>
+        <w:rPr>
+          <w:color w:val="000000" w:themeColor="text1"/>
+        </w:rPr>
+        <w:t xml:space="preserve"> colour. I want the bidding to be reactive. The product will list what the top bid is </w:t>
+      </w:r>
+      <w:r>
+        <w:rPr>
+          <w:color w:val="000000" w:themeColor="text1"/>
+        </w:rPr>
+        <w:t>currently,</w:t>
+      </w:r>
+      <w:r>
+        <w:rPr>
+          <w:color w:val="000000" w:themeColor="text1"/>
+        </w:rPr>
+        <w:t xml:space="preserve"> and the user can raise that </w:t>
+      </w:r>
+      <w:r>
+        <w:rPr>
+          <w:color w:val="000000" w:themeColor="text1"/>
+        </w:rPr>
+        <w:t>by</w:t>
+      </w:r>
+      <w:r>
+        <w:rPr>
+          <w:color w:val="000000" w:themeColor="text1"/>
+        </w:rPr>
+        <w:t xml:space="preserve"> </w:t>
+      </w:r>
+      <w:r>
+        <w:rPr>
+          <w:color w:val="000000" w:themeColor="text1"/>
+        </w:rPr>
+        <w:t>putting</w:t>
+      </w:r>
+      <w:r>
+        <w:rPr>
+          <w:color w:val="000000" w:themeColor="text1"/>
+        </w:rPr>
+        <w:t xml:space="preserve"> in </w:t>
+      </w:r>
+      <w:r>
+        <w:rPr>
+          <w:color w:val="000000" w:themeColor="text1"/>
+        </w:rPr>
+        <w:t>their own bid</w:t>
+      </w:r>
+      <w:r>
+        <w:rPr>
+          <w:color w:val="000000" w:themeColor="text1"/>
+        </w:rPr>
+        <w:t>. T</w:t>
+      </w:r>
+      <w:r>
+        <w:rPr>
+          <w:color w:val="000000" w:themeColor="text1"/>
+        </w:rPr>
+        <w:t xml:space="preserve">his will update the database / current highest </w:t>
+      </w:r>
+      <w:r>
+        <w:rPr>
+          <w:color w:val="000000" w:themeColor="text1"/>
+        </w:rPr>
+        <w:t>bid without a page refresh using livewire.</w:t>
+      </w:r>
+      <w:r>
+        <w:rPr>
+          <w:color w:val="000000" w:themeColor="text1"/>
+        </w:rPr>
+        <w:t xml:space="preserve"> </w:t>
+      </w:r>
+    </w:p>
+    <w:p>
+      <w:pPr>
+        <w:rPr>
+          <w:color w:val="000000" w:themeColor="text1"/>
+        </w:rPr>
+      </w:pPr>
     </w:p>
     <w:p>
       <w:pPr>
@@ -8664,16 +8833,8 @@
         <w:rPr>
           <w:color w:val="FF0000"/>
         </w:rPr>
-        <w:t xml:space="preserve">Describe the colour palette that you will use consistently across the web </w:t>
-      </w:r>
-      <w:proofErr w:type="gramStart"/>
-      <w:r>
-        <w:rPr>
-          <w:color w:val="FF0000"/>
-        </w:rPr>
-        <w:t>application</w:t>
-      </w:r>
-      <w:proofErr w:type="gramEnd"/>
+        <w:t>Describe the colour palette that you will use consistently across the web application</w:t>
+      </w:r>
     </w:p>
     <w:p/>
     <w:p>
@@ -8731,6 +8892,7 @@
         <w:rPr>
           <w:noProof/>
         </w:rPr>
+        <w:lastRenderedPageBreak/>
         <w:drawing>
           <wp:inline distT="0" distB="0" distL="0" distR="0" wp14:anchorId="0E64B596" wp14:editId="52B4D296">
             <wp:extent cx="2466975" cy="2766701"/>
@@ -8778,7 +8940,6 @@
     <w:p/>
     <w:p>
       <w:r>
-        <w:lastRenderedPageBreak/>
         <w:t xml:space="preserve"> </w:t>
       </w:r>
     </w:p>
@@ -8876,23 +9037,7 @@
           <w:rFonts w:ascii="Calibri" w:eastAsia="Calibri" w:hAnsi="Calibri" w:cs="Calibri"/>
           <w:color w:val="FF0000"/>
         </w:rPr>
-        <w:t xml:space="preserve">Organisers need to be able to create, read, update, and </w:t>
-      </w:r>
-      <w:proofErr w:type="gramStart"/>
-      <w:r>
-        <w:rPr>
-          <w:rFonts w:ascii="Calibri" w:eastAsia="Calibri" w:hAnsi="Calibri" w:cs="Calibri"/>
-          <w:color w:val="FF0000"/>
-        </w:rPr>
-        <w:t>delete:</w:t>
-      </w:r>
-      <w:proofErr w:type="gramEnd"/>
-      <w:r>
-        <w:rPr>
-          <w:rFonts w:ascii="Calibri" w:eastAsia="Calibri" w:hAnsi="Calibri" w:cs="Calibri"/>
-          <w:color w:val="FF0000"/>
-        </w:rPr>
-        <w:t xml:space="preserve"> festivals, stages, shows, performers, and genres.</w:t>
+        <w:t>Organisers need to be able to create, read, update, and delete: festivals, stages, shows, performers, and genres.</w:t>
       </w:r>
     </w:p>
     <w:p>
@@ -9018,6 +9163,7 @@
           <w:rFonts w:ascii="Calibri" w:eastAsia="Calibri" w:hAnsi="Calibri" w:cs="Calibri"/>
           <w:color w:val="FF0000"/>
         </w:rPr>
+        <w:lastRenderedPageBreak/>
         <w:t>Performers may need to find the list of festival contacts.</w:t>
       </w:r>
     </w:p>
@@ -9060,17 +9206,8 @@
           <w:rFonts w:ascii="Calibri" w:eastAsia="Calibri" w:hAnsi="Calibri" w:cs="Calibri"/>
           <w:color w:val="FF0000"/>
         </w:rPr>
-        <w:t xml:space="preserve">Users may need to find festivals by </w:t>
-      </w:r>
-      <w:proofErr w:type="gramStart"/>
-      <w:r>
-        <w:rPr>
-          <w:rFonts w:ascii="Calibri" w:eastAsia="Calibri" w:hAnsi="Calibri" w:cs="Calibri"/>
-          <w:color w:val="FF0000"/>
-        </w:rPr>
-        <w:t>city</w:t>
-      </w:r>
-      <w:proofErr w:type="gramEnd"/>
+        <w:t>Users may need to find festivals by city</w:t>
+      </w:r>
     </w:p>
     <w:p>
       <w:pPr>
@@ -9090,17 +9227,8 @@
           <w:rFonts w:ascii="Calibri" w:eastAsia="Calibri" w:hAnsi="Calibri" w:cs="Calibri"/>
           <w:color w:val="FF0000"/>
         </w:rPr>
-        <w:t xml:space="preserve">Users need to find stages within a festival by the stage’s </w:t>
-      </w:r>
-      <w:proofErr w:type="gramStart"/>
-      <w:r>
-        <w:rPr>
-          <w:rFonts w:ascii="Calibri" w:eastAsia="Calibri" w:hAnsi="Calibri" w:cs="Calibri"/>
-          <w:color w:val="FF0000"/>
-        </w:rPr>
-        <w:t>location</w:t>
-      </w:r>
-      <w:proofErr w:type="gramEnd"/>
+        <w:t>Users need to find stages within a festival by the stage’s location</w:t>
+      </w:r>
     </w:p>
     <w:p>
       <w:pPr>
@@ -9257,7 +9385,6 @@
           <w:sz w:val="26"/>
           <w:szCs w:val="26"/>
         </w:rPr>
-        <w:lastRenderedPageBreak/>
         <w:t xml:space="preserve">PERFORMER </w:t>
       </w:r>
       <w:r>
@@ -10237,6 +10364,7 @@
           <w:rFonts w:ascii="Symbol" w:eastAsia="Symbol" w:hAnsi="Symbol" w:cs="Symbol"/>
           <w:color w:val="FF0000"/>
         </w:rPr>
+        <w:lastRenderedPageBreak/>
         <w:t></w:t>
       </w:r>
       <w:r>
@@ -10691,19 +10819,8 @@
           <w:sz w:val="26"/>
           <w:szCs w:val="26"/>
         </w:rPr>
-        <w:t xml:space="preserve"> associated with </w:t>
-      </w:r>
-      <w:proofErr w:type="gramStart"/>
-      <w:r>
-        <w:rPr>
-          <w:rFonts w:ascii="Calibri" w:eastAsia="Calibri" w:hAnsi="Calibri" w:cs="Calibri"/>
-          <w:color w:val="FF0000"/>
-          <w:sz w:val="26"/>
-          <w:szCs w:val="26"/>
-        </w:rPr>
-        <w:t>it</w:t>
-      </w:r>
-      <w:proofErr w:type="gramEnd"/>
+        <w:t xml:space="preserve"> associated with it</w:t>
+      </w:r>
     </w:p>
     <w:p>
       <w:pPr>
@@ -10775,19 +10892,8 @@
           <w:sz w:val="26"/>
           <w:szCs w:val="26"/>
         </w:rPr>
-        <w:t xml:space="preserve"> at a </w:t>
-      </w:r>
-      <w:proofErr w:type="gramStart"/>
-      <w:r>
-        <w:rPr>
-          <w:rFonts w:ascii="Calibri" w:eastAsia="Calibri" w:hAnsi="Calibri" w:cs="Calibri"/>
-          <w:color w:val="FF0000"/>
-          <w:sz w:val="26"/>
-          <w:szCs w:val="26"/>
-        </w:rPr>
-        <w:t>time</w:t>
-      </w:r>
-      <w:proofErr w:type="gramEnd"/>
+        <w:t xml:space="preserve"> at a time</w:t>
+      </w:r>
     </w:p>
     <w:p>
       <w:pPr>
@@ -10834,7 +10940,6 @@
         <w:rPr>
           <w:noProof/>
         </w:rPr>
-        <w:lastRenderedPageBreak/>
         <w:drawing>
           <wp:inline distT="0" distB="0" distL="0" distR="0" wp14:anchorId="54DAE4F2" wp14:editId="5C383826">
             <wp:extent cx="5464928" cy="1683193"/>
@@ -11657,16 +11762,8 @@
         <w:rPr>
           <w:color w:val="FF0000"/>
         </w:rPr>
-        <w:t xml:space="preserve">Add further sections if required by the specification of your web </w:t>
-      </w:r>
-      <w:proofErr w:type="gramStart"/>
-      <w:r>
-        <w:rPr>
-          <w:color w:val="FF0000"/>
-        </w:rPr>
-        <w:t>application</w:t>
-      </w:r>
-      <w:proofErr w:type="gramEnd"/>
+        <w:t>Add further sections if required by the specification of your web application</w:t>
+      </w:r>
     </w:p>
     <w:p>
       <w:pPr>
@@ -11794,16 +11891,8 @@
         <w:rPr>
           <w:color w:val="FF0000"/>
         </w:rPr>
-        <w:t xml:space="preserve">Describe the routes that were defined in the web </w:t>
-      </w:r>
-      <w:proofErr w:type="gramStart"/>
-      <w:r>
-        <w:rPr>
-          <w:color w:val="FF0000"/>
-        </w:rPr>
-        <w:t>application</w:t>
-      </w:r>
-      <w:proofErr w:type="gramEnd"/>
+        <w:t>Describe the routes that were defined in the web application</w:t>
+      </w:r>
     </w:p>
     <w:p>
       <w:pPr>
@@ -14090,16 +14179,8 @@
         <w:rPr>
           <w:color w:val="FF0000"/>
         </w:rPr>
-        <w:t xml:space="preserve">Include a Gantt </w:t>
-      </w:r>
-      <w:proofErr w:type="gramStart"/>
-      <w:r>
-        <w:rPr>
-          <w:color w:val="FF0000"/>
-        </w:rPr>
-        <w:t>chart</w:t>
-      </w:r>
-      <w:proofErr w:type="gramEnd"/>
+        <w:t>Include a Gantt chart</w:t>
+      </w:r>
     </w:p>
     <w:p>
       <w:r>
@@ -14246,16 +14327,8 @@
         <w:rPr>
           <w:color w:val="FF0000"/>
         </w:rPr>
-        <w:t xml:space="preserve">screen </w:t>
-      </w:r>
-      <w:proofErr w:type="gramStart"/>
-      <w:r>
-        <w:rPr>
-          <w:color w:val="FF0000"/>
-        </w:rPr>
-        <w:t>shots</w:t>
-      </w:r>
-      <w:proofErr w:type="gramEnd"/>
+        <w:t>screen shots</w:t>
+      </w:r>
     </w:p>
     <w:p>
       <w:r>
@@ -19116,6 +19189,15 @@
 </file>
 
 <file path=customXml/item1.xml><?xml version="1.0" encoding="utf-8"?>
+<?mso-contentType ?>
+<FormTemplates xmlns="http://schemas.microsoft.com/sharepoint/v3/contenttype/forms">
+  <Display>DocumentLibraryForm</Display>
+  <Edit>DocumentLibraryForm</Edit>
+  <New>DocumentLibraryForm</New>
+</FormTemplates>
+</file>
+
+<file path=customXml/item2.xml><?xml version="1.0" encoding="utf-8"?>
 <ct:contentTypeSchema xmlns:ct="http://schemas.microsoft.com/office/2006/metadata/contentType" xmlns:ma="http://schemas.microsoft.com/office/2006/metadata/properties/metaAttributes" ct:_="" ma:_="" ma:contentTypeName="Document" ma:contentTypeID="0x0101009BF7A80B0FBE28449F4ED4A2932F3853" ma:contentTypeVersion="6" ma:contentTypeDescription="Create a new document." ma:contentTypeScope="" ma:versionID="7bb972948696748661606df725b7bbbb">
   <xsd:schema xmlns:xsd="http://www.w3.org/2001/XMLSchema" xmlns:xs="http://www.w3.org/2001/XMLSchema" xmlns:p="http://schemas.microsoft.com/office/2006/metadata/properties" xmlns:ns2="3880b17f-dbc7-464a-bc7e-35eb529660c2" xmlns:ns3="14fa3032-b707-4695-adf8-64905d7b2249" targetNamespace="http://schemas.microsoft.com/office/2006/metadata/properties" ma:root="true" ma:fieldsID="59e56d46e63c0992486ec6c147878d24" ns2:_="" ns3:_="">
     <xsd:import namespace="3880b17f-dbc7-464a-bc7e-35eb529660c2"/>
@@ -19292,26 +19374,25 @@
 </ct:contentTypeSchema>
 </file>
 
-<file path=customXml/item2.xml><?xml version="1.0" encoding="utf-8"?>
-<?mso-contentType ?>
-<FormTemplates xmlns="http://schemas.microsoft.com/sharepoint/v3/contenttype/forms">
-  <Display>DocumentLibraryForm</Display>
-  <Edit>DocumentLibraryForm</Edit>
-  <New>DocumentLibraryForm</New>
-</FormTemplates>
-</file>
-
 <file path=customXml/item3.xml><?xml version="1.0" encoding="utf-8"?>
-<b:Sources xmlns:b="http://schemas.openxmlformats.org/officeDocument/2006/bibliography" xmlns="http://schemas.openxmlformats.org/officeDocument/2006/bibliography" SelectedStyle="\APASixthEditionOfficeOnline.xsl" StyleName="APA" Version="6"/>
-</file>
-
-<file path=customXml/item4.xml><?xml version="1.0" encoding="utf-8"?>
 <p:properties xmlns:p="http://schemas.microsoft.com/office/2006/metadata/properties" xmlns:xsi="http://www.w3.org/2001/XMLSchema-instance" xmlns:pc="http://schemas.microsoft.com/office/infopath/2007/PartnerControls">
   <documentManagement/>
 </p:properties>
 </file>
 
+<file path=customXml/item4.xml><?xml version="1.0" encoding="utf-8"?>
+<b:Sources xmlns:b="http://schemas.openxmlformats.org/officeDocument/2006/bibliography" xmlns="http://schemas.openxmlformats.org/officeDocument/2006/bibliography" SelectedStyle="\APASixthEditionOfficeOnline.xsl" StyleName="APA" Version="6"/>
+</file>
+
 <file path=customXml/itemProps1.xml><?xml version="1.0" encoding="utf-8"?>
+<ds:datastoreItem xmlns:ds="http://schemas.openxmlformats.org/officeDocument/2006/customXml" ds:itemID="{483909C0-ED7B-433C-936F-326EC26BCE5F}">
+  <ds:schemaRefs>
+    <ds:schemaRef ds:uri="http://schemas.microsoft.com/sharepoint/v3/contenttype/forms"/>
+  </ds:schemaRefs>
+</ds:datastoreItem>
+</file>
+
+<file path=customXml/itemProps2.xml><?xml version="1.0" encoding="utf-8"?>
 <ds:datastoreItem xmlns:ds="http://schemas.openxmlformats.org/officeDocument/2006/customXml" ds:itemID="{E61E0ACA-DE8E-459C-8B55-10A535BB5DFC}">
   <ds:schemaRefs>
     <ds:schemaRef ds:uri="http://schemas.microsoft.com/office/2006/metadata/contentType"/>
@@ -19330,27 +19411,19 @@
 </ds:datastoreItem>
 </file>
 
-<file path=customXml/itemProps2.xml><?xml version="1.0" encoding="utf-8"?>
-<ds:datastoreItem xmlns:ds="http://schemas.openxmlformats.org/officeDocument/2006/customXml" ds:itemID="{483909C0-ED7B-433C-936F-326EC26BCE5F}">
-  <ds:schemaRefs>
-    <ds:schemaRef ds:uri="http://schemas.microsoft.com/sharepoint/v3/contenttype/forms"/>
-  </ds:schemaRefs>
-</ds:datastoreItem>
-</file>
-
 <file path=customXml/itemProps3.xml><?xml version="1.0" encoding="utf-8"?>
-<ds:datastoreItem xmlns:ds="http://schemas.openxmlformats.org/officeDocument/2006/customXml" ds:itemID="{B98BA644-CD2B-49A3-AF87-C78F9B9F3944}">
-  <ds:schemaRefs>
-    <ds:schemaRef ds:uri="http://schemas.openxmlformats.org/officeDocument/2006/bibliography"/>
-  </ds:schemaRefs>
-</ds:datastoreItem>
-</file>
-
-<file path=customXml/itemProps4.xml><?xml version="1.0" encoding="utf-8"?>
 <ds:datastoreItem xmlns:ds="http://schemas.openxmlformats.org/officeDocument/2006/customXml" ds:itemID="{9600F9D6-DACC-419E-94CB-B2C0BCD0AEFC}">
   <ds:schemaRefs>
     <ds:schemaRef ds:uri="http://schemas.microsoft.com/office/2006/metadata/properties"/>
     <ds:schemaRef ds:uri="http://schemas.microsoft.com/office/infopath/2007/PartnerControls"/>
   </ds:schemaRefs>
 </ds:datastoreItem>
+</file>
+
+<file path=customXml/itemProps4.xml><?xml version="1.0" encoding="utf-8"?>
+<ds:datastoreItem xmlns:ds="http://schemas.openxmlformats.org/officeDocument/2006/customXml" ds:itemID="{B98BA644-CD2B-49A3-AF87-C78F9B9F3944}">
+  <ds:schemaRefs>
+    <ds:schemaRef ds:uri="http://schemas.openxmlformats.org/officeDocument/2006/bibliography"/>
+  </ds:schemaRefs>
+</ds:datastoreItem>
 </file>
</xml_diff>

<commit_message>
completed 4.3 in document
</commit_message>
<xml_diff>
--- a/documents/Software Project.docx
+++ b/documents/Software Project.docx
@@ -1,6 +1,6 @@
 
 <file path=word/document.xml><?xml version="1.0" encoding="utf-8"?>
-<w:document xmlns:wpc="http://schemas.microsoft.com/office/word/2010/wordprocessingCanvas" xmlns:cx="http://schemas.microsoft.com/office/drawing/2014/chartex" xmlns:cx1="http://schemas.microsoft.com/office/drawing/2015/9/8/chartex" xmlns:cx2="http://schemas.microsoft.com/office/drawing/2015/10/21/chartex" xmlns:cx3="http://schemas.microsoft.com/office/drawing/2016/5/9/chartex" xmlns:cx4="http://schemas.microsoft.com/office/drawing/2016/5/10/chartex" xmlns:cx5="http://schemas.microsoft.com/office/drawing/2016/5/11/chartex" xmlns:cx6="http://schemas.microsoft.com/office/drawing/2016/5/12/chartex" xmlns:cx7="http://schemas.microsoft.com/office/drawing/2016/5/13/chartex" xmlns:cx8="http://schemas.microsoft.com/office/drawing/2016/5/14/chartex" xmlns:mc="http://schemas.openxmlformats.org/markup-compatibility/2006" xmlns:aink="http://schemas.microsoft.com/office/drawing/2016/ink" xmlns:am3d="http://schemas.microsoft.com/office/drawing/2017/model3d" xmlns:o="urn:schemas-microsoft-com:office:office" xmlns:oel="http://schemas.microsoft.com/office/2019/extlst" xmlns:r="http://schemas.openxmlformats.org/officeDocument/2006/relationships" xmlns:m="http://schemas.openxmlformats.org/officeDocument/2006/math" xmlns:v="urn:schemas-microsoft-com:vml" xmlns:wp14="http://schemas.microsoft.com/office/word/2010/wordprocessingDrawing" xmlns:wp="http://schemas.openxmlformats.org/drawingml/2006/wordprocessingDrawing" xmlns:w10="urn:schemas-microsoft-com:office:word" xmlns:w="http://schemas.openxmlformats.org/wordprocessingml/2006/main" xmlns:w14="http://schemas.microsoft.com/office/word/2010/wordml" xmlns:w15="http://schemas.microsoft.com/office/word/2012/wordml" xmlns:w16cex="http://schemas.microsoft.com/office/word/2018/wordml/cex" xmlns:w16cid="http://schemas.microsoft.com/office/word/2016/wordml/cid" xmlns:w16="http://schemas.microsoft.com/office/word/2018/wordml" xmlns:w16sdtdh="http://schemas.microsoft.com/office/word/2020/wordml/sdtdatahash" xmlns:w16se="http://schemas.microsoft.com/office/word/2015/wordml/symex" xmlns:wpg="http://schemas.microsoft.com/office/word/2010/wordprocessingGroup" xmlns:wpi="http://schemas.microsoft.com/office/word/2010/wordprocessingInk" xmlns:wne="http://schemas.microsoft.com/office/word/2006/wordml" xmlns:wps="http://schemas.microsoft.com/office/word/2010/wordprocessingShape" mc:Ignorable="w14 w15 w16se w16cid w16 w16cex w16sdtdh wp14">
+<w:document xmlns:wpc="http://schemas.microsoft.com/office/word/2010/wordprocessingCanvas" xmlns:cx="http://schemas.microsoft.com/office/drawing/2014/chartex" xmlns:cx1="http://schemas.microsoft.com/office/drawing/2015/9/8/chartex" xmlns:cx2="http://schemas.microsoft.com/office/drawing/2015/10/21/chartex" xmlns:cx3="http://schemas.microsoft.com/office/drawing/2016/5/9/chartex" xmlns:cx4="http://schemas.microsoft.com/office/drawing/2016/5/10/chartex" xmlns:cx5="http://schemas.microsoft.com/office/drawing/2016/5/11/chartex" xmlns:cx6="http://schemas.microsoft.com/office/drawing/2016/5/12/chartex" xmlns:cx7="http://schemas.microsoft.com/office/drawing/2016/5/13/chartex" xmlns:cx8="http://schemas.microsoft.com/office/drawing/2016/5/14/chartex" xmlns:mc="http://schemas.openxmlformats.org/markup-compatibility/2006" xmlns:aink="http://schemas.microsoft.com/office/drawing/2016/ink" xmlns:am3d="http://schemas.microsoft.com/office/drawing/2017/model3d" xmlns:o="urn:schemas-microsoft-com:office:office" xmlns:r="http://schemas.openxmlformats.org/officeDocument/2006/relationships" xmlns:m="http://schemas.openxmlformats.org/officeDocument/2006/math" xmlns:v="urn:schemas-microsoft-com:vml" xmlns:wp14="http://schemas.microsoft.com/office/word/2010/wordprocessingDrawing" xmlns:wp="http://schemas.openxmlformats.org/drawingml/2006/wordprocessingDrawing" xmlns:w10="urn:schemas-microsoft-com:office:word" xmlns:w="http://schemas.openxmlformats.org/wordprocessingml/2006/main" xmlns:w14="http://schemas.microsoft.com/office/word/2010/wordml" xmlns:w15="http://schemas.microsoft.com/office/word/2012/wordml" xmlns:w16cid="http://schemas.microsoft.com/office/word/2016/wordml/cid" xmlns:w16se="http://schemas.microsoft.com/office/word/2015/wordml/symex" xmlns:wpg="http://schemas.microsoft.com/office/word/2010/wordprocessingGroup" xmlns:wpi="http://schemas.microsoft.com/office/word/2010/wordprocessingInk" xmlns:wne="http://schemas.microsoft.com/office/word/2006/wordml" xmlns:wps="http://schemas.microsoft.com/office/word/2010/wordprocessingShape" mc:Ignorable="w14 w15 w16se w16cid wp14">
   <w:body>
     <w:p>
       <w:pPr>
@@ -146,7 +146,23 @@
           <w:b/>
           <w:bCs/>
         </w:rPr>
-        <w:t xml:space="preserve">Your student number </w:t>
+        <w:t xml:space="preserve">Your student </w:t>
+      </w:r>
+      <w:proofErr w:type="gramStart"/>
+      <w:r>
+        <w:rPr>
+          <w:b/>
+          <w:bCs/>
+        </w:rPr>
+        <w:t>number</w:t>
+      </w:r>
+      <w:proofErr w:type="gramEnd"/>
+      <w:r>
+        <w:rPr>
+          <w:b/>
+          <w:bCs/>
+        </w:rPr>
+        <w:t xml:space="preserve"> </w:t>
       </w:r>
     </w:p>
     <w:p>
@@ -467,7 +483,6 @@
           <w:docPartUnique/>
         </w:docPartObj>
       </w:sdtPr>
-      <w:sdtEndPr/>
       <w:sdtContent>
         <w:p>
           <w:pPr>
@@ -7613,27 +7628,14 @@
       <w:r>
         <w:t xml:space="preserve">Figure </w:t>
       </w:r>
-      <w:r>
-        <w:fldChar w:fldCharType="begin"/>
-      </w:r>
-      <w:r>
-        <w:instrText xml:space="preserve"> SEQ Figure \* ARABIC </w:instrText>
-      </w:r>
-      <w:r>
-        <w:fldChar w:fldCharType="separate"/>
-      </w:r>
-      <w:r>
-        <w:rPr>
-          <w:noProof/>
-        </w:rPr>
-        <w:t>1</w:t>
-      </w:r>
-      <w:r>
-        <w:rPr>
-          <w:noProof/>
-        </w:rPr>
-        <w:fldChar w:fldCharType="end"/>
-      </w:r>
+      <w:fldSimple w:instr=" SEQ Figure \* ARABIC ">
+        <w:r>
+          <w:rPr>
+            <w:noProof/>
+          </w:rPr>
+          <w:t>1</w:t>
+        </w:r>
+      </w:fldSimple>
       <w:r>
         <w:t>: fender shop page</w:t>
       </w:r>
@@ -7706,27 +7708,14 @@
       <w:r>
         <w:t xml:space="preserve">Figure </w:t>
       </w:r>
-      <w:r>
-        <w:fldChar w:fldCharType="begin"/>
-      </w:r>
-      <w:r>
-        <w:instrText xml:space="preserve"> SEQ Figure \* ARABIC </w:instrText>
-      </w:r>
-      <w:r>
-        <w:fldChar w:fldCharType="separate"/>
-      </w:r>
-      <w:r>
-        <w:rPr>
-          <w:noProof/>
-        </w:rPr>
-        <w:t>2</w:t>
-      </w:r>
-      <w:r>
-        <w:rPr>
-          <w:noProof/>
-        </w:rPr>
-        <w:fldChar w:fldCharType="end"/>
-      </w:r>
+      <w:fldSimple w:instr=" SEQ Figure \* ARABIC ">
+        <w:r>
+          <w:rPr>
+            <w:noProof/>
+          </w:rPr>
+          <w:t>2</w:t>
+        </w:r>
+      </w:fldSimple>
       <w:r>
         <w:t>: single product page fender</w:t>
       </w:r>
@@ -7764,7 +7753,15 @@
         <w:t xml:space="preserve">. </w:t>
       </w:r>
       <w:r>
-        <w:t xml:space="preserve">Despite the environmental impact and the lack of a second hand shop feature the fender website is </w:t>
+        <w:t xml:space="preserve">Despite the environmental impact and the lack of a </w:t>
+      </w:r>
+      <w:proofErr w:type="gramStart"/>
+      <w:r>
+        <w:t>second hand</w:t>
+      </w:r>
+      <w:proofErr w:type="gramEnd"/>
+      <w:r>
+        <w:t xml:space="preserve"> shop feature the fender website is </w:t>
       </w:r>
       <w:r>
         <w:t>very well designed website that is intuitive and aesthetic.</w:t>
@@ -7937,27 +7934,14 @@
       <w:r>
         <w:t xml:space="preserve">Figure </w:t>
       </w:r>
-      <w:r>
-        <w:fldChar w:fldCharType="begin"/>
-      </w:r>
-      <w:r>
-        <w:instrText xml:space="preserve"> SEQ Figure \* ARABIC </w:instrText>
-      </w:r>
-      <w:r>
-        <w:fldChar w:fldCharType="separate"/>
-      </w:r>
-      <w:r>
-        <w:rPr>
-          <w:noProof/>
-        </w:rPr>
-        <w:t>4</w:t>
-      </w:r>
-      <w:r>
-        <w:rPr>
-          <w:noProof/>
-        </w:rPr>
-        <w:fldChar w:fldCharType="end"/>
-      </w:r>
+      <w:fldSimple w:instr=" SEQ Figure \* ARABIC ">
+        <w:r>
+          <w:rPr>
+            <w:noProof/>
+          </w:rPr>
+          <w:t>4</w:t>
+        </w:r>
+      </w:fldSimple>
       <w:r>
         <w:t xml:space="preserve"> over cluttered footer</w:t>
       </w:r>
@@ -8023,27 +8007,14 @@
       <w:r>
         <w:t xml:space="preserve">Figure </w:t>
       </w:r>
-      <w:r>
-        <w:fldChar w:fldCharType="begin"/>
-      </w:r>
-      <w:r>
-        <w:instrText xml:space="preserve"> SEQ Figure \* ARABIC </w:instrText>
-      </w:r>
-      <w:r>
-        <w:fldChar w:fldCharType="separate"/>
-      </w:r>
-      <w:r>
-        <w:rPr>
-          <w:noProof/>
-        </w:rPr>
-        <w:t>5</w:t>
-      </w:r>
-      <w:r>
-        <w:rPr>
-          <w:noProof/>
-        </w:rPr>
-        <w:fldChar w:fldCharType="end"/>
-      </w:r>
+      <w:fldSimple w:instr=" SEQ Figure \* ARABIC ">
+        <w:r>
+          <w:rPr>
+            <w:noProof/>
+          </w:rPr>
+          <w:t>5</w:t>
+        </w:r>
+      </w:fldSimple>
       <w:r>
         <w:t xml:space="preserve"> gear for music product purchase</w:t>
       </w:r>
@@ -8129,27 +8100,14 @@
       <w:r>
         <w:t xml:space="preserve">Figure </w:t>
       </w:r>
-      <w:r>
-        <w:fldChar w:fldCharType="begin"/>
-      </w:r>
-      <w:r>
-        <w:instrText xml:space="preserve"> SEQ Figure \* ARABIC </w:instrText>
-      </w:r>
-      <w:r>
-        <w:fldChar w:fldCharType="separate"/>
-      </w:r>
-      <w:r>
-        <w:rPr>
-          <w:noProof/>
-        </w:rPr>
-        <w:t>6</w:t>
-      </w:r>
-      <w:r>
-        <w:rPr>
-          <w:noProof/>
-        </w:rPr>
-        <w:fldChar w:fldCharType="end"/>
-      </w:r>
+      <w:fldSimple w:instr=" SEQ Figure \* ARABIC ">
+        <w:r>
+          <w:rPr>
+            <w:noProof/>
+          </w:rPr>
+          <w:t>6</w:t>
+        </w:r>
+      </w:fldSimple>
       <w:r>
         <w:t>: interview questions</w:t>
       </w:r>
@@ -8584,11 +8542,9 @@
       </w:r>
     </w:p>
     <w:p>
-      <w:proofErr w:type="spellStart"/>
       <w:r>
         <w:t>Php</w:t>
       </w:r>
-      <w:proofErr w:type="spellEnd"/>
       <w:r>
         <w:t xml:space="preserve"> 8.1 </w:t>
       </w:r>
@@ -8676,8 +8632,29 @@
         <w:rPr>
           <w:color w:val="000000" w:themeColor="text1"/>
         </w:rPr>
-        <w:t>pired by the depop and fender websites.</w:t>
-      </w:r>
+        <w:t xml:space="preserve">pired by the </w:t>
+      </w:r>
+      <w:proofErr w:type="spellStart"/>
+      <w:r>
+        <w:rPr>
+          <w:color w:val="000000" w:themeColor="text1"/>
+        </w:rPr>
+        <w:t>depop</w:t>
+      </w:r>
+      <w:proofErr w:type="spellEnd"/>
+      <w:r>
+        <w:rPr>
+          <w:color w:val="000000" w:themeColor="text1"/>
+        </w:rPr>
+        <w:t xml:space="preserve"> and fender websites.</w:t>
+      </w:r>
+    </w:p>
+    <w:p>
+      <w:pPr>
+        <w:rPr>
+          <w:color w:val="000000" w:themeColor="text1"/>
+        </w:rPr>
+      </w:pPr>
     </w:p>
     <w:p>
       <w:pPr>
@@ -8836,17 +8813,227 @@
         <w:t>Describe the colour palette that you will use consistently across the web application</w:t>
       </w:r>
     </w:p>
+    <w:p>
+      <w:pPr>
+        <w:keepNext/>
+      </w:pPr>
+      <w:r>
+        <w:rPr>
+          <w:noProof/>
+          <w:color w:val="000000" w:themeColor="text1"/>
+        </w:rPr>
+        <w:drawing>
+          <wp:inline distT="0" distB="0" distL="0" distR="0" wp14:anchorId="57D2F3F2" wp14:editId="289DDB1B">
+            <wp:extent cx="2133600" cy="2133600"/>
+            <wp:effectExtent l="0" t="0" r="0" b="0"/>
+            <wp:docPr id="9" name="Picture 9"/>
+            <wp:cNvGraphicFramePr>
+              <a:graphicFrameLocks xmlns:a="http://schemas.openxmlformats.org/drawingml/2006/main" noChangeAspect="1"/>
+            </wp:cNvGraphicFramePr>
+            <a:graphic xmlns:a="http://schemas.openxmlformats.org/drawingml/2006/main">
+              <a:graphicData uri="http://schemas.openxmlformats.org/drawingml/2006/picture">
+                <pic:pic xmlns:pic="http://schemas.openxmlformats.org/drawingml/2006/picture">
+                  <pic:nvPicPr>
+                    <pic:cNvPr id="9" name="Color Hunt Palette 393e466d9886f2e7d5f7f7f7.png"/>
+                    <pic:cNvPicPr/>
+                  </pic:nvPicPr>
+                  <pic:blipFill>
+                    <a:blip r:embed="rId19">
+                      <a:extLst>
+                        <a:ext uri="{28A0092B-C50C-407E-A947-70E740481C1C}">
+                          <a14:useLocalDpi xmlns:a14="http://schemas.microsoft.com/office/drawing/2010/main" val="0"/>
+                        </a:ext>
+                      </a:extLst>
+                    </a:blip>
+                    <a:stretch>
+                      <a:fillRect/>
+                    </a:stretch>
+                  </pic:blipFill>
+                  <pic:spPr>
+                    <a:xfrm>
+                      <a:off x="0" y="0"/>
+                      <a:ext cx="2133600" cy="2133600"/>
+                    </a:xfrm>
+                    <a:prstGeom prst="rect">
+                      <a:avLst/>
+                    </a:prstGeom>
+                  </pic:spPr>
+                </pic:pic>
+              </a:graphicData>
+            </a:graphic>
+          </wp:inline>
+        </w:drawing>
+      </w:r>
+    </w:p>
+    <w:p>
+      <w:pPr>
+        <w:pStyle w:val="Caption"/>
+        <w:rPr>
+          <w:color w:val="000000" w:themeColor="text1"/>
+        </w:rPr>
+      </w:pPr>
+      <w:r>
+        <w:t xml:space="preserve">Figure </w:t>
+      </w:r>
+      <w:fldSimple w:instr=" SEQ Figure \* ARABIC ">
+        <w:r>
+          <w:rPr>
+            <w:noProof/>
+          </w:rPr>
+          <w:t>7</w:t>
+        </w:r>
+      </w:fldSimple>
+      <w:r>
+        <w:t xml:space="preserve"> main colour palette</w:t>
+      </w:r>
+    </w:p>
+    <w:p>
+      <w:pPr>
+        <w:rPr>
+          <w:color w:val="000000" w:themeColor="text1"/>
+        </w:rPr>
+      </w:pPr>
+      <w:r>
+        <w:rPr>
+          <w:color w:val="000000" w:themeColor="text1"/>
+        </w:rPr>
+        <w:t xml:space="preserve">Before the design process was started </w:t>
+      </w:r>
+      <w:r>
+        <w:rPr>
+          <w:color w:val="000000" w:themeColor="text1"/>
+        </w:rPr>
+        <w:t>several possible colour pallets where chosen.</w:t>
+      </w:r>
+      <w:r>
+        <w:rPr>
+          <w:color w:val="000000" w:themeColor="text1"/>
+        </w:rPr>
+        <w:t xml:space="preserve"> Example of this is seen in figure 8.</w:t>
+      </w:r>
+    </w:p>
+    <w:p>
+      <w:pPr>
+        <w:rPr>
+          <w:color w:val="000000" w:themeColor="text1"/>
+        </w:rPr>
+      </w:pPr>
+    </w:p>
+    <w:p>
+      <w:pPr>
+        <w:rPr>
+          <w:color w:val="000000" w:themeColor="text1"/>
+        </w:rPr>
+      </w:pPr>
+    </w:p>
+    <w:p>
+      <w:pPr>
+        <w:keepNext/>
+      </w:pPr>
+      <w:r>
+        <w:rPr>
+          <w:noProof/>
+          <w:color w:val="000000" w:themeColor="text1"/>
+        </w:rPr>
+        <w:lastRenderedPageBreak/>
+        <w:drawing>
+          <wp:inline distT="0" distB="0" distL="0" distR="0" wp14:anchorId="2EFD304D" wp14:editId="765ABCF4">
+            <wp:extent cx="2012950" cy="2012950"/>
+            <wp:effectExtent l="0" t="0" r="6350" b="6350"/>
+            <wp:docPr id="12" name="Picture 12"/>
+            <wp:cNvGraphicFramePr>
+              <a:graphicFrameLocks xmlns:a="http://schemas.openxmlformats.org/drawingml/2006/main" noChangeAspect="1"/>
+            </wp:cNvGraphicFramePr>
+            <a:graphic xmlns:a="http://schemas.openxmlformats.org/drawingml/2006/main">
+              <a:graphicData uri="http://schemas.openxmlformats.org/drawingml/2006/picture">
+                <pic:pic xmlns:pic="http://schemas.openxmlformats.org/drawingml/2006/picture">
+                  <pic:nvPicPr>
+                    <pic:cNvPr id="12" name="Color Hunt Palette 34374c2c2e3eee2b47f6f6f6.png"/>
+                    <pic:cNvPicPr/>
+                  </pic:nvPicPr>
+                  <pic:blipFill>
+                    <a:blip r:embed="rId20">
+                      <a:extLst>
+                        <a:ext uri="{28A0092B-C50C-407E-A947-70E740481C1C}">
+                          <a14:useLocalDpi xmlns:a14="http://schemas.microsoft.com/office/drawing/2010/main" val="0"/>
+                        </a:ext>
+                      </a:extLst>
+                    </a:blip>
+                    <a:stretch>
+                      <a:fillRect/>
+                    </a:stretch>
+                  </pic:blipFill>
+                  <pic:spPr>
+                    <a:xfrm>
+                      <a:off x="0" y="0"/>
+                      <a:ext cx="2012950" cy="2012950"/>
+                    </a:xfrm>
+                    <a:prstGeom prst="rect">
+                      <a:avLst/>
+                    </a:prstGeom>
+                  </pic:spPr>
+                </pic:pic>
+              </a:graphicData>
+            </a:graphic>
+          </wp:inline>
+        </w:drawing>
+      </w:r>
+    </w:p>
+    <w:p>
+      <w:pPr>
+        <w:pStyle w:val="Caption"/>
+        <w:rPr>
+          <w:color w:val="000000" w:themeColor="text1"/>
+        </w:rPr>
+      </w:pPr>
+      <w:r>
+        <w:t xml:space="preserve">Figure </w:t>
+      </w:r>
+      <w:fldSimple w:instr=" SEQ Figure \* ARABIC ">
+        <w:r>
+          <w:rPr>
+            <w:noProof/>
+          </w:rPr>
+          <w:t>8</w:t>
+        </w:r>
+      </w:fldSimple>
+      <w:r>
+        <w:t xml:space="preserve"> possible colour palette</w:t>
+      </w:r>
+    </w:p>
+    <w:p>
+      <w:pPr>
+        <w:rPr>
+          <w:color w:val="000000" w:themeColor="text1"/>
+        </w:rPr>
+      </w:pPr>
+    </w:p>
+    <w:p>
+      <w:pPr>
+        <w:rPr>
+          <w:color w:val="000000" w:themeColor="text1"/>
+        </w:rPr>
+      </w:pPr>
+      <w:r>
+        <w:rPr>
+          <w:color w:val="000000" w:themeColor="text1"/>
+        </w:rPr>
+        <w:t>The main palette (figure 7) was chosen as it is minimalistic and the green primary colour is representative of the websites sustainable values.</w:t>
+      </w:r>
+      <w:bookmarkStart w:id="33" w:name="_GoBack"/>
+      <w:bookmarkEnd w:id="33"/>
+    </w:p>
     <w:p/>
     <w:p>
       <w:pPr>
         <w:pStyle w:val="Heading2"/>
         <w:ind w:left="630"/>
       </w:pPr>
-      <w:bookmarkStart w:id="33" w:name="_Toc96009495"/>
+      <w:bookmarkStart w:id="34" w:name="_Toc96009495"/>
       <w:r>
         <w:t>Font choices</w:t>
       </w:r>
-      <w:bookmarkEnd w:id="33"/>
+      <w:bookmarkEnd w:id="34"/>
     </w:p>
     <w:p>
       <w:pPr>
@@ -8867,11 +9054,11 @@
         <w:pStyle w:val="Heading2"/>
         <w:ind w:left="630"/>
       </w:pPr>
-      <w:bookmarkStart w:id="34" w:name="_Toc96009496"/>
+      <w:bookmarkStart w:id="35" w:name="_Toc96009496"/>
       <w:r>
         <w:t>Wireframes</w:t>
       </w:r>
-      <w:bookmarkEnd w:id="34"/>
+      <w:bookmarkEnd w:id="35"/>
     </w:p>
     <w:p>
       <w:pPr>
@@ -8892,7 +9079,6 @@
         <w:rPr>
           <w:noProof/>
         </w:rPr>
-        <w:lastRenderedPageBreak/>
         <w:drawing>
           <wp:inline distT="0" distB="0" distL="0" distR="0" wp14:anchorId="0E64B596" wp14:editId="52B4D296">
             <wp:extent cx="2466975" cy="2766701"/>
@@ -8909,7 +9095,7 @@
                     <pic:cNvPicPr/>
                   </pic:nvPicPr>
                   <pic:blipFill>
-                    <a:blip r:embed="rId19">
+                    <a:blip r:embed="rId21">
                       <a:extLst>
                         <a:ext uri="{28A0092B-C50C-407E-A947-70E740481C1C}">
                           <a14:useLocalDpi xmlns:a14="http://schemas.microsoft.com/office/drawing/2010/main" val="0"/>
@@ -8952,11 +9138,11 @@
           <w:szCs w:val="24"/>
         </w:rPr>
       </w:pPr>
-      <w:bookmarkStart w:id="35" w:name="_Toc96009497"/>
+      <w:bookmarkStart w:id="36" w:name="_Toc96009497"/>
       <w:r>
         <w:t>Database Design</w:t>
       </w:r>
-      <w:bookmarkEnd w:id="35"/>
+      <w:bookmarkEnd w:id="36"/>
       <w:r>
         <w:t xml:space="preserve"> </w:t>
       </w:r>
@@ -8965,11 +9151,11 @@
       <w:pPr>
         <w:pStyle w:val="Heading2"/>
       </w:pPr>
-      <w:bookmarkStart w:id="36" w:name="_Toc96009498"/>
+      <w:bookmarkStart w:id="37" w:name="_Toc96009498"/>
       <w:r>
         <w:t>Description</w:t>
       </w:r>
-      <w:bookmarkEnd w:id="36"/>
+      <w:bookmarkEnd w:id="37"/>
     </w:p>
     <w:p>
       <w:pPr>
@@ -8998,11 +9184,11 @@
       <w:pPr>
         <w:pStyle w:val="Heading2"/>
       </w:pPr>
-      <w:bookmarkStart w:id="37" w:name="_Toc96009499"/>
+      <w:bookmarkStart w:id="38" w:name="_Toc96009499"/>
       <w:r>
         <w:t>Business Reporting Requirements</w:t>
       </w:r>
-      <w:bookmarkEnd w:id="37"/>
+      <w:bookmarkEnd w:id="38"/>
     </w:p>
     <w:p>
       <w:pPr>
@@ -9163,7 +9349,6 @@
           <w:rFonts w:ascii="Calibri" w:eastAsia="Calibri" w:hAnsi="Calibri" w:cs="Calibri"/>
           <w:color w:val="FF0000"/>
         </w:rPr>
-        <w:lastRenderedPageBreak/>
         <w:t>Performers may need to find the list of festival contacts.</w:t>
       </w:r>
     </w:p>
@@ -9268,14 +9453,14 @@
           <w:rFonts w:eastAsia="Calibri"/>
         </w:rPr>
       </w:pPr>
-      <w:bookmarkStart w:id="38" w:name="_Toc96009500"/>
+      <w:bookmarkStart w:id="39" w:name="_Toc96009500"/>
       <w:r>
         <w:rPr>
           <w:rFonts w:eastAsia="Calibri"/>
         </w:rPr>
         <w:t>Textual Representation of Dataset</w:t>
       </w:r>
-      <w:bookmarkEnd w:id="38"/>
+      <w:bookmarkEnd w:id="39"/>
     </w:p>
     <w:p>
       <w:pPr>
@@ -9312,6 +9497,7 @@
           <w:sz w:val="26"/>
           <w:szCs w:val="26"/>
         </w:rPr>
+        <w:lastRenderedPageBreak/>
         <w:t xml:space="preserve">FESTIVAL </w:t>
       </w:r>
       <w:r>
@@ -9819,14 +10005,14 @@
       <w:pPr>
         <w:pStyle w:val="Heading2"/>
       </w:pPr>
-      <w:bookmarkStart w:id="39" w:name="_Toc96009501"/>
+      <w:bookmarkStart w:id="40" w:name="_Toc96009501"/>
       <w:r>
         <w:rPr>
           <w:rFonts w:eastAsia="Calibri"/>
         </w:rPr>
         <w:t>Business Rules</w:t>
       </w:r>
-      <w:bookmarkEnd w:id="39"/>
+      <w:bookmarkEnd w:id="40"/>
     </w:p>
     <w:p>
       <w:pPr>
@@ -10364,7 +10550,6 @@
           <w:rFonts w:ascii="Symbol" w:eastAsia="Symbol" w:hAnsi="Symbol" w:cs="Symbol"/>
           <w:color w:val="FF0000"/>
         </w:rPr>
-        <w:lastRenderedPageBreak/>
         <w:t></w:t>
       </w:r>
       <w:r>
@@ -10549,7 +10734,27 @@
           <w:sz w:val="26"/>
           <w:szCs w:val="26"/>
         </w:rPr>
-        <w:t xml:space="preserve"> can have a single </w:t>
+        <w:t xml:space="preserve"> can </w:t>
+      </w:r>
+      <w:proofErr w:type="gramStart"/>
+      <w:r>
+        <w:rPr>
+          <w:rFonts w:ascii="Calibri" w:eastAsia="Calibri" w:hAnsi="Calibri" w:cs="Calibri"/>
+          <w:color w:val="FF0000"/>
+          <w:sz w:val="26"/>
+          <w:szCs w:val="26"/>
+        </w:rPr>
+        <w:t>have</w:t>
+      </w:r>
+      <w:proofErr w:type="gramEnd"/>
+      <w:r>
+        <w:rPr>
+          <w:rFonts w:ascii="Calibri" w:eastAsia="Calibri" w:hAnsi="Calibri" w:cs="Calibri"/>
+          <w:color w:val="FF0000"/>
+          <w:sz w:val="26"/>
+          <w:szCs w:val="26"/>
+        </w:rPr>
+        <w:t xml:space="preserve"> a single </w:t>
       </w:r>
       <w:r>
         <w:rPr>
@@ -10622,7 +10827,27 @@
           <w:sz w:val="26"/>
           <w:szCs w:val="26"/>
         </w:rPr>
-        <w:t xml:space="preserve"> can have a single </w:t>
+        <w:t xml:space="preserve"> can </w:t>
+      </w:r>
+      <w:proofErr w:type="gramStart"/>
+      <w:r>
+        <w:rPr>
+          <w:rFonts w:ascii="Calibri" w:eastAsia="Calibri" w:hAnsi="Calibri" w:cs="Calibri"/>
+          <w:color w:val="FF0000"/>
+          <w:sz w:val="26"/>
+          <w:szCs w:val="26"/>
+        </w:rPr>
+        <w:t>have</w:t>
+      </w:r>
+      <w:proofErr w:type="gramEnd"/>
+      <w:r>
+        <w:rPr>
+          <w:rFonts w:ascii="Calibri" w:eastAsia="Calibri" w:hAnsi="Calibri" w:cs="Calibri"/>
+          <w:color w:val="FF0000"/>
+          <w:sz w:val="26"/>
+          <w:szCs w:val="26"/>
+        </w:rPr>
+        <w:t xml:space="preserve"> a single </w:t>
       </w:r>
       <w:r>
         <w:rPr>
@@ -10911,17 +11136,18 @@
           <w:rFonts w:eastAsia="Calibri"/>
         </w:rPr>
       </w:pPr>
-      <w:bookmarkStart w:id="40" w:name="_Toc96009502"/>
-      <w:bookmarkStart w:id="41" w:name="_Hlk62725883"/>
+      <w:bookmarkStart w:id="41" w:name="_Toc96009502"/>
+      <w:bookmarkStart w:id="42" w:name="_Hlk62725883"/>
       <w:r>
         <w:rPr>
           <w:rFonts w:eastAsia="Calibri"/>
         </w:rPr>
+        <w:lastRenderedPageBreak/>
         <w:t>Entity Relationship Diagram</w:t>
       </w:r>
-      <w:bookmarkEnd w:id="40"/>
-    </w:p>
-    <w:bookmarkEnd w:id="41"/>
+      <w:bookmarkEnd w:id="41"/>
+    </w:p>
+    <w:bookmarkEnd w:id="42"/>
     <w:p>
       <w:pPr>
         <w:rPr>
@@ -10956,7 +11182,7 @@
                     <pic:cNvPicPr/>
                   </pic:nvPicPr>
                   <pic:blipFill>
-                    <a:blip r:embed="rId20">
+                    <a:blip r:embed="rId22">
                       <a:extLst>
                         <a:ext uri="{28A0092B-C50C-407E-A947-70E740481C1C}">
                           <a14:useLocalDpi xmlns:a14="http://schemas.microsoft.com/office/drawing/2010/main" val="0"/>
@@ -10987,11 +11213,11 @@
       <w:pPr>
         <w:pStyle w:val="Heading2"/>
       </w:pPr>
-      <w:bookmarkStart w:id="42" w:name="_Toc96009503"/>
+      <w:bookmarkStart w:id="43" w:name="_Toc96009503"/>
       <w:r>
         <w:t>Tables</w:t>
       </w:r>
-      <w:bookmarkEnd w:id="42"/>
+      <w:bookmarkEnd w:id="43"/>
     </w:p>
     <w:p>
       <w:pPr>
@@ -11115,7 +11341,7 @@
                     <pic:cNvPicPr/>
                   </pic:nvPicPr>
                   <pic:blipFill>
-                    <a:blip r:embed="rId21">
+                    <a:blip r:embed="rId23">
                       <a:extLst>
                         <a:ext uri="{28A0092B-C50C-407E-A947-70E740481C1C}">
                           <a14:useLocalDpi xmlns:a14="http://schemas.microsoft.com/office/drawing/2010/main" val="0"/>
@@ -11150,14 +11376,14 @@
           <w:rFonts w:eastAsia="Calibri"/>
         </w:rPr>
       </w:pPr>
-      <w:bookmarkStart w:id="43" w:name="_Toc96009504"/>
+      <w:bookmarkStart w:id="44" w:name="_Toc96009504"/>
       <w:r>
         <w:rPr>
           <w:rFonts w:eastAsia="Calibri"/>
         </w:rPr>
         <w:t>Database Dictionary</w:t>
       </w:r>
-      <w:bookmarkEnd w:id="43"/>
+      <w:bookmarkEnd w:id="44"/>
     </w:p>
     <w:p>
       <w:pPr>
@@ -11691,7 +11917,7 @@
       <w:pPr>
         <w:pStyle w:val="Heading1"/>
       </w:pPr>
-      <w:bookmarkStart w:id="44" w:name="_Toc96009505"/>
+      <w:bookmarkStart w:id="45" w:name="_Toc96009505"/>
       <w:r>
         <w:lastRenderedPageBreak/>
         <w:t>System Design/ Architecture</w:t>
@@ -11699,7 +11925,7 @@
       <w:r>
         <w:t xml:space="preserve"> Overview</w:t>
       </w:r>
-      <w:bookmarkEnd w:id="44"/>
+      <w:bookmarkEnd w:id="45"/>
       <w:r>
         <w:t xml:space="preserve"> </w:t>
       </w:r>
@@ -11722,7 +11948,7 @@
           <w:szCs w:val="26"/>
         </w:rPr>
       </w:pPr>
-      <w:bookmarkStart w:id="45" w:name="_Toc96009506"/>
+      <w:bookmarkStart w:id="46" w:name="_Toc96009506"/>
       <w:r>
         <w:rPr>
           <w:rFonts w:asciiTheme="majorHAnsi" w:eastAsiaTheme="majorEastAsia" w:hAnsiTheme="majorHAnsi" w:cstheme="majorBidi"/>
@@ -11732,7 +11958,7 @@
         </w:rPr>
         <w:t>Introduction</w:t>
       </w:r>
-      <w:bookmarkEnd w:id="45"/>
+      <w:bookmarkEnd w:id="46"/>
     </w:p>
     <w:p>
       <w:pPr>
@@ -11783,7 +12009,7 @@
           <w:szCs w:val="26"/>
         </w:rPr>
       </w:pPr>
-      <w:bookmarkStart w:id="46" w:name="_Toc96009507"/>
+      <w:bookmarkStart w:id="47" w:name="_Toc96009507"/>
       <w:r>
         <w:rPr>
           <w:rFonts w:asciiTheme="majorHAnsi" w:eastAsiaTheme="majorEastAsia" w:hAnsiTheme="majorHAnsi" w:cstheme="majorBidi"/>
@@ -11793,7 +12019,7 @@
         </w:rPr>
         <w:t>Model View Controller</w:t>
       </w:r>
-      <w:bookmarkEnd w:id="46"/>
+      <w:bookmarkEnd w:id="47"/>
     </w:p>
     <w:p>
       <w:pPr>
@@ -11826,7 +12052,7 @@
           <w:szCs w:val="26"/>
         </w:rPr>
       </w:pPr>
-      <w:bookmarkStart w:id="47" w:name="_Toc96009508"/>
+      <w:bookmarkStart w:id="48" w:name="_Toc96009508"/>
       <w:r>
         <w:rPr>
           <w:rFonts w:asciiTheme="majorHAnsi" w:eastAsiaTheme="majorEastAsia" w:hAnsiTheme="majorHAnsi" w:cstheme="majorBidi"/>
@@ -11836,7 +12062,7 @@
         </w:rPr>
         <w:t>User Authentication</w:t>
       </w:r>
-      <w:bookmarkEnd w:id="47"/>
+      <w:bookmarkEnd w:id="48"/>
     </w:p>
     <w:p>
       <w:pPr>
@@ -11869,7 +12095,7 @@
           <w:szCs w:val="26"/>
         </w:rPr>
       </w:pPr>
-      <w:bookmarkStart w:id="48" w:name="_Toc96009509"/>
+      <w:bookmarkStart w:id="49" w:name="_Toc96009509"/>
       <w:r>
         <w:rPr>
           <w:rFonts w:asciiTheme="majorHAnsi" w:eastAsiaTheme="majorEastAsia" w:hAnsiTheme="majorHAnsi" w:cstheme="majorBidi"/>
@@ -11879,7 +12105,7 @@
         </w:rPr>
         <w:t>Routing</w:t>
       </w:r>
-      <w:bookmarkEnd w:id="48"/>
+      <w:bookmarkEnd w:id="49"/>
     </w:p>
     <w:p>
       <w:pPr>
@@ -11912,7 +12138,7 @@
           <w:szCs w:val="26"/>
         </w:rPr>
       </w:pPr>
-      <w:bookmarkStart w:id="49" w:name="_Toc96009510"/>
+      <w:bookmarkStart w:id="50" w:name="_Toc96009510"/>
       <w:r>
         <w:rPr>
           <w:rFonts w:asciiTheme="majorHAnsi" w:eastAsiaTheme="majorEastAsia" w:hAnsiTheme="majorHAnsi" w:cstheme="majorBidi"/>
@@ -11922,7 +12148,7 @@
         </w:rPr>
         <w:t>Templating</w:t>
       </w:r>
-      <w:bookmarkEnd w:id="49"/>
+      <w:bookmarkEnd w:id="50"/>
     </w:p>
     <w:p>
       <w:pPr>
@@ -11986,7 +12212,7 @@
                     </pic:cNvPicPr>
                   </pic:nvPicPr>
                   <pic:blipFill>
-                    <a:blip r:embed="rId22">
+                    <a:blip r:embed="rId24">
                       <a:extLst>
                         <a:ext uri="{28A0092B-C50C-407E-A947-70E740481C1C}">
                           <a14:useLocalDpi xmlns:a14="http://schemas.microsoft.com/office/drawing/2010/main" val="0"/>
@@ -12023,11 +12249,11 @@
       <w:pPr>
         <w:pStyle w:val="Heading1"/>
       </w:pPr>
-      <w:bookmarkStart w:id="50" w:name="_Toc96009511"/>
+      <w:bookmarkStart w:id="51" w:name="_Toc96009511"/>
       <w:r>
         <w:t>Testing</w:t>
       </w:r>
-      <w:bookmarkEnd w:id="50"/>
+      <w:bookmarkEnd w:id="51"/>
       <w:r>
         <w:t xml:space="preserve"> </w:t>
       </w:r>
@@ -12050,8 +12276,8 @@
           <w:szCs w:val="26"/>
         </w:rPr>
       </w:pPr>
-      <w:bookmarkStart w:id="51" w:name="_Toc36624900"/>
-      <w:bookmarkStart w:id="52" w:name="_Toc96009512"/>
+      <w:bookmarkStart w:id="52" w:name="_Toc36624900"/>
+      <w:bookmarkStart w:id="53" w:name="_Toc96009512"/>
       <w:r>
         <w:rPr>
           <w:rFonts w:asciiTheme="majorHAnsi" w:eastAsiaTheme="majorEastAsia" w:hAnsiTheme="majorHAnsi" w:cstheme="majorBidi"/>
@@ -12061,8 +12287,8 @@
         </w:rPr>
         <w:t>Introduction</w:t>
       </w:r>
-      <w:bookmarkEnd w:id="51"/>
       <w:bookmarkEnd w:id="52"/>
+      <w:bookmarkEnd w:id="53"/>
     </w:p>
     <w:p/>
     <w:p>
@@ -12207,8 +12433,8 @@
           <w:szCs w:val="26"/>
         </w:rPr>
       </w:pPr>
-      <w:bookmarkStart w:id="53" w:name="_Toc36624901"/>
-      <w:bookmarkStart w:id="54" w:name="_Toc96009513"/>
+      <w:bookmarkStart w:id="54" w:name="_Toc36624901"/>
+      <w:bookmarkStart w:id="55" w:name="_Toc96009513"/>
       <w:r>
         <w:rPr>
           <w:rFonts w:asciiTheme="majorHAnsi" w:eastAsiaTheme="majorEastAsia" w:hAnsiTheme="majorHAnsi" w:cstheme="majorBidi"/>
@@ -12218,8 +12444,8 @@
         </w:rPr>
         <w:t>Functional Testing</w:t>
       </w:r>
-      <w:bookmarkEnd w:id="53"/>
       <w:bookmarkEnd w:id="54"/>
+      <w:bookmarkEnd w:id="55"/>
     </w:p>
     <w:p>
       <w:pPr>
@@ -12367,7 +12593,7 @@
           <w:szCs w:val="22"/>
         </w:rPr>
       </w:pPr>
-      <w:bookmarkStart w:id="55" w:name="_Toc96009514"/>
+      <w:bookmarkStart w:id="56" w:name="_Toc96009514"/>
       <w:r>
         <w:rPr>
           <w:rFonts w:asciiTheme="majorHAnsi" w:hAnsiTheme="majorHAnsi" w:cstheme="majorBidi"/>
@@ -12377,7 +12603,7 @@
         </w:rPr>
         <w:t>Login/Registration</w:t>
       </w:r>
-      <w:bookmarkEnd w:id="55"/>
+      <w:bookmarkEnd w:id="56"/>
     </w:p>
     <w:p>
       <w:pPr>
@@ -12730,7 +12956,7 @@
           <w:szCs w:val="22"/>
         </w:rPr>
       </w:pPr>
-      <w:bookmarkStart w:id="56" w:name="_Toc96009515"/>
+      <w:bookmarkStart w:id="57" w:name="_Toc96009515"/>
       <w:r>
         <w:rPr>
           <w:rFonts w:asciiTheme="majorHAnsi" w:hAnsiTheme="majorHAnsi" w:cstheme="majorBidi"/>
@@ -12740,7 +12966,7 @@
         </w:rPr>
         <w:t>Navigation</w:t>
       </w:r>
-      <w:bookmarkEnd w:id="56"/>
+      <w:bookmarkEnd w:id="57"/>
     </w:p>
     <w:p>
       <w:pPr>
@@ -13093,8 +13319,8 @@
           <w:szCs w:val="22"/>
         </w:rPr>
       </w:pPr>
-      <w:bookmarkStart w:id="57" w:name="_Toc36624903"/>
-      <w:bookmarkStart w:id="58" w:name="_Toc96009516"/>
+      <w:bookmarkStart w:id="58" w:name="_Toc36624903"/>
+      <w:bookmarkStart w:id="59" w:name="_Toc96009516"/>
       <w:r>
         <w:rPr>
           <w:rFonts w:asciiTheme="majorHAnsi" w:hAnsiTheme="majorHAnsi" w:cstheme="majorBidi"/>
@@ -13104,8 +13330,8 @@
         </w:rPr>
         <w:t>Calculation</w:t>
       </w:r>
-      <w:bookmarkEnd w:id="57"/>
       <w:bookmarkEnd w:id="58"/>
+      <w:bookmarkEnd w:id="59"/>
     </w:p>
     <w:p>
       <w:pPr>
@@ -13458,8 +13684,8 @@
           <w:szCs w:val="22"/>
         </w:rPr>
       </w:pPr>
-      <w:bookmarkStart w:id="59" w:name="_Toc36624904"/>
-      <w:bookmarkStart w:id="60" w:name="_Toc96009517"/>
+      <w:bookmarkStart w:id="60" w:name="_Toc36624904"/>
+      <w:bookmarkStart w:id="61" w:name="_Toc96009517"/>
       <w:r>
         <w:rPr>
           <w:rFonts w:asciiTheme="majorHAnsi" w:hAnsiTheme="majorHAnsi" w:cstheme="majorBidi"/>
@@ -13469,8 +13695,8 @@
         </w:rPr>
         <w:t>CRUD</w:t>
       </w:r>
-      <w:bookmarkEnd w:id="59"/>
       <w:bookmarkEnd w:id="60"/>
+      <w:bookmarkEnd w:id="61"/>
       <w:r>
         <w:rPr>
           <w:rFonts w:asciiTheme="majorHAnsi" w:hAnsiTheme="majorHAnsi" w:cstheme="majorBidi"/>
@@ -13838,11 +14064,11 @@
       <w:pPr>
         <w:pStyle w:val="Heading3"/>
       </w:pPr>
-      <w:bookmarkStart w:id="61" w:name="_Toc96009518"/>
+      <w:bookmarkStart w:id="62" w:name="_Toc96009518"/>
       <w:r>
         <w:t>Discussion of Functional Testing Results</w:t>
       </w:r>
-      <w:bookmarkEnd w:id="61"/>
+      <w:bookmarkEnd w:id="62"/>
     </w:p>
     <w:p>
       <w:pPr>
@@ -13898,8 +14124,8 @@
           <w:szCs w:val="26"/>
         </w:rPr>
       </w:pPr>
-      <w:bookmarkStart w:id="62" w:name="_Toc36624906"/>
-      <w:bookmarkStart w:id="63" w:name="_Toc96009519"/>
+      <w:bookmarkStart w:id="63" w:name="_Toc36624906"/>
+      <w:bookmarkStart w:id="64" w:name="_Toc96009519"/>
       <w:r>
         <w:rPr>
           <w:rFonts w:asciiTheme="majorHAnsi" w:eastAsiaTheme="majorEastAsia" w:hAnsiTheme="majorHAnsi" w:cstheme="majorBidi"/>
@@ -13909,8 +14135,8 @@
         </w:rPr>
         <w:t>User Testing</w:t>
       </w:r>
-      <w:bookmarkEnd w:id="62"/>
       <w:bookmarkEnd w:id="63"/>
+      <w:bookmarkEnd w:id="64"/>
     </w:p>
     <w:p>
       <w:pPr>
@@ -13948,8 +14174,8 @@
           <w:szCs w:val="26"/>
         </w:rPr>
       </w:pPr>
-      <w:bookmarkStart w:id="64" w:name="_Toc36624907"/>
-      <w:bookmarkStart w:id="65" w:name="_Toc96009520"/>
+      <w:bookmarkStart w:id="65" w:name="_Toc36624907"/>
+      <w:bookmarkStart w:id="66" w:name="_Toc96009520"/>
       <w:r>
         <w:rPr>
           <w:rFonts w:asciiTheme="majorHAnsi" w:eastAsiaTheme="majorEastAsia" w:hAnsiTheme="majorHAnsi" w:cstheme="majorBidi"/>
@@ -13959,8 +14185,8 @@
         </w:rPr>
         <w:t>Conclusion</w:t>
       </w:r>
-      <w:bookmarkEnd w:id="64"/>
       <w:bookmarkEnd w:id="65"/>
+      <w:bookmarkEnd w:id="66"/>
     </w:p>
     <w:p>
       <w:r>
@@ -13976,14 +14202,14 @@
         <w:spacing w:line="259" w:lineRule="auto"/>
         <w:ind w:left="432"/>
       </w:pPr>
-      <w:bookmarkStart w:id="66" w:name="_Toc36624908"/>
-      <w:bookmarkStart w:id="67" w:name="_Toc96009521"/>
+      <w:bookmarkStart w:id="67" w:name="_Toc36624908"/>
+      <w:bookmarkStart w:id="68" w:name="_Toc96009521"/>
       <w:r>
         <w:lastRenderedPageBreak/>
         <w:t>Project Management</w:t>
       </w:r>
-      <w:bookmarkEnd w:id="66"/>
       <w:bookmarkEnd w:id="67"/>
+      <w:bookmarkEnd w:id="68"/>
     </w:p>
     <w:p/>
     <w:p>
@@ -13992,13 +14218,13 @@
         <w:spacing w:line="259" w:lineRule="auto"/>
         <w:ind w:left="576"/>
       </w:pPr>
-      <w:bookmarkStart w:id="68" w:name="_Toc36624909"/>
-      <w:bookmarkStart w:id="69" w:name="_Toc96009522"/>
+      <w:bookmarkStart w:id="69" w:name="_Toc36624909"/>
+      <w:bookmarkStart w:id="70" w:name="_Toc96009522"/>
       <w:r>
         <w:t>Introduction</w:t>
       </w:r>
-      <w:bookmarkEnd w:id="68"/>
       <w:bookmarkEnd w:id="69"/>
+      <w:bookmarkEnd w:id="70"/>
     </w:p>
     <w:p/>
     <w:p>
@@ -14013,14 +14239,14 @@
         </w:rPr>
         <w:t xml:space="preserve">This chapter describes how the project was managed. It shows the phases of the project, going from the project idea through the </w:t>
       </w:r>
-      <w:bookmarkStart w:id="70" w:name="_Hlk34212316"/>
+      <w:bookmarkStart w:id="71" w:name="_Hlk34212316"/>
       <w:r>
         <w:rPr>
           <w:color w:val="FF0000"/>
         </w:rPr>
         <w:t xml:space="preserve">requirements gathering, the specification for the project, the design, implementation and testing </w:t>
       </w:r>
-      <w:bookmarkEnd w:id="70"/>
+      <w:bookmarkEnd w:id="71"/>
       <w:r>
         <w:rPr>
           <w:color w:val="FF0000"/>
@@ -14048,13 +14274,13 @@
         <w:spacing w:line="259" w:lineRule="auto"/>
         <w:ind w:left="576"/>
       </w:pPr>
-      <w:bookmarkStart w:id="71" w:name="_Toc36624910"/>
-      <w:bookmarkStart w:id="72" w:name="_Toc96009523"/>
+      <w:bookmarkStart w:id="72" w:name="_Toc36624910"/>
+      <w:bookmarkStart w:id="73" w:name="_Toc96009523"/>
       <w:r>
         <w:t>Project Phases</w:t>
       </w:r>
-      <w:bookmarkEnd w:id="71"/>
       <w:bookmarkEnd w:id="72"/>
+      <w:bookmarkEnd w:id="73"/>
     </w:p>
     <w:p/>
     <w:p>
@@ -14077,13 +14303,13 @@
         <w:spacing w:after="160" w:line="259" w:lineRule="auto"/>
         <w:ind w:left="720"/>
       </w:pPr>
-      <w:bookmarkStart w:id="73" w:name="_Toc36624912"/>
-      <w:bookmarkStart w:id="74" w:name="_Toc96009524"/>
+      <w:bookmarkStart w:id="74" w:name="_Toc36624912"/>
+      <w:bookmarkStart w:id="75" w:name="_Toc96009524"/>
       <w:r>
         <w:t>Requirements</w:t>
       </w:r>
-      <w:bookmarkEnd w:id="73"/>
       <w:bookmarkEnd w:id="74"/>
+      <w:bookmarkEnd w:id="75"/>
       <w:r>
         <w:t xml:space="preserve"> </w:t>
       </w:r>
@@ -14105,13 +14331,13 @@
         <w:spacing w:after="160" w:line="259" w:lineRule="auto"/>
         <w:ind w:left="720"/>
       </w:pPr>
-      <w:bookmarkStart w:id="75" w:name="_Toc36624913"/>
-      <w:bookmarkStart w:id="76" w:name="_Toc96009525"/>
+      <w:bookmarkStart w:id="76" w:name="_Toc36624913"/>
+      <w:bookmarkStart w:id="77" w:name="_Toc96009525"/>
       <w:r>
         <w:t>Design</w:t>
       </w:r>
-      <w:bookmarkEnd w:id="75"/>
       <w:bookmarkEnd w:id="76"/>
+      <w:bookmarkEnd w:id="77"/>
     </w:p>
     <w:p>
       <w:pPr>
@@ -14130,13 +14356,13 @@
         <w:spacing w:after="160" w:line="259" w:lineRule="auto"/>
         <w:ind w:left="720"/>
       </w:pPr>
-      <w:bookmarkStart w:id="77" w:name="_Toc36624914"/>
-      <w:bookmarkStart w:id="78" w:name="_Toc96009526"/>
+      <w:bookmarkStart w:id="78" w:name="_Toc36624914"/>
+      <w:bookmarkStart w:id="79" w:name="_Toc96009526"/>
       <w:r>
         <w:t>Implementation</w:t>
       </w:r>
-      <w:bookmarkEnd w:id="77"/>
       <w:bookmarkEnd w:id="78"/>
+      <w:bookmarkEnd w:id="79"/>
       <w:r>
         <w:t xml:space="preserve"> </w:t>
       </w:r>
@@ -14158,13 +14384,13 @@
         <w:spacing w:after="160" w:line="259" w:lineRule="auto"/>
         <w:ind w:left="720"/>
       </w:pPr>
-      <w:bookmarkStart w:id="79" w:name="_Toc36624915"/>
-      <w:bookmarkStart w:id="80" w:name="_Toc96009527"/>
+      <w:bookmarkStart w:id="80" w:name="_Toc36624915"/>
+      <w:bookmarkStart w:id="81" w:name="_Toc96009527"/>
       <w:r>
         <w:t>Testing</w:t>
       </w:r>
-      <w:bookmarkEnd w:id="79"/>
       <w:bookmarkEnd w:id="80"/>
+      <w:bookmarkEnd w:id="81"/>
     </w:p>
     <w:p>
       <w:pPr>
@@ -14204,7 +14430,7 @@
                     <pic:cNvPicPr/>
                   </pic:nvPicPr>
                   <pic:blipFill>
-                    <a:blip r:embed="rId23">
+                    <a:blip r:embed="rId25">
                       <a:extLst>
                         <a:ext uri="{28A0092B-C50C-407E-A947-70E740481C1C}">
                           <a14:useLocalDpi xmlns:a14="http://schemas.microsoft.com/office/drawing/2010/main" val="0"/>
@@ -14247,13 +14473,13 @@
         <w:spacing w:line="259" w:lineRule="auto"/>
         <w:ind w:left="576"/>
       </w:pPr>
-      <w:bookmarkStart w:id="81" w:name="_Toc36624921"/>
-      <w:bookmarkStart w:id="82" w:name="_Toc96009528"/>
+      <w:bookmarkStart w:id="82" w:name="_Toc36624921"/>
+      <w:bookmarkStart w:id="83" w:name="_Toc96009528"/>
       <w:r>
         <w:t>SCRUM Methodology (optional)</w:t>
       </w:r>
-      <w:bookmarkEnd w:id="81"/>
       <w:bookmarkEnd w:id="82"/>
+      <w:bookmarkEnd w:id="83"/>
     </w:p>
     <w:p/>
     <w:p>
@@ -14277,13 +14503,13 @@
         <w:spacing w:line="259" w:lineRule="auto"/>
         <w:ind w:left="576"/>
       </w:pPr>
-      <w:bookmarkStart w:id="83" w:name="_Toc36624922"/>
-      <w:bookmarkStart w:id="84" w:name="_Toc96009529"/>
+      <w:bookmarkStart w:id="84" w:name="_Toc36624922"/>
+      <w:bookmarkStart w:id="85" w:name="_Toc96009529"/>
       <w:r>
         <w:t>Project Management Tools</w:t>
       </w:r>
-      <w:bookmarkEnd w:id="83"/>
       <w:bookmarkEnd w:id="84"/>
+      <w:bookmarkEnd w:id="85"/>
     </w:p>
     <w:p/>
     <w:p>
@@ -14292,11 +14518,11 @@
         <w:spacing w:after="160" w:line="259" w:lineRule="auto"/>
         <w:ind w:left="720"/>
       </w:pPr>
-      <w:bookmarkStart w:id="85" w:name="_Toc96009530"/>
+      <w:bookmarkStart w:id="86" w:name="_Toc96009530"/>
       <w:r>
         <w:t>GitHub Project</w:t>
       </w:r>
-      <w:bookmarkEnd w:id="85"/>
+      <w:bookmarkEnd w:id="86"/>
     </w:p>
     <w:p>
       <w:pPr>
@@ -14345,13 +14571,13 @@
         <w:spacing w:after="160" w:line="259" w:lineRule="auto"/>
         <w:ind w:left="720"/>
       </w:pPr>
-      <w:bookmarkStart w:id="86" w:name="_Toc36624924"/>
-      <w:bookmarkStart w:id="87" w:name="_Toc96009531"/>
+      <w:bookmarkStart w:id="87" w:name="_Toc36624924"/>
+      <w:bookmarkStart w:id="88" w:name="_Toc96009531"/>
       <w:r>
         <w:t>GitHub</w:t>
       </w:r>
-      <w:bookmarkEnd w:id="86"/>
       <w:bookmarkEnd w:id="87"/>
+      <w:bookmarkEnd w:id="88"/>
     </w:p>
     <w:p>
       <w:pPr>
@@ -14406,27 +14632,27 @@
       <w:pPr>
         <w:pStyle w:val="Heading1"/>
       </w:pPr>
-      <w:bookmarkStart w:id="88" w:name="_Toc36624926"/>
-      <w:bookmarkStart w:id="89" w:name="_Toc96009532"/>
+      <w:bookmarkStart w:id="89" w:name="_Toc36624926"/>
+      <w:bookmarkStart w:id="90" w:name="_Toc96009532"/>
       <w:r>
         <w:lastRenderedPageBreak/>
         <w:t>Reflection</w:t>
       </w:r>
-      <w:bookmarkEnd w:id="88"/>
       <w:bookmarkEnd w:id="89"/>
+      <w:bookmarkEnd w:id="90"/>
     </w:p>
     <w:p/>
     <w:p>
       <w:pPr>
         <w:pStyle w:val="Heading2"/>
       </w:pPr>
-      <w:bookmarkStart w:id="90" w:name="_Toc36624927"/>
-      <w:bookmarkStart w:id="91" w:name="_Toc96009533"/>
+      <w:bookmarkStart w:id="91" w:name="_Toc36624927"/>
+      <w:bookmarkStart w:id="92" w:name="_Toc96009533"/>
       <w:r>
         <w:t>Your views on the project</w:t>
       </w:r>
-      <w:bookmarkEnd w:id="90"/>
       <w:bookmarkEnd w:id="91"/>
+      <w:bookmarkEnd w:id="92"/>
       <w:r>
         <w:t xml:space="preserve"> </w:t>
       </w:r>
@@ -14447,22 +14673,22 @@
       <w:pPr>
         <w:pStyle w:val="Heading2"/>
       </w:pPr>
-      <w:bookmarkStart w:id="92" w:name="_Toc96009534"/>
+      <w:bookmarkStart w:id="93" w:name="_Toc96009534"/>
       <w:r>
         <w:t>How could the project be developed further?</w:t>
       </w:r>
-      <w:bookmarkEnd w:id="92"/>
+      <w:bookmarkEnd w:id="93"/>
     </w:p>
     <w:p/>
     <w:p>
       <w:pPr>
         <w:pStyle w:val="Heading2"/>
       </w:pPr>
-      <w:bookmarkStart w:id="93" w:name="_Toc96009535"/>
+      <w:bookmarkStart w:id="94" w:name="_Toc96009535"/>
       <w:r>
         <w:t>Assessment of your learning.</w:t>
       </w:r>
-      <w:bookmarkEnd w:id="93"/>
+      <w:bookmarkEnd w:id="94"/>
     </w:p>
     <w:p>
       <w:pPr>
@@ -14496,13 +14722,13 @@
       <w:pPr>
         <w:pStyle w:val="Heading2"/>
       </w:pPr>
-      <w:bookmarkStart w:id="94" w:name="_Toc36624928"/>
-      <w:bookmarkStart w:id="95" w:name="_Toc96009536"/>
+      <w:bookmarkStart w:id="95" w:name="_Toc36624928"/>
+      <w:bookmarkStart w:id="96" w:name="_Toc96009536"/>
       <w:r>
         <w:t>Completing a large software development project</w:t>
       </w:r>
-      <w:bookmarkEnd w:id="94"/>
       <w:bookmarkEnd w:id="95"/>
+      <w:bookmarkEnd w:id="96"/>
       <w:r>
         <w:t xml:space="preserve"> </w:t>
       </w:r>
@@ -14531,11 +14757,11 @@
       <w:pPr>
         <w:pStyle w:val="Heading2"/>
       </w:pPr>
-      <w:bookmarkStart w:id="96" w:name="_Toc96009537"/>
+      <w:bookmarkStart w:id="97" w:name="_Toc96009537"/>
       <w:r>
         <w:t>Technical skills</w:t>
       </w:r>
-      <w:bookmarkEnd w:id="96"/>
+      <w:bookmarkEnd w:id="97"/>
       <w:r>
         <w:t xml:space="preserve"> </w:t>
       </w:r>
@@ -14558,11 +14784,11 @@
       <w:pPr>
         <w:pStyle w:val="Heading2"/>
       </w:pPr>
-      <w:bookmarkStart w:id="97" w:name="_Toc96009538"/>
+      <w:bookmarkStart w:id="98" w:name="_Toc96009538"/>
       <w:r>
         <w:t>Further competencies and skills</w:t>
       </w:r>
-      <w:bookmarkEnd w:id="97"/>
+      <w:bookmarkEnd w:id="98"/>
       <w:r>
         <w:t xml:space="preserve">  </w:t>
       </w:r>
@@ -14593,11 +14819,11 @@
       <w:pPr>
         <w:pStyle w:val="Heading1"/>
       </w:pPr>
-      <w:bookmarkStart w:id="98" w:name="_Toc96009539"/>
+      <w:bookmarkStart w:id="99" w:name="_Toc96009539"/>
       <w:r>
         <w:t>References</w:t>
       </w:r>
-      <w:bookmarkEnd w:id="98"/>
+      <w:bookmarkEnd w:id="99"/>
     </w:p>
     <w:p>
       <w:pPr>
@@ -14683,7 +14909,7 @@
           <w:color w:val="FF0000"/>
         </w:rPr>
       </w:pPr>
-      <w:hyperlink r:id="rId24" w:history="1">
+      <w:hyperlink r:id="rId26" w:history="1">
         <w:r>
           <w:rPr>
             <w:rStyle w:val="Hyperlink"/>
@@ -14710,7 +14936,7 @@
     <w:p>
       <w:pPr>
         <w:sectPr>
-          <w:footerReference w:type="default" r:id="rId25"/>
+          <w:footerReference w:type="default" r:id="rId27"/>
           <w:pgSz w:w="11906" w:h="16838"/>
           <w:pgMar w:top="1440" w:right="1440" w:bottom="1440" w:left="1440" w:header="708" w:footer="708" w:gutter="0"/>
           <w:pgNumType w:start="1"/>
@@ -14734,7 +14960,7 @@
 </file>
 
 <file path=word/endnotes.xml><?xml version="1.0" encoding="utf-8"?>
-<w:endnotes xmlns:wpc="http://schemas.microsoft.com/office/word/2010/wordprocessingCanvas" xmlns:cx="http://schemas.microsoft.com/office/drawing/2014/chartex" xmlns:cx1="http://schemas.microsoft.com/office/drawing/2015/9/8/chartex" xmlns:cx2="http://schemas.microsoft.com/office/drawing/2015/10/21/chartex" xmlns:cx3="http://schemas.microsoft.com/office/drawing/2016/5/9/chartex" xmlns:cx4="http://schemas.microsoft.com/office/drawing/2016/5/10/chartex" xmlns:cx5="http://schemas.microsoft.com/office/drawing/2016/5/11/chartex" xmlns:cx6="http://schemas.microsoft.com/office/drawing/2016/5/12/chartex" xmlns:cx7="http://schemas.microsoft.com/office/drawing/2016/5/13/chartex" xmlns:cx8="http://schemas.microsoft.com/office/drawing/2016/5/14/chartex" xmlns:mc="http://schemas.openxmlformats.org/markup-compatibility/2006" xmlns:aink="http://schemas.microsoft.com/office/drawing/2016/ink" xmlns:am3d="http://schemas.microsoft.com/office/drawing/2017/model3d" xmlns:o="urn:schemas-microsoft-com:office:office" xmlns:oel="http://schemas.microsoft.com/office/2019/extlst" xmlns:r="http://schemas.openxmlformats.org/officeDocument/2006/relationships" xmlns:m="http://schemas.openxmlformats.org/officeDocument/2006/math" xmlns:v="urn:schemas-microsoft-com:vml" xmlns:wp14="http://schemas.microsoft.com/office/word/2010/wordprocessingDrawing" xmlns:wp="http://schemas.openxmlformats.org/drawingml/2006/wordprocessingDrawing" xmlns:w10="urn:schemas-microsoft-com:office:word" xmlns:w="http://schemas.openxmlformats.org/wordprocessingml/2006/main" xmlns:w14="http://schemas.microsoft.com/office/word/2010/wordml" xmlns:w15="http://schemas.microsoft.com/office/word/2012/wordml" xmlns:w16cex="http://schemas.microsoft.com/office/word/2018/wordml/cex" xmlns:w16cid="http://schemas.microsoft.com/office/word/2016/wordml/cid" xmlns:w16="http://schemas.microsoft.com/office/word/2018/wordml" xmlns:w16sdtdh="http://schemas.microsoft.com/office/word/2020/wordml/sdtdatahash" xmlns:w16se="http://schemas.microsoft.com/office/word/2015/wordml/symex" xmlns:wpg="http://schemas.microsoft.com/office/word/2010/wordprocessingGroup" xmlns:wpi="http://schemas.microsoft.com/office/word/2010/wordprocessingInk" xmlns:wne="http://schemas.microsoft.com/office/word/2006/wordml" xmlns:wps="http://schemas.microsoft.com/office/word/2010/wordprocessingShape" mc:Ignorable="w14 w15 w16se w16cid w16 w16cex w16sdtdh wp14">
+<w:endnotes xmlns:wpc="http://schemas.microsoft.com/office/word/2010/wordprocessingCanvas" xmlns:cx="http://schemas.microsoft.com/office/drawing/2014/chartex" xmlns:cx1="http://schemas.microsoft.com/office/drawing/2015/9/8/chartex" xmlns:cx2="http://schemas.microsoft.com/office/drawing/2015/10/21/chartex" xmlns:cx3="http://schemas.microsoft.com/office/drawing/2016/5/9/chartex" xmlns:cx4="http://schemas.microsoft.com/office/drawing/2016/5/10/chartex" xmlns:cx5="http://schemas.microsoft.com/office/drawing/2016/5/11/chartex" xmlns:cx6="http://schemas.microsoft.com/office/drawing/2016/5/12/chartex" xmlns:cx7="http://schemas.microsoft.com/office/drawing/2016/5/13/chartex" xmlns:cx8="http://schemas.microsoft.com/office/drawing/2016/5/14/chartex" xmlns:mc="http://schemas.openxmlformats.org/markup-compatibility/2006" xmlns:aink="http://schemas.microsoft.com/office/drawing/2016/ink" xmlns:am3d="http://schemas.microsoft.com/office/drawing/2017/model3d" xmlns:o="urn:schemas-microsoft-com:office:office" xmlns:r="http://schemas.openxmlformats.org/officeDocument/2006/relationships" xmlns:m="http://schemas.openxmlformats.org/officeDocument/2006/math" xmlns:v="urn:schemas-microsoft-com:vml" xmlns:wp14="http://schemas.microsoft.com/office/word/2010/wordprocessingDrawing" xmlns:wp="http://schemas.openxmlformats.org/drawingml/2006/wordprocessingDrawing" xmlns:w10="urn:schemas-microsoft-com:office:word" xmlns:w="http://schemas.openxmlformats.org/wordprocessingml/2006/main" xmlns:w14="http://schemas.microsoft.com/office/word/2010/wordml" xmlns:w15="http://schemas.microsoft.com/office/word/2012/wordml" xmlns:w16cid="http://schemas.microsoft.com/office/word/2016/wordml/cid" xmlns:w16se="http://schemas.microsoft.com/office/word/2015/wordml/symex" xmlns:wpg="http://schemas.microsoft.com/office/word/2010/wordprocessingGroup" xmlns:wpi="http://schemas.microsoft.com/office/word/2010/wordprocessingInk" xmlns:wne="http://schemas.microsoft.com/office/word/2006/wordml" xmlns:wps="http://schemas.microsoft.com/office/word/2010/wordprocessingShape" mc:Ignorable="w14 w15 w16se w16cid wp14">
   <w:endnote w:type="separator" w:id="-1">
     <w:p>
       <w:r>
@@ -14760,7 +14986,7 @@
 </file>
 
 <file path=word/footer1.xml><?xml version="1.0" encoding="utf-8"?>
-<w:ftr xmlns:wpc="http://schemas.microsoft.com/office/word/2010/wordprocessingCanvas" xmlns:cx="http://schemas.microsoft.com/office/drawing/2014/chartex" xmlns:cx1="http://schemas.microsoft.com/office/drawing/2015/9/8/chartex" xmlns:cx2="http://schemas.microsoft.com/office/drawing/2015/10/21/chartex" xmlns:cx3="http://schemas.microsoft.com/office/drawing/2016/5/9/chartex" xmlns:cx4="http://schemas.microsoft.com/office/drawing/2016/5/10/chartex" xmlns:cx5="http://schemas.microsoft.com/office/drawing/2016/5/11/chartex" xmlns:cx6="http://schemas.microsoft.com/office/drawing/2016/5/12/chartex" xmlns:cx7="http://schemas.microsoft.com/office/drawing/2016/5/13/chartex" xmlns:cx8="http://schemas.microsoft.com/office/drawing/2016/5/14/chartex" xmlns:mc="http://schemas.openxmlformats.org/markup-compatibility/2006" xmlns:aink="http://schemas.microsoft.com/office/drawing/2016/ink" xmlns:am3d="http://schemas.microsoft.com/office/drawing/2017/model3d" xmlns:o="urn:schemas-microsoft-com:office:office" xmlns:oel="http://schemas.microsoft.com/office/2019/extlst" xmlns:r="http://schemas.openxmlformats.org/officeDocument/2006/relationships" xmlns:m="http://schemas.openxmlformats.org/officeDocument/2006/math" xmlns:v="urn:schemas-microsoft-com:vml" xmlns:wp14="http://schemas.microsoft.com/office/word/2010/wordprocessingDrawing" xmlns:wp="http://schemas.openxmlformats.org/drawingml/2006/wordprocessingDrawing" xmlns:w10="urn:schemas-microsoft-com:office:word" xmlns:w="http://schemas.openxmlformats.org/wordprocessingml/2006/main" xmlns:w14="http://schemas.microsoft.com/office/word/2010/wordml" xmlns:w15="http://schemas.microsoft.com/office/word/2012/wordml" xmlns:w16cex="http://schemas.microsoft.com/office/word/2018/wordml/cex" xmlns:w16cid="http://schemas.microsoft.com/office/word/2016/wordml/cid" xmlns:w16="http://schemas.microsoft.com/office/word/2018/wordml" xmlns:w16sdtdh="http://schemas.microsoft.com/office/word/2020/wordml/sdtdatahash" xmlns:w16se="http://schemas.microsoft.com/office/word/2015/wordml/symex" xmlns:wpg="http://schemas.microsoft.com/office/word/2010/wordprocessingGroup" xmlns:wpi="http://schemas.microsoft.com/office/word/2010/wordprocessingInk" xmlns:wne="http://schemas.microsoft.com/office/word/2006/wordml" xmlns:wps="http://schemas.microsoft.com/office/word/2010/wordprocessingShape" mc:Ignorable="w14 w15 w16se w16cid w16 w16cex w16sdtdh wp14">
+<w:ftr xmlns:wpc="http://schemas.microsoft.com/office/word/2010/wordprocessingCanvas" xmlns:cx="http://schemas.microsoft.com/office/drawing/2014/chartex" xmlns:cx1="http://schemas.microsoft.com/office/drawing/2015/9/8/chartex" xmlns:cx2="http://schemas.microsoft.com/office/drawing/2015/10/21/chartex" xmlns:cx3="http://schemas.microsoft.com/office/drawing/2016/5/9/chartex" xmlns:cx4="http://schemas.microsoft.com/office/drawing/2016/5/10/chartex" xmlns:cx5="http://schemas.microsoft.com/office/drawing/2016/5/11/chartex" xmlns:cx6="http://schemas.microsoft.com/office/drawing/2016/5/12/chartex" xmlns:cx7="http://schemas.microsoft.com/office/drawing/2016/5/13/chartex" xmlns:cx8="http://schemas.microsoft.com/office/drawing/2016/5/14/chartex" xmlns:mc="http://schemas.openxmlformats.org/markup-compatibility/2006" xmlns:aink="http://schemas.microsoft.com/office/drawing/2016/ink" xmlns:am3d="http://schemas.microsoft.com/office/drawing/2017/model3d" xmlns:o="urn:schemas-microsoft-com:office:office" xmlns:r="http://schemas.openxmlformats.org/officeDocument/2006/relationships" xmlns:m="http://schemas.openxmlformats.org/officeDocument/2006/math" xmlns:v="urn:schemas-microsoft-com:vml" xmlns:wp14="http://schemas.microsoft.com/office/word/2010/wordprocessingDrawing" xmlns:wp="http://schemas.openxmlformats.org/drawingml/2006/wordprocessingDrawing" xmlns:w10="urn:schemas-microsoft-com:office:word" xmlns:w="http://schemas.openxmlformats.org/wordprocessingml/2006/main" xmlns:w14="http://schemas.microsoft.com/office/word/2010/wordml" xmlns:w15="http://schemas.microsoft.com/office/word/2012/wordml" xmlns:w16cid="http://schemas.microsoft.com/office/word/2016/wordml/cid" xmlns:w16se="http://schemas.microsoft.com/office/word/2015/wordml/symex" xmlns:wpg="http://schemas.microsoft.com/office/word/2010/wordprocessingGroup" xmlns:wpi="http://schemas.microsoft.com/office/word/2010/wordprocessingInk" xmlns:wne="http://schemas.microsoft.com/office/word/2006/wordml" xmlns:wps="http://schemas.microsoft.com/office/word/2010/wordprocessingShape" mc:Ignorable="w14 w15 w16se w16cid wp14">
   <w:sdt>
     <w:sdtPr>
       <w:id w:val="733284753"/>
@@ -14813,7 +15039,7 @@
 </file>
 
 <file path=word/footnotes.xml><?xml version="1.0" encoding="utf-8"?>
-<w:footnotes xmlns:wpc="http://schemas.microsoft.com/office/word/2010/wordprocessingCanvas" xmlns:cx="http://schemas.microsoft.com/office/drawing/2014/chartex" xmlns:cx1="http://schemas.microsoft.com/office/drawing/2015/9/8/chartex" xmlns:cx2="http://schemas.microsoft.com/office/drawing/2015/10/21/chartex" xmlns:cx3="http://schemas.microsoft.com/office/drawing/2016/5/9/chartex" xmlns:cx4="http://schemas.microsoft.com/office/drawing/2016/5/10/chartex" xmlns:cx5="http://schemas.microsoft.com/office/drawing/2016/5/11/chartex" xmlns:cx6="http://schemas.microsoft.com/office/drawing/2016/5/12/chartex" xmlns:cx7="http://schemas.microsoft.com/office/drawing/2016/5/13/chartex" xmlns:cx8="http://schemas.microsoft.com/office/drawing/2016/5/14/chartex" xmlns:mc="http://schemas.openxmlformats.org/markup-compatibility/2006" xmlns:aink="http://schemas.microsoft.com/office/drawing/2016/ink" xmlns:am3d="http://schemas.microsoft.com/office/drawing/2017/model3d" xmlns:o="urn:schemas-microsoft-com:office:office" xmlns:oel="http://schemas.microsoft.com/office/2019/extlst" xmlns:r="http://schemas.openxmlformats.org/officeDocument/2006/relationships" xmlns:m="http://schemas.openxmlformats.org/officeDocument/2006/math" xmlns:v="urn:schemas-microsoft-com:vml" xmlns:wp14="http://schemas.microsoft.com/office/word/2010/wordprocessingDrawing" xmlns:wp="http://schemas.openxmlformats.org/drawingml/2006/wordprocessingDrawing" xmlns:w10="urn:schemas-microsoft-com:office:word" xmlns:w="http://schemas.openxmlformats.org/wordprocessingml/2006/main" xmlns:w14="http://schemas.microsoft.com/office/word/2010/wordml" xmlns:w15="http://schemas.microsoft.com/office/word/2012/wordml" xmlns:w16cex="http://schemas.microsoft.com/office/word/2018/wordml/cex" xmlns:w16cid="http://schemas.microsoft.com/office/word/2016/wordml/cid" xmlns:w16="http://schemas.microsoft.com/office/word/2018/wordml" xmlns:w16sdtdh="http://schemas.microsoft.com/office/word/2020/wordml/sdtdatahash" xmlns:w16se="http://schemas.microsoft.com/office/word/2015/wordml/symex" xmlns:wpg="http://schemas.microsoft.com/office/word/2010/wordprocessingGroup" xmlns:wpi="http://schemas.microsoft.com/office/word/2010/wordprocessingInk" xmlns:wne="http://schemas.microsoft.com/office/word/2006/wordml" xmlns:wps="http://schemas.microsoft.com/office/word/2010/wordprocessingShape" mc:Ignorable="w14 w15 w16se w16cid w16 w16cex w16sdtdh wp14">
+<w:footnotes xmlns:wpc="http://schemas.microsoft.com/office/word/2010/wordprocessingCanvas" xmlns:cx="http://schemas.microsoft.com/office/drawing/2014/chartex" xmlns:cx1="http://schemas.microsoft.com/office/drawing/2015/9/8/chartex" xmlns:cx2="http://schemas.microsoft.com/office/drawing/2015/10/21/chartex" xmlns:cx3="http://schemas.microsoft.com/office/drawing/2016/5/9/chartex" xmlns:cx4="http://schemas.microsoft.com/office/drawing/2016/5/10/chartex" xmlns:cx5="http://schemas.microsoft.com/office/drawing/2016/5/11/chartex" xmlns:cx6="http://schemas.microsoft.com/office/drawing/2016/5/12/chartex" xmlns:cx7="http://schemas.microsoft.com/office/drawing/2016/5/13/chartex" xmlns:cx8="http://schemas.microsoft.com/office/drawing/2016/5/14/chartex" xmlns:mc="http://schemas.openxmlformats.org/markup-compatibility/2006" xmlns:aink="http://schemas.microsoft.com/office/drawing/2016/ink" xmlns:am3d="http://schemas.microsoft.com/office/drawing/2017/model3d" xmlns:o="urn:schemas-microsoft-com:office:office" xmlns:r="http://schemas.openxmlformats.org/officeDocument/2006/relationships" xmlns:m="http://schemas.openxmlformats.org/officeDocument/2006/math" xmlns:v="urn:schemas-microsoft-com:vml" xmlns:wp14="http://schemas.microsoft.com/office/word/2010/wordprocessingDrawing" xmlns:wp="http://schemas.openxmlformats.org/drawingml/2006/wordprocessingDrawing" xmlns:w10="urn:schemas-microsoft-com:office:word" xmlns:w="http://schemas.openxmlformats.org/wordprocessingml/2006/main" xmlns:w14="http://schemas.microsoft.com/office/word/2010/wordml" xmlns:w15="http://schemas.microsoft.com/office/word/2012/wordml" xmlns:w16cid="http://schemas.microsoft.com/office/word/2016/wordml/cid" xmlns:w16se="http://schemas.microsoft.com/office/word/2015/wordml/symex" xmlns:wpg="http://schemas.microsoft.com/office/word/2010/wordprocessingGroup" xmlns:wpi="http://schemas.microsoft.com/office/word/2010/wordprocessingInk" xmlns:wne="http://schemas.microsoft.com/office/word/2006/wordml" xmlns:wps="http://schemas.microsoft.com/office/word/2010/wordprocessingShape" mc:Ignorable="w14 w15 w16se w16cid wp14">
   <w:footnote w:type="separator" w:id="-1">
     <w:p>
       <w:r>
@@ -14957,7 +15183,7 @@
 </file>
 
 <file path=word/numbering.xml><?xml version="1.0" encoding="utf-8"?>
-<w:numbering xmlns:wpc="http://schemas.microsoft.com/office/word/2010/wordprocessingCanvas" xmlns:cx="http://schemas.microsoft.com/office/drawing/2014/chartex" xmlns:cx1="http://schemas.microsoft.com/office/drawing/2015/9/8/chartex" xmlns:cx2="http://schemas.microsoft.com/office/drawing/2015/10/21/chartex" xmlns:cx3="http://schemas.microsoft.com/office/drawing/2016/5/9/chartex" xmlns:cx4="http://schemas.microsoft.com/office/drawing/2016/5/10/chartex" xmlns:cx5="http://schemas.microsoft.com/office/drawing/2016/5/11/chartex" xmlns:cx6="http://schemas.microsoft.com/office/drawing/2016/5/12/chartex" xmlns:cx7="http://schemas.microsoft.com/office/drawing/2016/5/13/chartex" xmlns:cx8="http://schemas.microsoft.com/office/drawing/2016/5/14/chartex" xmlns:mc="http://schemas.openxmlformats.org/markup-compatibility/2006" xmlns:aink="http://schemas.microsoft.com/office/drawing/2016/ink" xmlns:am3d="http://schemas.microsoft.com/office/drawing/2017/model3d" xmlns:o="urn:schemas-microsoft-com:office:office" xmlns:oel="http://schemas.microsoft.com/office/2019/extlst" xmlns:r="http://schemas.openxmlformats.org/officeDocument/2006/relationships" xmlns:m="http://schemas.openxmlformats.org/officeDocument/2006/math" xmlns:v="urn:schemas-microsoft-com:vml" xmlns:wp14="http://schemas.microsoft.com/office/word/2010/wordprocessingDrawing" xmlns:wp="http://schemas.openxmlformats.org/drawingml/2006/wordprocessingDrawing" xmlns:w10="urn:schemas-microsoft-com:office:word" xmlns:w="http://schemas.openxmlformats.org/wordprocessingml/2006/main" xmlns:w14="http://schemas.microsoft.com/office/word/2010/wordml" xmlns:w15="http://schemas.microsoft.com/office/word/2012/wordml" xmlns:w16cex="http://schemas.microsoft.com/office/word/2018/wordml/cex" xmlns:w16cid="http://schemas.microsoft.com/office/word/2016/wordml/cid" xmlns:w16="http://schemas.microsoft.com/office/word/2018/wordml" xmlns:w16sdtdh="http://schemas.microsoft.com/office/word/2020/wordml/sdtdatahash" xmlns:w16se="http://schemas.microsoft.com/office/word/2015/wordml/symex" xmlns:wpg="http://schemas.microsoft.com/office/word/2010/wordprocessingGroup" xmlns:wpi="http://schemas.microsoft.com/office/word/2010/wordprocessingInk" xmlns:wne="http://schemas.microsoft.com/office/word/2006/wordml" xmlns:wps="http://schemas.microsoft.com/office/word/2010/wordprocessingShape" mc:Ignorable="w14 w15 w16se w16cid w16 w16cex w16sdtdh wp14">
+<w:numbering xmlns:wpc="http://schemas.microsoft.com/office/word/2010/wordprocessingCanvas" xmlns:cx="http://schemas.microsoft.com/office/drawing/2014/chartex" xmlns:cx1="http://schemas.microsoft.com/office/drawing/2015/9/8/chartex" xmlns:cx2="http://schemas.microsoft.com/office/drawing/2015/10/21/chartex" xmlns:cx3="http://schemas.microsoft.com/office/drawing/2016/5/9/chartex" xmlns:cx4="http://schemas.microsoft.com/office/drawing/2016/5/10/chartex" xmlns:cx5="http://schemas.microsoft.com/office/drawing/2016/5/11/chartex" xmlns:cx6="http://schemas.microsoft.com/office/drawing/2016/5/12/chartex" xmlns:cx7="http://schemas.microsoft.com/office/drawing/2016/5/13/chartex" xmlns:cx8="http://schemas.microsoft.com/office/drawing/2016/5/14/chartex" xmlns:mc="http://schemas.openxmlformats.org/markup-compatibility/2006" xmlns:aink="http://schemas.microsoft.com/office/drawing/2016/ink" xmlns:am3d="http://schemas.microsoft.com/office/drawing/2017/model3d" xmlns:o="urn:schemas-microsoft-com:office:office" xmlns:r="http://schemas.openxmlformats.org/officeDocument/2006/relationships" xmlns:m="http://schemas.openxmlformats.org/officeDocument/2006/math" xmlns:v="urn:schemas-microsoft-com:vml" xmlns:wp14="http://schemas.microsoft.com/office/word/2010/wordprocessingDrawing" xmlns:wp="http://schemas.openxmlformats.org/drawingml/2006/wordprocessingDrawing" xmlns:w10="urn:schemas-microsoft-com:office:word" xmlns:w="http://schemas.openxmlformats.org/wordprocessingml/2006/main" xmlns:w14="http://schemas.microsoft.com/office/word/2010/wordml" xmlns:w15="http://schemas.microsoft.com/office/word/2012/wordml" xmlns:w16cid="http://schemas.microsoft.com/office/word/2016/wordml/cid" xmlns:w16se="http://schemas.microsoft.com/office/word/2015/wordml/symex" xmlns:wpg="http://schemas.microsoft.com/office/word/2010/wordprocessingGroup" xmlns:wpi="http://schemas.microsoft.com/office/word/2010/wordprocessingInk" xmlns:wne="http://schemas.microsoft.com/office/word/2006/wordml" xmlns:wps="http://schemas.microsoft.com/office/word/2010/wordprocessingShape" mc:Ignorable="w14 w15 w16se w16cid wp14">
   <w:abstractNum w:abstractNumId="0" w15:restartNumberingAfterBreak="0">
     <w:nsid w:val="05140DFC"/>
     <w:multiLevelType w:val="hybridMultilevel"/>
@@ -17779,98 +18005,98 @@
       </w:rPr>
     </w:lvl>
   </w:abstractNum>
-  <w:num w:numId="1" w16cid:durableId="2115663094">
+  <w:num w:numId="1">
     <w:abstractNumId w:val="27"/>
   </w:num>
-  <w:num w:numId="2" w16cid:durableId="1300651500">
+  <w:num w:numId="2">
     <w:abstractNumId w:val="0"/>
   </w:num>
-  <w:num w:numId="3" w16cid:durableId="1856337521">
+  <w:num w:numId="3">
     <w:abstractNumId w:val="4"/>
   </w:num>
-  <w:num w:numId="4" w16cid:durableId="482084108">
+  <w:num w:numId="4">
     <w:abstractNumId w:val="25"/>
   </w:num>
-  <w:num w:numId="5" w16cid:durableId="1703049197">
+  <w:num w:numId="5">
     <w:abstractNumId w:val="16"/>
   </w:num>
-  <w:num w:numId="6" w16cid:durableId="558826972">
+  <w:num w:numId="6">
     <w:abstractNumId w:val="2"/>
   </w:num>
-  <w:num w:numId="7" w16cid:durableId="1909923067">
+  <w:num w:numId="7">
     <w:abstractNumId w:val="21"/>
   </w:num>
-  <w:num w:numId="8" w16cid:durableId="538933436">
+  <w:num w:numId="8">
     <w:abstractNumId w:val="18"/>
   </w:num>
-  <w:num w:numId="9" w16cid:durableId="1847550897">
+  <w:num w:numId="9">
     <w:abstractNumId w:val="17"/>
   </w:num>
-  <w:num w:numId="10" w16cid:durableId="415399319">
+  <w:num w:numId="10">
     <w:abstractNumId w:val="19"/>
   </w:num>
-  <w:num w:numId="11" w16cid:durableId="436098858">
+  <w:num w:numId="11">
     <w:abstractNumId w:val="20"/>
   </w:num>
-  <w:num w:numId="12" w16cid:durableId="1882815549">
+  <w:num w:numId="12">
     <w:abstractNumId w:val="12"/>
   </w:num>
-  <w:num w:numId="13" w16cid:durableId="82146240">
+  <w:num w:numId="13">
     <w:abstractNumId w:val="1"/>
   </w:num>
-  <w:num w:numId="14" w16cid:durableId="888423805">
+  <w:num w:numId="14">
     <w:abstractNumId w:val="23"/>
   </w:num>
-  <w:num w:numId="15" w16cid:durableId="259947171">
+  <w:num w:numId="15">
     <w:abstractNumId w:val="5"/>
   </w:num>
-  <w:num w:numId="16" w16cid:durableId="473907440">
+  <w:num w:numId="16">
     <w:abstractNumId w:val="15"/>
   </w:num>
-  <w:num w:numId="17" w16cid:durableId="1102915452">
+  <w:num w:numId="17">
     <w:abstractNumId w:val="6"/>
   </w:num>
-  <w:num w:numId="18" w16cid:durableId="382219461">
+  <w:num w:numId="18">
     <w:abstractNumId w:val="24"/>
   </w:num>
-  <w:num w:numId="19" w16cid:durableId="485442101">
+  <w:num w:numId="19">
     <w:abstractNumId w:val="10"/>
   </w:num>
-  <w:num w:numId="20" w16cid:durableId="1183325543">
+  <w:num w:numId="20">
     <w:abstractNumId w:val="3"/>
   </w:num>
-  <w:num w:numId="21" w16cid:durableId="265819543">
+  <w:num w:numId="21">
     <w:abstractNumId w:val="22"/>
   </w:num>
-  <w:num w:numId="22" w16cid:durableId="2043364865">
+  <w:num w:numId="22">
     <w:abstractNumId w:val="14"/>
   </w:num>
-  <w:num w:numId="23" w16cid:durableId="2062094330">
+  <w:num w:numId="23">
     <w:abstractNumId w:val="9"/>
   </w:num>
-  <w:num w:numId="24" w16cid:durableId="164246297">
+  <w:num w:numId="24">
     <w:abstractNumId w:val="13"/>
   </w:num>
-  <w:num w:numId="25" w16cid:durableId="563301027">
+  <w:num w:numId="25">
     <w:abstractNumId w:val="7"/>
   </w:num>
-  <w:num w:numId="26" w16cid:durableId="690497184">
+  <w:num w:numId="26">
     <w:abstractNumId w:val="28"/>
   </w:num>
-  <w:num w:numId="27" w16cid:durableId="1325091006">
+  <w:num w:numId="27">
     <w:abstractNumId w:val="8"/>
   </w:num>
-  <w:num w:numId="28" w16cid:durableId="678233683">
+  <w:num w:numId="28">
     <w:abstractNumId w:val="11"/>
   </w:num>
-  <w:num w:numId="29" w16cid:durableId="2007393253">
+  <w:num w:numId="29">
     <w:abstractNumId w:val="26"/>
   </w:num>
 </w:numbering>
 </file>
 
 <file path=word/styles.xml><?xml version="1.0" encoding="utf-8"?>
-<w:styles xmlns:mc="http://schemas.openxmlformats.org/markup-compatibility/2006" xmlns:r="http://schemas.openxmlformats.org/officeDocument/2006/relationships" xmlns:w="http://schemas.openxmlformats.org/wordprocessingml/2006/main" xmlns:w14="http://schemas.microsoft.com/office/word/2010/wordml" xmlns:w15="http://schemas.microsoft.com/office/word/2012/wordml" xmlns:w16cex="http://schemas.microsoft.com/office/word/2018/wordml/cex" xmlns:w16cid="http://schemas.microsoft.com/office/word/2016/wordml/cid" xmlns:w16="http://schemas.microsoft.com/office/word/2018/wordml" xmlns:w16sdtdh="http://schemas.microsoft.com/office/word/2020/wordml/sdtdatahash" xmlns:w16se="http://schemas.microsoft.com/office/word/2015/wordml/symex" mc:Ignorable="w14 w15 w16se w16cid w16 w16cex w16sdtdh">
+<w:styles xmlns:mc="http://schemas.openxmlformats.org/markup-compatibility/2006" xmlns:r="http://schemas.openxmlformats.org/officeDocument/2006/relationships" xmlns:w="http://schemas.openxmlformats.org/wordprocessingml/2006/main" xmlns:w14="http://schemas.microsoft.com/office/word/2010/wordml" xmlns:w15="http://schemas.microsoft.com/office/word/2012/wordml" xmlns:w16cid="http://schemas.microsoft.com/office/word/2016/wordml/cid" xmlns:w16se="http://schemas.microsoft.com/office/word/2015/wordml/symex" mc:Ignorable="w14 w15 w16se w16cid">
   <w:docDefaults>
     <w:rPrDefault>
       <w:rPr>
@@ -17886,7 +18112,7 @@
       </w:pPr>
     </w:pPrDefault>
   </w:docDefaults>
-  <w:latentStyles w:defLockedState="0" w:defUIPriority="99" w:defSemiHidden="0" w:defUnhideWhenUsed="0" w:defQFormat="0" w:count="376">
+  <w:latentStyles w:defLockedState="0" w:defUIPriority="99" w:defSemiHidden="0" w:defUnhideWhenUsed="0" w:defQFormat="0" w:count="375">
     <w:lsdException w:name="Normal" w:uiPriority="0" w:qFormat="1"/>
     <w:lsdException w:name="heading 1" w:uiPriority="9" w:qFormat="1"/>
     <w:lsdException w:name="heading 2" w:semiHidden="1" w:uiPriority="9" w:unhideWhenUsed="1" w:qFormat="1"/>
@@ -18262,7 +18488,6 @@
     <w:lsdException w:name="Smart Hyperlink" w:semiHidden="1" w:unhideWhenUsed="1"/>
     <w:lsdException w:name="Hashtag" w:semiHidden="1" w:unhideWhenUsed="1"/>
     <w:lsdException w:name="Unresolved Mention" w:semiHidden="1" w:unhideWhenUsed="1"/>
-    <w:lsdException w:name="Smart Link" w:semiHidden="1" w:unhideWhenUsed="1"/>
   </w:latentStyles>
   <w:style w:type="paragraph" w:default="1" w:styleId="Normal">
     <w:name w:val="Normal"/>
@@ -19189,12 +19414,9 @@
 </file>
 
 <file path=customXml/item1.xml><?xml version="1.0" encoding="utf-8"?>
-<?mso-contentType ?>
-<FormTemplates xmlns="http://schemas.microsoft.com/sharepoint/v3/contenttype/forms">
-  <Display>DocumentLibraryForm</Display>
-  <Edit>DocumentLibraryForm</Edit>
-  <New>DocumentLibraryForm</New>
-</FormTemplates>
+<p:properties xmlns:p="http://schemas.microsoft.com/office/2006/metadata/properties" xmlns:xsi="http://www.w3.org/2001/XMLSchema-instance" xmlns:pc="http://schemas.microsoft.com/office/infopath/2007/PartnerControls">
+  <documentManagement/>
+</p:properties>
 </file>
 
 <file path=customXml/item2.xml><?xml version="1.0" encoding="utf-8"?>
@@ -19375,9 +19597,12 @@
 </file>
 
 <file path=customXml/item3.xml><?xml version="1.0" encoding="utf-8"?>
-<p:properties xmlns:p="http://schemas.microsoft.com/office/2006/metadata/properties" xmlns:xsi="http://www.w3.org/2001/XMLSchema-instance" xmlns:pc="http://schemas.microsoft.com/office/infopath/2007/PartnerControls">
-  <documentManagement/>
-</p:properties>
+<?mso-contentType ?>
+<FormTemplates xmlns="http://schemas.microsoft.com/sharepoint/v3/contenttype/forms">
+  <Display>DocumentLibraryForm</Display>
+  <Edit>DocumentLibraryForm</Edit>
+  <New>DocumentLibraryForm</New>
+</FormTemplates>
 </file>
 
 <file path=customXml/item4.xml><?xml version="1.0" encoding="utf-8"?>
@@ -19385,9 +19610,10 @@
 </file>
 
 <file path=customXml/itemProps1.xml><?xml version="1.0" encoding="utf-8"?>
-<ds:datastoreItem xmlns:ds="http://schemas.openxmlformats.org/officeDocument/2006/customXml" ds:itemID="{483909C0-ED7B-433C-936F-326EC26BCE5F}">
+<ds:datastoreItem xmlns:ds="http://schemas.openxmlformats.org/officeDocument/2006/customXml" ds:itemID="{9600F9D6-DACC-419E-94CB-B2C0BCD0AEFC}">
   <ds:schemaRefs>
-    <ds:schemaRef ds:uri="http://schemas.microsoft.com/sharepoint/v3/contenttype/forms"/>
+    <ds:schemaRef ds:uri="http://schemas.microsoft.com/office/2006/metadata/properties"/>
+    <ds:schemaRef ds:uri="http://schemas.microsoft.com/office/infopath/2007/PartnerControls"/>
   </ds:schemaRefs>
 </ds:datastoreItem>
 </file>
@@ -19412,16 +19638,15 @@
 </file>
 
 <file path=customXml/itemProps3.xml><?xml version="1.0" encoding="utf-8"?>
-<ds:datastoreItem xmlns:ds="http://schemas.openxmlformats.org/officeDocument/2006/customXml" ds:itemID="{9600F9D6-DACC-419E-94CB-B2C0BCD0AEFC}">
+<ds:datastoreItem xmlns:ds="http://schemas.openxmlformats.org/officeDocument/2006/customXml" ds:itemID="{483909C0-ED7B-433C-936F-326EC26BCE5F}">
   <ds:schemaRefs>
-    <ds:schemaRef ds:uri="http://schemas.microsoft.com/office/2006/metadata/properties"/>
-    <ds:schemaRef ds:uri="http://schemas.microsoft.com/office/infopath/2007/PartnerControls"/>
+    <ds:schemaRef ds:uri="http://schemas.microsoft.com/sharepoint/v3/contenttype/forms"/>
   </ds:schemaRefs>
 </ds:datastoreItem>
 </file>
 
 <file path=customXml/itemProps4.xml><?xml version="1.0" encoding="utf-8"?>
-<ds:datastoreItem xmlns:ds="http://schemas.openxmlformats.org/officeDocument/2006/customXml" ds:itemID="{B98BA644-CD2B-49A3-AF87-C78F9B9F3944}">
+<ds:datastoreItem xmlns:ds="http://schemas.openxmlformats.org/officeDocument/2006/customXml" ds:itemID="{FFC6E53F-AA50-4DD6-AE85-6DAD33A31D07}">
   <ds:schemaRefs>
     <ds:schemaRef ds:uri="http://schemas.openxmlformats.org/officeDocument/2006/bibliography"/>
   </ds:schemaRefs>

</xml_diff>

<commit_message>
finished font section of report
</commit_message>
<xml_diff>
--- a/documents/Software Project.docx
+++ b/documents/Software Project.docx
@@ -1,6 +1,6 @@
 
 <file path=word/document.xml><?xml version="1.0" encoding="utf-8"?>
-<w:document xmlns:wpc="http://schemas.microsoft.com/office/word/2010/wordprocessingCanvas" xmlns:cx="http://schemas.microsoft.com/office/drawing/2014/chartex" xmlns:cx1="http://schemas.microsoft.com/office/drawing/2015/9/8/chartex" xmlns:cx2="http://schemas.microsoft.com/office/drawing/2015/10/21/chartex" xmlns:cx3="http://schemas.microsoft.com/office/drawing/2016/5/9/chartex" xmlns:cx4="http://schemas.microsoft.com/office/drawing/2016/5/10/chartex" xmlns:cx5="http://schemas.microsoft.com/office/drawing/2016/5/11/chartex" xmlns:cx6="http://schemas.microsoft.com/office/drawing/2016/5/12/chartex" xmlns:cx7="http://schemas.microsoft.com/office/drawing/2016/5/13/chartex" xmlns:cx8="http://schemas.microsoft.com/office/drawing/2016/5/14/chartex" xmlns:mc="http://schemas.openxmlformats.org/markup-compatibility/2006" xmlns:aink="http://schemas.microsoft.com/office/drawing/2016/ink" xmlns:am3d="http://schemas.microsoft.com/office/drawing/2017/model3d" xmlns:o="urn:schemas-microsoft-com:office:office" xmlns:r="http://schemas.openxmlformats.org/officeDocument/2006/relationships" xmlns:m="http://schemas.openxmlformats.org/officeDocument/2006/math" xmlns:v="urn:schemas-microsoft-com:vml" xmlns:wp14="http://schemas.microsoft.com/office/word/2010/wordprocessingDrawing" xmlns:wp="http://schemas.openxmlformats.org/drawingml/2006/wordprocessingDrawing" xmlns:w10="urn:schemas-microsoft-com:office:word" xmlns:w="http://schemas.openxmlformats.org/wordprocessingml/2006/main" xmlns:w14="http://schemas.microsoft.com/office/word/2010/wordml" xmlns:w15="http://schemas.microsoft.com/office/word/2012/wordml" xmlns:w16cid="http://schemas.microsoft.com/office/word/2016/wordml/cid" xmlns:w16se="http://schemas.microsoft.com/office/word/2015/wordml/symex" xmlns:wpg="http://schemas.microsoft.com/office/word/2010/wordprocessingGroup" xmlns:wpi="http://schemas.microsoft.com/office/word/2010/wordprocessingInk" xmlns:wne="http://schemas.microsoft.com/office/word/2006/wordml" xmlns:wps="http://schemas.microsoft.com/office/word/2010/wordprocessingShape" mc:Ignorable="w14 w15 w16se w16cid wp14">
+<w:document xmlns:wpc="http://schemas.microsoft.com/office/word/2010/wordprocessingCanvas" xmlns:cx="http://schemas.microsoft.com/office/drawing/2014/chartex" xmlns:cx1="http://schemas.microsoft.com/office/drawing/2015/9/8/chartex" xmlns:cx2="http://schemas.microsoft.com/office/drawing/2015/10/21/chartex" xmlns:cx3="http://schemas.microsoft.com/office/drawing/2016/5/9/chartex" xmlns:cx4="http://schemas.microsoft.com/office/drawing/2016/5/10/chartex" xmlns:cx5="http://schemas.microsoft.com/office/drawing/2016/5/11/chartex" xmlns:cx6="http://schemas.microsoft.com/office/drawing/2016/5/12/chartex" xmlns:cx7="http://schemas.microsoft.com/office/drawing/2016/5/13/chartex" xmlns:cx8="http://schemas.microsoft.com/office/drawing/2016/5/14/chartex" xmlns:mc="http://schemas.openxmlformats.org/markup-compatibility/2006" xmlns:aink="http://schemas.microsoft.com/office/drawing/2016/ink" xmlns:am3d="http://schemas.microsoft.com/office/drawing/2017/model3d" xmlns:o="urn:schemas-microsoft-com:office:office" xmlns:oel="http://schemas.microsoft.com/office/2019/extlst" xmlns:r="http://schemas.openxmlformats.org/officeDocument/2006/relationships" xmlns:m="http://schemas.openxmlformats.org/officeDocument/2006/math" xmlns:v="urn:schemas-microsoft-com:vml" xmlns:wp14="http://schemas.microsoft.com/office/word/2010/wordprocessingDrawing" xmlns:wp="http://schemas.openxmlformats.org/drawingml/2006/wordprocessingDrawing" xmlns:w10="urn:schemas-microsoft-com:office:word" xmlns:w="http://schemas.openxmlformats.org/wordprocessingml/2006/main" xmlns:w14="http://schemas.microsoft.com/office/word/2010/wordml" xmlns:w15="http://schemas.microsoft.com/office/word/2012/wordml" xmlns:w16cex="http://schemas.microsoft.com/office/word/2018/wordml/cex" xmlns:w16cid="http://schemas.microsoft.com/office/word/2016/wordml/cid" xmlns:w16="http://schemas.microsoft.com/office/word/2018/wordml" xmlns:w16sdtdh="http://schemas.microsoft.com/office/word/2020/wordml/sdtdatahash" xmlns:w16se="http://schemas.microsoft.com/office/word/2015/wordml/symex" xmlns:wpg="http://schemas.microsoft.com/office/word/2010/wordprocessingGroup" xmlns:wpi="http://schemas.microsoft.com/office/word/2010/wordprocessingInk" xmlns:wne="http://schemas.microsoft.com/office/word/2006/wordml" xmlns:wps="http://schemas.microsoft.com/office/word/2010/wordprocessingShape" mc:Ignorable="w14 w15 w16se w16cid w16 w16cex w16sdtdh wp14">
   <w:body>
     <w:p>
       <w:pPr>
@@ -146,23 +146,7 @@
           <w:b/>
           <w:bCs/>
         </w:rPr>
-        <w:t xml:space="preserve">Your student </w:t>
-      </w:r>
-      <w:proofErr w:type="gramStart"/>
-      <w:r>
-        <w:rPr>
-          <w:b/>
-          <w:bCs/>
-        </w:rPr>
-        <w:t>number</w:t>
-      </w:r>
-      <w:proofErr w:type="gramEnd"/>
-      <w:r>
-        <w:rPr>
-          <w:b/>
-          <w:bCs/>
-        </w:rPr>
-        <w:t xml:space="preserve"> </w:t>
+        <w:t xml:space="preserve">Your student number </w:t>
       </w:r>
     </w:p>
     <w:p>
@@ -483,6 +467,7 @@
           <w:docPartUnique/>
         </w:docPartObj>
       </w:sdtPr>
+      <w:sdtEndPr/>
       <w:sdtContent>
         <w:p>
           <w:pPr>
@@ -7628,14 +7613,27 @@
       <w:r>
         <w:t xml:space="preserve">Figure </w:t>
       </w:r>
-      <w:fldSimple w:instr=" SEQ Figure \* ARABIC ">
-        <w:r>
-          <w:rPr>
-            <w:noProof/>
-          </w:rPr>
-          <w:t>1</w:t>
-        </w:r>
-      </w:fldSimple>
+      <w:r>
+        <w:fldChar w:fldCharType="begin"/>
+      </w:r>
+      <w:r>
+        <w:instrText xml:space="preserve"> SEQ Figure \* ARABIC </w:instrText>
+      </w:r>
+      <w:r>
+        <w:fldChar w:fldCharType="separate"/>
+      </w:r>
+      <w:r>
+        <w:rPr>
+          <w:noProof/>
+        </w:rPr>
+        <w:t>1</w:t>
+      </w:r>
+      <w:r>
+        <w:rPr>
+          <w:noProof/>
+        </w:rPr>
+        <w:fldChar w:fldCharType="end"/>
+      </w:r>
       <w:r>
         <w:t>: fender shop page</w:t>
       </w:r>
@@ -7708,14 +7706,27 @@
       <w:r>
         <w:t xml:space="preserve">Figure </w:t>
       </w:r>
-      <w:fldSimple w:instr=" SEQ Figure \* ARABIC ">
-        <w:r>
-          <w:rPr>
-            <w:noProof/>
-          </w:rPr>
-          <w:t>2</w:t>
-        </w:r>
-      </w:fldSimple>
+      <w:r>
+        <w:fldChar w:fldCharType="begin"/>
+      </w:r>
+      <w:r>
+        <w:instrText xml:space="preserve"> SEQ Figure \* ARABIC </w:instrText>
+      </w:r>
+      <w:r>
+        <w:fldChar w:fldCharType="separate"/>
+      </w:r>
+      <w:r>
+        <w:rPr>
+          <w:noProof/>
+        </w:rPr>
+        <w:t>2</w:t>
+      </w:r>
+      <w:r>
+        <w:rPr>
+          <w:noProof/>
+        </w:rPr>
+        <w:fldChar w:fldCharType="end"/>
+      </w:r>
       <w:r>
         <w:t>: single product page fender</w:t>
       </w:r>
@@ -7753,15 +7764,7 @@
         <w:t xml:space="preserve">. </w:t>
       </w:r>
       <w:r>
-        <w:t xml:space="preserve">Despite the environmental impact and the lack of a </w:t>
-      </w:r>
-      <w:proofErr w:type="gramStart"/>
-      <w:r>
-        <w:t>second hand</w:t>
-      </w:r>
-      <w:proofErr w:type="gramEnd"/>
-      <w:r>
-        <w:t xml:space="preserve"> shop feature the fender website is </w:t>
+        <w:t xml:space="preserve">Despite the environmental impact and the lack of a second hand shop feature the fender website is </w:t>
       </w:r>
       <w:r>
         <w:t>very well designed website that is intuitive and aesthetic.</w:t>
@@ -7821,14 +7824,27 @@
       <w:r>
         <w:t xml:space="preserve">Figure </w:t>
       </w:r>
-      <w:fldSimple w:instr=" SEQ Figure \* ARABIC ">
-        <w:r>
-          <w:rPr>
-            <w:noProof/>
-          </w:rPr>
-          <w:t>3</w:t>
-        </w:r>
-      </w:fldSimple>
+      <w:r>
+        <w:fldChar w:fldCharType="begin"/>
+      </w:r>
+      <w:r>
+        <w:instrText xml:space="preserve"> SEQ Figure \* ARABIC </w:instrText>
+      </w:r>
+      <w:r>
+        <w:fldChar w:fldCharType="separate"/>
+      </w:r>
+      <w:r>
+        <w:rPr>
+          <w:noProof/>
+        </w:rPr>
+        <w:t>3</w:t>
+      </w:r>
+      <w:r>
+        <w:rPr>
+          <w:noProof/>
+        </w:rPr>
+        <w:fldChar w:fldCharType="end"/>
+      </w:r>
       <w:r>
         <w:t xml:space="preserve"> nonresponsive web design</w:t>
       </w:r>
@@ -7934,14 +7950,27 @@
       <w:r>
         <w:t xml:space="preserve">Figure </w:t>
       </w:r>
-      <w:fldSimple w:instr=" SEQ Figure \* ARABIC ">
-        <w:r>
-          <w:rPr>
-            <w:noProof/>
-          </w:rPr>
-          <w:t>4</w:t>
-        </w:r>
-      </w:fldSimple>
+      <w:r>
+        <w:fldChar w:fldCharType="begin"/>
+      </w:r>
+      <w:r>
+        <w:instrText xml:space="preserve"> SEQ Figure \* ARABIC </w:instrText>
+      </w:r>
+      <w:r>
+        <w:fldChar w:fldCharType="separate"/>
+      </w:r>
+      <w:r>
+        <w:rPr>
+          <w:noProof/>
+        </w:rPr>
+        <w:t>4</w:t>
+      </w:r>
+      <w:r>
+        <w:rPr>
+          <w:noProof/>
+        </w:rPr>
+        <w:fldChar w:fldCharType="end"/>
+      </w:r>
       <w:r>
         <w:t xml:space="preserve"> over cluttered footer</w:t>
       </w:r>
@@ -8007,14 +8036,27 @@
       <w:r>
         <w:t xml:space="preserve">Figure </w:t>
       </w:r>
-      <w:fldSimple w:instr=" SEQ Figure \* ARABIC ">
-        <w:r>
-          <w:rPr>
-            <w:noProof/>
-          </w:rPr>
-          <w:t>5</w:t>
-        </w:r>
-      </w:fldSimple>
+      <w:r>
+        <w:fldChar w:fldCharType="begin"/>
+      </w:r>
+      <w:r>
+        <w:instrText xml:space="preserve"> SEQ Figure \* ARABIC </w:instrText>
+      </w:r>
+      <w:r>
+        <w:fldChar w:fldCharType="separate"/>
+      </w:r>
+      <w:r>
+        <w:rPr>
+          <w:noProof/>
+        </w:rPr>
+        <w:t>5</w:t>
+      </w:r>
+      <w:r>
+        <w:rPr>
+          <w:noProof/>
+        </w:rPr>
+        <w:fldChar w:fldCharType="end"/>
+      </w:r>
       <w:r>
         <w:t xml:space="preserve"> gear for music product purchase</w:t>
       </w:r>
@@ -8100,14 +8142,27 @@
       <w:r>
         <w:t xml:space="preserve">Figure </w:t>
       </w:r>
-      <w:fldSimple w:instr=" SEQ Figure \* ARABIC ">
-        <w:r>
-          <w:rPr>
-            <w:noProof/>
-          </w:rPr>
-          <w:t>6</w:t>
-        </w:r>
-      </w:fldSimple>
+      <w:r>
+        <w:fldChar w:fldCharType="begin"/>
+      </w:r>
+      <w:r>
+        <w:instrText xml:space="preserve"> SEQ Figure \* ARABIC </w:instrText>
+      </w:r>
+      <w:r>
+        <w:fldChar w:fldCharType="separate"/>
+      </w:r>
+      <w:r>
+        <w:rPr>
+          <w:noProof/>
+        </w:rPr>
+        <w:t>6</w:t>
+      </w:r>
+      <w:r>
+        <w:rPr>
+          <w:noProof/>
+        </w:rPr>
+        <w:fldChar w:fldCharType="end"/>
+      </w:r>
       <w:r>
         <w:t>: interview questions</w:t>
       </w:r>
@@ -8538,7 +8593,10 @@
     </w:p>
     <w:p>
       <w:r>
-        <w:t>Bootstrap 5.3</w:t>
+        <w:t xml:space="preserve">Tailwind </w:t>
+      </w:r>
+      <w:r>
+        <w:t>3.2.7</w:t>
       </w:r>
     </w:p>
     <w:p>
@@ -8875,14 +8933,27 @@
       <w:r>
         <w:t xml:space="preserve">Figure </w:t>
       </w:r>
-      <w:fldSimple w:instr=" SEQ Figure \* ARABIC ">
-        <w:r>
-          <w:rPr>
-            <w:noProof/>
-          </w:rPr>
-          <w:t>7</w:t>
-        </w:r>
-      </w:fldSimple>
+      <w:r>
+        <w:fldChar w:fldCharType="begin"/>
+      </w:r>
+      <w:r>
+        <w:instrText xml:space="preserve"> SEQ Figure \* ARABIC </w:instrText>
+      </w:r>
+      <w:r>
+        <w:fldChar w:fldCharType="separate"/>
+      </w:r>
+      <w:r>
+        <w:rPr>
+          <w:noProof/>
+        </w:rPr>
+        <w:t>7</w:t>
+      </w:r>
+      <w:r>
+        <w:rPr>
+          <w:noProof/>
+        </w:rPr>
+        <w:fldChar w:fldCharType="end"/>
+      </w:r>
       <w:r>
         <w:t xml:space="preserve"> main colour palette</w:t>
       </w:r>
@@ -8989,16 +9060,136 @@
       <w:r>
         <w:t xml:space="preserve">Figure </w:t>
       </w:r>
+      <w:r>
+        <w:fldChar w:fldCharType="begin"/>
+      </w:r>
+      <w:r>
+        <w:instrText xml:space="preserve"> SEQ Figure \* ARABIC </w:instrText>
+      </w:r>
+      <w:r>
+        <w:fldChar w:fldCharType="separate"/>
+      </w:r>
+      <w:r>
+        <w:rPr>
+          <w:noProof/>
+        </w:rPr>
+        <w:t>8</w:t>
+      </w:r>
+      <w:r>
+        <w:rPr>
+          <w:noProof/>
+        </w:rPr>
+        <w:fldChar w:fldCharType="end"/>
+      </w:r>
+      <w:r>
+        <w:t xml:space="preserve"> possible colour palette</w:t>
+      </w:r>
+    </w:p>
+    <w:p>
+      <w:pPr>
+        <w:rPr>
+          <w:color w:val="000000" w:themeColor="text1"/>
+        </w:rPr>
+      </w:pPr>
+    </w:p>
+    <w:p>
+      <w:pPr>
+        <w:rPr>
+          <w:color w:val="000000" w:themeColor="text1"/>
+        </w:rPr>
+      </w:pPr>
+      <w:r>
+        <w:rPr>
+          <w:color w:val="000000" w:themeColor="text1"/>
+        </w:rPr>
+        <w:t>The main palette (figure 7) was chosen as it is minimalistic and the green primary colour is representative of the websites sustainable values.</w:t>
+      </w:r>
+    </w:p>
+    <w:p/>
+    <w:p>
+      <w:pPr>
+        <w:pStyle w:val="Heading2"/>
+        <w:ind w:left="630"/>
+      </w:pPr>
+      <w:bookmarkStart w:id="33" w:name="_Toc96009495"/>
+      <w:r>
+        <w:t>Font choices</w:t>
+      </w:r>
+      <w:bookmarkEnd w:id="33"/>
+    </w:p>
+    <w:p/>
+    <w:p>
+      <w:pPr>
+        <w:keepNext/>
+      </w:pPr>
+      <w:r>
+        <w:rPr>
+          <w:noProof/>
+          <w:color w:val="FF0000"/>
+        </w:rPr>
+        <w:drawing>
+          <wp:inline distT="0" distB="0" distL="0" distR="0" wp14:anchorId="5E886AAD" wp14:editId="6B645ABF">
+            <wp:extent cx="3629532" cy="2467319"/>
+            <wp:effectExtent l="0" t="0" r="9525" b="0"/>
+            <wp:docPr id="13" name="Picture 13" descr="Text, logo&#10;&#10;Description automatically generated with medium confidence"/>
+            <wp:cNvGraphicFramePr>
+              <a:graphicFrameLocks xmlns:a="http://schemas.openxmlformats.org/drawingml/2006/main" noChangeAspect="1"/>
+            </wp:cNvGraphicFramePr>
+            <a:graphic xmlns:a="http://schemas.openxmlformats.org/drawingml/2006/main">
+              <a:graphicData uri="http://schemas.openxmlformats.org/drawingml/2006/picture">
+                <pic:pic xmlns:pic="http://schemas.openxmlformats.org/drawingml/2006/picture">
+                  <pic:nvPicPr>
+                    <pic:cNvPr id="13" name="Picture 13" descr="Text, logo&#10;&#10;Description automatically generated with medium confidence"/>
+                    <pic:cNvPicPr/>
+                  </pic:nvPicPr>
+                  <pic:blipFill>
+                    <a:blip r:embed="rId21">
+                      <a:extLst>
+                        <a:ext uri="{28A0092B-C50C-407E-A947-70E740481C1C}">
+                          <a14:useLocalDpi xmlns:a14="http://schemas.microsoft.com/office/drawing/2010/main" val="0"/>
+                        </a:ext>
+                      </a:extLst>
+                    </a:blip>
+                    <a:stretch>
+                      <a:fillRect/>
+                    </a:stretch>
+                  </pic:blipFill>
+                  <pic:spPr>
+                    <a:xfrm>
+                      <a:off x="0" y="0"/>
+                      <a:ext cx="3629532" cy="2467319"/>
+                    </a:xfrm>
+                    <a:prstGeom prst="rect">
+                      <a:avLst/>
+                    </a:prstGeom>
+                  </pic:spPr>
+                </pic:pic>
+              </a:graphicData>
+            </a:graphic>
+          </wp:inline>
+        </w:drawing>
+      </w:r>
+    </w:p>
+    <w:p>
+      <w:pPr>
+        <w:pStyle w:val="Caption"/>
+        <w:rPr>
+          <w:color w:val="FF0000"/>
+        </w:rPr>
+      </w:pPr>
+      <w:r>
+        <w:t xml:space="preserve">Figure </w:t>
+      </w:r>
       <w:fldSimple w:instr=" SEQ Figure \* ARABIC ">
         <w:r>
           <w:rPr>
             <w:noProof/>
           </w:rPr>
-          <w:t>8</w:t>
+          <w:t>9</w:t>
         </w:r>
       </w:fldSimple>
       <w:r>
-        <w:t xml:space="preserve"> possible colour palette</w:t>
+        <w:t xml:space="preserve"> main font pairing</w:t>
       </w:r>
     </w:p>
     <w:p>
@@ -9007,21 +9198,154 @@
           <w:color w:val="000000" w:themeColor="text1"/>
         </w:rPr>
       </w:pPr>
-    </w:p>
-    <w:p>
-      <w:pPr>
+      <w:r>
         <w:rPr>
           <w:color w:val="000000" w:themeColor="text1"/>
         </w:rPr>
-      </w:pPr>
+        <w:t xml:space="preserve">The font </w:t>
+      </w:r>
       <w:r>
         <w:rPr>
           <w:color w:val="000000" w:themeColor="text1"/>
         </w:rPr>
-        <w:t>The main palette (figure 7) was chosen as it is minimalistic and the green primary colour is representative of the websites sustainable values.</w:t>
-      </w:r>
-      <w:bookmarkStart w:id="33" w:name="_GoBack"/>
-      <w:bookmarkEnd w:id="33"/>
+        <w:t>Karla</w:t>
+      </w:r>
+      <w:r>
+        <w:rPr>
+          <w:color w:val="000000" w:themeColor="text1"/>
+        </w:rPr>
+        <w:t xml:space="preserve"> was chosen for the titles and </w:t>
+      </w:r>
+      <w:r>
+        <w:rPr>
+          <w:color w:val="000000" w:themeColor="text1"/>
+        </w:rPr>
+        <w:t>S</w:t>
+      </w:r>
+      <w:r>
+        <w:rPr>
+          <w:color w:val="000000" w:themeColor="text1"/>
+        </w:rPr>
+        <w:t xml:space="preserve">pectral was chosen for </w:t>
+      </w:r>
+      <w:r>
+        <w:rPr>
+          <w:color w:val="000000" w:themeColor="text1"/>
+        </w:rPr>
+        <w:t>the regular body text.</w:t>
+      </w:r>
+    </w:p>
+    <w:p>
+      <w:pPr>
+        <w:rPr>
+          <w:color w:val="000000" w:themeColor="text1"/>
+        </w:rPr>
+      </w:pPr>
+      <w:r>
+        <w:rPr>
+          <w:color w:val="000000" w:themeColor="text1"/>
+        </w:rPr>
+        <w:t xml:space="preserve">These where chosen as they are similar to fonts chosen </w:t>
+      </w:r>
+      <w:r>
+        <w:rPr>
+          <w:color w:val="000000" w:themeColor="text1"/>
+        </w:rPr>
+        <w:t>on the fender website while still being unique to this website.</w:t>
+      </w:r>
+    </w:p>
+    <w:p>
+      <w:pPr>
+        <w:keepNext/>
+      </w:pPr>
+      <w:r>
+        <w:rPr>
+          <w:noProof/>
+          <w:color w:val="000000" w:themeColor="text1"/>
+        </w:rPr>
+        <w:lastRenderedPageBreak/>
+        <w:drawing>
+          <wp:inline distT="0" distB="0" distL="0" distR="0" wp14:anchorId="577B507B" wp14:editId="2536D2BA">
+            <wp:extent cx="4200525" cy="2159634"/>
+            <wp:effectExtent l="0" t="0" r="0" b="0"/>
+            <wp:docPr id="14" name="Picture 14" descr="Graphical user interface, text, application&#10;&#10;Description automatically generated"/>
+            <wp:cNvGraphicFramePr>
+              <a:graphicFrameLocks xmlns:a="http://schemas.openxmlformats.org/drawingml/2006/main" noChangeAspect="1"/>
+            </wp:cNvGraphicFramePr>
+            <a:graphic xmlns:a="http://schemas.openxmlformats.org/drawingml/2006/main">
+              <a:graphicData uri="http://schemas.openxmlformats.org/drawingml/2006/picture">
+                <pic:pic xmlns:pic="http://schemas.openxmlformats.org/drawingml/2006/picture">
+                  <pic:nvPicPr>
+                    <pic:cNvPr id="14" name="Picture 14" descr="Graphical user interface, text, application&#10;&#10;Description automatically generated"/>
+                    <pic:cNvPicPr/>
+                  </pic:nvPicPr>
+                  <pic:blipFill>
+                    <a:blip r:embed="rId22">
+                      <a:extLst>
+                        <a:ext uri="{28A0092B-C50C-407E-A947-70E740481C1C}">
+                          <a14:useLocalDpi xmlns:a14="http://schemas.microsoft.com/office/drawing/2010/main" val="0"/>
+                        </a:ext>
+                      </a:extLst>
+                    </a:blip>
+                    <a:stretch>
+                      <a:fillRect/>
+                    </a:stretch>
+                  </pic:blipFill>
+                  <pic:spPr>
+                    <a:xfrm>
+                      <a:off x="0" y="0"/>
+                      <a:ext cx="4205852" cy="2162373"/>
+                    </a:xfrm>
+                    <a:prstGeom prst="rect">
+                      <a:avLst/>
+                    </a:prstGeom>
+                  </pic:spPr>
+                </pic:pic>
+              </a:graphicData>
+            </a:graphic>
+          </wp:inline>
+        </w:drawing>
+      </w:r>
+    </w:p>
+    <w:p>
+      <w:pPr>
+        <w:pStyle w:val="Caption"/>
+      </w:pPr>
+      <w:r>
+        <w:t xml:space="preserve">Figure </w:t>
+      </w:r>
+      <w:fldSimple w:instr=" SEQ Figure \* ARABIC ">
+        <w:r>
+          <w:rPr>
+            <w:noProof/>
+          </w:rPr>
+          <w:t>10</w:t>
+        </w:r>
+      </w:fldSimple>
+      <w:r>
+        <w:t xml:space="preserve"> font palette</w:t>
+      </w:r>
+    </w:p>
+    <w:p>
+      <w:r>
+        <w:t xml:space="preserve">After the font styles where selected a font palette was created. The design of the webpage is very </w:t>
+      </w:r>
+      <w:r>
+        <w:t>minimalistic,</w:t>
+      </w:r>
+      <w:r>
+        <w:t xml:space="preserve"> and this is </w:t>
+      </w:r>
+      <w:r>
+        <w:t>reinforced through the simple font palette.</w:t>
+      </w:r>
+    </w:p>
+    <w:p>
+      <w:pPr>
+        <w:rPr>
+          <w:color w:val="FF0000"/>
+        </w:rPr>
+      </w:pPr>
     </w:p>
     <w:p/>
     <w:p>
@@ -9029,36 +9353,11 @@
         <w:pStyle w:val="Heading2"/>
         <w:ind w:left="630"/>
       </w:pPr>
-      <w:bookmarkStart w:id="34" w:name="_Toc96009495"/>
-      <w:r>
-        <w:t>Font choices</w:t>
+      <w:bookmarkStart w:id="34" w:name="_Toc96009496"/>
+      <w:r>
+        <w:t>Wireframes</w:t>
       </w:r>
       <w:bookmarkEnd w:id="34"/>
-    </w:p>
-    <w:p>
-      <w:pPr>
-        <w:rPr>
-          <w:color w:val="FF0000"/>
-        </w:rPr>
-      </w:pPr>
-      <w:r>
-        <w:rPr>
-          <w:color w:val="FF0000"/>
-        </w:rPr>
-        <w:t>Specify the fonts that you will use for different types of text. Include samples for paragraph text, headings and bold and italicised text.</w:t>
-      </w:r>
-    </w:p>
-    <w:p/>
-    <w:p>
-      <w:pPr>
-        <w:pStyle w:val="Heading2"/>
-        <w:ind w:left="630"/>
-      </w:pPr>
-      <w:bookmarkStart w:id="35" w:name="_Toc96009496"/>
-      <w:r>
-        <w:t>Wireframes</w:t>
-      </w:r>
-      <w:bookmarkEnd w:id="35"/>
     </w:p>
     <w:p>
       <w:pPr>
@@ -9095,7 +9394,7 @@
                     <pic:cNvPicPr/>
                   </pic:nvPicPr>
                   <pic:blipFill>
-                    <a:blip r:embed="rId21">
+                    <a:blip r:embed="rId23">
                       <a:extLst>
                         <a:ext uri="{28A0092B-C50C-407E-A947-70E740481C1C}">
                           <a14:useLocalDpi xmlns:a14="http://schemas.microsoft.com/office/drawing/2010/main" val="0"/>
@@ -9138,24 +9437,25 @@
           <w:szCs w:val="24"/>
         </w:rPr>
       </w:pPr>
-      <w:bookmarkStart w:id="36" w:name="_Toc96009497"/>
-      <w:r>
+      <w:bookmarkStart w:id="35" w:name="_Toc96009497"/>
+      <w:r>
+        <w:lastRenderedPageBreak/>
         <w:t>Database Design</w:t>
       </w:r>
+      <w:bookmarkEnd w:id="35"/>
+      <w:r>
+        <w:t xml:space="preserve"> </w:t>
+      </w:r>
+    </w:p>
+    <w:p>
+      <w:pPr>
+        <w:pStyle w:val="Heading2"/>
+      </w:pPr>
+      <w:bookmarkStart w:id="36" w:name="_Toc96009498"/>
+      <w:r>
+        <w:t>Description</w:t>
+      </w:r>
       <w:bookmarkEnd w:id="36"/>
-      <w:r>
-        <w:t xml:space="preserve"> </w:t>
-      </w:r>
-    </w:p>
-    <w:p>
-      <w:pPr>
-        <w:pStyle w:val="Heading2"/>
-      </w:pPr>
-      <w:bookmarkStart w:id="37" w:name="_Toc96009498"/>
-      <w:r>
-        <w:t>Description</w:t>
-      </w:r>
-      <w:bookmarkEnd w:id="37"/>
     </w:p>
     <w:p>
       <w:pPr>
@@ -9184,11 +9484,11 @@
       <w:pPr>
         <w:pStyle w:val="Heading2"/>
       </w:pPr>
-      <w:bookmarkStart w:id="38" w:name="_Toc96009499"/>
+      <w:bookmarkStart w:id="37" w:name="_Toc96009499"/>
       <w:r>
         <w:t>Business Reporting Requirements</w:t>
       </w:r>
-      <w:bookmarkEnd w:id="38"/>
+      <w:bookmarkEnd w:id="37"/>
     </w:p>
     <w:p>
       <w:pPr>
@@ -9453,14 +9753,14 @@
           <w:rFonts w:eastAsia="Calibri"/>
         </w:rPr>
       </w:pPr>
-      <w:bookmarkStart w:id="39" w:name="_Toc96009500"/>
+      <w:bookmarkStart w:id="38" w:name="_Toc96009500"/>
       <w:r>
         <w:rPr>
           <w:rFonts w:eastAsia="Calibri"/>
         </w:rPr>
         <w:t>Textual Representation of Dataset</w:t>
       </w:r>
-      <w:bookmarkEnd w:id="39"/>
+      <w:bookmarkEnd w:id="38"/>
     </w:p>
     <w:p>
       <w:pPr>
@@ -9497,7 +9797,6 @@
           <w:sz w:val="26"/>
           <w:szCs w:val="26"/>
         </w:rPr>
-        <w:lastRenderedPageBreak/>
         <w:t xml:space="preserve">FESTIVAL </w:t>
       </w:r>
       <w:r>
@@ -9644,6 +9943,7 @@
           <w:sz w:val="26"/>
           <w:szCs w:val="26"/>
         </w:rPr>
+        <w:lastRenderedPageBreak/>
         <w:t xml:space="preserve">GENRE </w:t>
       </w:r>
       <w:r>
@@ -10005,14 +10305,14 @@
       <w:pPr>
         <w:pStyle w:val="Heading2"/>
       </w:pPr>
-      <w:bookmarkStart w:id="40" w:name="_Toc96009501"/>
+      <w:bookmarkStart w:id="39" w:name="_Toc96009501"/>
       <w:r>
         <w:rPr>
           <w:rFonts w:eastAsia="Calibri"/>
         </w:rPr>
         <w:t>Business Rules</w:t>
       </w:r>
-      <w:bookmarkEnd w:id="40"/>
+      <w:bookmarkEnd w:id="39"/>
     </w:p>
     <w:p>
       <w:pPr>
@@ -10734,27 +11034,7 @@
           <w:sz w:val="26"/>
           <w:szCs w:val="26"/>
         </w:rPr>
-        <w:t xml:space="preserve"> can </w:t>
-      </w:r>
-      <w:proofErr w:type="gramStart"/>
-      <w:r>
-        <w:rPr>
-          <w:rFonts w:ascii="Calibri" w:eastAsia="Calibri" w:hAnsi="Calibri" w:cs="Calibri"/>
-          <w:color w:val="FF0000"/>
-          <w:sz w:val="26"/>
-          <w:szCs w:val="26"/>
-        </w:rPr>
-        <w:t>have</w:t>
-      </w:r>
-      <w:proofErr w:type="gramEnd"/>
-      <w:r>
-        <w:rPr>
-          <w:rFonts w:ascii="Calibri" w:eastAsia="Calibri" w:hAnsi="Calibri" w:cs="Calibri"/>
-          <w:color w:val="FF0000"/>
-          <w:sz w:val="26"/>
-          <w:szCs w:val="26"/>
-        </w:rPr>
-        <w:t xml:space="preserve"> a single </w:t>
+        <w:t xml:space="preserve"> can have a single </w:t>
       </w:r>
       <w:r>
         <w:rPr>
@@ -10827,27 +11107,7 @@
           <w:sz w:val="26"/>
           <w:szCs w:val="26"/>
         </w:rPr>
-        <w:t xml:space="preserve"> can </w:t>
-      </w:r>
-      <w:proofErr w:type="gramStart"/>
-      <w:r>
-        <w:rPr>
-          <w:rFonts w:ascii="Calibri" w:eastAsia="Calibri" w:hAnsi="Calibri" w:cs="Calibri"/>
-          <w:color w:val="FF0000"/>
-          <w:sz w:val="26"/>
-          <w:szCs w:val="26"/>
-        </w:rPr>
-        <w:t>have</w:t>
-      </w:r>
-      <w:proofErr w:type="gramEnd"/>
-      <w:r>
-        <w:rPr>
-          <w:rFonts w:ascii="Calibri" w:eastAsia="Calibri" w:hAnsi="Calibri" w:cs="Calibri"/>
-          <w:color w:val="FF0000"/>
-          <w:sz w:val="26"/>
-          <w:szCs w:val="26"/>
-        </w:rPr>
-        <w:t xml:space="preserve"> a single </w:t>
+        <w:t xml:space="preserve"> can have a single </w:t>
       </w:r>
       <w:r>
         <w:rPr>
@@ -11136,36 +11396,36 @@
           <w:rFonts w:eastAsia="Calibri"/>
         </w:rPr>
       </w:pPr>
-      <w:bookmarkStart w:id="41" w:name="_Toc96009502"/>
-      <w:bookmarkStart w:id="42" w:name="_Hlk62725883"/>
+      <w:bookmarkStart w:id="40" w:name="_Toc96009502"/>
+      <w:bookmarkStart w:id="41" w:name="_Hlk62725883"/>
       <w:r>
         <w:rPr>
           <w:rFonts w:eastAsia="Calibri"/>
         </w:rPr>
+        <w:t>Entity Relationship Diagram</w:t>
+      </w:r>
+      <w:bookmarkEnd w:id="40"/>
+    </w:p>
+    <w:bookmarkEnd w:id="41"/>
+    <w:p>
+      <w:pPr>
+        <w:rPr>
+          <w:color w:val="FF0000"/>
+        </w:rPr>
+      </w:pPr>
+      <w:r>
+        <w:rPr>
+          <w:color w:val="FF0000"/>
+        </w:rPr>
+        <w:t>Substitute in here your ERD from draw.io</w:t>
+      </w:r>
+    </w:p>
+    <w:p>
+      <w:r>
+        <w:rPr>
+          <w:noProof/>
+        </w:rPr>
         <w:lastRenderedPageBreak/>
-        <w:t>Entity Relationship Diagram</w:t>
-      </w:r>
-      <w:bookmarkEnd w:id="41"/>
-    </w:p>
-    <w:bookmarkEnd w:id="42"/>
-    <w:p>
-      <w:pPr>
-        <w:rPr>
-          <w:color w:val="FF0000"/>
-        </w:rPr>
-      </w:pPr>
-      <w:r>
-        <w:rPr>
-          <w:color w:val="FF0000"/>
-        </w:rPr>
-        <w:t>Substitute in here your ERD from draw.io</w:t>
-      </w:r>
-    </w:p>
-    <w:p>
-      <w:r>
-        <w:rPr>
-          <w:noProof/>
-        </w:rPr>
         <w:drawing>
           <wp:inline distT="0" distB="0" distL="0" distR="0" wp14:anchorId="54DAE4F2" wp14:editId="5C383826">
             <wp:extent cx="5464928" cy="1683193"/>
@@ -11182,7 +11442,7 @@
                     <pic:cNvPicPr/>
                   </pic:nvPicPr>
                   <pic:blipFill>
-                    <a:blip r:embed="rId22">
+                    <a:blip r:embed="rId24">
                       <a:extLst>
                         <a:ext uri="{28A0092B-C50C-407E-A947-70E740481C1C}">
                           <a14:useLocalDpi xmlns:a14="http://schemas.microsoft.com/office/drawing/2010/main" val="0"/>
@@ -11213,11 +11473,11 @@
       <w:pPr>
         <w:pStyle w:val="Heading2"/>
       </w:pPr>
-      <w:bookmarkStart w:id="43" w:name="_Toc96009503"/>
+      <w:bookmarkStart w:id="42" w:name="_Toc96009503"/>
       <w:r>
         <w:t>Tables</w:t>
       </w:r>
-      <w:bookmarkEnd w:id="43"/>
+      <w:bookmarkEnd w:id="42"/>
     </w:p>
     <w:p>
       <w:pPr>
@@ -11341,7 +11601,7 @@
                     <pic:cNvPicPr/>
                   </pic:nvPicPr>
                   <pic:blipFill>
-                    <a:blip r:embed="rId23">
+                    <a:blip r:embed="rId25">
                       <a:extLst>
                         <a:ext uri="{28A0092B-C50C-407E-A947-70E740481C1C}">
                           <a14:useLocalDpi xmlns:a14="http://schemas.microsoft.com/office/drawing/2010/main" val="0"/>
@@ -11376,14 +11636,14 @@
           <w:rFonts w:eastAsia="Calibri"/>
         </w:rPr>
       </w:pPr>
-      <w:bookmarkStart w:id="44" w:name="_Toc96009504"/>
+      <w:bookmarkStart w:id="43" w:name="_Toc96009504"/>
       <w:r>
         <w:rPr>
           <w:rFonts w:eastAsia="Calibri"/>
         </w:rPr>
         <w:t>Database Dictionary</w:t>
       </w:r>
-      <w:bookmarkEnd w:id="44"/>
+      <w:bookmarkEnd w:id="43"/>
     </w:p>
     <w:p>
       <w:pPr>
@@ -11917,7 +12177,7 @@
       <w:pPr>
         <w:pStyle w:val="Heading1"/>
       </w:pPr>
-      <w:bookmarkStart w:id="45" w:name="_Toc96009505"/>
+      <w:bookmarkStart w:id="44" w:name="_Toc96009505"/>
       <w:r>
         <w:lastRenderedPageBreak/>
         <w:t>System Design/ Architecture</w:t>
@@ -11925,7 +12185,7 @@
       <w:r>
         <w:t xml:space="preserve"> Overview</w:t>
       </w:r>
-      <w:bookmarkEnd w:id="45"/>
+      <w:bookmarkEnd w:id="44"/>
       <w:r>
         <w:t xml:space="preserve"> </w:t>
       </w:r>
@@ -11948,7 +12208,7 @@
           <w:szCs w:val="26"/>
         </w:rPr>
       </w:pPr>
-      <w:bookmarkStart w:id="46" w:name="_Toc96009506"/>
+      <w:bookmarkStart w:id="45" w:name="_Toc96009506"/>
       <w:r>
         <w:rPr>
           <w:rFonts w:asciiTheme="majorHAnsi" w:eastAsiaTheme="majorEastAsia" w:hAnsiTheme="majorHAnsi" w:cstheme="majorBidi"/>
@@ -11958,7 +12218,7 @@
         </w:rPr>
         <w:t>Introduction</w:t>
       </w:r>
-      <w:bookmarkEnd w:id="46"/>
+      <w:bookmarkEnd w:id="45"/>
     </w:p>
     <w:p>
       <w:pPr>
@@ -12009,7 +12269,7 @@
           <w:szCs w:val="26"/>
         </w:rPr>
       </w:pPr>
-      <w:bookmarkStart w:id="47" w:name="_Toc96009507"/>
+      <w:bookmarkStart w:id="46" w:name="_Toc96009507"/>
       <w:r>
         <w:rPr>
           <w:rFonts w:asciiTheme="majorHAnsi" w:eastAsiaTheme="majorEastAsia" w:hAnsiTheme="majorHAnsi" w:cstheme="majorBidi"/>
@@ -12019,7 +12279,7 @@
         </w:rPr>
         <w:t>Model View Controller</w:t>
       </w:r>
-      <w:bookmarkEnd w:id="47"/>
+      <w:bookmarkEnd w:id="46"/>
     </w:p>
     <w:p>
       <w:pPr>
@@ -12052,7 +12312,7 @@
           <w:szCs w:val="26"/>
         </w:rPr>
       </w:pPr>
-      <w:bookmarkStart w:id="48" w:name="_Toc96009508"/>
+      <w:bookmarkStart w:id="47" w:name="_Toc96009508"/>
       <w:r>
         <w:rPr>
           <w:rFonts w:asciiTheme="majorHAnsi" w:eastAsiaTheme="majorEastAsia" w:hAnsiTheme="majorHAnsi" w:cstheme="majorBidi"/>
@@ -12062,7 +12322,7 @@
         </w:rPr>
         <w:t>User Authentication</w:t>
       </w:r>
-      <w:bookmarkEnd w:id="48"/>
+      <w:bookmarkEnd w:id="47"/>
     </w:p>
     <w:p>
       <w:pPr>
@@ -12095,7 +12355,7 @@
           <w:szCs w:val="26"/>
         </w:rPr>
       </w:pPr>
-      <w:bookmarkStart w:id="49" w:name="_Toc96009509"/>
+      <w:bookmarkStart w:id="48" w:name="_Toc96009509"/>
       <w:r>
         <w:rPr>
           <w:rFonts w:asciiTheme="majorHAnsi" w:eastAsiaTheme="majorEastAsia" w:hAnsiTheme="majorHAnsi" w:cstheme="majorBidi"/>
@@ -12105,7 +12365,7 @@
         </w:rPr>
         <w:t>Routing</w:t>
       </w:r>
-      <w:bookmarkEnd w:id="49"/>
+      <w:bookmarkEnd w:id="48"/>
     </w:p>
     <w:p>
       <w:pPr>
@@ -12138,7 +12398,7 @@
           <w:szCs w:val="26"/>
         </w:rPr>
       </w:pPr>
-      <w:bookmarkStart w:id="50" w:name="_Toc96009510"/>
+      <w:bookmarkStart w:id="49" w:name="_Toc96009510"/>
       <w:r>
         <w:rPr>
           <w:rFonts w:asciiTheme="majorHAnsi" w:eastAsiaTheme="majorEastAsia" w:hAnsiTheme="majorHAnsi" w:cstheme="majorBidi"/>
@@ -12148,7 +12408,7 @@
         </w:rPr>
         <w:t>Templating</w:t>
       </w:r>
-      <w:bookmarkEnd w:id="50"/>
+      <w:bookmarkEnd w:id="49"/>
     </w:p>
     <w:p>
       <w:pPr>
@@ -12212,7 +12472,7 @@
                     </pic:cNvPicPr>
                   </pic:nvPicPr>
                   <pic:blipFill>
-                    <a:blip r:embed="rId24">
+                    <a:blip r:embed="rId26">
                       <a:extLst>
                         <a:ext uri="{28A0092B-C50C-407E-A947-70E740481C1C}">
                           <a14:useLocalDpi xmlns:a14="http://schemas.microsoft.com/office/drawing/2010/main" val="0"/>
@@ -12249,11 +12509,11 @@
       <w:pPr>
         <w:pStyle w:val="Heading1"/>
       </w:pPr>
-      <w:bookmarkStart w:id="51" w:name="_Toc96009511"/>
+      <w:bookmarkStart w:id="50" w:name="_Toc96009511"/>
       <w:r>
         <w:t>Testing</w:t>
       </w:r>
-      <w:bookmarkEnd w:id="51"/>
+      <w:bookmarkEnd w:id="50"/>
       <w:r>
         <w:t xml:space="preserve"> </w:t>
       </w:r>
@@ -12276,8 +12536,8 @@
           <w:szCs w:val="26"/>
         </w:rPr>
       </w:pPr>
-      <w:bookmarkStart w:id="52" w:name="_Toc36624900"/>
-      <w:bookmarkStart w:id="53" w:name="_Toc96009512"/>
+      <w:bookmarkStart w:id="51" w:name="_Toc36624900"/>
+      <w:bookmarkStart w:id="52" w:name="_Toc96009512"/>
       <w:r>
         <w:rPr>
           <w:rFonts w:asciiTheme="majorHAnsi" w:eastAsiaTheme="majorEastAsia" w:hAnsiTheme="majorHAnsi" w:cstheme="majorBidi"/>
@@ -12287,8 +12547,8 @@
         </w:rPr>
         <w:t>Introduction</w:t>
       </w:r>
+      <w:bookmarkEnd w:id="51"/>
       <w:bookmarkEnd w:id="52"/>
-      <w:bookmarkEnd w:id="53"/>
     </w:p>
     <w:p/>
     <w:p>
@@ -12433,8 +12693,8 @@
           <w:szCs w:val="26"/>
         </w:rPr>
       </w:pPr>
-      <w:bookmarkStart w:id="54" w:name="_Toc36624901"/>
-      <w:bookmarkStart w:id="55" w:name="_Toc96009513"/>
+      <w:bookmarkStart w:id="53" w:name="_Toc36624901"/>
+      <w:bookmarkStart w:id="54" w:name="_Toc96009513"/>
       <w:r>
         <w:rPr>
           <w:rFonts w:asciiTheme="majorHAnsi" w:eastAsiaTheme="majorEastAsia" w:hAnsiTheme="majorHAnsi" w:cstheme="majorBidi"/>
@@ -12444,8 +12704,8 @@
         </w:rPr>
         <w:t>Functional Testing</w:t>
       </w:r>
+      <w:bookmarkEnd w:id="53"/>
       <w:bookmarkEnd w:id="54"/>
-      <w:bookmarkEnd w:id="55"/>
     </w:p>
     <w:p>
       <w:pPr>
@@ -12593,7 +12853,7 @@
           <w:szCs w:val="22"/>
         </w:rPr>
       </w:pPr>
-      <w:bookmarkStart w:id="56" w:name="_Toc96009514"/>
+      <w:bookmarkStart w:id="55" w:name="_Toc96009514"/>
       <w:r>
         <w:rPr>
           <w:rFonts w:asciiTheme="majorHAnsi" w:hAnsiTheme="majorHAnsi" w:cstheme="majorBidi"/>
@@ -12603,7 +12863,7 @@
         </w:rPr>
         <w:t>Login/Registration</w:t>
       </w:r>
-      <w:bookmarkEnd w:id="56"/>
+      <w:bookmarkEnd w:id="55"/>
     </w:p>
     <w:p>
       <w:pPr>
@@ -12956,7 +13216,7 @@
           <w:szCs w:val="22"/>
         </w:rPr>
       </w:pPr>
-      <w:bookmarkStart w:id="57" w:name="_Toc96009515"/>
+      <w:bookmarkStart w:id="56" w:name="_Toc96009515"/>
       <w:r>
         <w:rPr>
           <w:rFonts w:asciiTheme="majorHAnsi" w:hAnsiTheme="majorHAnsi" w:cstheme="majorBidi"/>
@@ -12966,7 +13226,7 @@
         </w:rPr>
         <w:t>Navigation</w:t>
       </w:r>
-      <w:bookmarkEnd w:id="57"/>
+      <w:bookmarkEnd w:id="56"/>
     </w:p>
     <w:p>
       <w:pPr>
@@ -13319,8 +13579,8 @@
           <w:szCs w:val="22"/>
         </w:rPr>
       </w:pPr>
-      <w:bookmarkStart w:id="58" w:name="_Toc36624903"/>
-      <w:bookmarkStart w:id="59" w:name="_Toc96009516"/>
+      <w:bookmarkStart w:id="57" w:name="_Toc36624903"/>
+      <w:bookmarkStart w:id="58" w:name="_Toc96009516"/>
       <w:r>
         <w:rPr>
           <w:rFonts w:asciiTheme="majorHAnsi" w:hAnsiTheme="majorHAnsi" w:cstheme="majorBidi"/>
@@ -13330,8 +13590,8 @@
         </w:rPr>
         <w:t>Calculation</w:t>
       </w:r>
+      <w:bookmarkEnd w:id="57"/>
       <w:bookmarkEnd w:id="58"/>
-      <w:bookmarkEnd w:id="59"/>
     </w:p>
     <w:p>
       <w:pPr>
@@ -13684,8 +13944,8 @@
           <w:szCs w:val="22"/>
         </w:rPr>
       </w:pPr>
-      <w:bookmarkStart w:id="60" w:name="_Toc36624904"/>
-      <w:bookmarkStart w:id="61" w:name="_Toc96009517"/>
+      <w:bookmarkStart w:id="59" w:name="_Toc36624904"/>
+      <w:bookmarkStart w:id="60" w:name="_Toc96009517"/>
       <w:r>
         <w:rPr>
           <w:rFonts w:asciiTheme="majorHAnsi" w:hAnsiTheme="majorHAnsi" w:cstheme="majorBidi"/>
@@ -13695,8 +13955,8 @@
         </w:rPr>
         <w:t>CRUD</w:t>
       </w:r>
+      <w:bookmarkEnd w:id="59"/>
       <w:bookmarkEnd w:id="60"/>
-      <w:bookmarkEnd w:id="61"/>
       <w:r>
         <w:rPr>
           <w:rFonts w:asciiTheme="majorHAnsi" w:hAnsiTheme="majorHAnsi" w:cstheme="majorBidi"/>
@@ -14064,11 +14324,11 @@
       <w:pPr>
         <w:pStyle w:val="Heading3"/>
       </w:pPr>
-      <w:bookmarkStart w:id="62" w:name="_Toc96009518"/>
+      <w:bookmarkStart w:id="61" w:name="_Toc96009518"/>
       <w:r>
         <w:t>Discussion of Functional Testing Results</w:t>
       </w:r>
-      <w:bookmarkEnd w:id="62"/>
+      <w:bookmarkEnd w:id="61"/>
     </w:p>
     <w:p>
       <w:pPr>
@@ -14124,8 +14384,8 @@
           <w:szCs w:val="26"/>
         </w:rPr>
       </w:pPr>
-      <w:bookmarkStart w:id="63" w:name="_Toc36624906"/>
-      <w:bookmarkStart w:id="64" w:name="_Toc96009519"/>
+      <w:bookmarkStart w:id="62" w:name="_Toc36624906"/>
+      <w:bookmarkStart w:id="63" w:name="_Toc96009519"/>
       <w:r>
         <w:rPr>
           <w:rFonts w:asciiTheme="majorHAnsi" w:eastAsiaTheme="majorEastAsia" w:hAnsiTheme="majorHAnsi" w:cstheme="majorBidi"/>
@@ -14135,8 +14395,8 @@
         </w:rPr>
         <w:t>User Testing</w:t>
       </w:r>
+      <w:bookmarkEnd w:id="62"/>
       <w:bookmarkEnd w:id="63"/>
-      <w:bookmarkEnd w:id="64"/>
     </w:p>
     <w:p>
       <w:pPr>
@@ -14174,8 +14434,8 @@
           <w:szCs w:val="26"/>
         </w:rPr>
       </w:pPr>
-      <w:bookmarkStart w:id="65" w:name="_Toc36624907"/>
-      <w:bookmarkStart w:id="66" w:name="_Toc96009520"/>
+      <w:bookmarkStart w:id="64" w:name="_Toc36624907"/>
+      <w:bookmarkStart w:id="65" w:name="_Toc96009520"/>
       <w:r>
         <w:rPr>
           <w:rFonts w:asciiTheme="majorHAnsi" w:eastAsiaTheme="majorEastAsia" w:hAnsiTheme="majorHAnsi" w:cstheme="majorBidi"/>
@@ -14185,8 +14445,8 @@
         </w:rPr>
         <w:t>Conclusion</w:t>
       </w:r>
+      <w:bookmarkEnd w:id="64"/>
       <w:bookmarkEnd w:id="65"/>
-      <w:bookmarkEnd w:id="66"/>
     </w:p>
     <w:p>
       <w:r>
@@ -14202,14 +14462,14 @@
         <w:spacing w:line="259" w:lineRule="auto"/>
         <w:ind w:left="432"/>
       </w:pPr>
-      <w:bookmarkStart w:id="67" w:name="_Toc36624908"/>
-      <w:bookmarkStart w:id="68" w:name="_Toc96009521"/>
+      <w:bookmarkStart w:id="66" w:name="_Toc36624908"/>
+      <w:bookmarkStart w:id="67" w:name="_Toc96009521"/>
       <w:r>
         <w:lastRenderedPageBreak/>
         <w:t>Project Management</w:t>
       </w:r>
+      <w:bookmarkEnd w:id="66"/>
       <w:bookmarkEnd w:id="67"/>
-      <w:bookmarkEnd w:id="68"/>
     </w:p>
     <w:p/>
     <w:p>
@@ -14218,35 +14478,35 @@
         <w:spacing w:line="259" w:lineRule="auto"/>
         <w:ind w:left="576"/>
       </w:pPr>
-      <w:bookmarkStart w:id="69" w:name="_Toc36624909"/>
-      <w:bookmarkStart w:id="70" w:name="_Toc96009522"/>
+      <w:bookmarkStart w:id="68" w:name="_Toc36624909"/>
+      <w:bookmarkStart w:id="69" w:name="_Toc96009522"/>
       <w:r>
         <w:t>Introduction</w:t>
       </w:r>
+      <w:bookmarkEnd w:id="68"/>
       <w:bookmarkEnd w:id="69"/>
+    </w:p>
+    <w:p/>
+    <w:p>
+      <w:pPr>
+        <w:rPr>
+          <w:color w:val="FF0000"/>
+        </w:rPr>
+      </w:pPr>
+      <w:r>
+        <w:rPr>
+          <w:color w:val="FF0000"/>
+        </w:rPr>
+        <w:t xml:space="preserve">This chapter describes how the project was managed. It shows the phases of the project, going from the project idea through the </w:t>
+      </w:r>
+      <w:bookmarkStart w:id="70" w:name="_Hlk34212316"/>
+      <w:r>
+        <w:rPr>
+          <w:color w:val="FF0000"/>
+        </w:rPr>
+        <w:t xml:space="preserve">requirements gathering, the specification for the project, the design, implementation and testing </w:t>
+      </w:r>
       <w:bookmarkEnd w:id="70"/>
-    </w:p>
-    <w:p/>
-    <w:p>
-      <w:pPr>
-        <w:rPr>
-          <w:color w:val="FF0000"/>
-        </w:rPr>
-      </w:pPr>
-      <w:r>
-        <w:rPr>
-          <w:color w:val="FF0000"/>
-        </w:rPr>
-        <w:t xml:space="preserve">This chapter describes how the project was managed. It shows the phases of the project, going from the project idea through the </w:t>
-      </w:r>
-      <w:bookmarkStart w:id="71" w:name="_Hlk34212316"/>
-      <w:r>
-        <w:rPr>
-          <w:color w:val="FF0000"/>
-        </w:rPr>
-        <w:t xml:space="preserve">requirements gathering, the specification for the project, the design, implementation and testing </w:t>
-      </w:r>
-      <w:bookmarkEnd w:id="71"/>
       <w:r>
         <w:rPr>
           <w:color w:val="FF0000"/>
@@ -14274,13 +14534,13 @@
         <w:spacing w:line="259" w:lineRule="auto"/>
         <w:ind w:left="576"/>
       </w:pPr>
-      <w:bookmarkStart w:id="72" w:name="_Toc36624910"/>
-      <w:bookmarkStart w:id="73" w:name="_Toc96009523"/>
+      <w:bookmarkStart w:id="71" w:name="_Toc36624910"/>
+      <w:bookmarkStart w:id="72" w:name="_Toc96009523"/>
       <w:r>
         <w:t>Project Phases</w:t>
       </w:r>
+      <w:bookmarkEnd w:id="71"/>
       <w:bookmarkEnd w:id="72"/>
-      <w:bookmarkEnd w:id="73"/>
     </w:p>
     <w:p/>
     <w:p>
@@ -14303,13 +14563,13 @@
         <w:spacing w:after="160" w:line="259" w:lineRule="auto"/>
         <w:ind w:left="720"/>
       </w:pPr>
-      <w:bookmarkStart w:id="74" w:name="_Toc36624912"/>
-      <w:bookmarkStart w:id="75" w:name="_Toc96009524"/>
+      <w:bookmarkStart w:id="73" w:name="_Toc36624912"/>
+      <w:bookmarkStart w:id="74" w:name="_Toc96009524"/>
       <w:r>
         <w:t>Requirements</w:t>
       </w:r>
+      <w:bookmarkEnd w:id="73"/>
       <w:bookmarkEnd w:id="74"/>
-      <w:bookmarkEnd w:id="75"/>
       <w:r>
         <w:t xml:space="preserve"> </w:t>
       </w:r>
@@ -14331,13 +14591,13 @@
         <w:spacing w:after="160" w:line="259" w:lineRule="auto"/>
         <w:ind w:left="720"/>
       </w:pPr>
-      <w:bookmarkStart w:id="76" w:name="_Toc36624913"/>
-      <w:bookmarkStart w:id="77" w:name="_Toc96009525"/>
+      <w:bookmarkStart w:id="75" w:name="_Toc36624913"/>
+      <w:bookmarkStart w:id="76" w:name="_Toc96009525"/>
       <w:r>
         <w:t>Design</w:t>
       </w:r>
+      <w:bookmarkEnd w:id="75"/>
       <w:bookmarkEnd w:id="76"/>
-      <w:bookmarkEnd w:id="77"/>
     </w:p>
     <w:p>
       <w:pPr>
@@ -14356,13 +14616,13 @@
         <w:spacing w:after="160" w:line="259" w:lineRule="auto"/>
         <w:ind w:left="720"/>
       </w:pPr>
-      <w:bookmarkStart w:id="78" w:name="_Toc36624914"/>
-      <w:bookmarkStart w:id="79" w:name="_Toc96009526"/>
+      <w:bookmarkStart w:id="77" w:name="_Toc36624914"/>
+      <w:bookmarkStart w:id="78" w:name="_Toc96009526"/>
       <w:r>
         <w:t>Implementation</w:t>
       </w:r>
+      <w:bookmarkEnd w:id="77"/>
       <w:bookmarkEnd w:id="78"/>
-      <w:bookmarkEnd w:id="79"/>
       <w:r>
         <w:t xml:space="preserve"> </w:t>
       </w:r>
@@ -14384,13 +14644,13 @@
         <w:spacing w:after="160" w:line="259" w:lineRule="auto"/>
         <w:ind w:left="720"/>
       </w:pPr>
-      <w:bookmarkStart w:id="80" w:name="_Toc36624915"/>
-      <w:bookmarkStart w:id="81" w:name="_Toc96009527"/>
+      <w:bookmarkStart w:id="79" w:name="_Toc36624915"/>
+      <w:bookmarkStart w:id="80" w:name="_Toc96009527"/>
       <w:r>
         <w:t>Testing</w:t>
       </w:r>
+      <w:bookmarkEnd w:id="79"/>
       <w:bookmarkEnd w:id="80"/>
-      <w:bookmarkEnd w:id="81"/>
     </w:p>
     <w:p>
       <w:pPr>
@@ -14430,7 +14690,7 @@
                     <pic:cNvPicPr/>
                   </pic:nvPicPr>
                   <pic:blipFill>
-                    <a:blip r:embed="rId25">
+                    <a:blip r:embed="rId27">
                       <a:extLst>
                         <a:ext uri="{28A0092B-C50C-407E-A947-70E740481C1C}">
                           <a14:useLocalDpi xmlns:a14="http://schemas.microsoft.com/office/drawing/2010/main" val="0"/>
@@ -14473,13 +14733,13 @@
         <w:spacing w:line="259" w:lineRule="auto"/>
         <w:ind w:left="576"/>
       </w:pPr>
-      <w:bookmarkStart w:id="82" w:name="_Toc36624921"/>
-      <w:bookmarkStart w:id="83" w:name="_Toc96009528"/>
+      <w:bookmarkStart w:id="81" w:name="_Toc36624921"/>
+      <w:bookmarkStart w:id="82" w:name="_Toc96009528"/>
       <w:r>
         <w:t>SCRUM Methodology (optional)</w:t>
       </w:r>
+      <w:bookmarkEnd w:id="81"/>
       <w:bookmarkEnd w:id="82"/>
-      <w:bookmarkEnd w:id="83"/>
     </w:p>
     <w:p/>
     <w:p>
@@ -14503,13 +14763,13 @@
         <w:spacing w:line="259" w:lineRule="auto"/>
         <w:ind w:left="576"/>
       </w:pPr>
-      <w:bookmarkStart w:id="84" w:name="_Toc36624922"/>
-      <w:bookmarkStart w:id="85" w:name="_Toc96009529"/>
+      <w:bookmarkStart w:id="83" w:name="_Toc36624922"/>
+      <w:bookmarkStart w:id="84" w:name="_Toc96009529"/>
       <w:r>
         <w:t>Project Management Tools</w:t>
       </w:r>
+      <w:bookmarkEnd w:id="83"/>
       <w:bookmarkEnd w:id="84"/>
-      <w:bookmarkEnd w:id="85"/>
     </w:p>
     <w:p/>
     <w:p>
@@ -14518,11 +14778,11 @@
         <w:spacing w:after="160" w:line="259" w:lineRule="auto"/>
         <w:ind w:left="720"/>
       </w:pPr>
-      <w:bookmarkStart w:id="86" w:name="_Toc96009530"/>
+      <w:bookmarkStart w:id="85" w:name="_Toc96009530"/>
       <w:r>
         <w:t>GitHub Project</w:t>
       </w:r>
-      <w:bookmarkEnd w:id="86"/>
+      <w:bookmarkEnd w:id="85"/>
     </w:p>
     <w:p>
       <w:pPr>
@@ -14571,13 +14831,13 @@
         <w:spacing w:after="160" w:line="259" w:lineRule="auto"/>
         <w:ind w:left="720"/>
       </w:pPr>
-      <w:bookmarkStart w:id="87" w:name="_Toc36624924"/>
-      <w:bookmarkStart w:id="88" w:name="_Toc96009531"/>
+      <w:bookmarkStart w:id="86" w:name="_Toc36624924"/>
+      <w:bookmarkStart w:id="87" w:name="_Toc96009531"/>
       <w:r>
         <w:t>GitHub</w:t>
       </w:r>
+      <w:bookmarkEnd w:id="86"/>
       <w:bookmarkEnd w:id="87"/>
-      <w:bookmarkEnd w:id="88"/>
     </w:p>
     <w:p>
       <w:pPr>
@@ -14632,40 +14892,151 @@
       <w:pPr>
         <w:pStyle w:val="Heading1"/>
       </w:pPr>
-      <w:bookmarkStart w:id="89" w:name="_Toc36624926"/>
-      <w:bookmarkStart w:id="90" w:name="_Toc96009532"/>
+      <w:bookmarkStart w:id="88" w:name="_Toc36624926"/>
+      <w:bookmarkStart w:id="89" w:name="_Toc96009532"/>
       <w:r>
         <w:lastRenderedPageBreak/>
         <w:t>Reflection</w:t>
       </w:r>
+      <w:bookmarkEnd w:id="88"/>
       <w:bookmarkEnd w:id="89"/>
+    </w:p>
+    <w:p/>
+    <w:p>
+      <w:pPr>
+        <w:pStyle w:val="Heading2"/>
+      </w:pPr>
+      <w:bookmarkStart w:id="90" w:name="_Toc36624927"/>
+      <w:bookmarkStart w:id="91" w:name="_Toc96009533"/>
+      <w:r>
+        <w:t>Your views on the project</w:t>
+      </w:r>
       <w:bookmarkEnd w:id="90"/>
+      <w:bookmarkEnd w:id="91"/>
+      <w:r>
+        <w:t xml:space="preserve"> </w:t>
+      </w:r>
+    </w:p>
+    <w:p>
+      <w:r>
+        <w:rPr>
+          <w:color w:val="FF0000"/>
+        </w:rPr>
+        <w:t>Describe how you feel the project went from your perspective</w:t>
+      </w:r>
+      <w:r>
+        <w:t xml:space="preserve">. </w:t>
+      </w:r>
     </w:p>
     <w:p/>
     <w:p>
       <w:pPr>
         <w:pStyle w:val="Heading2"/>
       </w:pPr>
-      <w:bookmarkStart w:id="91" w:name="_Toc36624927"/>
-      <w:bookmarkStart w:id="92" w:name="_Toc96009533"/>
-      <w:r>
-        <w:t>Your views on the project</w:t>
-      </w:r>
-      <w:bookmarkEnd w:id="91"/>
+      <w:bookmarkStart w:id="92" w:name="_Toc96009534"/>
+      <w:r>
+        <w:t>How could the project be developed further?</w:t>
+      </w:r>
       <w:bookmarkEnd w:id="92"/>
+    </w:p>
+    <w:p/>
+    <w:p>
+      <w:pPr>
+        <w:pStyle w:val="Heading2"/>
+      </w:pPr>
+      <w:bookmarkStart w:id="93" w:name="_Toc96009535"/>
+      <w:r>
+        <w:t>Assessment of your learning.</w:t>
+      </w:r>
+      <w:bookmarkEnd w:id="93"/>
+    </w:p>
+    <w:p>
+      <w:pPr>
+        <w:rPr>
+          <w:color w:val="FF0000"/>
+        </w:rPr>
+      </w:pPr>
+      <w:r>
+        <w:rPr>
+          <w:color w:val="FF0000"/>
+        </w:rPr>
+        <w:t xml:space="preserve">Critically assess your learning. List what skills and competencies you have learned developed in this Continuous Assessment. </w:t>
+      </w:r>
+    </w:p>
+    <w:p/>
+    <w:p>
+      <w:pPr>
+        <w:rPr>
+          <w:color w:val="FF0000"/>
+        </w:rPr>
+      </w:pPr>
+      <w:r>
+        <w:rPr>
+          <w:color w:val="FF0000"/>
+        </w:rPr>
+        <w:t xml:space="preserve">List which part of the project would need further development and itemize where you feel you have not satisfactorily completed the continuous assessment. </w:t>
+      </w:r>
+    </w:p>
+    <w:p/>
+    <w:p>
+      <w:pPr>
+        <w:pStyle w:val="Heading2"/>
+      </w:pPr>
+      <w:bookmarkStart w:id="94" w:name="_Toc36624928"/>
+      <w:bookmarkStart w:id="95" w:name="_Toc96009536"/>
+      <w:r>
+        <w:t>Completing a large software development project</w:t>
+      </w:r>
+      <w:bookmarkEnd w:id="94"/>
+      <w:bookmarkEnd w:id="95"/>
       <w:r>
         <w:t xml:space="preserve"> </w:t>
       </w:r>
     </w:p>
     <w:p>
-      <w:r>
-        <w:rPr>
-          <w:color w:val="FF0000"/>
-        </w:rPr>
-        <w:t>Describe how you feel the project went from your perspective</w:t>
-      </w:r>
-      <w:r>
-        <w:t xml:space="preserve">. </w:t>
+      <w:pPr>
+        <w:rPr>
+          <w:color w:val="FF0000"/>
+        </w:rPr>
+      </w:pPr>
+      <w:r>
+        <w:rPr>
+          <w:color w:val="FF0000"/>
+        </w:rPr>
+        <w:t>Describe what you have learnt from the project, from the point of view of completing a large software development project.</w:t>
+      </w:r>
+    </w:p>
+    <w:p>
+      <w:pPr>
+        <w:rPr>
+          <w:color w:val="FF0000"/>
+        </w:rPr>
+      </w:pPr>
+    </w:p>
+    <w:p>
+      <w:pPr>
+        <w:pStyle w:val="Heading2"/>
+      </w:pPr>
+      <w:bookmarkStart w:id="96" w:name="_Toc96009537"/>
+      <w:r>
+        <w:t>Technical skills</w:t>
+      </w:r>
+      <w:bookmarkEnd w:id="96"/>
+      <w:r>
+        <w:t xml:space="preserve"> </w:t>
+      </w:r>
+    </w:p>
+    <w:p>
+      <w:pPr>
+        <w:rPr>
+          <w:color w:val="FF0000"/>
+        </w:rPr>
+      </w:pPr>
+      <w:r>
+        <w:rPr>
+          <w:color w:val="FF0000"/>
+        </w:rPr>
+        <w:t>Describe what you have learnt from the project, from a technical skills viewpoint.</w:t>
       </w:r>
     </w:p>
     <w:p/>
@@ -14673,157 +15044,46 @@
       <w:pPr>
         <w:pStyle w:val="Heading2"/>
       </w:pPr>
-      <w:bookmarkStart w:id="93" w:name="_Toc96009534"/>
-      <w:r>
-        <w:t>How could the project be developed further?</w:t>
-      </w:r>
-      <w:bookmarkEnd w:id="93"/>
+      <w:bookmarkStart w:id="97" w:name="_Toc96009538"/>
+      <w:r>
+        <w:t>Further competencies and skills</w:t>
+      </w:r>
+      <w:bookmarkEnd w:id="97"/>
+      <w:r>
+        <w:t xml:space="preserve">  </w:t>
+      </w:r>
+    </w:p>
+    <w:p>
+      <w:pPr>
+        <w:rPr>
+          <w:color w:val="FF0000"/>
+        </w:rPr>
+      </w:pPr>
+      <w:r>
+        <w:rPr>
+          <w:color w:val="FF0000"/>
+        </w:rPr>
+        <w:t>Describe any extra competencies and skills that would help you with your development in the workplace.</w:t>
+      </w:r>
+    </w:p>
+    <w:p>
+      <w:pPr>
+        <w:spacing w:after="160" w:line="259" w:lineRule="auto"/>
+      </w:pPr>
+      <w:r>
+        <w:br w:type="page"/>
+      </w:r>
     </w:p>
     <w:p/>
     <w:p>
       <w:pPr>
-        <w:pStyle w:val="Heading2"/>
-      </w:pPr>
-      <w:bookmarkStart w:id="94" w:name="_Toc96009535"/>
-      <w:r>
-        <w:t>Assessment of your learning.</w:t>
-      </w:r>
-      <w:bookmarkEnd w:id="94"/>
-    </w:p>
-    <w:p>
-      <w:pPr>
-        <w:rPr>
-          <w:color w:val="FF0000"/>
-        </w:rPr>
-      </w:pPr>
-      <w:r>
-        <w:rPr>
-          <w:color w:val="FF0000"/>
-        </w:rPr>
-        <w:t xml:space="preserve">Critically assess your learning. List what skills and competencies you have learned developed in this Continuous Assessment. </w:t>
-      </w:r>
-    </w:p>
-    <w:p/>
-    <w:p>
-      <w:pPr>
-        <w:rPr>
-          <w:color w:val="FF0000"/>
-        </w:rPr>
-      </w:pPr>
-      <w:r>
-        <w:rPr>
-          <w:color w:val="FF0000"/>
-        </w:rPr>
-        <w:t xml:space="preserve">List which part of the project would need further development and itemize where you feel you have not satisfactorily completed the continuous assessment. </w:t>
-      </w:r>
-    </w:p>
-    <w:p/>
-    <w:p>
-      <w:pPr>
-        <w:pStyle w:val="Heading2"/>
-      </w:pPr>
-      <w:bookmarkStart w:id="95" w:name="_Toc36624928"/>
-      <w:bookmarkStart w:id="96" w:name="_Toc96009536"/>
-      <w:r>
-        <w:t>Completing a large software development project</w:t>
-      </w:r>
-      <w:bookmarkEnd w:id="95"/>
-      <w:bookmarkEnd w:id="96"/>
-      <w:r>
-        <w:t xml:space="preserve"> </w:t>
-      </w:r>
-    </w:p>
-    <w:p>
-      <w:pPr>
-        <w:rPr>
-          <w:color w:val="FF0000"/>
-        </w:rPr>
-      </w:pPr>
-      <w:r>
-        <w:rPr>
-          <w:color w:val="FF0000"/>
-        </w:rPr>
-        <w:t>Describe what you have learnt from the project, from the point of view of completing a large software development project.</w:t>
-      </w:r>
-    </w:p>
-    <w:p>
-      <w:pPr>
-        <w:rPr>
-          <w:color w:val="FF0000"/>
-        </w:rPr>
-      </w:pPr>
-    </w:p>
-    <w:p>
-      <w:pPr>
-        <w:pStyle w:val="Heading2"/>
-      </w:pPr>
-      <w:bookmarkStart w:id="97" w:name="_Toc96009537"/>
-      <w:r>
-        <w:t>Technical skills</w:t>
-      </w:r>
-      <w:bookmarkEnd w:id="97"/>
-      <w:r>
-        <w:t xml:space="preserve"> </w:t>
-      </w:r>
-    </w:p>
-    <w:p>
-      <w:pPr>
-        <w:rPr>
-          <w:color w:val="FF0000"/>
-        </w:rPr>
-      </w:pPr>
-      <w:r>
-        <w:rPr>
-          <w:color w:val="FF0000"/>
-        </w:rPr>
-        <w:t>Describe what you have learnt from the project, from a technical skills viewpoint.</w:t>
-      </w:r>
-    </w:p>
-    <w:p/>
-    <w:p>
-      <w:pPr>
-        <w:pStyle w:val="Heading2"/>
-      </w:pPr>
-      <w:bookmarkStart w:id="98" w:name="_Toc96009538"/>
-      <w:r>
-        <w:t>Further competencies and skills</w:t>
+        <w:pStyle w:val="Heading1"/>
+      </w:pPr>
+      <w:bookmarkStart w:id="98" w:name="_Toc96009539"/>
+      <w:r>
+        <w:t>References</w:t>
       </w:r>
       <w:bookmarkEnd w:id="98"/>
-      <w:r>
-        <w:t xml:space="preserve">  </w:t>
-      </w:r>
-    </w:p>
-    <w:p>
-      <w:pPr>
-        <w:rPr>
-          <w:color w:val="FF0000"/>
-        </w:rPr>
-      </w:pPr>
-      <w:r>
-        <w:rPr>
-          <w:color w:val="FF0000"/>
-        </w:rPr>
-        <w:t>Describe any extra competencies and skills that would help you with your development in the workplace.</w:t>
-      </w:r>
-    </w:p>
-    <w:p>
-      <w:pPr>
-        <w:spacing w:after="160" w:line="259" w:lineRule="auto"/>
-      </w:pPr>
-      <w:r>
-        <w:br w:type="page"/>
-      </w:r>
-    </w:p>
-    <w:p/>
-    <w:p>
-      <w:pPr>
-        <w:pStyle w:val="Heading1"/>
-      </w:pPr>
-      <w:bookmarkStart w:id="99" w:name="_Toc96009539"/>
-      <w:r>
-        <w:t>References</w:t>
-      </w:r>
-      <w:bookmarkEnd w:id="99"/>
     </w:p>
     <w:p>
       <w:pPr>
@@ -14909,7 +15169,7 @@
           <w:color w:val="FF0000"/>
         </w:rPr>
       </w:pPr>
-      <w:hyperlink r:id="rId26" w:history="1">
+      <w:hyperlink r:id="rId28" w:history="1">
         <w:r>
           <w:rPr>
             <w:rStyle w:val="Hyperlink"/>
@@ -14936,7 +15196,7 @@
     <w:p>
       <w:pPr>
         <w:sectPr>
-          <w:footerReference w:type="default" r:id="rId27"/>
+          <w:footerReference w:type="default" r:id="rId29"/>
           <w:pgSz w:w="11906" w:h="16838"/>
           <w:pgMar w:top="1440" w:right="1440" w:bottom="1440" w:left="1440" w:header="708" w:footer="708" w:gutter="0"/>
           <w:pgNumType w:start="1"/>
@@ -14960,7 +15220,7 @@
 </file>
 
 <file path=word/endnotes.xml><?xml version="1.0" encoding="utf-8"?>
-<w:endnotes xmlns:wpc="http://schemas.microsoft.com/office/word/2010/wordprocessingCanvas" xmlns:cx="http://schemas.microsoft.com/office/drawing/2014/chartex" xmlns:cx1="http://schemas.microsoft.com/office/drawing/2015/9/8/chartex" xmlns:cx2="http://schemas.microsoft.com/office/drawing/2015/10/21/chartex" xmlns:cx3="http://schemas.microsoft.com/office/drawing/2016/5/9/chartex" xmlns:cx4="http://schemas.microsoft.com/office/drawing/2016/5/10/chartex" xmlns:cx5="http://schemas.microsoft.com/office/drawing/2016/5/11/chartex" xmlns:cx6="http://schemas.microsoft.com/office/drawing/2016/5/12/chartex" xmlns:cx7="http://schemas.microsoft.com/office/drawing/2016/5/13/chartex" xmlns:cx8="http://schemas.microsoft.com/office/drawing/2016/5/14/chartex" xmlns:mc="http://schemas.openxmlformats.org/markup-compatibility/2006" xmlns:aink="http://schemas.microsoft.com/office/drawing/2016/ink" xmlns:am3d="http://schemas.microsoft.com/office/drawing/2017/model3d" xmlns:o="urn:schemas-microsoft-com:office:office" xmlns:r="http://schemas.openxmlformats.org/officeDocument/2006/relationships" xmlns:m="http://schemas.openxmlformats.org/officeDocument/2006/math" xmlns:v="urn:schemas-microsoft-com:vml" xmlns:wp14="http://schemas.microsoft.com/office/word/2010/wordprocessingDrawing" xmlns:wp="http://schemas.openxmlformats.org/drawingml/2006/wordprocessingDrawing" xmlns:w10="urn:schemas-microsoft-com:office:word" xmlns:w="http://schemas.openxmlformats.org/wordprocessingml/2006/main" xmlns:w14="http://schemas.microsoft.com/office/word/2010/wordml" xmlns:w15="http://schemas.microsoft.com/office/word/2012/wordml" xmlns:w16cid="http://schemas.microsoft.com/office/word/2016/wordml/cid" xmlns:w16se="http://schemas.microsoft.com/office/word/2015/wordml/symex" xmlns:wpg="http://schemas.microsoft.com/office/word/2010/wordprocessingGroup" xmlns:wpi="http://schemas.microsoft.com/office/word/2010/wordprocessingInk" xmlns:wne="http://schemas.microsoft.com/office/word/2006/wordml" xmlns:wps="http://schemas.microsoft.com/office/word/2010/wordprocessingShape" mc:Ignorable="w14 w15 w16se w16cid wp14">
+<w:endnotes xmlns:wpc="http://schemas.microsoft.com/office/word/2010/wordprocessingCanvas" xmlns:cx="http://schemas.microsoft.com/office/drawing/2014/chartex" xmlns:cx1="http://schemas.microsoft.com/office/drawing/2015/9/8/chartex" xmlns:cx2="http://schemas.microsoft.com/office/drawing/2015/10/21/chartex" xmlns:cx3="http://schemas.microsoft.com/office/drawing/2016/5/9/chartex" xmlns:cx4="http://schemas.microsoft.com/office/drawing/2016/5/10/chartex" xmlns:cx5="http://schemas.microsoft.com/office/drawing/2016/5/11/chartex" xmlns:cx6="http://schemas.microsoft.com/office/drawing/2016/5/12/chartex" xmlns:cx7="http://schemas.microsoft.com/office/drawing/2016/5/13/chartex" xmlns:cx8="http://schemas.microsoft.com/office/drawing/2016/5/14/chartex" xmlns:mc="http://schemas.openxmlformats.org/markup-compatibility/2006" xmlns:aink="http://schemas.microsoft.com/office/drawing/2016/ink" xmlns:am3d="http://schemas.microsoft.com/office/drawing/2017/model3d" xmlns:o="urn:schemas-microsoft-com:office:office" xmlns:oel="http://schemas.microsoft.com/office/2019/extlst" xmlns:r="http://schemas.openxmlformats.org/officeDocument/2006/relationships" xmlns:m="http://schemas.openxmlformats.org/officeDocument/2006/math" xmlns:v="urn:schemas-microsoft-com:vml" xmlns:wp14="http://schemas.microsoft.com/office/word/2010/wordprocessingDrawing" xmlns:wp="http://schemas.openxmlformats.org/drawingml/2006/wordprocessingDrawing" xmlns:w10="urn:schemas-microsoft-com:office:word" xmlns:w="http://schemas.openxmlformats.org/wordprocessingml/2006/main" xmlns:w14="http://schemas.microsoft.com/office/word/2010/wordml" xmlns:w15="http://schemas.microsoft.com/office/word/2012/wordml" xmlns:w16cex="http://schemas.microsoft.com/office/word/2018/wordml/cex" xmlns:w16cid="http://schemas.microsoft.com/office/word/2016/wordml/cid" xmlns:w16="http://schemas.microsoft.com/office/word/2018/wordml" xmlns:w16sdtdh="http://schemas.microsoft.com/office/word/2020/wordml/sdtdatahash" xmlns:w16se="http://schemas.microsoft.com/office/word/2015/wordml/symex" xmlns:wpg="http://schemas.microsoft.com/office/word/2010/wordprocessingGroup" xmlns:wpi="http://schemas.microsoft.com/office/word/2010/wordprocessingInk" xmlns:wne="http://schemas.microsoft.com/office/word/2006/wordml" xmlns:wps="http://schemas.microsoft.com/office/word/2010/wordprocessingShape" mc:Ignorable="w14 w15 w16se w16cid w16 w16cex w16sdtdh wp14">
   <w:endnote w:type="separator" w:id="-1">
     <w:p>
       <w:r>
@@ -14986,7 +15246,7 @@
 </file>
 
 <file path=word/footer1.xml><?xml version="1.0" encoding="utf-8"?>
-<w:ftr xmlns:wpc="http://schemas.microsoft.com/office/word/2010/wordprocessingCanvas" xmlns:cx="http://schemas.microsoft.com/office/drawing/2014/chartex" xmlns:cx1="http://schemas.microsoft.com/office/drawing/2015/9/8/chartex" xmlns:cx2="http://schemas.microsoft.com/office/drawing/2015/10/21/chartex" xmlns:cx3="http://schemas.microsoft.com/office/drawing/2016/5/9/chartex" xmlns:cx4="http://schemas.microsoft.com/office/drawing/2016/5/10/chartex" xmlns:cx5="http://schemas.microsoft.com/office/drawing/2016/5/11/chartex" xmlns:cx6="http://schemas.microsoft.com/office/drawing/2016/5/12/chartex" xmlns:cx7="http://schemas.microsoft.com/office/drawing/2016/5/13/chartex" xmlns:cx8="http://schemas.microsoft.com/office/drawing/2016/5/14/chartex" xmlns:mc="http://schemas.openxmlformats.org/markup-compatibility/2006" xmlns:aink="http://schemas.microsoft.com/office/drawing/2016/ink" xmlns:am3d="http://schemas.microsoft.com/office/drawing/2017/model3d" xmlns:o="urn:schemas-microsoft-com:office:office" xmlns:r="http://schemas.openxmlformats.org/officeDocument/2006/relationships" xmlns:m="http://schemas.openxmlformats.org/officeDocument/2006/math" xmlns:v="urn:schemas-microsoft-com:vml" xmlns:wp14="http://schemas.microsoft.com/office/word/2010/wordprocessingDrawing" xmlns:wp="http://schemas.openxmlformats.org/drawingml/2006/wordprocessingDrawing" xmlns:w10="urn:schemas-microsoft-com:office:word" xmlns:w="http://schemas.openxmlformats.org/wordprocessingml/2006/main" xmlns:w14="http://schemas.microsoft.com/office/word/2010/wordml" xmlns:w15="http://schemas.microsoft.com/office/word/2012/wordml" xmlns:w16cid="http://schemas.microsoft.com/office/word/2016/wordml/cid" xmlns:w16se="http://schemas.microsoft.com/office/word/2015/wordml/symex" xmlns:wpg="http://schemas.microsoft.com/office/word/2010/wordprocessingGroup" xmlns:wpi="http://schemas.microsoft.com/office/word/2010/wordprocessingInk" xmlns:wne="http://schemas.microsoft.com/office/word/2006/wordml" xmlns:wps="http://schemas.microsoft.com/office/word/2010/wordprocessingShape" mc:Ignorable="w14 w15 w16se w16cid wp14">
+<w:ftr xmlns:wpc="http://schemas.microsoft.com/office/word/2010/wordprocessingCanvas" xmlns:cx="http://schemas.microsoft.com/office/drawing/2014/chartex" xmlns:cx1="http://schemas.microsoft.com/office/drawing/2015/9/8/chartex" xmlns:cx2="http://schemas.microsoft.com/office/drawing/2015/10/21/chartex" xmlns:cx3="http://schemas.microsoft.com/office/drawing/2016/5/9/chartex" xmlns:cx4="http://schemas.microsoft.com/office/drawing/2016/5/10/chartex" xmlns:cx5="http://schemas.microsoft.com/office/drawing/2016/5/11/chartex" xmlns:cx6="http://schemas.microsoft.com/office/drawing/2016/5/12/chartex" xmlns:cx7="http://schemas.microsoft.com/office/drawing/2016/5/13/chartex" xmlns:cx8="http://schemas.microsoft.com/office/drawing/2016/5/14/chartex" xmlns:mc="http://schemas.openxmlformats.org/markup-compatibility/2006" xmlns:aink="http://schemas.microsoft.com/office/drawing/2016/ink" xmlns:am3d="http://schemas.microsoft.com/office/drawing/2017/model3d" xmlns:o="urn:schemas-microsoft-com:office:office" xmlns:oel="http://schemas.microsoft.com/office/2019/extlst" xmlns:r="http://schemas.openxmlformats.org/officeDocument/2006/relationships" xmlns:m="http://schemas.openxmlformats.org/officeDocument/2006/math" xmlns:v="urn:schemas-microsoft-com:vml" xmlns:wp14="http://schemas.microsoft.com/office/word/2010/wordprocessingDrawing" xmlns:wp="http://schemas.openxmlformats.org/drawingml/2006/wordprocessingDrawing" xmlns:w10="urn:schemas-microsoft-com:office:word" xmlns:w="http://schemas.openxmlformats.org/wordprocessingml/2006/main" xmlns:w14="http://schemas.microsoft.com/office/word/2010/wordml" xmlns:w15="http://schemas.microsoft.com/office/word/2012/wordml" xmlns:w16cex="http://schemas.microsoft.com/office/word/2018/wordml/cex" xmlns:w16cid="http://schemas.microsoft.com/office/word/2016/wordml/cid" xmlns:w16="http://schemas.microsoft.com/office/word/2018/wordml" xmlns:w16sdtdh="http://schemas.microsoft.com/office/word/2020/wordml/sdtdatahash" xmlns:w16se="http://schemas.microsoft.com/office/word/2015/wordml/symex" xmlns:wpg="http://schemas.microsoft.com/office/word/2010/wordprocessingGroup" xmlns:wpi="http://schemas.microsoft.com/office/word/2010/wordprocessingInk" xmlns:wne="http://schemas.microsoft.com/office/word/2006/wordml" xmlns:wps="http://schemas.microsoft.com/office/word/2010/wordprocessingShape" mc:Ignorable="w14 w15 w16se w16cid w16 w16cex w16sdtdh wp14">
   <w:sdt>
     <w:sdtPr>
       <w:id w:val="733284753"/>
@@ -15039,7 +15299,7 @@
 </file>
 
 <file path=word/footnotes.xml><?xml version="1.0" encoding="utf-8"?>
-<w:footnotes xmlns:wpc="http://schemas.microsoft.com/office/word/2010/wordprocessingCanvas" xmlns:cx="http://schemas.microsoft.com/office/drawing/2014/chartex" xmlns:cx1="http://schemas.microsoft.com/office/drawing/2015/9/8/chartex" xmlns:cx2="http://schemas.microsoft.com/office/drawing/2015/10/21/chartex" xmlns:cx3="http://schemas.microsoft.com/office/drawing/2016/5/9/chartex" xmlns:cx4="http://schemas.microsoft.com/office/drawing/2016/5/10/chartex" xmlns:cx5="http://schemas.microsoft.com/office/drawing/2016/5/11/chartex" xmlns:cx6="http://schemas.microsoft.com/office/drawing/2016/5/12/chartex" xmlns:cx7="http://schemas.microsoft.com/office/drawing/2016/5/13/chartex" xmlns:cx8="http://schemas.microsoft.com/office/drawing/2016/5/14/chartex" xmlns:mc="http://schemas.openxmlformats.org/markup-compatibility/2006" xmlns:aink="http://schemas.microsoft.com/office/drawing/2016/ink" xmlns:am3d="http://schemas.microsoft.com/office/drawing/2017/model3d" xmlns:o="urn:schemas-microsoft-com:office:office" xmlns:r="http://schemas.openxmlformats.org/officeDocument/2006/relationships" xmlns:m="http://schemas.openxmlformats.org/officeDocument/2006/math" xmlns:v="urn:schemas-microsoft-com:vml" xmlns:wp14="http://schemas.microsoft.com/office/word/2010/wordprocessingDrawing" xmlns:wp="http://schemas.openxmlformats.org/drawingml/2006/wordprocessingDrawing" xmlns:w10="urn:schemas-microsoft-com:office:word" xmlns:w="http://schemas.openxmlformats.org/wordprocessingml/2006/main" xmlns:w14="http://schemas.microsoft.com/office/word/2010/wordml" xmlns:w15="http://schemas.microsoft.com/office/word/2012/wordml" xmlns:w16cid="http://schemas.microsoft.com/office/word/2016/wordml/cid" xmlns:w16se="http://schemas.microsoft.com/office/word/2015/wordml/symex" xmlns:wpg="http://schemas.microsoft.com/office/word/2010/wordprocessingGroup" xmlns:wpi="http://schemas.microsoft.com/office/word/2010/wordprocessingInk" xmlns:wne="http://schemas.microsoft.com/office/word/2006/wordml" xmlns:wps="http://schemas.microsoft.com/office/word/2010/wordprocessingShape" mc:Ignorable="w14 w15 w16se w16cid wp14">
+<w:footnotes xmlns:wpc="http://schemas.microsoft.com/office/word/2010/wordprocessingCanvas" xmlns:cx="http://schemas.microsoft.com/office/drawing/2014/chartex" xmlns:cx1="http://schemas.microsoft.com/office/drawing/2015/9/8/chartex" xmlns:cx2="http://schemas.microsoft.com/office/drawing/2015/10/21/chartex" xmlns:cx3="http://schemas.microsoft.com/office/drawing/2016/5/9/chartex" xmlns:cx4="http://schemas.microsoft.com/office/drawing/2016/5/10/chartex" xmlns:cx5="http://schemas.microsoft.com/office/drawing/2016/5/11/chartex" xmlns:cx6="http://schemas.microsoft.com/office/drawing/2016/5/12/chartex" xmlns:cx7="http://schemas.microsoft.com/office/drawing/2016/5/13/chartex" xmlns:cx8="http://schemas.microsoft.com/office/drawing/2016/5/14/chartex" xmlns:mc="http://schemas.openxmlformats.org/markup-compatibility/2006" xmlns:aink="http://schemas.microsoft.com/office/drawing/2016/ink" xmlns:am3d="http://schemas.microsoft.com/office/drawing/2017/model3d" xmlns:o="urn:schemas-microsoft-com:office:office" xmlns:oel="http://schemas.microsoft.com/office/2019/extlst" xmlns:r="http://schemas.openxmlformats.org/officeDocument/2006/relationships" xmlns:m="http://schemas.openxmlformats.org/officeDocument/2006/math" xmlns:v="urn:schemas-microsoft-com:vml" xmlns:wp14="http://schemas.microsoft.com/office/word/2010/wordprocessingDrawing" xmlns:wp="http://schemas.openxmlformats.org/drawingml/2006/wordprocessingDrawing" xmlns:w10="urn:schemas-microsoft-com:office:word" xmlns:w="http://schemas.openxmlformats.org/wordprocessingml/2006/main" xmlns:w14="http://schemas.microsoft.com/office/word/2010/wordml" xmlns:w15="http://schemas.microsoft.com/office/word/2012/wordml" xmlns:w16cex="http://schemas.microsoft.com/office/word/2018/wordml/cex" xmlns:w16cid="http://schemas.microsoft.com/office/word/2016/wordml/cid" xmlns:w16="http://schemas.microsoft.com/office/word/2018/wordml" xmlns:w16sdtdh="http://schemas.microsoft.com/office/word/2020/wordml/sdtdatahash" xmlns:w16se="http://schemas.microsoft.com/office/word/2015/wordml/symex" xmlns:wpg="http://schemas.microsoft.com/office/word/2010/wordprocessingGroup" xmlns:wpi="http://schemas.microsoft.com/office/word/2010/wordprocessingInk" xmlns:wne="http://schemas.microsoft.com/office/word/2006/wordml" xmlns:wps="http://schemas.microsoft.com/office/word/2010/wordprocessingShape" mc:Ignorable="w14 w15 w16se w16cid w16 w16cex w16sdtdh wp14">
   <w:footnote w:type="separator" w:id="-1">
     <w:p>
       <w:r>
@@ -15183,7 +15443,7 @@
 </file>
 
 <file path=word/numbering.xml><?xml version="1.0" encoding="utf-8"?>
-<w:numbering xmlns:wpc="http://schemas.microsoft.com/office/word/2010/wordprocessingCanvas" xmlns:cx="http://schemas.microsoft.com/office/drawing/2014/chartex" xmlns:cx1="http://schemas.microsoft.com/office/drawing/2015/9/8/chartex" xmlns:cx2="http://schemas.microsoft.com/office/drawing/2015/10/21/chartex" xmlns:cx3="http://schemas.microsoft.com/office/drawing/2016/5/9/chartex" xmlns:cx4="http://schemas.microsoft.com/office/drawing/2016/5/10/chartex" xmlns:cx5="http://schemas.microsoft.com/office/drawing/2016/5/11/chartex" xmlns:cx6="http://schemas.microsoft.com/office/drawing/2016/5/12/chartex" xmlns:cx7="http://schemas.microsoft.com/office/drawing/2016/5/13/chartex" xmlns:cx8="http://schemas.microsoft.com/office/drawing/2016/5/14/chartex" xmlns:mc="http://schemas.openxmlformats.org/markup-compatibility/2006" xmlns:aink="http://schemas.microsoft.com/office/drawing/2016/ink" xmlns:am3d="http://schemas.microsoft.com/office/drawing/2017/model3d" xmlns:o="urn:schemas-microsoft-com:office:office" xmlns:r="http://schemas.openxmlformats.org/officeDocument/2006/relationships" xmlns:m="http://schemas.openxmlformats.org/officeDocument/2006/math" xmlns:v="urn:schemas-microsoft-com:vml" xmlns:wp14="http://schemas.microsoft.com/office/word/2010/wordprocessingDrawing" xmlns:wp="http://schemas.openxmlformats.org/drawingml/2006/wordprocessingDrawing" xmlns:w10="urn:schemas-microsoft-com:office:word" xmlns:w="http://schemas.openxmlformats.org/wordprocessingml/2006/main" xmlns:w14="http://schemas.microsoft.com/office/word/2010/wordml" xmlns:w15="http://schemas.microsoft.com/office/word/2012/wordml" xmlns:w16cid="http://schemas.microsoft.com/office/word/2016/wordml/cid" xmlns:w16se="http://schemas.microsoft.com/office/word/2015/wordml/symex" xmlns:wpg="http://schemas.microsoft.com/office/word/2010/wordprocessingGroup" xmlns:wpi="http://schemas.microsoft.com/office/word/2010/wordprocessingInk" xmlns:wne="http://schemas.microsoft.com/office/word/2006/wordml" xmlns:wps="http://schemas.microsoft.com/office/word/2010/wordprocessingShape" mc:Ignorable="w14 w15 w16se w16cid wp14">
+<w:numbering xmlns:wpc="http://schemas.microsoft.com/office/word/2010/wordprocessingCanvas" xmlns:cx="http://schemas.microsoft.com/office/drawing/2014/chartex" xmlns:cx1="http://schemas.microsoft.com/office/drawing/2015/9/8/chartex" xmlns:cx2="http://schemas.microsoft.com/office/drawing/2015/10/21/chartex" xmlns:cx3="http://schemas.microsoft.com/office/drawing/2016/5/9/chartex" xmlns:cx4="http://schemas.microsoft.com/office/drawing/2016/5/10/chartex" xmlns:cx5="http://schemas.microsoft.com/office/drawing/2016/5/11/chartex" xmlns:cx6="http://schemas.microsoft.com/office/drawing/2016/5/12/chartex" xmlns:cx7="http://schemas.microsoft.com/office/drawing/2016/5/13/chartex" xmlns:cx8="http://schemas.microsoft.com/office/drawing/2016/5/14/chartex" xmlns:mc="http://schemas.openxmlformats.org/markup-compatibility/2006" xmlns:aink="http://schemas.microsoft.com/office/drawing/2016/ink" xmlns:am3d="http://schemas.microsoft.com/office/drawing/2017/model3d" xmlns:o="urn:schemas-microsoft-com:office:office" xmlns:oel="http://schemas.microsoft.com/office/2019/extlst" xmlns:r="http://schemas.openxmlformats.org/officeDocument/2006/relationships" xmlns:m="http://schemas.openxmlformats.org/officeDocument/2006/math" xmlns:v="urn:schemas-microsoft-com:vml" xmlns:wp14="http://schemas.microsoft.com/office/word/2010/wordprocessingDrawing" xmlns:wp="http://schemas.openxmlformats.org/drawingml/2006/wordprocessingDrawing" xmlns:w10="urn:schemas-microsoft-com:office:word" xmlns:w="http://schemas.openxmlformats.org/wordprocessingml/2006/main" xmlns:w14="http://schemas.microsoft.com/office/word/2010/wordml" xmlns:w15="http://schemas.microsoft.com/office/word/2012/wordml" xmlns:w16cex="http://schemas.microsoft.com/office/word/2018/wordml/cex" xmlns:w16cid="http://schemas.microsoft.com/office/word/2016/wordml/cid" xmlns:w16="http://schemas.microsoft.com/office/word/2018/wordml" xmlns:w16sdtdh="http://schemas.microsoft.com/office/word/2020/wordml/sdtdatahash" xmlns:w16se="http://schemas.microsoft.com/office/word/2015/wordml/symex" xmlns:wpg="http://schemas.microsoft.com/office/word/2010/wordprocessingGroup" xmlns:wpi="http://schemas.microsoft.com/office/word/2010/wordprocessingInk" xmlns:wne="http://schemas.microsoft.com/office/word/2006/wordml" xmlns:wps="http://schemas.microsoft.com/office/word/2010/wordprocessingShape" mc:Ignorable="w14 w15 w16se w16cid w16 w16cex w16sdtdh wp14">
   <w:abstractNum w:abstractNumId="0" w15:restartNumberingAfterBreak="0">
     <w:nsid w:val="05140DFC"/>
     <w:multiLevelType w:val="hybridMultilevel"/>
@@ -18005,98 +18265,98 @@
       </w:rPr>
     </w:lvl>
   </w:abstractNum>
-  <w:num w:numId="1">
+  <w:num w:numId="1" w16cid:durableId="891501187">
     <w:abstractNumId w:val="27"/>
   </w:num>
-  <w:num w:numId="2">
+  <w:num w:numId="2" w16cid:durableId="1833521564">
     <w:abstractNumId w:val="0"/>
   </w:num>
-  <w:num w:numId="3">
+  <w:num w:numId="3" w16cid:durableId="31463683">
     <w:abstractNumId w:val="4"/>
   </w:num>
-  <w:num w:numId="4">
+  <w:num w:numId="4" w16cid:durableId="1653943305">
     <w:abstractNumId w:val="25"/>
   </w:num>
-  <w:num w:numId="5">
+  <w:num w:numId="5" w16cid:durableId="205022372">
     <w:abstractNumId w:val="16"/>
   </w:num>
-  <w:num w:numId="6">
+  <w:num w:numId="6" w16cid:durableId="537818186">
     <w:abstractNumId w:val="2"/>
   </w:num>
-  <w:num w:numId="7">
+  <w:num w:numId="7" w16cid:durableId="1318807681">
     <w:abstractNumId w:val="21"/>
   </w:num>
-  <w:num w:numId="8">
+  <w:num w:numId="8" w16cid:durableId="2056419708">
     <w:abstractNumId w:val="18"/>
   </w:num>
-  <w:num w:numId="9">
+  <w:num w:numId="9" w16cid:durableId="1100761792">
     <w:abstractNumId w:val="17"/>
   </w:num>
-  <w:num w:numId="10">
+  <w:num w:numId="10" w16cid:durableId="1034842236">
     <w:abstractNumId w:val="19"/>
   </w:num>
-  <w:num w:numId="11">
+  <w:num w:numId="11" w16cid:durableId="589777491">
     <w:abstractNumId w:val="20"/>
   </w:num>
-  <w:num w:numId="12">
+  <w:num w:numId="12" w16cid:durableId="1394305817">
     <w:abstractNumId w:val="12"/>
   </w:num>
-  <w:num w:numId="13">
+  <w:num w:numId="13" w16cid:durableId="201140899">
     <w:abstractNumId w:val="1"/>
   </w:num>
-  <w:num w:numId="14">
+  <w:num w:numId="14" w16cid:durableId="1872452891">
     <w:abstractNumId w:val="23"/>
   </w:num>
-  <w:num w:numId="15">
+  <w:num w:numId="15" w16cid:durableId="1892232504">
     <w:abstractNumId w:val="5"/>
   </w:num>
-  <w:num w:numId="16">
+  <w:num w:numId="16" w16cid:durableId="153692905">
     <w:abstractNumId w:val="15"/>
   </w:num>
-  <w:num w:numId="17">
+  <w:num w:numId="17" w16cid:durableId="933245661">
     <w:abstractNumId w:val="6"/>
   </w:num>
-  <w:num w:numId="18">
+  <w:num w:numId="18" w16cid:durableId="810513267">
     <w:abstractNumId w:val="24"/>
   </w:num>
-  <w:num w:numId="19">
+  <w:num w:numId="19" w16cid:durableId="1833642663">
     <w:abstractNumId w:val="10"/>
   </w:num>
-  <w:num w:numId="20">
+  <w:num w:numId="20" w16cid:durableId="442769713">
     <w:abstractNumId w:val="3"/>
   </w:num>
-  <w:num w:numId="21">
+  <w:num w:numId="21" w16cid:durableId="260721663">
     <w:abstractNumId w:val="22"/>
   </w:num>
-  <w:num w:numId="22">
+  <w:num w:numId="22" w16cid:durableId="630093796">
     <w:abstractNumId w:val="14"/>
   </w:num>
-  <w:num w:numId="23">
+  <w:num w:numId="23" w16cid:durableId="1526745653">
     <w:abstractNumId w:val="9"/>
   </w:num>
-  <w:num w:numId="24">
+  <w:num w:numId="24" w16cid:durableId="138233418">
     <w:abstractNumId w:val="13"/>
   </w:num>
-  <w:num w:numId="25">
+  <w:num w:numId="25" w16cid:durableId="1788281272">
     <w:abstractNumId w:val="7"/>
   </w:num>
-  <w:num w:numId="26">
+  <w:num w:numId="26" w16cid:durableId="1446465311">
     <w:abstractNumId w:val="28"/>
   </w:num>
-  <w:num w:numId="27">
+  <w:num w:numId="27" w16cid:durableId="49228457">
     <w:abstractNumId w:val="8"/>
   </w:num>
-  <w:num w:numId="28">
+  <w:num w:numId="28" w16cid:durableId="753630686">
     <w:abstractNumId w:val="11"/>
   </w:num>
-  <w:num w:numId="29">
+  <w:num w:numId="29" w16cid:durableId="36904608">
     <w:abstractNumId w:val="26"/>
   </w:num>
 </w:numbering>
 </file>
 
 <file path=word/styles.xml><?xml version="1.0" encoding="utf-8"?>
-<w:styles xmlns:mc="http://schemas.openxmlformats.org/markup-compatibility/2006" xmlns:r="http://schemas.openxmlformats.org/officeDocument/2006/relationships" xmlns:w="http://schemas.openxmlformats.org/wordprocessingml/2006/main" xmlns:w14="http://schemas.microsoft.com/office/word/2010/wordml" xmlns:w15="http://schemas.microsoft.com/office/word/2012/wordml" xmlns:w16cid="http://schemas.microsoft.com/office/word/2016/wordml/cid" xmlns:w16se="http://schemas.microsoft.com/office/word/2015/wordml/symex" mc:Ignorable="w14 w15 w16se w16cid">
+<w:styles xmlns:mc="http://schemas.openxmlformats.org/markup-compatibility/2006" xmlns:r="http://schemas.openxmlformats.org/officeDocument/2006/relationships" xmlns:w="http://schemas.openxmlformats.org/wordprocessingml/2006/main" xmlns:w14="http://schemas.microsoft.com/office/word/2010/wordml" xmlns:w15="http://schemas.microsoft.com/office/word/2012/wordml" xmlns:w16cex="http://schemas.microsoft.com/office/word/2018/wordml/cex" xmlns:w16cid="http://schemas.microsoft.com/office/word/2016/wordml/cid" xmlns:w16="http://schemas.microsoft.com/office/word/2018/wordml" xmlns:w16sdtdh="http://schemas.microsoft.com/office/word/2020/wordml/sdtdatahash" xmlns:w16se="http://schemas.microsoft.com/office/word/2015/wordml/symex" mc:Ignorable="w14 w15 w16se w16cid w16 w16cex w16sdtdh">
   <w:docDefaults>
     <w:rPrDefault>
       <w:rPr>
@@ -18112,7 +18372,7 @@
       </w:pPr>
     </w:pPrDefault>
   </w:docDefaults>
-  <w:latentStyles w:defLockedState="0" w:defUIPriority="99" w:defSemiHidden="0" w:defUnhideWhenUsed="0" w:defQFormat="0" w:count="375">
+  <w:latentStyles w:defLockedState="0" w:defUIPriority="99" w:defSemiHidden="0" w:defUnhideWhenUsed="0" w:defQFormat="0" w:count="376">
     <w:lsdException w:name="Normal" w:uiPriority="0" w:qFormat="1"/>
     <w:lsdException w:name="heading 1" w:uiPriority="9" w:qFormat="1"/>
     <w:lsdException w:name="heading 2" w:semiHidden="1" w:uiPriority="9" w:unhideWhenUsed="1" w:qFormat="1"/>
@@ -18218,7 +18478,6 @@
     <w:lsdException w:name="HTML Sample" w:semiHidden="1" w:unhideWhenUsed="1"/>
     <w:lsdException w:name="HTML Typewriter" w:semiHidden="1" w:unhideWhenUsed="1"/>
     <w:lsdException w:name="HTML Variable" w:semiHidden="1" w:unhideWhenUsed="1"/>
-    <w:lsdException w:name="Normal Table" w:semiHidden="1" w:unhideWhenUsed="1"/>
     <w:lsdException w:name="annotation subject" w:semiHidden="1" w:unhideWhenUsed="1"/>
     <w:lsdException w:name="No List" w:semiHidden="1" w:unhideWhenUsed="1"/>
     <w:lsdException w:name="Outline List 1" w:semiHidden="1" w:unhideWhenUsed="1"/>
@@ -18265,10 +18524,8 @@
     <w:lsdException w:name="Table Subtle 2" w:semiHidden="1" w:unhideWhenUsed="1"/>
     <w:lsdException w:name="Table Web 1" w:semiHidden="1" w:unhideWhenUsed="1"/>
     <w:lsdException w:name="Table Web 2" w:semiHidden="1" w:unhideWhenUsed="1"/>
-    <w:lsdException w:name="Table Web 3" w:semiHidden="1" w:unhideWhenUsed="1"/>
     <w:lsdException w:name="Balloon Text" w:semiHidden="1" w:unhideWhenUsed="1"/>
     <w:lsdException w:name="Table Grid" w:uiPriority="39"/>
-    <w:lsdException w:name="Table Theme" w:semiHidden="1" w:unhideWhenUsed="1"/>
     <w:lsdException w:name="Placeholder Text" w:semiHidden="1"/>
     <w:lsdException w:name="No Spacing" w:uiPriority="1" w:qFormat="1"/>
     <w:lsdException w:name="Light Shading" w:uiPriority="60"/>
@@ -18488,6 +18745,7 @@
     <w:lsdException w:name="Smart Hyperlink" w:semiHidden="1" w:unhideWhenUsed="1"/>
     <w:lsdException w:name="Hashtag" w:semiHidden="1" w:unhideWhenUsed="1"/>
     <w:lsdException w:name="Unresolved Mention" w:semiHidden="1" w:unhideWhenUsed="1"/>
+    <w:lsdException w:name="Smart Link" w:semiHidden="1" w:unhideWhenUsed="1"/>
   </w:latentStyles>
   <w:style w:type="paragraph" w:default="1" w:styleId="Normal">
     <w:name w:val="Normal"/>
@@ -19414,12 +19672,6 @@
 </file>
 
 <file path=customXml/item1.xml><?xml version="1.0" encoding="utf-8"?>
-<p:properties xmlns:p="http://schemas.microsoft.com/office/2006/metadata/properties" xmlns:xsi="http://www.w3.org/2001/XMLSchema-instance" xmlns:pc="http://schemas.microsoft.com/office/infopath/2007/PartnerControls">
-  <documentManagement/>
-</p:properties>
-</file>
-
-<file path=customXml/item2.xml><?xml version="1.0" encoding="utf-8"?>
 <ct:contentTypeSchema xmlns:ct="http://schemas.microsoft.com/office/2006/metadata/contentType" xmlns:ma="http://schemas.microsoft.com/office/2006/metadata/properties/metaAttributes" ct:_="" ma:_="" ma:contentTypeName="Document" ma:contentTypeID="0x0101009BF7A80B0FBE28449F4ED4A2932F3853" ma:contentTypeVersion="6" ma:contentTypeDescription="Create a new document." ma:contentTypeScope="" ma:versionID="7bb972948696748661606df725b7bbbb">
   <xsd:schema xmlns:xsd="http://www.w3.org/2001/XMLSchema" xmlns:xs="http://www.w3.org/2001/XMLSchema" xmlns:p="http://schemas.microsoft.com/office/2006/metadata/properties" xmlns:ns2="3880b17f-dbc7-464a-bc7e-35eb529660c2" xmlns:ns3="14fa3032-b707-4695-adf8-64905d7b2249" targetNamespace="http://schemas.microsoft.com/office/2006/metadata/properties" ma:root="true" ma:fieldsID="59e56d46e63c0992486ec6c147878d24" ns2:_="" ns3:_="">
     <xsd:import namespace="3880b17f-dbc7-464a-bc7e-35eb529660c2"/>
@@ -19596,7 +19848,17 @@
 </ct:contentTypeSchema>
 </file>
 
+<file path=customXml/item2.xml><?xml version="1.0" encoding="utf-8"?>
+<p:properties xmlns:p="http://schemas.microsoft.com/office/2006/metadata/properties" xmlns:xsi="http://www.w3.org/2001/XMLSchema-instance" xmlns:pc="http://schemas.microsoft.com/office/infopath/2007/PartnerControls">
+  <documentManagement/>
+</p:properties>
+</file>
+
 <file path=customXml/item3.xml><?xml version="1.0" encoding="utf-8"?>
+<b:Sources xmlns:b="http://schemas.openxmlformats.org/officeDocument/2006/bibliography" xmlns="http://schemas.openxmlformats.org/officeDocument/2006/bibliography" SelectedStyle="\APASixthEditionOfficeOnline.xsl" StyleName="APA" Version="6"/>
+</file>
+
+<file path=customXml/item4.xml><?xml version="1.0" encoding="utf-8"?>
 <?mso-contentType ?>
 <FormTemplates xmlns="http://schemas.microsoft.com/sharepoint/v3/contenttype/forms">
   <Display>DocumentLibraryForm</Display>
@@ -19605,20 +19867,7 @@
 </FormTemplates>
 </file>
 
-<file path=customXml/item4.xml><?xml version="1.0" encoding="utf-8"?>
-<b:Sources xmlns:b="http://schemas.openxmlformats.org/officeDocument/2006/bibliography" xmlns="http://schemas.openxmlformats.org/officeDocument/2006/bibliography" SelectedStyle="\APASixthEditionOfficeOnline.xsl" StyleName="APA" Version="6"/>
-</file>
-
 <file path=customXml/itemProps1.xml><?xml version="1.0" encoding="utf-8"?>
-<ds:datastoreItem xmlns:ds="http://schemas.openxmlformats.org/officeDocument/2006/customXml" ds:itemID="{9600F9D6-DACC-419E-94CB-B2C0BCD0AEFC}">
-  <ds:schemaRefs>
-    <ds:schemaRef ds:uri="http://schemas.microsoft.com/office/2006/metadata/properties"/>
-    <ds:schemaRef ds:uri="http://schemas.microsoft.com/office/infopath/2007/PartnerControls"/>
-  </ds:schemaRefs>
-</ds:datastoreItem>
-</file>
-
-<file path=customXml/itemProps2.xml><?xml version="1.0" encoding="utf-8"?>
 <ds:datastoreItem xmlns:ds="http://schemas.openxmlformats.org/officeDocument/2006/customXml" ds:itemID="{E61E0ACA-DE8E-459C-8B55-10A535BB5DFC}">
   <ds:schemaRefs>
     <ds:schemaRef ds:uri="http://schemas.microsoft.com/office/2006/metadata/contentType"/>
@@ -19637,18 +19886,27 @@
 </ds:datastoreItem>
 </file>
 
+<file path=customXml/itemProps2.xml><?xml version="1.0" encoding="utf-8"?>
+<ds:datastoreItem xmlns:ds="http://schemas.openxmlformats.org/officeDocument/2006/customXml" ds:itemID="{9600F9D6-DACC-419E-94CB-B2C0BCD0AEFC}">
+  <ds:schemaRefs>
+    <ds:schemaRef ds:uri="http://schemas.microsoft.com/office/2006/metadata/properties"/>
+    <ds:schemaRef ds:uri="http://schemas.microsoft.com/office/infopath/2007/PartnerControls"/>
+  </ds:schemaRefs>
+</ds:datastoreItem>
+</file>
+
 <file path=customXml/itemProps3.xml><?xml version="1.0" encoding="utf-8"?>
+<ds:datastoreItem xmlns:ds="http://schemas.openxmlformats.org/officeDocument/2006/customXml" ds:itemID="{FFC6E53F-AA50-4DD6-AE85-6DAD33A31D07}">
+  <ds:schemaRefs>
+    <ds:schemaRef ds:uri="http://schemas.openxmlformats.org/officeDocument/2006/bibliography"/>
+  </ds:schemaRefs>
+</ds:datastoreItem>
+</file>
+
+<file path=customXml/itemProps4.xml><?xml version="1.0" encoding="utf-8"?>
 <ds:datastoreItem xmlns:ds="http://schemas.openxmlformats.org/officeDocument/2006/customXml" ds:itemID="{483909C0-ED7B-433C-936F-326EC26BCE5F}">
   <ds:schemaRefs>
     <ds:schemaRef ds:uri="http://schemas.microsoft.com/sharepoint/v3/contenttype/forms"/>
   </ds:schemaRefs>
 </ds:datastoreItem>
-</file>
-
-<file path=customXml/itemProps4.xml><?xml version="1.0" encoding="utf-8"?>
-<ds:datastoreItem xmlns:ds="http://schemas.openxmlformats.org/officeDocument/2006/customXml" ds:itemID="{FFC6E53F-AA50-4DD6-AE85-6DAD33A31D07}">
-  <ds:schemaRefs>
-    <ds:schemaRef ds:uri="http://schemas.openxmlformats.org/officeDocument/2006/bibliography"/>
-  </ds:schemaRefs>
-</ds:datastoreItem>
 </file>
</xml_diff>

<commit_message>
started wire frame section
</commit_message>
<xml_diff>
--- a/documents/Software Project.docx
+++ b/documents/Software Project.docx
@@ -467,7 +467,6 @@
           <w:docPartUnique/>
         </w:docPartObj>
       </w:sdtPr>
-      <w:sdtEndPr/>
       <w:sdtContent>
         <w:p>
           <w:pPr>
@@ -7613,27 +7612,14 @@
       <w:r>
         <w:t xml:space="preserve">Figure </w:t>
       </w:r>
-      <w:r>
-        <w:fldChar w:fldCharType="begin"/>
-      </w:r>
-      <w:r>
-        <w:instrText xml:space="preserve"> SEQ Figure \* ARABIC </w:instrText>
-      </w:r>
-      <w:r>
-        <w:fldChar w:fldCharType="separate"/>
-      </w:r>
-      <w:r>
-        <w:rPr>
-          <w:noProof/>
-        </w:rPr>
-        <w:t>1</w:t>
-      </w:r>
-      <w:r>
-        <w:rPr>
-          <w:noProof/>
-        </w:rPr>
-        <w:fldChar w:fldCharType="end"/>
-      </w:r>
+      <w:fldSimple w:instr=" SEQ Figure \* ARABIC ">
+        <w:r>
+          <w:rPr>
+            <w:noProof/>
+          </w:rPr>
+          <w:t>1</w:t>
+        </w:r>
+      </w:fldSimple>
       <w:r>
         <w:t>: fender shop page</w:t>
       </w:r>
@@ -7706,27 +7692,14 @@
       <w:r>
         <w:t xml:space="preserve">Figure </w:t>
       </w:r>
-      <w:r>
-        <w:fldChar w:fldCharType="begin"/>
-      </w:r>
-      <w:r>
-        <w:instrText xml:space="preserve"> SEQ Figure \* ARABIC </w:instrText>
-      </w:r>
-      <w:r>
-        <w:fldChar w:fldCharType="separate"/>
-      </w:r>
-      <w:r>
-        <w:rPr>
-          <w:noProof/>
-        </w:rPr>
-        <w:t>2</w:t>
-      </w:r>
-      <w:r>
-        <w:rPr>
-          <w:noProof/>
-        </w:rPr>
-        <w:fldChar w:fldCharType="end"/>
-      </w:r>
+      <w:fldSimple w:instr=" SEQ Figure \* ARABIC ">
+        <w:r>
+          <w:rPr>
+            <w:noProof/>
+          </w:rPr>
+          <w:t>2</w:t>
+        </w:r>
+      </w:fldSimple>
       <w:r>
         <w:t>: single product page fender</w:t>
       </w:r>
@@ -7824,27 +7797,14 @@
       <w:r>
         <w:t xml:space="preserve">Figure </w:t>
       </w:r>
-      <w:r>
-        <w:fldChar w:fldCharType="begin"/>
-      </w:r>
-      <w:r>
-        <w:instrText xml:space="preserve"> SEQ Figure \* ARABIC </w:instrText>
-      </w:r>
-      <w:r>
-        <w:fldChar w:fldCharType="separate"/>
-      </w:r>
-      <w:r>
-        <w:rPr>
-          <w:noProof/>
-        </w:rPr>
-        <w:t>3</w:t>
-      </w:r>
-      <w:r>
-        <w:rPr>
-          <w:noProof/>
-        </w:rPr>
-        <w:fldChar w:fldCharType="end"/>
-      </w:r>
+      <w:fldSimple w:instr=" SEQ Figure \* ARABIC ">
+        <w:r>
+          <w:rPr>
+            <w:noProof/>
+          </w:rPr>
+          <w:t>3</w:t>
+        </w:r>
+      </w:fldSimple>
       <w:r>
         <w:t xml:space="preserve"> nonresponsive web design</w:t>
       </w:r>
@@ -7950,27 +7910,14 @@
       <w:r>
         <w:t xml:space="preserve">Figure </w:t>
       </w:r>
-      <w:r>
-        <w:fldChar w:fldCharType="begin"/>
-      </w:r>
-      <w:r>
-        <w:instrText xml:space="preserve"> SEQ Figure \* ARABIC </w:instrText>
-      </w:r>
-      <w:r>
-        <w:fldChar w:fldCharType="separate"/>
-      </w:r>
-      <w:r>
-        <w:rPr>
-          <w:noProof/>
-        </w:rPr>
-        <w:t>4</w:t>
-      </w:r>
-      <w:r>
-        <w:rPr>
-          <w:noProof/>
-        </w:rPr>
-        <w:fldChar w:fldCharType="end"/>
-      </w:r>
+      <w:fldSimple w:instr=" SEQ Figure \* ARABIC ">
+        <w:r>
+          <w:rPr>
+            <w:noProof/>
+          </w:rPr>
+          <w:t>4</w:t>
+        </w:r>
+      </w:fldSimple>
       <w:r>
         <w:t xml:space="preserve"> over cluttered footer</w:t>
       </w:r>
@@ -8036,27 +7983,14 @@
       <w:r>
         <w:t xml:space="preserve">Figure </w:t>
       </w:r>
-      <w:r>
-        <w:fldChar w:fldCharType="begin"/>
-      </w:r>
-      <w:r>
-        <w:instrText xml:space="preserve"> SEQ Figure \* ARABIC </w:instrText>
-      </w:r>
-      <w:r>
-        <w:fldChar w:fldCharType="separate"/>
-      </w:r>
-      <w:r>
-        <w:rPr>
-          <w:noProof/>
-        </w:rPr>
-        <w:t>5</w:t>
-      </w:r>
-      <w:r>
-        <w:rPr>
-          <w:noProof/>
-        </w:rPr>
-        <w:fldChar w:fldCharType="end"/>
-      </w:r>
+      <w:fldSimple w:instr=" SEQ Figure \* ARABIC ">
+        <w:r>
+          <w:rPr>
+            <w:noProof/>
+          </w:rPr>
+          <w:t>5</w:t>
+        </w:r>
+      </w:fldSimple>
       <w:r>
         <w:t xml:space="preserve"> gear for music product purchase</w:t>
       </w:r>
@@ -8142,27 +8076,14 @@
       <w:r>
         <w:t xml:space="preserve">Figure </w:t>
       </w:r>
-      <w:r>
-        <w:fldChar w:fldCharType="begin"/>
-      </w:r>
-      <w:r>
-        <w:instrText xml:space="preserve"> SEQ Figure \* ARABIC </w:instrText>
-      </w:r>
-      <w:r>
-        <w:fldChar w:fldCharType="separate"/>
-      </w:r>
-      <w:r>
-        <w:rPr>
-          <w:noProof/>
-        </w:rPr>
-        <w:t>6</w:t>
-      </w:r>
-      <w:r>
-        <w:rPr>
-          <w:noProof/>
-        </w:rPr>
-        <w:fldChar w:fldCharType="end"/>
-      </w:r>
+      <w:fldSimple w:instr=" SEQ Figure \* ARABIC ">
+        <w:r>
+          <w:rPr>
+            <w:noProof/>
+          </w:rPr>
+          <w:t>6</w:t>
+        </w:r>
+      </w:fldSimple>
       <w:r>
         <w:t>: interview questions</w:t>
       </w:r>
@@ -8690,21 +8611,7 @@
         <w:rPr>
           <w:color w:val="000000" w:themeColor="text1"/>
         </w:rPr>
-        <w:t xml:space="preserve">pired by the </w:t>
-      </w:r>
-      <w:proofErr w:type="spellStart"/>
-      <w:r>
-        <w:rPr>
-          <w:color w:val="000000" w:themeColor="text1"/>
-        </w:rPr>
-        <w:t>depop</w:t>
-      </w:r>
-      <w:proofErr w:type="spellEnd"/>
-      <w:r>
-        <w:rPr>
-          <w:color w:val="000000" w:themeColor="text1"/>
-        </w:rPr>
-        <w:t xml:space="preserve"> and fender websites.</w:t>
+        <w:t>pired by the depop and fender websites.</w:t>
       </w:r>
     </w:p>
     <w:p>
@@ -8933,27 +8840,14 @@
       <w:r>
         <w:t xml:space="preserve">Figure </w:t>
       </w:r>
-      <w:r>
-        <w:fldChar w:fldCharType="begin"/>
-      </w:r>
-      <w:r>
-        <w:instrText xml:space="preserve"> SEQ Figure \* ARABIC </w:instrText>
-      </w:r>
-      <w:r>
-        <w:fldChar w:fldCharType="separate"/>
-      </w:r>
-      <w:r>
-        <w:rPr>
-          <w:noProof/>
-        </w:rPr>
-        <w:t>7</w:t>
-      </w:r>
-      <w:r>
-        <w:rPr>
-          <w:noProof/>
-        </w:rPr>
-        <w:fldChar w:fldCharType="end"/>
-      </w:r>
+      <w:fldSimple w:instr=" SEQ Figure \* ARABIC ">
+        <w:r>
+          <w:rPr>
+            <w:noProof/>
+          </w:rPr>
+          <w:t>7</w:t>
+        </w:r>
+      </w:fldSimple>
       <w:r>
         <w:t xml:space="preserve"> main colour palette</w:t>
       </w:r>
@@ -9060,27 +8954,14 @@
       <w:r>
         <w:t xml:space="preserve">Figure </w:t>
       </w:r>
-      <w:r>
-        <w:fldChar w:fldCharType="begin"/>
-      </w:r>
-      <w:r>
-        <w:instrText xml:space="preserve"> SEQ Figure \* ARABIC </w:instrText>
-      </w:r>
-      <w:r>
-        <w:fldChar w:fldCharType="separate"/>
-      </w:r>
-      <w:r>
-        <w:rPr>
-          <w:noProof/>
-        </w:rPr>
-        <w:t>8</w:t>
-      </w:r>
-      <w:r>
-        <w:rPr>
-          <w:noProof/>
-        </w:rPr>
-        <w:fldChar w:fldCharType="end"/>
-      </w:r>
+      <w:fldSimple w:instr=" SEQ Figure \* ARABIC ">
+        <w:r>
+          <w:rPr>
+            <w:noProof/>
+          </w:rPr>
+          <w:t>8</w:t>
+        </w:r>
+      </w:fldSimple>
       <w:r>
         <w:t xml:space="preserve"> possible colour palette</w:t>
       </w:r>
@@ -9102,7 +8983,19 @@
         <w:rPr>
           <w:color w:val="000000" w:themeColor="text1"/>
         </w:rPr>
-        <w:t>The main palette (figure 7) was chosen as it is minimalistic and the green primary colour is representative of the websites sustainable values.</w:t>
+        <w:t xml:space="preserve">The main palette (figure 7) was chosen as it is </w:t>
+      </w:r>
+      <w:r>
+        <w:rPr>
+          <w:color w:val="000000" w:themeColor="text1"/>
+        </w:rPr>
+        <w:t>minimalistic,</w:t>
+      </w:r>
+      <w:r>
+        <w:rPr>
+          <w:color w:val="000000" w:themeColor="text1"/>
+        </w:rPr>
+        <w:t xml:space="preserve"> and the green primary colour is representative of the websites sustainable values.</w:t>
       </w:r>
     </w:p>
     <w:p/>
@@ -9245,7 +9138,19 @@
         <w:rPr>
           <w:color w:val="000000" w:themeColor="text1"/>
         </w:rPr>
-        <w:t xml:space="preserve">These where chosen as they are similar to fonts chosen </w:t>
+        <w:t xml:space="preserve">These </w:t>
+      </w:r>
+      <w:r>
+        <w:rPr>
+          <w:color w:val="000000" w:themeColor="text1"/>
+        </w:rPr>
+        <w:t>were</w:t>
+      </w:r>
+      <w:r>
+        <w:rPr>
+          <w:color w:val="000000" w:themeColor="text1"/>
+        </w:rPr>
+        <w:t xml:space="preserve"> chosen as they are similar to fonts chosen </w:t>
       </w:r>
       <w:r>
         <w:rPr>
@@ -9375,14 +9280,12 @@
     <w:p/>
     <w:p>
       <w:r>
-        <w:rPr>
-          <w:noProof/>
-        </w:rPr>
+        <w:lastRenderedPageBreak/>
         <w:drawing>
-          <wp:inline distT="0" distB="0" distL="0" distR="0" wp14:anchorId="0E64B596" wp14:editId="52B4D296">
-            <wp:extent cx="2466975" cy="2766701"/>
+          <wp:inline distT="0" distB="0" distL="0" distR="0" wp14:anchorId="4BDF29DF" wp14:editId="53AAF260">
+            <wp:extent cx="4364025" cy="6134100"/>
             <wp:effectExtent l="0" t="0" r="0" b="0"/>
-            <wp:docPr id="2126176404" name="Picture 2126176404"/>
+            <wp:docPr id="15" name="Picture 15" descr="Diagram&#10;&#10;Description automatically generated"/>
             <wp:cNvGraphicFramePr>
               <a:graphicFrameLocks xmlns:a="http://schemas.openxmlformats.org/drawingml/2006/main" noChangeAspect="1"/>
             </wp:cNvGraphicFramePr>
@@ -9390,17 +9293,11 @@
               <a:graphicData uri="http://schemas.openxmlformats.org/drawingml/2006/picture">
                 <pic:pic xmlns:pic="http://schemas.openxmlformats.org/drawingml/2006/picture">
                   <pic:nvPicPr>
-                    <pic:cNvPr id="0" name=""/>
+                    <pic:cNvPr id="15" name="Picture 15" descr="Diagram&#10;&#10;Description automatically generated"/>
                     <pic:cNvPicPr/>
                   </pic:nvPicPr>
                   <pic:blipFill>
-                    <a:blip r:embed="rId23">
-                      <a:extLst>
-                        <a:ext uri="{28A0092B-C50C-407E-A947-70E740481C1C}">
-                          <a14:useLocalDpi xmlns:a14="http://schemas.microsoft.com/office/drawing/2010/main" val="0"/>
-                        </a:ext>
-                      </a:extLst>
-                    </a:blip>
+                    <a:blip r:embed="rId23"/>
                     <a:stretch>
                       <a:fillRect/>
                     </a:stretch>
@@ -9408,7 +9305,7 @@
                   <pic:spPr>
                     <a:xfrm>
                       <a:off x="0" y="0"/>
-                      <a:ext cx="2466975" cy="2766701"/>
+                      <a:ext cx="4366319" cy="6137325"/>
                     </a:xfrm>
                     <a:prstGeom prst="rect">
                       <a:avLst/>
@@ -9422,7 +9319,128 @@
       </w:r>
     </w:p>
     <w:p/>
+    <w:p>
+      <w:r>
+        <w:lastRenderedPageBreak/>
+        <w:drawing>
+          <wp:inline distT="0" distB="0" distL="0" distR="0" wp14:anchorId="2ADA768B" wp14:editId="37797A5D">
+            <wp:extent cx="4381500" cy="4781495"/>
+            <wp:effectExtent l="0" t="0" r="0" b="635"/>
+            <wp:docPr id="16" name="Picture 16" descr="Calendar&#10;&#10;Description automatically generated"/>
+            <wp:cNvGraphicFramePr>
+              <a:graphicFrameLocks xmlns:a="http://schemas.openxmlformats.org/drawingml/2006/main" noChangeAspect="1"/>
+            </wp:cNvGraphicFramePr>
+            <a:graphic xmlns:a="http://schemas.openxmlformats.org/drawingml/2006/main">
+              <a:graphicData uri="http://schemas.openxmlformats.org/drawingml/2006/picture">
+                <pic:pic xmlns:pic="http://schemas.openxmlformats.org/drawingml/2006/picture">
+                  <pic:nvPicPr>
+                    <pic:cNvPr id="16" name="Picture 16" descr="Calendar&#10;&#10;Description automatically generated"/>
+                    <pic:cNvPicPr/>
+                  </pic:nvPicPr>
+                  <pic:blipFill>
+                    <a:blip r:embed="rId24"/>
+                    <a:stretch>
+                      <a:fillRect/>
+                    </a:stretch>
+                  </pic:blipFill>
+                  <pic:spPr>
+                    <a:xfrm>
+                      <a:off x="0" y="0"/>
+                      <a:ext cx="4387216" cy="4787733"/>
+                    </a:xfrm>
+                    <a:prstGeom prst="rect">
+                      <a:avLst/>
+                    </a:prstGeom>
+                  </pic:spPr>
+                </pic:pic>
+              </a:graphicData>
+            </a:graphic>
+          </wp:inline>
+        </w:drawing>
+      </w:r>
+    </w:p>
     <w:p/>
+    <w:p/>
+    <w:p>
+      <w:r>
+        <w:lastRenderedPageBreak/>
+        <w:drawing>
+          <wp:inline distT="0" distB="0" distL="0" distR="0" wp14:anchorId="7652D5F8" wp14:editId="5921B43E">
+            <wp:extent cx="5731510" cy="3712845"/>
+            <wp:effectExtent l="0" t="0" r="2540" b="1905"/>
+            <wp:docPr id="17" name="Picture 17" descr="Diagram&#10;&#10;Description automatically generated"/>
+            <wp:cNvGraphicFramePr>
+              <a:graphicFrameLocks xmlns:a="http://schemas.openxmlformats.org/drawingml/2006/main" noChangeAspect="1"/>
+            </wp:cNvGraphicFramePr>
+            <a:graphic xmlns:a="http://schemas.openxmlformats.org/drawingml/2006/main">
+              <a:graphicData uri="http://schemas.openxmlformats.org/drawingml/2006/picture">
+                <pic:pic xmlns:pic="http://schemas.openxmlformats.org/drawingml/2006/picture">
+                  <pic:nvPicPr>
+                    <pic:cNvPr id="17" name="Picture 17" descr="Diagram&#10;&#10;Description automatically generated"/>
+                    <pic:cNvPicPr/>
+                  </pic:nvPicPr>
+                  <pic:blipFill>
+                    <a:blip r:embed="rId25"/>
+                    <a:stretch>
+                      <a:fillRect/>
+                    </a:stretch>
+                  </pic:blipFill>
+                  <pic:spPr>
+                    <a:xfrm>
+                      <a:off x="0" y="0"/>
+                      <a:ext cx="5731510" cy="3712845"/>
+                    </a:xfrm>
+                    <a:prstGeom prst="rect">
+                      <a:avLst/>
+                    </a:prstGeom>
+                  </pic:spPr>
+                </pic:pic>
+              </a:graphicData>
+            </a:graphic>
+          </wp:inline>
+        </w:drawing>
+      </w:r>
+    </w:p>
+    <w:p/>
+    <w:p>
+      <w:r>
+        <w:drawing>
+          <wp:inline distT="0" distB="0" distL="0" distR="0" wp14:anchorId="2ADB80AF" wp14:editId="0E498B7F">
+            <wp:extent cx="5731510" cy="3841750"/>
+            <wp:effectExtent l="0" t="0" r="2540" b="6350"/>
+            <wp:docPr id="19" name="Picture 19" descr="Graphical user interface&#10;&#10;Description automatically generated with low confidence"/>
+            <wp:cNvGraphicFramePr>
+              <a:graphicFrameLocks xmlns:a="http://schemas.openxmlformats.org/drawingml/2006/main" noChangeAspect="1"/>
+            </wp:cNvGraphicFramePr>
+            <a:graphic xmlns:a="http://schemas.openxmlformats.org/drawingml/2006/main">
+              <a:graphicData uri="http://schemas.openxmlformats.org/drawingml/2006/picture">
+                <pic:pic xmlns:pic="http://schemas.openxmlformats.org/drawingml/2006/picture">
+                  <pic:nvPicPr>
+                    <pic:cNvPr id="19" name="Picture 19" descr="Graphical user interface&#10;&#10;Description automatically generated with low confidence"/>
+                    <pic:cNvPicPr/>
+                  </pic:nvPicPr>
+                  <pic:blipFill>
+                    <a:blip r:embed="rId26"/>
+                    <a:stretch>
+                      <a:fillRect/>
+                    </a:stretch>
+                  </pic:blipFill>
+                  <pic:spPr>
+                    <a:xfrm>
+                      <a:off x="0" y="0"/>
+                      <a:ext cx="5731510" cy="3841750"/>
+                    </a:xfrm>
+                    <a:prstGeom prst="rect">
+                      <a:avLst/>
+                    </a:prstGeom>
+                  </pic:spPr>
+                </pic:pic>
+              </a:graphicData>
+            </a:graphic>
+          </wp:inline>
+        </w:drawing>
+      </w:r>
+    </w:p>
     <w:p>
       <w:r>
         <w:t xml:space="preserve"> </w:t>
@@ -9804,55 +9822,7 @@
           <w:rFonts w:ascii="Consolas" w:eastAsia="Consolas" w:hAnsi="Consolas" w:cs="Consolas"/>
           <w:color w:val="FF0000"/>
         </w:rPr>
-        <w:t xml:space="preserve">(title, description, latitude, longitude, city, </w:t>
-      </w:r>
-      <w:proofErr w:type="spellStart"/>
-      <w:r>
-        <w:rPr>
-          <w:rFonts w:ascii="Consolas" w:eastAsia="Consolas" w:hAnsi="Consolas" w:cs="Consolas"/>
-          <w:color w:val="FF0000"/>
-        </w:rPr>
-        <w:t>start_date</w:t>
-      </w:r>
-      <w:proofErr w:type="spellEnd"/>
-      <w:r>
-        <w:rPr>
-          <w:rFonts w:ascii="Consolas" w:eastAsia="Consolas" w:hAnsi="Consolas" w:cs="Consolas"/>
-          <w:color w:val="FF0000"/>
-        </w:rPr>
-        <w:t xml:space="preserve">, </w:t>
-      </w:r>
-      <w:proofErr w:type="spellStart"/>
-      <w:r>
-        <w:rPr>
-          <w:rFonts w:ascii="Consolas" w:eastAsia="Consolas" w:hAnsi="Consolas" w:cs="Consolas"/>
-          <w:color w:val="FF0000"/>
-        </w:rPr>
-        <w:t>end_date</w:t>
-      </w:r>
-      <w:proofErr w:type="spellEnd"/>
-      <w:r>
-        <w:rPr>
-          <w:rFonts w:ascii="Consolas" w:eastAsia="Consolas" w:hAnsi="Consolas" w:cs="Consolas"/>
-          <w:color w:val="FF0000"/>
-        </w:rPr>
-        <w:t xml:space="preserve">, </w:t>
-      </w:r>
-      <w:proofErr w:type="spellStart"/>
-      <w:r>
-        <w:rPr>
-          <w:rFonts w:ascii="Consolas" w:eastAsia="Consolas" w:hAnsi="Consolas" w:cs="Consolas"/>
-          <w:color w:val="FF0000"/>
-        </w:rPr>
-        <w:t>image_id</w:t>
-      </w:r>
-      <w:proofErr w:type="spellEnd"/>
-      <w:r>
-        <w:rPr>
-          <w:rFonts w:ascii="Consolas" w:eastAsia="Consolas" w:hAnsi="Consolas" w:cs="Consolas"/>
-          <w:color w:val="FF0000"/>
-        </w:rPr>
-        <w:t>)</w:t>
+        <w:t>(title, description, latitude, longitude, city, start_date, end_date, image_id)</w:t>
       </w:r>
     </w:p>
     <w:p>
@@ -9877,55 +9847,7 @@
           <w:rFonts w:ascii="Consolas" w:eastAsia="Consolas" w:hAnsi="Consolas" w:cs="Consolas"/>
           <w:color w:val="FF0000"/>
         </w:rPr>
-        <w:t xml:space="preserve">(title, description, </w:t>
-      </w:r>
-      <w:proofErr w:type="spellStart"/>
-      <w:r>
-        <w:rPr>
-          <w:rFonts w:ascii="Consolas" w:eastAsia="Consolas" w:hAnsi="Consolas" w:cs="Consolas"/>
-          <w:color w:val="FF0000"/>
-        </w:rPr>
-        <w:t>contact_email</w:t>
-      </w:r>
-      <w:proofErr w:type="spellEnd"/>
-      <w:r>
-        <w:rPr>
-          <w:rFonts w:ascii="Consolas" w:eastAsia="Consolas" w:hAnsi="Consolas" w:cs="Consolas"/>
-          <w:color w:val="FF0000"/>
-        </w:rPr>
-        <w:t xml:space="preserve">, </w:t>
-      </w:r>
-      <w:proofErr w:type="spellStart"/>
-      <w:r>
-        <w:rPr>
-          <w:rFonts w:ascii="Consolas" w:eastAsia="Consolas" w:hAnsi="Consolas" w:cs="Consolas"/>
-          <w:color w:val="FF0000"/>
-        </w:rPr>
-        <w:t>contact_phone</w:t>
-      </w:r>
-      <w:proofErr w:type="spellEnd"/>
-      <w:r>
-        <w:rPr>
-          <w:rFonts w:ascii="Consolas" w:eastAsia="Consolas" w:hAnsi="Consolas" w:cs="Consolas"/>
-          <w:color w:val="FF0000"/>
-        </w:rPr>
-        <w:t xml:space="preserve">, </w:t>
-      </w:r>
-      <w:proofErr w:type="spellStart"/>
-      <w:r>
-        <w:rPr>
-          <w:rFonts w:ascii="Consolas" w:eastAsia="Consolas" w:hAnsi="Consolas" w:cs="Consolas"/>
-          <w:color w:val="FF0000"/>
-        </w:rPr>
-        <w:t>image_id</w:t>
-      </w:r>
-      <w:proofErr w:type="spellEnd"/>
-      <w:r>
-        <w:rPr>
-          <w:rFonts w:ascii="Consolas" w:eastAsia="Consolas" w:hAnsi="Consolas" w:cs="Consolas"/>
-          <w:color w:val="FF0000"/>
-        </w:rPr>
-        <w:t>)</w:t>
+        <w:t>(title, description, contact_email, contact_phone, image_id)</w:t>
       </w:r>
     </w:p>
     <w:p>
@@ -10001,71 +9923,7 @@
           <w:rFonts w:ascii="Consolas" w:eastAsia="Consolas" w:hAnsi="Consolas" w:cs="Consolas"/>
           <w:color w:val="FF0000"/>
         </w:rPr>
-        <w:t xml:space="preserve">(date, </w:t>
-      </w:r>
-      <w:proofErr w:type="spellStart"/>
-      <w:r>
-        <w:rPr>
-          <w:rFonts w:ascii="Consolas" w:eastAsia="Consolas" w:hAnsi="Consolas" w:cs="Consolas"/>
-          <w:color w:val="FF0000"/>
-        </w:rPr>
-        <w:t>start_time</w:t>
-      </w:r>
-      <w:proofErr w:type="spellEnd"/>
-      <w:r>
-        <w:rPr>
-          <w:rFonts w:ascii="Consolas" w:eastAsia="Consolas" w:hAnsi="Consolas" w:cs="Consolas"/>
-          <w:color w:val="FF0000"/>
-        </w:rPr>
-        <w:t xml:space="preserve">, </w:t>
-      </w:r>
-      <w:proofErr w:type="spellStart"/>
-      <w:r>
-        <w:rPr>
-          <w:rFonts w:ascii="Consolas" w:eastAsia="Consolas" w:hAnsi="Consolas" w:cs="Consolas"/>
-          <w:color w:val="FF0000"/>
-        </w:rPr>
-        <w:t>end_time</w:t>
-      </w:r>
-      <w:proofErr w:type="spellEnd"/>
-      <w:r>
-        <w:rPr>
-          <w:rFonts w:ascii="Consolas" w:eastAsia="Consolas" w:hAnsi="Consolas" w:cs="Consolas"/>
-          <w:color w:val="FF0000"/>
-        </w:rPr>
-        <w:t xml:space="preserve">, </w:t>
-      </w:r>
-      <w:proofErr w:type="spellStart"/>
-      <w:r>
-        <w:rPr>
-          <w:rFonts w:ascii="Consolas" w:eastAsia="Consolas" w:hAnsi="Consolas" w:cs="Consolas"/>
-          <w:color w:val="FF0000"/>
-        </w:rPr>
-        <w:t>performer_id</w:t>
-      </w:r>
-      <w:proofErr w:type="spellEnd"/>
-      <w:r>
-        <w:rPr>
-          <w:rFonts w:ascii="Consolas" w:eastAsia="Consolas" w:hAnsi="Consolas" w:cs="Consolas"/>
-          <w:color w:val="FF0000"/>
-        </w:rPr>
-        <w:t xml:space="preserve">, </w:t>
-      </w:r>
-      <w:proofErr w:type="spellStart"/>
-      <w:r>
-        <w:rPr>
-          <w:rFonts w:ascii="Consolas" w:eastAsia="Consolas" w:hAnsi="Consolas" w:cs="Consolas"/>
-          <w:color w:val="FF0000"/>
-        </w:rPr>
-        <w:t>stage_id</w:t>
-      </w:r>
-      <w:proofErr w:type="spellEnd"/>
-      <w:r>
-        <w:rPr>
-          <w:rFonts w:ascii="Consolas" w:eastAsia="Consolas" w:hAnsi="Consolas" w:cs="Consolas"/>
-          <w:color w:val="FF0000"/>
-        </w:rPr>
-        <w:t>)</w:t>
+        <w:t>(date, start_time, end_time, performer_id, stage_id)</w:t>
       </w:r>
     </w:p>
     <w:p>
@@ -10090,39 +9948,7 @@
           <w:rFonts w:ascii="Consolas" w:eastAsia="Consolas" w:hAnsi="Consolas" w:cs="Consolas"/>
           <w:color w:val="FF0000"/>
         </w:rPr>
-        <w:t xml:space="preserve">(title, description, location, </w:t>
-      </w:r>
-      <w:proofErr w:type="spellStart"/>
-      <w:r>
-        <w:rPr>
-          <w:rFonts w:ascii="Consolas" w:eastAsia="Consolas" w:hAnsi="Consolas" w:cs="Consolas"/>
-          <w:color w:val="FF0000"/>
-        </w:rPr>
-        <w:t>festival_id</w:t>
-      </w:r>
-      <w:proofErr w:type="spellEnd"/>
-      <w:r>
-        <w:rPr>
-          <w:rFonts w:ascii="Consolas" w:eastAsia="Consolas" w:hAnsi="Consolas" w:cs="Consolas"/>
-          <w:color w:val="FF0000"/>
-        </w:rPr>
-        <w:t xml:space="preserve">, </w:t>
-      </w:r>
-      <w:proofErr w:type="spellStart"/>
-      <w:r>
-        <w:rPr>
-          <w:rFonts w:ascii="Consolas" w:eastAsia="Consolas" w:hAnsi="Consolas" w:cs="Consolas"/>
-          <w:color w:val="FF0000"/>
-        </w:rPr>
-        <w:t>image_id</w:t>
-      </w:r>
-      <w:proofErr w:type="spellEnd"/>
-      <w:r>
-        <w:rPr>
-          <w:rFonts w:ascii="Consolas" w:eastAsia="Consolas" w:hAnsi="Consolas" w:cs="Consolas"/>
-          <w:color w:val="FF0000"/>
-        </w:rPr>
-        <w:t>)</w:t>
+        <w:t>(title, description, location, festival_id, image_id)</w:t>
       </w:r>
     </w:p>
     <w:p>
@@ -10167,39 +9993,7 @@
           <w:rFonts w:ascii="Consolas" w:eastAsia="Consolas" w:hAnsi="Consolas" w:cs="Consolas"/>
           <w:color w:val="FF0000"/>
         </w:rPr>
-        <w:t xml:space="preserve">(id, </w:t>
-      </w:r>
-      <w:proofErr w:type="spellStart"/>
-      <w:r>
-        <w:rPr>
-          <w:rFonts w:ascii="Consolas" w:eastAsia="Consolas" w:hAnsi="Consolas" w:cs="Consolas"/>
-          <w:color w:val="FF0000"/>
-        </w:rPr>
-        <w:t>genre_id</w:t>
-      </w:r>
-      <w:proofErr w:type="spellEnd"/>
-      <w:r>
-        <w:rPr>
-          <w:rFonts w:ascii="Consolas" w:eastAsia="Consolas" w:hAnsi="Consolas" w:cs="Consolas"/>
-          <w:color w:val="FF0000"/>
-        </w:rPr>
-        <w:t xml:space="preserve">, </w:t>
-      </w:r>
-      <w:proofErr w:type="spellStart"/>
-      <w:r>
-        <w:rPr>
-          <w:rFonts w:ascii="Consolas" w:eastAsia="Consolas" w:hAnsi="Consolas" w:cs="Consolas"/>
-          <w:color w:val="FF0000"/>
-        </w:rPr>
-        <w:t>performer_id</w:t>
-      </w:r>
-      <w:proofErr w:type="spellEnd"/>
-      <w:r>
-        <w:rPr>
-          <w:rFonts w:ascii="Consolas" w:eastAsia="Consolas" w:hAnsi="Consolas" w:cs="Consolas"/>
-          <w:color w:val="FF0000"/>
-        </w:rPr>
-        <w:t>)</w:t>
+        <w:t>(id, genre_id, performer_id)</w:t>
       </w:r>
     </w:p>
     <w:p>
@@ -10258,39 +10052,7 @@
           <w:rFonts w:ascii="Consolas" w:eastAsia="Consolas" w:hAnsi="Consolas" w:cs="Consolas"/>
           <w:color w:val="FF0000"/>
         </w:rPr>
-        <w:t>(</w:t>
-      </w:r>
-      <w:proofErr w:type="spellStart"/>
-      <w:r>
-        <w:rPr>
-          <w:rFonts w:ascii="Consolas" w:eastAsia="Consolas" w:hAnsi="Consolas" w:cs="Consolas"/>
-          <w:color w:val="FF0000"/>
-        </w:rPr>
-        <w:t>employee_id</w:t>
-      </w:r>
-      <w:proofErr w:type="spellEnd"/>
-      <w:r>
-        <w:rPr>
-          <w:rFonts w:ascii="Consolas" w:eastAsia="Consolas" w:hAnsi="Consolas" w:cs="Consolas"/>
-          <w:color w:val="FF0000"/>
-        </w:rPr>
-        <w:t xml:space="preserve">, </w:t>
-      </w:r>
-      <w:proofErr w:type="spellStart"/>
-      <w:r>
-        <w:rPr>
-          <w:rFonts w:ascii="Consolas" w:eastAsia="Consolas" w:hAnsi="Consolas" w:cs="Consolas"/>
-          <w:color w:val="FF0000"/>
-        </w:rPr>
-        <w:t>festival_id</w:t>
-      </w:r>
-      <w:proofErr w:type="spellEnd"/>
-      <w:r>
-        <w:rPr>
-          <w:rFonts w:ascii="Consolas" w:eastAsia="Consolas" w:hAnsi="Consolas" w:cs="Consolas"/>
-          <w:color w:val="FF0000"/>
-        </w:rPr>
-        <w:t>, role)</w:t>
+        <w:t>(employee_id, festival_id, role)</w:t>
       </w:r>
     </w:p>
     <w:p>
@@ -11442,7 +11204,7 @@
                     <pic:cNvPicPr/>
                   </pic:nvPicPr>
                   <pic:blipFill>
-                    <a:blip r:embed="rId24">
+                    <a:blip r:embed="rId27">
                       <a:extLst>
                         <a:ext uri="{28A0092B-C50C-407E-A947-70E740481C1C}">
                           <a14:useLocalDpi xmlns:a14="http://schemas.microsoft.com/office/drawing/2010/main" val="0"/>
@@ -11601,7 +11363,7 @@
                     <pic:cNvPicPr/>
                   </pic:nvPicPr>
                   <pic:blipFill>
-                    <a:blip r:embed="rId25">
+                    <a:blip r:embed="rId28">
                       <a:extLst>
                         <a:ext uri="{28A0092B-C50C-407E-A947-70E740481C1C}">
                           <a14:useLocalDpi xmlns:a14="http://schemas.microsoft.com/office/drawing/2010/main" val="0"/>
@@ -12472,7 +12234,7 @@
                     </pic:cNvPicPr>
                   </pic:nvPicPr>
                   <pic:blipFill>
-                    <a:blip r:embed="rId26">
+                    <a:blip r:embed="rId29">
                       <a:extLst>
                         <a:ext uri="{28A0092B-C50C-407E-A947-70E740481C1C}">
                           <a14:useLocalDpi xmlns:a14="http://schemas.microsoft.com/office/drawing/2010/main" val="0"/>
@@ -14340,21 +14102,7 @@
         <w:rPr>
           <w:color w:val="FF0000"/>
         </w:rPr>
-        <w:t xml:space="preserve">Describe the results from the tests. Address any functionality where unexpected </w:t>
-      </w:r>
-      <w:proofErr w:type="spellStart"/>
-      <w:r>
-        <w:rPr>
-          <w:color w:val="FF0000"/>
-        </w:rPr>
-        <w:t>behavior</w:t>
-      </w:r>
-      <w:proofErr w:type="spellEnd"/>
-      <w:r>
-        <w:rPr>
-          <w:color w:val="FF0000"/>
-        </w:rPr>
-        <w:t xml:space="preserve"> could not be debugged.</w:t>
+        <w:t>Describe the results from the tests. Address any functionality where unexpected behavior could not be debugged.</w:t>
       </w:r>
     </w:p>
     <w:p>
@@ -14690,7 +14438,7 @@
                     <pic:cNvPicPr/>
                   </pic:nvPicPr>
                   <pic:blipFill>
-                    <a:blip r:embed="rId27">
+                    <a:blip r:embed="rId30">
                       <a:extLst>
                         <a:ext uri="{28A0092B-C50C-407E-A947-70E740481C1C}">
                           <a14:useLocalDpi xmlns:a14="http://schemas.microsoft.com/office/drawing/2010/main" val="0"/>
@@ -15169,7 +14917,7 @@
           <w:color w:val="FF0000"/>
         </w:rPr>
       </w:pPr>
-      <w:hyperlink r:id="rId28" w:history="1">
+      <w:hyperlink r:id="rId31" w:history="1">
         <w:r>
           <w:rPr>
             <w:rStyle w:val="Hyperlink"/>
@@ -15196,7 +14944,7 @@
     <w:p>
       <w:pPr>
         <w:sectPr>
-          <w:footerReference w:type="default" r:id="rId29"/>
+          <w:footerReference w:type="default" r:id="rId32"/>
           <w:pgSz w:w="11906" w:h="16838"/>
           <w:pgMar w:top="1440" w:right="1440" w:bottom="1440" w:left="1440" w:header="708" w:footer="708" w:gutter="0"/>
           <w:pgNumType w:start="1"/>
@@ -18478,6 +18226,7 @@
     <w:lsdException w:name="HTML Sample" w:semiHidden="1" w:unhideWhenUsed="1"/>
     <w:lsdException w:name="HTML Typewriter" w:semiHidden="1" w:unhideWhenUsed="1"/>
     <w:lsdException w:name="HTML Variable" w:semiHidden="1" w:unhideWhenUsed="1"/>
+    <w:lsdException w:name="Normal Table" w:semiHidden="1" w:unhideWhenUsed="1"/>
     <w:lsdException w:name="annotation subject" w:semiHidden="1" w:unhideWhenUsed="1"/>
     <w:lsdException w:name="No List" w:semiHidden="1" w:unhideWhenUsed="1"/>
     <w:lsdException w:name="Outline List 1" w:semiHidden="1" w:unhideWhenUsed="1"/>
@@ -18524,8 +18273,10 @@
     <w:lsdException w:name="Table Subtle 2" w:semiHidden="1" w:unhideWhenUsed="1"/>
     <w:lsdException w:name="Table Web 1" w:semiHidden="1" w:unhideWhenUsed="1"/>
     <w:lsdException w:name="Table Web 2" w:semiHidden="1" w:unhideWhenUsed="1"/>
+    <w:lsdException w:name="Table Web 3" w:semiHidden="1" w:unhideWhenUsed="1"/>
     <w:lsdException w:name="Balloon Text" w:semiHidden="1" w:unhideWhenUsed="1"/>
     <w:lsdException w:name="Table Grid" w:uiPriority="39"/>
+    <w:lsdException w:name="Table Theme" w:semiHidden="1" w:unhideWhenUsed="1"/>
     <w:lsdException w:name="Placeholder Text" w:semiHidden="1"/>
     <w:lsdException w:name="No Spacing" w:uiPriority="1" w:qFormat="1"/>
     <w:lsdException w:name="Light Shading" w:uiPriority="60"/>
@@ -19672,6 +19423,12 @@
 </file>
 
 <file path=customXml/item1.xml><?xml version="1.0" encoding="utf-8"?>
+<p:properties xmlns:p="http://schemas.microsoft.com/office/2006/metadata/properties" xmlns:xsi="http://www.w3.org/2001/XMLSchema-instance" xmlns:pc="http://schemas.microsoft.com/office/infopath/2007/PartnerControls">
+  <documentManagement/>
+</p:properties>
+</file>
+
+<file path=customXml/item2.xml><?xml version="1.0" encoding="utf-8"?>
 <ct:contentTypeSchema xmlns:ct="http://schemas.microsoft.com/office/2006/metadata/contentType" xmlns:ma="http://schemas.microsoft.com/office/2006/metadata/properties/metaAttributes" ct:_="" ma:_="" ma:contentTypeName="Document" ma:contentTypeID="0x0101009BF7A80B0FBE28449F4ED4A2932F3853" ma:contentTypeVersion="6" ma:contentTypeDescription="Create a new document." ma:contentTypeScope="" ma:versionID="7bb972948696748661606df725b7bbbb">
   <xsd:schema xmlns:xsd="http://www.w3.org/2001/XMLSchema" xmlns:xs="http://www.w3.org/2001/XMLSchema" xmlns:p="http://schemas.microsoft.com/office/2006/metadata/properties" xmlns:ns2="3880b17f-dbc7-464a-bc7e-35eb529660c2" xmlns:ns3="14fa3032-b707-4695-adf8-64905d7b2249" targetNamespace="http://schemas.microsoft.com/office/2006/metadata/properties" ma:root="true" ma:fieldsID="59e56d46e63c0992486ec6c147878d24" ns2:_="" ns3:_="">
     <xsd:import namespace="3880b17f-dbc7-464a-bc7e-35eb529660c2"/>
@@ -19848,17 +19605,7 @@
 </ct:contentTypeSchema>
 </file>
 
-<file path=customXml/item2.xml><?xml version="1.0" encoding="utf-8"?>
-<p:properties xmlns:p="http://schemas.microsoft.com/office/2006/metadata/properties" xmlns:xsi="http://www.w3.org/2001/XMLSchema-instance" xmlns:pc="http://schemas.microsoft.com/office/infopath/2007/PartnerControls">
-  <documentManagement/>
-</p:properties>
-</file>
-
 <file path=customXml/item3.xml><?xml version="1.0" encoding="utf-8"?>
-<b:Sources xmlns:b="http://schemas.openxmlformats.org/officeDocument/2006/bibliography" xmlns="http://schemas.openxmlformats.org/officeDocument/2006/bibliography" SelectedStyle="\APASixthEditionOfficeOnline.xsl" StyleName="APA" Version="6"/>
-</file>
-
-<file path=customXml/item4.xml><?xml version="1.0" encoding="utf-8"?>
 <?mso-contentType ?>
 <FormTemplates xmlns="http://schemas.microsoft.com/sharepoint/v3/contenttype/forms">
   <Display>DocumentLibraryForm</Display>
@@ -19867,7 +19614,20 @@
 </FormTemplates>
 </file>
 
+<file path=customXml/item4.xml><?xml version="1.0" encoding="utf-8"?>
+<b:Sources xmlns:b="http://schemas.openxmlformats.org/officeDocument/2006/bibliography" xmlns="http://schemas.openxmlformats.org/officeDocument/2006/bibliography" SelectedStyle="\APASixthEditionOfficeOnline.xsl" StyleName="APA" Version="6"/>
+</file>
+
 <file path=customXml/itemProps1.xml><?xml version="1.0" encoding="utf-8"?>
+<ds:datastoreItem xmlns:ds="http://schemas.openxmlformats.org/officeDocument/2006/customXml" ds:itemID="{9600F9D6-DACC-419E-94CB-B2C0BCD0AEFC}">
+  <ds:schemaRefs>
+    <ds:schemaRef ds:uri="http://schemas.microsoft.com/office/2006/metadata/properties"/>
+    <ds:schemaRef ds:uri="http://schemas.microsoft.com/office/infopath/2007/PartnerControls"/>
+  </ds:schemaRefs>
+</ds:datastoreItem>
+</file>
+
+<file path=customXml/itemProps2.xml><?xml version="1.0" encoding="utf-8"?>
 <ds:datastoreItem xmlns:ds="http://schemas.openxmlformats.org/officeDocument/2006/customXml" ds:itemID="{E61E0ACA-DE8E-459C-8B55-10A535BB5DFC}">
   <ds:schemaRefs>
     <ds:schemaRef ds:uri="http://schemas.microsoft.com/office/2006/metadata/contentType"/>
@@ -19886,27 +19646,18 @@
 </ds:datastoreItem>
 </file>
 
-<file path=customXml/itemProps2.xml><?xml version="1.0" encoding="utf-8"?>
-<ds:datastoreItem xmlns:ds="http://schemas.openxmlformats.org/officeDocument/2006/customXml" ds:itemID="{9600F9D6-DACC-419E-94CB-B2C0BCD0AEFC}">
+<file path=customXml/itemProps3.xml><?xml version="1.0" encoding="utf-8"?>
+<ds:datastoreItem xmlns:ds="http://schemas.openxmlformats.org/officeDocument/2006/customXml" ds:itemID="{483909C0-ED7B-433C-936F-326EC26BCE5F}">
   <ds:schemaRefs>
-    <ds:schemaRef ds:uri="http://schemas.microsoft.com/office/2006/metadata/properties"/>
-    <ds:schemaRef ds:uri="http://schemas.microsoft.com/office/infopath/2007/PartnerControls"/>
+    <ds:schemaRef ds:uri="http://schemas.microsoft.com/sharepoint/v3/contenttype/forms"/>
   </ds:schemaRefs>
 </ds:datastoreItem>
 </file>
 
-<file path=customXml/itemProps3.xml><?xml version="1.0" encoding="utf-8"?>
+<file path=customXml/itemProps4.xml><?xml version="1.0" encoding="utf-8"?>
 <ds:datastoreItem xmlns:ds="http://schemas.openxmlformats.org/officeDocument/2006/customXml" ds:itemID="{FFC6E53F-AA50-4DD6-AE85-6DAD33A31D07}">
   <ds:schemaRefs>
     <ds:schemaRef ds:uri="http://schemas.openxmlformats.org/officeDocument/2006/bibliography"/>
   </ds:schemaRefs>
 </ds:datastoreItem>
-</file>
-
-<file path=customXml/itemProps4.xml><?xml version="1.0" encoding="utf-8"?>
-<ds:datastoreItem xmlns:ds="http://schemas.openxmlformats.org/officeDocument/2006/customXml" ds:itemID="{483909C0-ED7B-433C-936F-326EC26BCE5F}">
-  <ds:schemaRefs>
-    <ds:schemaRef ds:uri="http://schemas.microsoft.com/sharepoint/v3/contenttype/forms"/>
-  </ds:schemaRefs>
-</ds:datastoreItem>
 </file>
</xml_diff>

<commit_message>
finished wire frame section
</commit_message>
<xml_diff>
--- a/documents/Software Project.docx
+++ b/documents/Software Project.docx
@@ -146,7 +146,23 @@
           <w:b/>
           <w:bCs/>
         </w:rPr>
-        <w:t xml:space="preserve">Your student number </w:t>
+        <w:t xml:space="preserve">Your student </w:t>
+      </w:r>
+      <w:proofErr w:type="gramStart"/>
+      <w:r>
+        <w:rPr>
+          <w:b/>
+          <w:bCs/>
+        </w:rPr>
+        <w:t>number</w:t>
+      </w:r>
+      <w:proofErr w:type="gramEnd"/>
+      <w:r>
+        <w:rPr>
+          <w:b/>
+          <w:bCs/>
+        </w:rPr>
+        <w:t xml:space="preserve"> </w:t>
       </w:r>
     </w:p>
     <w:p>
@@ -7842,7 +7858,15 @@
         <w:t>at parts</w:t>
       </w:r>
       <w:r>
-        <w:t xml:space="preserve"> see figure 4. The major draw back with gear for music is that their website is not responsive.</w:t>
+        <w:t xml:space="preserve"> see figure 4. The major </w:t>
+      </w:r>
+      <w:proofErr w:type="spellStart"/>
+      <w:r>
+        <w:t>draw back</w:t>
+      </w:r>
+      <w:proofErr w:type="spellEnd"/>
+      <w:r>
+        <w:t xml:space="preserve"> with gear for music is that their website is not responsive.</w:t>
       </w:r>
       <w:r>
         <w:t xml:space="preserve"> When I scaled the website to a mobile size the components </w:t>
@@ -8413,7 +8437,15 @@
         <w:t xml:space="preserve">trusted API for handling </w:t>
       </w:r>
       <w:r>
-        <w:t>purchases like snipcart.</w:t>
+        <w:t xml:space="preserve">purchases like </w:t>
+      </w:r>
+      <w:proofErr w:type="spellStart"/>
+      <w:r>
+        <w:t>snipcart</w:t>
+      </w:r>
+      <w:proofErr w:type="spellEnd"/>
+      <w:r>
+        <w:t>.</w:t>
       </w:r>
     </w:p>
     <w:p/>
@@ -8521,9 +8553,11 @@
       </w:r>
     </w:p>
     <w:p>
+      <w:proofErr w:type="spellStart"/>
       <w:r>
         <w:t>Php</w:t>
       </w:r>
+      <w:proofErr w:type="spellEnd"/>
       <w:r>
         <w:t xml:space="preserve"> 8.1 </w:t>
       </w:r>
@@ -8593,25 +8627,102 @@
         <w:rPr>
           <w:color w:val="000000" w:themeColor="text1"/>
         </w:rPr>
-        <w:t xml:space="preserve">For my layout I will be using bootstrap and livewire to have my design be responsive </w:t>
+        <w:t xml:space="preserve">For my layout I will be using </w:t>
       </w:r>
       <w:r>
         <w:rPr>
           <w:color w:val="000000" w:themeColor="text1"/>
         </w:rPr>
+        <w:t>tailwind</w:t>
+      </w:r>
+      <w:r>
+        <w:rPr>
+          <w:color w:val="000000" w:themeColor="text1"/>
+        </w:rPr>
+        <w:t xml:space="preserve"> and livewire to have my design be responsive </w:t>
+      </w:r>
+      <w:r>
+        <w:rPr>
+          <w:color w:val="000000" w:themeColor="text1"/>
+        </w:rPr>
         <w:t xml:space="preserve">and have some of my components be reactive for example the like button and </w:t>
       </w:r>
       <w:r>
         <w:rPr>
           <w:color w:val="000000" w:themeColor="text1"/>
         </w:rPr>
-        <w:t>the comments on each post. I aim to have a minimalistic design that is heavily ins</w:t>
+        <w:t xml:space="preserve">the </w:t>
       </w:r>
       <w:r>
         <w:rPr>
           <w:color w:val="000000" w:themeColor="text1"/>
         </w:rPr>
-        <w:t>pired by the depop and fender websites.</w:t>
+        <w:t>bids</w:t>
+      </w:r>
+      <w:r>
+        <w:rPr>
+          <w:color w:val="000000" w:themeColor="text1"/>
+        </w:rPr>
+        <w:t xml:space="preserve"> on each post. I aim to have a minimalistic design that is heavily ins</w:t>
+      </w:r>
+      <w:r>
+        <w:rPr>
+          <w:color w:val="000000" w:themeColor="text1"/>
+        </w:rPr>
+        <w:t xml:space="preserve">pired by the </w:t>
+      </w:r>
+      <w:proofErr w:type="spellStart"/>
+      <w:r>
+        <w:rPr>
+          <w:color w:val="000000" w:themeColor="text1"/>
+        </w:rPr>
+        <w:t>depop</w:t>
+      </w:r>
+      <w:proofErr w:type="spellEnd"/>
+      <w:r>
+        <w:rPr>
+          <w:color w:val="000000" w:themeColor="text1"/>
+        </w:rPr>
+        <w:t xml:space="preserve"> and fender websites.</w:t>
+      </w:r>
+    </w:p>
+    <w:p>
+      <w:pPr>
+        <w:rPr>
+          <w:color w:val="000000" w:themeColor="text1"/>
+        </w:rPr>
+      </w:pPr>
+      <w:r>
+        <w:rPr>
+          <w:color w:val="000000" w:themeColor="text1"/>
+        </w:rPr>
+        <w:t xml:space="preserve">See figma file </w:t>
+      </w:r>
+      <w:hyperlink r:id="rId19" w:history="1">
+        <w:r>
+          <w:rPr>
+            <w:rStyle w:val="Hyperlink"/>
+          </w:rPr>
+          <w:t>h</w:t>
+        </w:r>
+        <w:r>
+          <w:rPr>
+            <w:rStyle w:val="Hyperlink"/>
+          </w:rPr>
+          <w:t>e</w:t>
+        </w:r>
+        <w:r>
+          <w:rPr>
+            <w:rStyle w:val="Hyperlink"/>
+          </w:rPr>
+          <w:t>re</w:t>
+        </w:r>
+      </w:hyperlink>
+      <w:r>
+        <w:rPr>
+          <w:color w:val="000000" w:themeColor="text1"/>
+        </w:rPr>
+        <w:t>.</w:t>
       </w:r>
     </w:p>
     <w:p>
@@ -8765,19 +8876,7 @@
       </w:r>
       <w:bookmarkEnd w:id="32"/>
     </w:p>
-    <w:p>
-      <w:pPr>
-        <w:rPr>
-          <w:color w:val="FF0000"/>
-        </w:rPr>
-      </w:pPr>
-      <w:r>
-        <w:rPr>
-          <w:color w:val="FF0000"/>
-        </w:rPr>
-        <w:t>Describe the colour palette that you will use consistently across the web application</w:t>
-      </w:r>
-    </w:p>
+    <w:p/>
     <w:p>
       <w:pPr>
         <w:keepNext/>
@@ -8803,7 +8902,7 @@
                     <pic:cNvPicPr/>
                   </pic:nvPicPr>
                   <pic:blipFill>
-                    <a:blip r:embed="rId19">
+                    <a:blip r:embed="rId20">
                       <a:extLst>
                         <a:ext uri="{28A0092B-C50C-407E-A947-70E740481C1C}">
                           <a14:useLocalDpi xmlns:a14="http://schemas.microsoft.com/office/drawing/2010/main" val="0"/>
@@ -8917,7 +9016,7 @@
                     <pic:cNvPicPr/>
                   </pic:nvPicPr>
                   <pic:blipFill>
-                    <a:blip r:embed="rId20">
+                    <a:blip r:embed="rId21">
                       <a:extLst>
                         <a:ext uri="{28A0092B-C50C-407E-A947-70E740481C1C}">
                           <a14:useLocalDpi xmlns:a14="http://schemas.microsoft.com/office/drawing/2010/main" val="0"/>
@@ -8995,7 +9094,19 @@
         <w:rPr>
           <w:color w:val="000000" w:themeColor="text1"/>
         </w:rPr>
-        <w:t xml:space="preserve"> and the green primary colour is representative of the websites sustainable values.</w:t>
+        <w:t xml:space="preserve"> and the green primary colour is representative of the </w:t>
+      </w:r>
+      <w:r>
+        <w:rPr>
+          <w:color w:val="000000" w:themeColor="text1"/>
+        </w:rPr>
+        <w:t>website’s</w:t>
+      </w:r>
+      <w:r>
+        <w:rPr>
+          <w:color w:val="000000" w:themeColor="text1"/>
+        </w:rPr>
+        <w:t xml:space="preserve"> sustainable values.</w:t>
       </w:r>
     </w:p>
     <w:p/>
@@ -9036,7 +9147,7 @@
                     <pic:cNvPicPr/>
                   </pic:nvPicPr>
                   <pic:blipFill>
-                    <a:blip r:embed="rId21">
+                    <a:blip r:embed="rId22">
                       <a:extLst>
                         <a:ext uri="{28A0092B-C50C-407E-A947-70E740481C1C}">
                           <a14:useLocalDpi xmlns:a14="http://schemas.microsoft.com/office/drawing/2010/main" val="0"/>
@@ -9150,7 +9261,19 @@
         <w:rPr>
           <w:color w:val="000000" w:themeColor="text1"/>
         </w:rPr>
-        <w:t xml:space="preserve"> chosen as they are similar to fonts chosen </w:t>
+        <w:t xml:space="preserve"> chosen as they are </w:t>
+      </w:r>
+      <w:r>
+        <w:rPr>
+          <w:color w:val="000000" w:themeColor="text1"/>
+        </w:rPr>
+        <w:t>like</w:t>
+      </w:r>
+      <w:r>
+        <w:rPr>
+          <w:color w:val="000000" w:themeColor="text1"/>
+        </w:rPr>
+        <w:t xml:space="preserve"> fonts chosen </w:t>
       </w:r>
       <w:r>
         <w:rPr>
@@ -9185,7 +9308,7 @@
                     <pic:cNvPicPr/>
                   </pic:nvPicPr>
                   <pic:blipFill>
-                    <a:blip r:embed="rId22">
+                    <a:blip r:embed="rId23">
                       <a:extLst>
                         <a:ext uri="{28A0092B-C50C-407E-A947-70E740481C1C}">
                           <a14:useLocalDpi xmlns:a14="http://schemas.microsoft.com/office/drawing/2010/main" val="0"/>
@@ -9270,16 +9393,126 @@
           <w:color w:val="FF0000"/>
         </w:rPr>
       </w:pPr>
-      <w:r>
-        <w:rPr>
-          <w:color w:val="FF0000"/>
-        </w:rPr>
-        <w:t>Describe how to navigate from one page to the next by adding a diagram of the different screens and what the main functionality is.</w:t>
+    </w:p>
+    <w:p>
+      <w:pPr>
+        <w:keepNext/>
+      </w:pPr>
+      <w:r>
+        <w:drawing>
+          <wp:inline distT="0" distB="0" distL="0" distR="0" wp14:anchorId="635FBE48" wp14:editId="6F302DF3">
+            <wp:extent cx="5731510" cy="413385"/>
+            <wp:effectExtent l="0" t="0" r="2540" b="5715"/>
+            <wp:docPr id="18" name="Picture 18"/>
+            <wp:cNvGraphicFramePr>
+              <a:graphicFrameLocks xmlns:a="http://schemas.openxmlformats.org/drawingml/2006/main" noChangeAspect="1"/>
+            </wp:cNvGraphicFramePr>
+            <a:graphic xmlns:a="http://schemas.openxmlformats.org/drawingml/2006/main">
+              <a:graphicData uri="http://schemas.openxmlformats.org/drawingml/2006/picture">
+                <pic:pic xmlns:pic="http://schemas.openxmlformats.org/drawingml/2006/picture">
+                  <pic:nvPicPr>
+                    <pic:cNvPr id="1" name=""/>
+                    <pic:cNvPicPr/>
+                  </pic:nvPicPr>
+                  <pic:blipFill>
+                    <a:blip r:embed="rId24"/>
+                    <a:stretch>
+                      <a:fillRect/>
+                    </a:stretch>
+                  </pic:blipFill>
+                  <pic:spPr>
+                    <a:xfrm>
+                      <a:off x="0" y="0"/>
+                      <a:ext cx="5731510" cy="413385"/>
+                    </a:xfrm>
+                    <a:prstGeom prst="rect">
+                      <a:avLst/>
+                    </a:prstGeom>
+                  </pic:spPr>
+                </pic:pic>
+              </a:graphicData>
+            </a:graphic>
+          </wp:inline>
+        </w:drawing>
+      </w:r>
+    </w:p>
+    <w:p>
+      <w:pPr>
+        <w:pStyle w:val="Caption"/>
+      </w:pPr>
+      <w:r>
+        <w:t xml:space="preserve">Figure </w:t>
+      </w:r>
+      <w:fldSimple w:instr=" SEQ Figure \* ARABIC ">
+        <w:r>
+          <w:rPr>
+            <w:noProof/>
+          </w:rPr>
+          <w:t>11</w:t>
+        </w:r>
+      </w:fldSimple>
+      <w:r>
+        <w:t xml:space="preserve"> nav bar</w:t>
       </w:r>
     </w:p>
     <w:p/>
     <w:p>
-      <w:r>
+      <w:pPr>
+        <w:rPr>
+          <w:color w:val="000000" w:themeColor="text1"/>
+        </w:rPr>
+      </w:pPr>
+      <w:r>
+        <w:rPr>
+          <w:color w:val="000000" w:themeColor="text1"/>
+        </w:rPr>
+        <w:t xml:space="preserve">Every page will have this nav bar implemented. This is </w:t>
+      </w:r>
+      <w:r>
+        <w:rPr>
+          <w:color w:val="000000" w:themeColor="text1"/>
+        </w:rPr>
+        <w:t xml:space="preserve">essential to navigating the website. The capo text at the top left will take the user to the home page. Under that are </w:t>
+      </w:r>
+      <w:r>
+        <w:rPr>
+          <w:color w:val="000000" w:themeColor="text1"/>
+        </w:rPr>
+        <w:t xml:space="preserve">different types of guitars. Clicking </w:t>
+      </w:r>
+      <w:r>
+        <w:rPr>
+          <w:color w:val="000000" w:themeColor="text1"/>
+        </w:rPr>
+        <w:t>o</w:t>
+      </w:r>
+      <w:r>
+        <w:rPr>
+          <w:color w:val="000000" w:themeColor="text1"/>
+        </w:rPr>
+        <w:t xml:space="preserve">n these will take you to the search page </w:t>
+      </w:r>
+      <w:r>
+        <w:rPr>
+          <w:color w:val="000000" w:themeColor="text1"/>
+        </w:rPr>
+        <w:t xml:space="preserve">(see figure 13) </w:t>
+      </w:r>
+      <w:r>
+        <w:rPr>
+          <w:color w:val="000000" w:themeColor="text1"/>
+        </w:rPr>
+        <w:t>showing results with the selected guitar type.</w:t>
+      </w:r>
+    </w:p>
+    <w:p>
+      <w:pPr>
+        <w:keepNext/>
+      </w:pPr>
+      <w:r>
+        <w:rPr>
+          <w:noProof/>
+        </w:rPr>
         <w:lastRenderedPageBreak/>
         <w:drawing>
           <wp:inline distT="0" distB="0" distL="0" distR="0" wp14:anchorId="4BDF29DF" wp14:editId="53AAF260">
@@ -9297,7 +9530,7 @@
                     <pic:cNvPicPr/>
                   </pic:nvPicPr>
                   <pic:blipFill>
-                    <a:blip r:embed="rId23"/>
+                    <a:blip r:embed="rId25"/>
                     <a:stretch>
                       <a:fillRect/>
                     </a:stretch>
@@ -9318,9 +9551,51 @@
         </w:drawing>
       </w:r>
     </w:p>
+    <w:p>
+      <w:pPr>
+        <w:pStyle w:val="Caption"/>
+      </w:pPr>
+      <w:r>
+        <w:t xml:space="preserve">Figure </w:t>
+      </w:r>
+      <w:fldSimple w:instr=" SEQ Figure \* ARABIC ">
+        <w:r>
+          <w:rPr>
+            <w:noProof/>
+          </w:rPr>
+          <w:t>12</w:t>
+        </w:r>
+      </w:fldSimple>
+      <w:r>
+        <w:t xml:space="preserve"> homepage</w:t>
+      </w:r>
+    </w:p>
     <w:p/>
     <w:p>
       <w:r>
+        <w:t xml:space="preserve">Figure 12 will </w:t>
+      </w:r>
+      <w:r>
+        <w:t xml:space="preserve">display the top trending shops and products. At the bottom of the page there is </w:t>
+      </w:r>
+      <w:r>
+        <w:t>an</w:t>
+      </w:r>
+      <w:r>
+        <w:t xml:space="preserve"> </w:t>
+      </w:r>
+      <w:r>
+        <w:t>article section where it explains the process of selling and shopping on this website.</w:t>
+      </w:r>
+    </w:p>
+    <w:p>
+      <w:pPr>
+        <w:keepNext/>
+      </w:pPr>
+      <w:r>
+        <w:rPr>
+          <w:noProof/>
+        </w:rPr>
         <w:lastRenderedPageBreak/>
         <w:drawing>
           <wp:inline distT="0" distB="0" distL="0" distR="0" wp14:anchorId="2ADA768B" wp14:editId="37797A5D">
@@ -9338,7 +9613,7 @@
                     <pic:cNvPicPr/>
                   </pic:nvPicPr>
                   <pic:blipFill>
-                    <a:blip r:embed="rId24"/>
+                    <a:blip r:embed="rId26"/>
                     <a:stretch>
                       <a:fillRect/>
                     </a:stretch>
@@ -9359,10 +9634,45 @@
         </w:drawing>
       </w:r>
     </w:p>
+    <w:p>
+      <w:pPr>
+        <w:pStyle w:val="Caption"/>
+      </w:pPr>
+      <w:r>
+        <w:t xml:space="preserve">Figure </w:t>
+      </w:r>
+      <w:fldSimple w:instr=" SEQ Figure \* ARABIC ">
+        <w:r>
+          <w:rPr>
+            <w:noProof/>
+          </w:rPr>
+          <w:t>13</w:t>
+        </w:r>
+      </w:fldSimple>
+      <w:r>
+        <w:t xml:space="preserve"> search page</w:t>
+      </w:r>
+    </w:p>
     <w:p/>
-    <w:p/>
-    <w:p>
-      <w:r>
+    <w:p>
+      <w:r>
+        <w:t xml:space="preserve">Figure 13 </w:t>
+      </w:r>
+      <w:r>
+        <w:t>is the search page. When a user makes a search the result of their query will be shown here. Above all the products there are o</w:t>
+      </w:r>
+      <w:r>
+        <w:t>ptions to filter the search by type, condition or price.</w:t>
+      </w:r>
+    </w:p>
+    <w:p>
+      <w:pPr>
+        <w:keepNext/>
+      </w:pPr>
+      <w:r>
+        <w:rPr>
+          <w:noProof/>
+        </w:rPr>
         <w:lastRenderedPageBreak/>
         <w:drawing>
           <wp:inline distT="0" distB="0" distL="0" distR="0" wp14:anchorId="7652D5F8" wp14:editId="5921B43E">
@@ -9380,7 +9690,7 @@
                     <pic:cNvPicPr/>
                   </pic:nvPicPr>
                   <pic:blipFill>
-                    <a:blip r:embed="rId25"/>
+                    <a:blip r:embed="rId27"/>
                     <a:stretch>
                       <a:fillRect/>
                     </a:stretch>
@@ -9401,9 +9711,48 @@
         </w:drawing>
       </w:r>
     </w:p>
+    <w:p>
+      <w:pPr>
+        <w:pStyle w:val="Caption"/>
+      </w:pPr>
+      <w:r>
+        <w:t xml:space="preserve">Figure </w:t>
+      </w:r>
+      <w:fldSimple w:instr=" SEQ Figure \* ARABIC ">
+        <w:r>
+          <w:rPr>
+            <w:noProof/>
+          </w:rPr>
+          <w:t>14</w:t>
+        </w:r>
+      </w:fldSimple>
+      <w:r>
+        <w:t xml:space="preserve"> profile page</w:t>
+      </w:r>
+    </w:p>
+    <w:p>
+      <w:r>
+        <w:t xml:space="preserve">Figure 14 </w:t>
+      </w:r>
+      <w:r>
+        <w:t xml:space="preserve">displays the current users posts </w:t>
+      </w:r>
+      <w:r>
+        <w:t>and their liked posts</w:t>
+      </w:r>
+      <w:r>
+        <w:t>.</w:t>
+      </w:r>
+    </w:p>
     <w:p/>
     <w:p>
-      <w:r>
+      <w:pPr>
+        <w:keepNext/>
+      </w:pPr>
+      <w:r>
+        <w:rPr>
+          <w:noProof/>
+        </w:rPr>
         <w:drawing>
           <wp:inline distT="0" distB="0" distL="0" distR="0" wp14:anchorId="2ADB80AF" wp14:editId="0E498B7F">
             <wp:extent cx="5731510" cy="3841750"/>
@@ -9420,7 +9769,7 @@
                     <pic:cNvPicPr/>
                   </pic:nvPicPr>
                   <pic:blipFill>
-                    <a:blip r:embed="rId26"/>
+                    <a:blip r:embed="rId28"/>
                     <a:stretch>
                       <a:fillRect/>
                     </a:stretch>
@@ -9442,6 +9791,117 @@
       </w:r>
     </w:p>
     <w:p>
+      <w:pPr>
+        <w:pStyle w:val="Caption"/>
+      </w:pPr>
+      <w:r>
+        <w:t xml:space="preserve">Figure </w:t>
+      </w:r>
+      <w:fldSimple w:instr=" SEQ Figure \* ARABIC ">
+        <w:r>
+          <w:rPr>
+            <w:noProof/>
+          </w:rPr>
+          <w:t>15</w:t>
+        </w:r>
+      </w:fldSimple>
+      <w:r>
+        <w:t xml:space="preserve"> product page</w:t>
+      </w:r>
+    </w:p>
+    <w:p>
+      <w:r>
+        <w:lastRenderedPageBreak/>
+        <w:t xml:space="preserve">Figure 15 is the individual product page. From here users can </w:t>
+      </w:r>
+      <w:r>
+        <w:t xml:space="preserve">make bids and purchase guitars. They can also </w:t>
+      </w:r>
+      <w:r>
+        <w:t>favourite the guitar from this page.</w:t>
+      </w:r>
+    </w:p>
+    <w:p/>
+    <w:p>
+      <w:pPr>
+        <w:keepNext/>
+      </w:pPr>
+      <w:r>
+        <w:drawing>
+          <wp:inline distT="0" distB="0" distL="0" distR="0" wp14:anchorId="3DC5B8E4" wp14:editId="32802BF8">
+            <wp:extent cx="4876800" cy="4096058"/>
+            <wp:effectExtent l="0" t="0" r="0" b="0"/>
+            <wp:docPr id="20" name="Picture 20" descr="Diagram&#10;&#10;Description automatically generated"/>
+            <wp:cNvGraphicFramePr>
+              <a:graphicFrameLocks xmlns:a="http://schemas.openxmlformats.org/drawingml/2006/main" noChangeAspect="1"/>
+            </wp:cNvGraphicFramePr>
+            <a:graphic xmlns:a="http://schemas.openxmlformats.org/drawingml/2006/main">
+              <a:graphicData uri="http://schemas.openxmlformats.org/drawingml/2006/picture">
+                <pic:pic xmlns:pic="http://schemas.openxmlformats.org/drawingml/2006/picture">
+                  <pic:nvPicPr>
+                    <pic:cNvPr id="20" name="Picture 20" descr="Diagram&#10;&#10;Description automatically generated"/>
+                    <pic:cNvPicPr/>
+                  </pic:nvPicPr>
+                  <pic:blipFill>
+                    <a:blip r:embed="rId29"/>
+                    <a:stretch>
+                      <a:fillRect/>
+                    </a:stretch>
+                  </pic:blipFill>
+                  <pic:spPr>
+                    <a:xfrm>
+                      <a:off x="0" y="0"/>
+                      <a:ext cx="4878194" cy="4097229"/>
+                    </a:xfrm>
+                    <a:prstGeom prst="rect">
+                      <a:avLst/>
+                    </a:prstGeom>
+                  </pic:spPr>
+                </pic:pic>
+              </a:graphicData>
+            </a:graphic>
+          </wp:inline>
+        </w:drawing>
+      </w:r>
+    </w:p>
+    <w:p>
+      <w:pPr>
+        <w:pStyle w:val="Caption"/>
+      </w:pPr>
+      <w:r>
+        <w:t xml:space="preserve">Figure </w:t>
+      </w:r>
+      <w:fldSimple w:instr=" SEQ Figure \* ARABIC ">
+        <w:r>
+          <w:rPr>
+            <w:noProof/>
+          </w:rPr>
+          <w:t>16</w:t>
+        </w:r>
+      </w:fldSimple>
+      <w:r>
+        <w:t xml:space="preserve"> user flow diagram</w:t>
+      </w:r>
+    </w:p>
+    <w:p/>
+    <w:p>
+      <w:r>
+        <w:t xml:space="preserve">See figure 16 for a basic </w:t>
+      </w:r>
+      <w:r>
+        <w:t xml:space="preserve">user flow diagram. This was used to </w:t>
+      </w:r>
+      <w:r>
+        <w:t>understand the flow of the website and keep track of what features are to be developed for the website.</w:t>
+      </w:r>
+      <w:r>
+        <w:t xml:space="preserve"> Red signifies a page where yellow signifies an action. </w:t>
+      </w:r>
+      <w:r>
+        <w:t>The log in / sign up is marked in blue as to not be mixed up with the other elements in the diagram.</w:t>
+      </w:r>
+    </w:p>
+    <w:p>
       <w:r>
         <w:t xml:space="preserve"> </w:t>
       </w:r>
@@ -9457,7 +9917,6 @@
       </w:pPr>
       <w:bookmarkStart w:id="35" w:name="_Toc96009497"/>
       <w:r>
-        <w:lastRenderedPageBreak/>
         <w:t>Database Design</w:t>
       </w:r>
       <w:bookmarkEnd w:id="35"/>
@@ -9488,7 +9947,17 @@
           <w:sz w:val="28"/>
           <w:szCs w:val="28"/>
         </w:rPr>
-        <w:t>A company has a website that sells video games for different consoles. They would need a database for all their games and order places. For each order place, they would need games bought, total price, date of the order, and how long it will take to deliver. The database needs to keep track of all games that are being sold. Customers will have to input their information when registering an account. Customers will also have to input their card details when making a payment for their order.</w:t>
+        <w:t xml:space="preserve">A company has a website that sells video games for different consoles. They would need a database for all their games and order places. For each order place, they would need games bought, total price, date of the order, and how </w:t>
+      </w:r>
+      <w:r>
+        <w:rPr>
+          <w:rFonts w:ascii="Calibri" w:eastAsia="Calibri" w:hAnsi="Calibri" w:cs="Calibri"/>
+          <w:color w:val="FF0000"/>
+          <w:sz w:val="28"/>
+          <w:szCs w:val="28"/>
+        </w:rPr>
+        <w:lastRenderedPageBreak/>
+        <w:t>long it will take to deliver. The database needs to keep track of all games that are being sold. Customers will have to input their information when registering an account. Customers will also have to input their card details when making a payment for their order.</w:t>
       </w:r>
       <w:r>
         <w:rPr>
@@ -9541,7 +10010,23 @@
           <w:rFonts w:ascii="Calibri" w:eastAsia="Calibri" w:hAnsi="Calibri" w:cs="Calibri"/>
           <w:color w:val="FF0000"/>
         </w:rPr>
-        <w:t>Organisers need to be able to create, read, update, and delete: festivals, stages, shows, performers, and genres.</w:t>
+        <w:t xml:space="preserve">Organisers need to be able to create, read, update, and </w:t>
+      </w:r>
+      <w:proofErr w:type="gramStart"/>
+      <w:r>
+        <w:rPr>
+          <w:rFonts w:ascii="Calibri" w:eastAsia="Calibri" w:hAnsi="Calibri" w:cs="Calibri"/>
+          <w:color w:val="FF0000"/>
+        </w:rPr>
+        <w:t>delete:</w:t>
+      </w:r>
+      <w:proofErr w:type="gramEnd"/>
+      <w:r>
+        <w:rPr>
+          <w:rFonts w:ascii="Calibri" w:eastAsia="Calibri" w:hAnsi="Calibri" w:cs="Calibri"/>
+          <w:color w:val="FF0000"/>
+        </w:rPr>
+        <w:t xml:space="preserve"> festivals, stages, shows, performers, and genres.</w:t>
       </w:r>
     </w:p>
     <w:p>
@@ -9709,8 +10194,17 @@
           <w:rFonts w:ascii="Calibri" w:eastAsia="Calibri" w:hAnsi="Calibri" w:cs="Calibri"/>
           <w:color w:val="FF0000"/>
         </w:rPr>
-        <w:t>Users may need to find festivals by city</w:t>
-      </w:r>
+        <w:t xml:space="preserve">Users may need to find festivals by </w:t>
+      </w:r>
+      <w:proofErr w:type="gramStart"/>
+      <w:r>
+        <w:rPr>
+          <w:rFonts w:ascii="Calibri" w:eastAsia="Calibri" w:hAnsi="Calibri" w:cs="Calibri"/>
+          <w:color w:val="FF0000"/>
+        </w:rPr>
+        <w:t>city</w:t>
+      </w:r>
+      <w:proofErr w:type="gramEnd"/>
     </w:p>
     <w:p>
       <w:pPr>
@@ -9730,8 +10224,17 @@
           <w:rFonts w:ascii="Calibri" w:eastAsia="Calibri" w:hAnsi="Calibri" w:cs="Calibri"/>
           <w:color w:val="FF0000"/>
         </w:rPr>
-        <w:t>Users need to find stages within a festival by the stage’s location</w:t>
-      </w:r>
+        <w:t xml:space="preserve">Users need to find stages within a festival by the stage’s </w:t>
+      </w:r>
+      <w:proofErr w:type="gramStart"/>
+      <w:r>
+        <w:rPr>
+          <w:rFonts w:ascii="Calibri" w:eastAsia="Calibri" w:hAnsi="Calibri" w:cs="Calibri"/>
+          <w:color w:val="FF0000"/>
+        </w:rPr>
+        <w:t>location</w:t>
+      </w:r>
+      <w:proofErr w:type="gramEnd"/>
     </w:p>
     <w:p>
       <w:pPr>
@@ -9822,7 +10325,55 @@
           <w:rFonts w:ascii="Consolas" w:eastAsia="Consolas" w:hAnsi="Consolas" w:cs="Consolas"/>
           <w:color w:val="FF0000"/>
         </w:rPr>
-        <w:t>(title, description, latitude, longitude, city, start_date, end_date, image_id)</w:t>
+        <w:t xml:space="preserve">(title, description, latitude, longitude, city, </w:t>
+      </w:r>
+      <w:proofErr w:type="spellStart"/>
+      <w:r>
+        <w:rPr>
+          <w:rFonts w:ascii="Consolas" w:eastAsia="Consolas" w:hAnsi="Consolas" w:cs="Consolas"/>
+          <w:color w:val="FF0000"/>
+        </w:rPr>
+        <w:t>start_date</w:t>
+      </w:r>
+      <w:proofErr w:type="spellEnd"/>
+      <w:r>
+        <w:rPr>
+          <w:rFonts w:ascii="Consolas" w:eastAsia="Consolas" w:hAnsi="Consolas" w:cs="Consolas"/>
+          <w:color w:val="FF0000"/>
+        </w:rPr>
+        <w:t xml:space="preserve">, </w:t>
+      </w:r>
+      <w:proofErr w:type="spellStart"/>
+      <w:r>
+        <w:rPr>
+          <w:rFonts w:ascii="Consolas" w:eastAsia="Consolas" w:hAnsi="Consolas" w:cs="Consolas"/>
+          <w:color w:val="FF0000"/>
+        </w:rPr>
+        <w:t>end_date</w:t>
+      </w:r>
+      <w:proofErr w:type="spellEnd"/>
+      <w:r>
+        <w:rPr>
+          <w:rFonts w:ascii="Consolas" w:eastAsia="Consolas" w:hAnsi="Consolas" w:cs="Consolas"/>
+          <w:color w:val="FF0000"/>
+        </w:rPr>
+        <w:t xml:space="preserve">, </w:t>
+      </w:r>
+      <w:proofErr w:type="spellStart"/>
+      <w:r>
+        <w:rPr>
+          <w:rFonts w:ascii="Consolas" w:eastAsia="Consolas" w:hAnsi="Consolas" w:cs="Consolas"/>
+          <w:color w:val="FF0000"/>
+        </w:rPr>
+        <w:t>image_id</w:t>
+      </w:r>
+      <w:proofErr w:type="spellEnd"/>
+      <w:r>
+        <w:rPr>
+          <w:rFonts w:ascii="Consolas" w:eastAsia="Consolas" w:hAnsi="Consolas" w:cs="Consolas"/>
+          <w:color w:val="FF0000"/>
+        </w:rPr>
+        <w:t>)</w:t>
       </w:r>
     </w:p>
     <w:p>
@@ -9847,7 +10398,55 @@
           <w:rFonts w:ascii="Consolas" w:eastAsia="Consolas" w:hAnsi="Consolas" w:cs="Consolas"/>
           <w:color w:val="FF0000"/>
         </w:rPr>
-        <w:t>(title, description, contact_email, contact_phone, image_id)</w:t>
+        <w:t xml:space="preserve">(title, description, </w:t>
+      </w:r>
+      <w:proofErr w:type="spellStart"/>
+      <w:r>
+        <w:rPr>
+          <w:rFonts w:ascii="Consolas" w:eastAsia="Consolas" w:hAnsi="Consolas" w:cs="Consolas"/>
+          <w:color w:val="FF0000"/>
+        </w:rPr>
+        <w:t>contact_email</w:t>
+      </w:r>
+      <w:proofErr w:type="spellEnd"/>
+      <w:r>
+        <w:rPr>
+          <w:rFonts w:ascii="Consolas" w:eastAsia="Consolas" w:hAnsi="Consolas" w:cs="Consolas"/>
+          <w:color w:val="FF0000"/>
+        </w:rPr>
+        <w:t xml:space="preserve">, </w:t>
+      </w:r>
+      <w:proofErr w:type="spellStart"/>
+      <w:r>
+        <w:rPr>
+          <w:rFonts w:ascii="Consolas" w:eastAsia="Consolas" w:hAnsi="Consolas" w:cs="Consolas"/>
+          <w:color w:val="FF0000"/>
+        </w:rPr>
+        <w:t>contact_phone</w:t>
+      </w:r>
+      <w:proofErr w:type="spellEnd"/>
+      <w:r>
+        <w:rPr>
+          <w:rFonts w:ascii="Consolas" w:eastAsia="Consolas" w:hAnsi="Consolas" w:cs="Consolas"/>
+          <w:color w:val="FF0000"/>
+        </w:rPr>
+        <w:t xml:space="preserve">, </w:t>
+      </w:r>
+      <w:proofErr w:type="spellStart"/>
+      <w:r>
+        <w:rPr>
+          <w:rFonts w:ascii="Consolas" w:eastAsia="Consolas" w:hAnsi="Consolas" w:cs="Consolas"/>
+          <w:color w:val="FF0000"/>
+        </w:rPr>
+        <w:t>image_id</w:t>
+      </w:r>
+      <w:proofErr w:type="spellEnd"/>
+      <w:r>
+        <w:rPr>
+          <w:rFonts w:ascii="Consolas" w:eastAsia="Consolas" w:hAnsi="Consolas" w:cs="Consolas"/>
+          <w:color w:val="FF0000"/>
+        </w:rPr>
+        <w:t>)</w:t>
       </w:r>
     </w:p>
     <w:p>
@@ -9865,7 +10464,6 @@
           <w:sz w:val="26"/>
           <w:szCs w:val="26"/>
         </w:rPr>
-        <w:lastRenderedPageBreak/>
         <w:t xml:space="preserve">GENRE </w:t>
       </w:r>
       <w:r>
@@ -9923,7 +10521,71 @@
           <w:rFonts w:ascii="Consolas" w:eastAsia="Consolas" w:hAnsi="Consolas" w:cs="Consolas"/>
           <w:color w:val="FF0000"/>
         </w:rPr>
-        <w:t>(date, start_time, end_time, performer_id, stage_id)</w:t>
+        <w:t xml:space="preserve">(date, </w:t>
+      </w:r>
+      <w:proofErr w:type="spellStart"/>
+      <w:r>
+        <w:rPr>
+          <w:rFonts w:ascii="Consolas" w:eastAsia="Consolas" w:hAnsi="Consolas" w:cs="Consolas"/>
+          <w:color w:val="FF0000"/>
+        </w:rPr>
+        <w:t>start_time</w:t>
+      </w:r>
+      <w:proofErr w:type="spellEnd"/>
+      <w:r>
+        <w:rPr>
+          <w:rFonts w:ascii="Consolas" w:eastAsia="Consolas" w:hAnsi="Consolas" w:cs="Consolas"/>
+          <w:color w:val="FF0000"/>
+        </w:rPr>
+        <w:t xml:space="preserve">, </w:t>
+      </w:r>
+      <w:proofErr w:type="spellStart"/>
+      <w:r>
+        <w:rPr>
+          <w:rFonts w:ascii="Consolas" w:eastAsia="Consolas" w:hAnsi="Consolas" w:cs="Consolas"/>
+          <w:color w:val="FF0000"/>
+        </w:rPr>
+        <w:t>end_time</w:t>
+      </w:r>
+      <w:proofErr w:type="spellEnd"/>
+      <w:r>
+        <w:rPr>
+          <w:rFonts w:ascii="Consolas" w:eastAsia="Consolas" w:hAnsi="Consolas" w:cs="Consolas"/>
+          <w:color w:val="FF0000"/>
+        </w:rPr>
+        <w:t xml:space="preserve">, </w:t>
+      </w:r>
+      <w:proofErr w:type="spellStart"/>
+      <w:r>
+        <w:rPr>
+          <w:rFonts w:ascii="Consolas" w:eastAsia="Consolas" w:hAnsi="Consolas" w:cs="Consolas"/>
+          <w:color w:val="FF0000"/>
+        </w:rPr>
+        <w:t>performer_id</w:t>
+      </w:r>
+      <w:proofErr w:type="spellEnd"/>
+      <w:r>
+        <w:rPr>
+          <w:rFonts w:ascii="Consolas" w:eastAsia="Consolas" w:hAnsi="Consolas" w:cs="Consolas"/>
+          <w:color w:val="FF0000"/>
+        </w:rPr>
+        <w:t xml:space="preserve">, </w:t>
+      </w:r>
+      <w:proofErr w:type="spellStart"/>
+      <w:r>
+        <w:rPr>
+          <w:rFonts w:ascii="Consolas" w:eastAsia="Consolas" w:hAnsi="Consolas" w:cs="Consolas"/>
+          <w:color w:val="FF0000"/>
+        </w:rPr>
+        <w:t>stage_id</w:t>
+      </w:r>
+      <w:proofErr w:type="spellEnd"/>
+      <w:r>
+        <w:rPr>
+          <w:rFonts w:ascii="Consolas" w:eastAsia="Consolas" w:hAnsi="Consolas" w:cs="Consolas"/>
+          <w:color w:val="FF0000"/>
+        </w:rPr>
+        <w:t>)</w:t>
       </w:r>
     </w:p>
     <w:p>
@@ -9948,7 +10610,39 @@
           <w:rFonts w:ascii="Consolas" w:eastAsia="Consolas" w:hAnsi="Consolas" w:cs="Consolas"/>
           <w:color w:val="FF0000"/>
         </w:rPr>
-        <w:t>(title, description, location, festival_id, image_id)</w:t>
+        <w:t xml:space="preserve">(title, description, location, </w:t>
+      </w:r>
+      <w:proofErr w:type="spellStart"/>
+      <w:r>
+        <w:rPr>
+          <w:rFonts w:ascii="Consolas" w:eastAsia="Consolas" w:hAnsi="Consolas" w:cs="Consolas"/>
+          <w:color w:val="FF0000"/>
+        </w:rPr>
+        <w:t>festival_id</w:t>
+      </w:r>
+      <w:proofErr w:type="spellEnd"/>
+      <w:r>
+        <w:rPr>
+          <w:rFonts w:ascii="Consolas" w:eastAsia="Consolas" w:hAnsi="Consolas" w:cs="Consolas"/>
+          <w:color w:val="FF0000"/>
+        </w:rPr>
+        <w:t xml:space="preserve">, </w:t>
+      </w:r>
+      <w:proofErr w:type="spellStart"/>
+      <w:r>
+        <w:rPr>
+          <w:rFonts w:ascii="Consolas" w:eastAsia="Consolas" w:hAnsi="Consolas" w:cs="Consolas"/>
+          <w:color w:val="FF0000"/>
+        </w:rPr>
+        <w:t>image_id</w:t>
+      </w:r>
+      <w:proofErr w:type="spellEnd"/>
+      <w:r>
+        <w:rPr>
+          <w:rFonts w:ascii="Consolas" w:eastAsia="Consolas" w:hAnsi="Consolas" w:cs="Consolas"/>
+          <w:color w:val="FF0000"/>
+        </w:rPr>
+        <w:t>)</w:t>
       </w:r>
     </w:p>
     <w:p>
@@ -9993,7 +10687,39 @@
           <w:rFonts w:ascii="Consolas" w:eastAsia="Consolas" w:hAnsi="Consolas" w:cs="Consolas"/>
           <w:color w:val="FF0000"/>
         </w:rPr>
-        <w:t>(id, genre_id, performer_id)</w:t>
+        <w:t xml:space="preserve">(id, </w:t>
+      </w:r>
+      <w:proofErr w:type="spellStart"/>
+      <w:r>
+        <w:rPr>
+          <w:rFonts w:ascii="Consolas" w:eastAsia="Consolas" w:hAnsi="Consolas" w:cs="Consolas"/>
+          <w:color w:val="FF0000"/>
+        </w:rPr>
+        <w:t>genre_id</w:t>
+      </w:r>
+      <w:proofErr w:type="spellEnd"/>
+      <w:r>
+        <w:rPr>
+          <w:rFonts w:ascii="Consolas" w:eastAsia="Consolas" w:hAnsi="Consolas" w:cs="Consolas"/>
+          <w:color w:val="FF0000"/>
+        </w:rPr>
+        <w:t xml:space="preserve">, </w:t>
+      </w:r>
+      <w:proofErr w:type="spellStart"/>
+      <w:r>
+        <w:rPr>
+          <w:rFonts w:ascii="Consolas" w:eastAsia="Consolas" w:hAnsi="Consolas" w:cs="Consolas"/>
+          <w:color w:val="FF0000"/>
+        </w:rPr>
+        <w:t>performer_id</w:t>
+      </w:r>
+      <w:proofErr w:type="spellEnd"/>
+      <w:r>
+        <w:rPr>
+          <w:rFonts w:ascii="Consolas" w:eastAsia="Consolas" w:hAnsi="Consolas" w:cs="Consolas"/>
+          <w:color w:val="FF0000"/>
+        </w:rPr>
+        <w:t>)</w:t>
       </w:r>
     </w:p>
     <w:p>
@@ -10036,6 +10762,7 @@
           <w:sz w:val="26"/>
           <w:szCs w:val="26"/>
         </w:rPr>
+        <w:lastRenderedPageBreak/>
         <w:t>FESTIVAL_EMPLOYEE</w:t>
       </w:r>
       <w:r>
@@ -10052,7 +10779,39 @@
           <w:rFonts w:ascii="Consolas" w:eastAsia="Consolas" w:hAnsi="Consolas" w:cs="Consolas"/>
           <w:color w:val="FF0000"/>
         </w:rPr>
-        <w:t>(employee_id, festival_id, role)</w:t>
+        <w:t>(</w:t>
+      </w:r>
+      <w:proofErr w:type="spellStart"/>
+      <w:r>
+        <w:rPr>
+          <w:rFonts w:ascii="Consolas" w:eastAsia="Consolas" w:hAnsi="Consolas" w:cs="Consolas"/>
+          <w:color w:val="FF0000"/>
+        </w:rPr>
+        <w:t>employee_id</w:t>
+      </w:r>
+      <w:proofErr w:type="spellEnd"/>
+      <w:r>
+        <w:rPr>
+          <w:rFonts w:ascii="Consolas" w:eastAsia="Consolas" w:hAnsi="Consolas" w:cs="Consolas"/>
+          <w:color w:val="FF0000"/>
+        </w:rPr>
+        <w:t xml:space="preserve">, </w:t>
+      </w:r>
+      <w:proofErr w:type="spellStart"/>
+      <w:r>
+        <w:rPr>
+          <w:rFonts w:ascii="Consolas" w:eastAsia="Consolas" w:hAnsi="Consolas" w:cs="Consolas"/>
+          <w:color w:val="FF0000"/>
+        </w:rPr>
+        <w:t>festival_id</w:t>
+      </w:r>
+      <w:proofErr w:type="spellEnd"/>
+      <w:r>
+        <w:rPr>
+          <w:rFonts w:ascii="Consolas" w:eastAsia="Consolas" w:hAnsi="Consolas" w:cs="Consolas"/>
+          <w:color w:val="FF0000"/>
+        </w:rPr>
+        <w:t>, role)</w:t>
       </w:r>
     </w:p>
     <w:p>
@@ -11066,8 +11825,19 @@
           <w:sz w:val="26"/>
           <w:szCs w:val="26"/>
         </w:rPr>
-        <w:t xml:space="preserve"> associated with it</w:t>
-      </w:r>
+        <w:t xml:space="preserve"> associated with </w:t>
+      </w:r>
+      <w:proofErr w:type="gramStart"/>
+      <w:r>
+        <w:rPr>
+          <w:rFonts w:ascii="Calibri" w:eastAsia="Calibri" w:hAnsi="Calibri" w:cs="Calibri"/>
+          <w:color w:val="FF0000"/>
+          <w:sz w:val="26"/>
+          <w:szCs w:val="26"/>
+        </w:rPr>
+        <w:t>it</w:t>
+      </w:r>
+      <w:proofErr w:type="gramEnd"/>
     </w:p>
     <w:p>
       <w:pPr>
@@ -11139,8 +11909,19 @@
           <w:sz w:val="26"/>
           <w:szCs w:val="26"/>
         </w:rPr>
-        <w:t xml:space="preserve"> at a time</w:t>
-      </w:r>
+        <w:t xml:space="preserve"> at a </w:t>
+      </w:r>
+      <w:proofErr w:type="gramStart"/>
+      <w:r>
+        <w:rPr>
+          <w:rFonts w:ascii="Calibri" w:eastAsia="Calibri" w:hAnsi="Calibri" w:cs="Calibri"/>
+          <w:color w:val="FF0000"/>
+          <w:sz w:val="26"/>
+          <w:szCs w:val="26"/>
+        </w:rPr>
+        <w:t>time</w:t>
+      </w:r>
+      <w:proofErr w:type="gramEnd"/>
     </w:p>
     <w:p>
       <w:pPr>
@@ -11187,7 +11968,6 @@
         <w:rPr>
           <w:noProof/>
         </w:rPr>
-        <w:lastRenderedPageBreak/>
         <w:drawing>
           <wp:inline distT="0" distB="0" distL="0" distR="0" wp14:anchorId="54DAE4F2" wp14:editId="5C383826">
             <wp:extent cx="5464928" cy="1683193"/>
@@ -11204,7 +11984,7 @@
                     <pic:cNvPicPr/>
                   </pic:nvPicPr>
                   <pic:blipFill>
-                    <a:blip r:embed="rId27">
+                    <a:blip r:embed="rId30">
                       <a:extLst>
                         <a:ext uri="{28A0092B-C50C-407E-A947-70E740481C1C}">
                           <a14:useLocalDpi xmlns:a14="http://schemas.microsoft.com/office/drawing/2010/main" val="0"/>
@@ -11237,6 +12017,7 @@
       </w:pPr>
       <w:bookmarkStart w:id="42" w:name="_Toc96009503"/>
       <w:r>
+        <w:lastRenderedPageBreak/>
         <w:t>Tables</w:t>
       </w:r>
       <w:bookmarkEnd w:id="42"/>
@@ -11346,7 +12127,6 @@
         <w:rPr>
           <w:noProof/>
         </w:rPr>
-        <w:lastRenderedPageBreak/>
         <w:drawing>
           <wp:inline distT="0" distB="0" distL="0" distR="0" wp14:anchorId="6FA2EA54" wp14:editId="69DE1BA7">
             <wp:extent cx="6167390" cy="4946762"/>
@@ -11363,7 +12143,7 @@
                     <pic:cNvPicPr/>
                   </pic:nvPicPr>
                   <pic:blipFill>
-                    <a:blip r:embed="rId28">
+                    <a:blip r:embed="rId31">
                       <a:extLst>
                         <a:ext uri="{28A0092B-C50C-407E-A947-70E740481C1C}">
                           <a14:useLocalDpi xmlns:a14="http://schemas.microsoft.com/office/drawing/2010/main" val="0"/>
@@ -11439,6 +12219,7 @@
               <w:ind w:left="0"/>
             </w:pPr>
             <w:r>
+              <w:lastRenderedPageBreak/>
               <w:t>Table</w:t>
             </w:r>
           </w:p>
@@ -12010,8 +12791,16 @@
         <w:rPr>
           <w:color w:val="FF0000"/>
         </w:rPr>
-        <w:t>Add further sections if required by the specification of your web application</w:t>
-      </w:r>
+        <w:t xml:space="preserve">Add further sections if required by the specification of your web </w:t>
+      </w:r>
+      <w:proofErr w:type="gramStart"/>
+      <w:r>
+        <w:rPr>
+          <w:color w:val="FF0000"/>
+        </w:rPr>
+        <w:t>application</w:t>
+      </w:r>
+      <w:proofErr w:type="gramEnd"/>
     </w:p>
     <w:p>
       <w:pPr>
@@ -12139,8 +12928,16 @@
         <w:rPr>
           <w:color w:val="FF0000"/>
         </w:rPr>
-        <w:t>Describe the routes that were defined in the web application</w:t>
-      </w:r>
+        <w:t xml:space="preserve">Describe the routes that were defined in the web </w:t>
+      </w:r>
+      <w:proofErr w:type="gramStart"/>
+      <w:r>
+        <w:rPr>
+          <w:color w:val="FF0000"/>
+        </w:rPr>
+        <w:t>application</w:t>
+      </w:r>
+      <w:proofErr w:type="gramEnd"/>
     </w:p>
     <w:p>
       <w:pPr>
@@ -12234,7 +13031,7 @@
                     </pic:cNvPicPr>
                   </pic:nvPicPr>
                   <pic:blipFill>
-                    <a:blip r:embed="rId29">
+                    <a:blip r:embed="rId32">
                       <a:extLst>
                         <a:ext uri="{28A0092B-C50C-407E-A947-70E740481C1C}">
                           <a14:useLocalDpi xmlns:a14="http://schemas.microsoft.com/office/drawing/2010/main" val="0"/>
@@ -14102,7 +14899,21 @@
         <w:rPr>
           <w:color w:val="FF0000"/>
         </w:rPr>
-        <w:t>Describe the results from the tests. Address any functionality where unexpected behavior could not be debugged.</w:t>
+        <w:t xml:space="preserve">Describe the results from the tests. Address any functionality where unexpected </w:t>
+      </w:r>
+      <w:proofErr w:type="spellStart"/>
+      <w:r>
+        <w:rPr>
+          <w:color w:val="FF0000"/>
+        </w:rPr>
+        <w:t>behavior</w:t>
+      </w:r>
+      <w:proofErr w:type="spellEnd"/>
+      <w:r>
+        <w:rPr>
+          <w:color w:val="FF0000"/>
+        </w:rPr>
+        <w:t xml:space="preserve"> could not be debugged.</w:t>
       </w:r>
     </w:p>
     <w:p>
@@ -14413,8 +15224,16 @@
         <w:rPr>
           <w:color w:val="FF0000"/>
         </w:rPr>
-        <w:t>Include a Gantt chart</w:t>
-      </w:r>
+        <w:t xml:space="preserve">Include a Gantt </w:t>
+      </w:r>
+      <w:proofErr w:type="gramStart"/>
+      <w:r>
+        <w:rPr>
+          <w:color w:val="FF0000"/>
+        </w:rPr>
+        <w:t>chart</w:t>
+      </w:r>
+      <w:proofErr w:type="gramEnd"/>
     </w:p>
     <w:p>
       <w:r>
@@ -14438,7 +15257,7 @@
                     <pic:cNvPicPr/>
                   </pic:nvPicPr>
                   <pic:blipFill>
-                    <a:blip r:embed="rId30">
+                    <a:blip r:embed="rId33">
                       <a:extLst>
                         <a:ext uri="{28A0092B-C50C-407E-A947-70E740481C1C}">
                           <a14:useLocalDpi xmlns:a14="http://schemas.microsoft.com/office/drawing/2010/main" val="0"/>
@@ -14561,8 +15380,16 @@
         <w:rPr>
           <w:color w:val="FF0000"/>
         </w:rPr>
-        <w:t>screen shots</w:t>
-      </w:r>
+        <w:t xml:space="preserve">screen </w:t>
+      </w:r>
+      <w:proofErr w:type="gramStart"/>
+      <w:r>
+        <w:rPr>
+          <w:color w:val="FF0000"/>
+        </w:rPr>
+        <w:t>shots</w:t>
+      </w:r>
+      <w:proofErr w:type="gramEnd"/>
     </w:p>
     <w:p>
       <w:r>
@@ -14917,7 +15744,7 @@
           <w:color w:val="FF0000"/>
         </w:rPr>
       </w:pPr>
-      <w:hyperlink r:id="rId31" w:history="1">
+      <w:hyperlink r:id="rId34" w:history="1">
         <w:r>
           <w:rPr>
             <w:rStyle w:val="Hyperlink"/>
@@ -14944,7 +15771,7 @@
     <w:p>
       <w:pPr>
         <w:sectPr>
-          <w:footerReference w:type="default" r:id="rId32"/>
+          <w:footerReference w:type="default" r:id="rId35"/>
           <w:pgSz w:w="11906" w:h="16838"/>
           <w:pgMar w:top="1440" w:right="1440" w:bottom="1440" w:left="1440" w:header="708" w:footer="708" w:gutter="0"/>
           <w:pgNumType w:start="1"/>
@@ -19158,6 +19985,18 @@
       </w:tblBorders>
     </w:tblPr>
   </w:style>
+  <w:style w:type="character" w:styleId="FollowedHyperlink">
+    <w:name w:val="FollowedHyperlink"/>
+    <w:basedOn w:val="DefaultParagraphFont"/>
+    <w:uiPriority w:val="99"/>
+    <w:semiHidden/>
+    <w:unhideWhenUsed/>
+    <w:rsid w:val="00F01CAF"/>
+    <w:rPr>
+      <w:color w:val="954F72" w:themeColor="followedHyperlink"/>
+      <w:u w:val="single"/>
+    </w:rPr>
+  </w:style>
 </w:styles>
 </file>
 
@@ -19423,12 +20262,6 @@
 </file>
 
 <file path=customXml/item1.xml><?xml version="1.0" encoding="utf-8"?>
-<p:properties xmlns:p="http://schemas.microsoft.com/office/2006/metadata/properties" xmlns:xsi="http://www.w3.org/2001/XMLSchema-instance" xmlns:pc="http://schemas.microsoft.com/office/infopath/2007/PartnerControls">
-  <documentManagement/>
-</p:properties>
-</file>
-
-<file path=customXml/item2.xml><?xml version="1.0" encoding="utf-8"?>
 <ct:contentTypeSchema xmlns:ct="http://schemas.microsoft.com/office/2006/metadata/contentType" xmlns:ma="http://schemas.microsoft.com/office/2006/metadata/properties/metaAttributes" ct:_="" ma:_="" ma:contentTypeName="Document" ma:contentTypeID="0x0101009BF7A80B0FBE28449F4ED4A2932F3853" ma:contentTypeVersion="6" ma:contentTypeDescription="Create a new document." ma:contentTypeScope="" ma:versionID="7bb972948696748661606df725b7bbbb">
   <xsd:schema xmlns:xsd="http://www.w3.org/2001/XMLSchema" xmlns:xs="http://www.w3.org/2001/XMLSchema" xmlns:p="http://schemas.microsoft.com/office/2006/metadata/properties" xmlns:ns2="3880b17f-dbc7-464a-bc7e-35eb529660c2" xmlns:ns3="14fa3032-b707-4695-adf8-64905d7b2249" targetNamespace="http://schemas.microsoft.com/office/2006/metadata/properties" ma:root="true" ma:fieldsID="59e56d46e63c0992486ec6c147878d24" ns2:_="" ns3:_="">
     <xsd:import namespace="3880b17f-dbc7-464a-bc7e-35eb529660c2"/>
@@ -19605,7 +20438,17 @@
 </ct:contentTypeSchema>
 </file>
 
+<file path=customXml/item2.xml><?xml version="1.0" encoding="utf-8"?>
+<p:properties xmlns:p="http://schemas.microsoft.com/office/2006/metadata/properties" xmlns:xsi="http://www.w3.org/2001/XMLSchema-instance" xmlns:pc="http://schemas.microsoft.com/office/infopath/2007/PartnerControls">
+  <documentManagement/>
+</p:properties>
+</file>
+
 <file path=customXml/item3.xml><?xml version="1.0" encoding="utf-8"?>
+<b:Sources xmlns:b="http://schemas.openxmlformats.org/officeDocument/2006/bibliography" xmlns="http://schemas.openxmlformats.org/officeDocument/2006/bibliography" SelectedStyle="\APASixthEditionOfficeOnline.xsl" StyleName="APA" Version="6"/>
+</file>
+
+<file path=customXml/item4.xml><?xml version="1.0" encoding="utf-8"?>
 <?mso-contentType ?>
 <FormTemplates xmlns="http://schemas.microsoft.com/sharepoint/v3/contenttype/forms">
   <Display>DocumentLibraryForm</Display>
@@ -19614,20 +20457,7 @@
 </FormTemplates>
 </file>
 
-<file path=customXml/item4.xml><?xml version="1.0" encoding="utf-8"?>
-<b:Sources xmlns:b="http://schemas.openxmlformats.org/officeDocument/2006/bibliography" xmlns="http://schemas.openxmlformats.org/officeDocument/2006/bibliography" SelectedStyle="\APASixthEditionOfficeOnline.xsl" StyleName="APA" Version="6"/>
-</file>
-
 <file path=customXml/itemProps1.xml><?xml version="1.0" encoding="utf-8"?>
-<ds:datastoreItem xmlns:ds="http://schemas.openxmlformats.org/officeDocument/2006/customXml" ds:itemID="{9600F9D6-DACC-419E-94CB-B2C0BCD0AEFC}">
-  <ds:schemaRefs>
-    <ds:schemaRef ds:uri="http://schemas.microsoft.com/office/2006/metadata/properties"/>
-    <ds:schemaRef ds:uri="http://schemas.microsoft.com/office/infopath/2007/PartnerControls"/>
-  </ds:schemaRefs>
-</ds:datastoreItem>
-</file>
-
-<file path=customXml/itemProps2.xml><?xml version="1.0" encoding="utf-8"?>
 <ds:datastoreItem xmlns:ds="http://schemas.openxmlformats.org/officeDocument/2006/customXml" ds:itemID="{E61E0ACA-DE8E-459C-8B55-10A535BB5DFC}">
   <ds:schemaRefs>
     <ds:schemaRef ds:uri="http://schemas.microsoft.com/office/2006/metadata/contentType"/>
@@ -19646,18 +20476,27 @@
 </ds:datastoreItem>
 </file>
 
+<file path=customXml/itemProps2.xml><?xml version="1.0" encoding="utf-8"?>
+<ds:datastoreItem xmlns:ds="http://schemas.openxmlformats.org/officeDocument/2006/customXml" ds:itemID="{9600F9D6-DACC-419E-94CB-B2C0BCD0AEFC}">
+  <ds:schemaRefs>
+    <ds:schemaRef ds:uri="http://schemas.microsoft.com/office/2006/metadata/properties"/>
+    <ds:schemaRef ds:uri="http://schemas.microsoft.com/office/infopath/2007/PartnerControls"/>
+  </ds:schemaRefs>
+</ds:datastoreItem>
+</file>
+
 <file path=customXml/itemProps3.xml><?xml version="1.0" encoding="utf-8"?>
+<ds:datastoreItem xmlns:ds="http://schemas.openxmlformats.org/officeDocument/2006/customXml" ds:itemID="{FFC6E53F-AA50-4DD6-AE85-6DAD33A31D07}">
+  <ds:schemaRefs>
+    <ds:schemaRef ds:uri="http://schemas.openxmlformats.org/officeDocument/2006/bibliography"/>
+  </ds:schemaRefs>
+</ds:datastoreItem>
+</file>
+
+<file path=customXml/itemProps4.xml><?xml version="1.0" encoding="utf-8"?>
 <ds:datastoreItem xmlns:ds="http://schemas.openxmlformats.org/officeDocument/2006/customXml" ds:itemID="{483909C0-ED7B-433C-936F-326EC26BCE5F}">
   <ds:schemaRefs>
     <ds:schemaRef ds:uri="http://schemas.microsoft.com/sharepoint/v3/contenttype/forms"/>
   </ds:schemaRefs>
 </ds:datastoreItem>
-</file>
-
-<file path=customXml/itemProps4.xml><?xml version="1.0" encoding="utf-8"?>
-<ds:datastoreItem xmlns:ds="http://schemas.openxmlformats.org/officeDocument/2006/customXml" ds:itemID="{FFC6E53F-AA50-4DD6-AE85-6DAD33A31D07}">
-  <ds:schemaRefs>
-    <ds:schemaRef ds:uri="http://schemas.openxmlformats.org/officeDocument/2006/bibliography"/>
-  </ds:schemaRefs>
-</ds:datastoreItem>
 </file>
</xml_diff>

<commit_message>
started db section of report
</commit_message>
<xml_diff>
--- a/documents/Software Project.docx
+++ b/documents/Software Project.docx
@@ -8703,19 +8703,7 @@
           <w:rPr>
             <w:rStyle w:val="Hyperlink"/>
           </w:rPr>
-          <w:t>h</w:t>
-        </w:r>
-        <w:r>
-          <w:rPr>
-            <w:rStyle w:val="Hyperlink"/>
-          </w:rPr>
-          <w:t>e</w:t>
-        </w:r>
-        <w:r>
-          <w:rPr>
-            <w:rStyle w:val="Hyperlink"/>
-          </w:rPr>
-          <w:t>re</w:t>
+          <w:t>here</w:t>
         </w:r>
       </w:hyperlink>
       <w:r>
@@ -9399,6 +9387,9 @@
         <w:keepNext/>
       </w:pPr>
       <w:r>
+        <w:rPr>
+          <w:noProof/>
+        </w:rPr>
         <w:drawing>
           <wp:inline distT="0" distB="0" distL="0" distR="0" wp14:anchorId="635FBE48" wp14:editId="6F302DF3">
             <wp:extent cx="5731510" cy="413385"/>
@@ -9827,6 +9818,9 @@
         <w:keepNext/>
       </w:pPr>
       <w:r>
+        <w:rPr>
+          <w:noProof/>
+        </w:rPr>
         <w:drawing>
           <wp:inline distT="0" distB="0" distL="0" distR="0" wp14:anchorId="3DC5B8E4" wp14:editId="32802BF8">
             <wp:extent cx="4876800" cy="4096058"/>
@@ -9937,35 +9931,139 @@
     <w:p>
       <w:pPr>
         <w:rPr>
-          <w:color w:val="FF0000"/>
-        </w:rPr>
-      </w:pPr>
-      <w:r>
-        <w:rPr>
           <w:rFonts w:ascii="Calibri" w:eastAsia="Calibri" w:hAnsi="Calibri" w:cs="Calibri"/>
-          <w:color w:val="FF0000"/>
-          <w:sz w:val="28"/>
-          <w:szCs w:val="28"/>
-        </w:rPr>
-        <w:t xml:space="preserve">A company has a website that sells video games for different consoles. They would need a database for all their games and order places. For each order place, they would need games bought, total price, date of the order, and how </w:t>
-      </w:r>
+          <w:color w:val="000000" w:themeColor="text1"/>
+        </w:rPr>
+      </w:pPr>
       <w:r>
         <w:rPr>
           <w:rFonts w:ascii="Calibri" w:eastAsia="Calibri" w:hAnsi="Calibri" w:cs="Calibri"/>
-          <w:color w:val="FF0000"/>
-          <w:sz w:val="28"/>
-          <w:szCs w:val="28"/>
+          <w:color w:val="000000" w:themeColor="text1"/>
+        </w:rPr>
+        <w:t>This businesses database tracks many important details about the products and the users.</w:t>
+      </w:r>
+    </w:p>
+    <w:p>
+      <w:pPr>
+        <w:rPr>
+          <w:rFonts w:ascii="Calibri" w:eastAsia="Calibri" w:hAnsi="Calibri" w:cs="Calibri"/>
+          <w:color w:val="000000" w:themeColor="text1"/>
+        </w:rPr>
+      </w:pPr>
+      <w:r>
+        <w:rPr>
+          <w:rFonts w:ascii="Calibri" w:eastAsia="Calibri" w:hAnsi="Calibri" w:cs="Calibri"/>
+          <w:color w:val="000000" w:themeColor="text1"/>
+        </w:rPr>
+        <w:t xml:space="preserve">The </w:t>
+      </w:r>
+      <w:r>
+        <w:rPr>
+          <w:rFonts w:ascii="Calibri" w:eastAsia="Calibri" w:hAnsi="Calibri" w:cs="Calibri"/>
+          <w:color w:val="000000" w:themeColor="text1"/>
+        </w:rPr>
+        <w:t>database will store data about each guitar and its condition.</w:t>
+      </w:r>
+      <w:r>
+        <w:rPr>
+          <w:rFonts w:ascii="Calibri" w:eastAsia="Calibri" w:hAnsi="Calibri" w:cs="Calibri"/>
+          <w:color w:val="000000" w:themeColor="text1"/>
+        </w:rPr>
+        <w:t xml:space="preserve"> For each product the name, type, price, </w:t>
+      </w:r>
+      <w:r>
+        <w:rPr>
+          <w:rFonts w:ascii="Calibri" w:eastAsia="Calibri" w:hAnsi="Calibri" w:cs="Calibri"/>
+          <w:color w:val="000000" w:themeColor="text1"/>
+        </w:rPr>
+        <w:t>bid-expiration date</w:t>
+      </w:r>
+      <w:r>
+        <w:rPr>
+          <w:rFonts w:ascii="Calibri" w:eastAsia="Calibri" w:hAnsi="Calibri" w:cs="Calibri"/>
+          <w:color w:val="000000" w:themeColor="text1"/>
+        </w:rPr>
+        <w:t xml:space="preserve"> and the</w:t>
+      </w:r>
+      <w:r>
+        <w:rPr>
+          <w:rFonts w:ascii="Calibri" w:eastAsia="Calibri" w:hAnsi="Calibri" w:cs="Calibri"/>
+          <w:color w:val="000000" w:themeColor="text1"/>
+        </w:rPr>
+        <w:t xml:space="preserve"> condition</w:t>
+      </w:r>
+      <w:r>
+        <w:rPr>
+          <w:rFonts w:ascii="Calibri" w:eastAsia="Calibri" w:hAnsi="Calibri" w:cs="Calibri"/>
+          <w:color w:val="000000" w:themeColor="text1"/>
+        </w:rPr>
+        <w:t xml:space="preserve"> will be recorded.</w:t>
+      </w:r>
+      <w:r>
+        <w:rPr>
+          <w:rFonts w:ascii="Calibri" w:eastAsia="Calibri" w:hAnsi="Calibri" w:cs="Calibri"/>
+          <w:color w:val="000000" w:themeColor="text1"/>
+        </w:rPr>
+        <w:t xml:space="preserve"> It will also track </w:t>
+      </w:r>
+      <w:r>
+        <w:rPr>
+          <w:rFonts w:ascii="Calibri" w:eastAsia="Calibri" w:hAnsi="Calibri" w:cs="Calibri"/>
+          <w:color w:val="000000" w:themeColor="text1"/>
+        </w:rPr>
+        <w:t>the bids made by each user and also show who has won the bid when the bidding time expires.</w:t>
+      </w:r>
+    </w:p>
+    <w:p>
+      <w:pPr>
+        <w:rPr>
+          <w:rFonts w:ascii="Calibri" w:eastAsia="Calibri" w:hAnsi="Calibri" w:cs="Calibri"/>
+          <w:color w:val="000000" w:themeColor="text1"/>
+        </w:rPr>
+      </w:pPr>
+      <w:r>
+        <w:rPr>
+          <w:rFonts w:ascii="Calibri" w:eastAsia="Calibri" w:hAnsi="Calibri" w:cs="Calibri"/>
+          <w:color w:val="000000" w:themeColor="text1"/>
         </w:rPr>
         <w:lastRenderedPageBreak/>
-        <w:t>long it will take to deliver. The database needs to keep track of all games that are being sold. Customers will have to input their information when registering an account. Customers will also have to input their card details when making a payment for their order.</w:t>
+        <w:t xml:space="preserve"> Table for the three user roles (user, admin and shop) will also be created.</w:t>
       </w:r>
       <w:r>
         <w:rPr>
           <w:rFonts w:ascii="Calibri" w:eastAsia="Calibri" w:hAnsi="Calibri" w:cs="Calibri"/>
-          <w:color w:val="FF0000"/>
-        </w:rPr>
-        <w:t xml:space="preserve"> </w:t>
-      </w:r>
+          <w:color w:val="000000" w:themeColor="text1"/>
+        </w:rPr>
+        <w:t xml:space="preserve"> Users </w:t>
+      </w:r>
+      <w:r>
+        <w:rPr>
+          <w:rFonts w:ascii="Calibri" w:eastAsia="Calibri" w:hAnsi="Calibri" w:cs="Calibri"/>
+          <w:color w:val="000000" w:themeColor="text1"/>
+        </w:rPr>
+        <w:t>favourited</w:t>
+      </w:r>
+      <w:r>
+        <w:rPr>
+          <w:rFonts w:ascii="Calibri" w:eastAsia="Calibri" w:hAnsi="Calibri" w:cs="Calibri"/>
+          <w:color w:val="000000" w:themeColor="text1"/>
+        </w:rPr>
+        <w:t xml:space="preserve"> posts will be saved </w:t>
+      </w:r>
+      <w:r>
+        <w:rPr>
+          <w:rFonts w:ascii="Calibri" w:eastAsia="Calibri" w:hAnsi="Calibri" w:cs="Calibri"/>
+          <w:color w:val="000000" w:themeColor="text1"/>
+        </w:rPr>
+        <w:t>as well.</w:t>
+      </w:r>
+    </w:p>
+    <w:p>
+      <w:pPr>
+        <w:rPr>
+          <w:color w:val="000000" w:themeColor="text1"/>
+        </w:rPr>
+      </w:pPr>
     </w:p>
     <w:p>
       <w:pPr>
@@ -9979,1956 +10077,388 @@
     </w:p>
     <w:p>
       <w:pPr>
+        <w:spacing w:after="160" w:line="259" w:lineRule="auto"/>
+        <w:rPr>
+          <w:rFonts w:eastAsiaTheme="minorEastAsia"/>
+        </w:rPr>
+      </w:pPr>
+      <w:r>
+        <w:rPr>
+          <w:rFonts w:eastAsiaTheme="minorEastAsia"/>
+        </w:rPr>
+        <w:t xml:space="preserve">1. admin user </w:t>
+      </w:r>
+      <w:r>
+        <w:rPr>
+          <w:rFonts w:eastAsiaTheme="minorEastAsia"/>
+        </w:rPr>
+        <w:t>need to do all crud operations on every product</w:t>
+      </w:r>
+    </w:p>
+    <w:p>
+      <w:pPr>
+        <w:spacing w:after="160" w:line="259" w:lineRule="auto"/>
+        <w:rPr>
+          <w:rFonts w:eastAsiaTheme="minorEastAsia"/>
+        </w:rPr>
+      </w:pPr>
+      <w:r>
+        <w:rPr>
+          <w:rFonts w:eastAsiaTheme="minorEastAsia"/>
+        </w:rPr>
+        <w:t xml:space="preserve">2. </w:t>
+      </w:r>
+      <w:r>
+        <w:rPr>
+          <w:rFonts w:eastAsiaTheme="minorEastAsia"/>
+        </w:rPr>
+        <w:t>shop users will be able to do crud operations on products they are selling</w:t>
+      </w:r>
+    </w:p>
+    <w:p>
+      <w:pPr>
+        <w:spacing w:after="160" w:line="259" w:lineRule="auto"/>
+        <w:rPr>
+          <w:rFonts w:eastAsiaTheme="minorEastAsia"/>
+        </w:rPr>
+      </w:pPr>
+      <w:r>
+        <w:rPr>
+          <w:rFonts w:eastAsiaTheme="minorEastAsia"/>
+        </w:rPr>
+        <w:t xml:space="preserve">3. regular users wont be able to do any crud operations but will be able to </w:t>
+      </w:r>
+      <w:r>
+        <w:rPr>
+          <w:rFonts w:eastAsiaTheme="minorEastAsia"/>
+        </w:rPr>
+        <w:t>make bids on guitars.</w:t>
+      </w:r>
+    </w:p>
+    <w:p>
+      <w:pPr>
+        <w:spacing w:after="160" w:line="259" w:lineRule="auto"/>
+        <w:rPr>
+          <w:rFonts w:eastAsiaTheme="minorEastAsia"/>
+        </w:rPr>
+      </w:pPr>
+      <w:r>
+        <w:rPr>
+          <w:rFonts w:eastAsiaTheme="minorEastAsia"/>
+        </w:rPr>
+        <w:t xml:space="preserve">4. regular users and shop users can </w:t>
+      </w:r>
+      <w:r>
+        <w:rPr>
+          <w:rFonts w:eastAsiaTheme="minorEastAsia"/>
+        </w:rPr>
+        <w:t>favourite any post.</w:t>
+      </w:r>
+    </w:p>
+    <w:p>
+      <w:pPr>
+        <w:spacing w:after="160" w:line="259" w:lineRule="auto"/>
+        <w:rPr>
+          <w:rFonts w:eastAsiaTheme="minorEastAsia"/>
+        </w:rPr>
+      </w:pPr>
+      <w:r>
+        <w:rPr>
+          <w:rFonts w:eastAsiaTheme="minorEastAsia"/>
+        </w:rPr>
+        <w:t>5. users will be able to search for products and filter their results</w:t>
+      </w:r>
+      <w:r>
+        <w:rPr>
+          <w:rFonts w:eastAsiaTheme="minorEastAsia"/>
+        </w:rPr>
+        <w:t>.</w:t>
+      </w:r>
+    </w:p>
+    <w:p>
+      <w:pPr>
+        <w:spacing w:after="160" w:line="259" w:lineRule="auto"/>
+        <w:rPr>
+          <w:rFonts w:eastAsiaTheme="minorEastAsia"/>
+        </w:rPr>
+      </w:pPr>
+    </w:p>
+    <w:p>
+      <w:pPr>
+        <w:spacing w:after="160" w:line="259" w:lineRule="auto"/>
+        <w:rPr>
+          <w:rFonts w:eastAsiaTheme="minorEastAsia"/>
+        </w:rPr>
+      </w:pPr>
+    </w:p>
+    <w:p>
+      <w:pPr>
+        <w:pStyle w:val="Heading2"/>
+        <w:rPr>
+          <w:rFonts w:eastAsia="Calibri"/>
+        </w:rPr>
+      </w:pPr>
+      <w:bookmarkStart w:id="38" w:name="_Toc96009500"/>
+      <w:r>
+        <w:rPr>
+          <w:rFonts w:eastAsia="Calibri"/>
+        </w:rPr>
+        <w:t>Textual Representation of Dataset</w:t>
+      </w:r>
+      <w:bookmarkEnd w:id="38"/>
+    </w:p>
+    <w:p>
+      <w:r>
+        <w:t>User (id, user_name, real_name, role_id, email, password)</w:t>
+      </w:r>
+    </w:p>
+    <w:p>
+      <w:pPr>
         <w:rPr>
           <w:rFonts w:ascii="Calibri" w:eastAsia="Calibri" w:hAnsi="Calibri" w:cs="Calibri"/>
-          <w:color w:val="FF0000"/>
         </w:rPr>
       </w:pPr>
       <w:r>
         <w:rPr>
           <w:rFonts w:ascii="Calibri" w:eastAsia="Calibri" w:hAnsi="Calibri" w:cs="Calibri"/>
-          <w:color w:val="FF0000"/>
-        </w:rPr>
-        <w:t>Substitute in here the information the users of your application will want to be able to view.</w:t>
-      </w:r>
-    </w:p>
-    <w:p>
-      <w:pPr>
-        <w:pStyle w:val="ListParagraph"/>
-        <w:numPr>
-          <w:ilvl w:val="0"/>
-          <w:numId w:val="28"/>
-        </w:numPr>
-        <w:spacing w:after="160" w:line="259" w:lineRule="auto"/>
+        </w:rPr>
+        <w:t>Guitar (name, description, make, type</w:t>
+      </w:r>
+      <w:r>
+        <w:rPr>
+          <w:rFonts w:ascii="Calibri" w:eastAsia="Calibri" w:hAnsi="Calibri" w:cs="Calibri"/>
+        </w:rPr>
+        <w:t>_id</w:t>
+      </w:r>
+      <w:r>
+        <w:rPr>
+          <w:rFonts w:ascii="Calibri" w:eastAsia="Calibri" w:hAnsi="Calibri" w:cs="Calibri"/>
+        </w:rPr>
+        <w:t>, price</w:t>
+      </w:r>
+      <w:r>
+        <w:rPr>
+          <w:rFonts w:ascii="Calibri" w:eastAsia="Calibri" w:hAnsi="Calibri" w:cs="Calibri"/>
+        </w:rPr>
+        <w:t>, condition_id,</w:t>
+      </w:r>
+      <w:r>
+        <w:rPr>
+          <w:rFonts w:ascii="Calibri" w:eastAsia="Calibri" w:hAnsi="Calibri" w:cs="Calibri"/>
+        </w:rPr>
+        <w:t xml:space="preserve"> bid_</w:t>
+      </w:r>
+      <w:r>
+        <w:rPr>
+          <w:rFonts w:ascii="Calibri" w:eastAsia="Calibri" w:hAnsi="Calibri" w:cs="Calibri"/>
+        </w:rPr>
+        <w:t>expiration)</w:t>
+      </w:r>
+    </w:p>
+    <w:p>
+      <w:pPr>
+        <w:rPr>
+          <w:rFonts w:ascii="Calibri" w:eastAsia="Calibri" w:hAnsi="Calibri" w:cs="Calibri"/>
+        </w:rPr>
+      </w:pPr>
+      <w:r>
+        <w:rPr>
+          <w:rFonts w:ascii="Calibri" w:eastAsia="Calibri" w:hAnsi="Calibri" w:cs="Calibri"/>
+        </w:rPr>
+        <w:t>Type (id, name)</w:t>
+      </w:r>
+    </w:p>
+    <w:p>
+      <w:r>
+        <w:t>Condition (id, state)</w:t>
+      </w:r>
+    </w:p>
+    <w:p>
+      <w:r>
+        <w:t>Role (id, role_name)</w:t>
+      </w:r>
+    </w:p>
+    <w:p>
+      <w:r>
+        <w:t>User</w:t>
+      </w:r>
+      <w:r>
+        <w:t xml:space="preserve">_Bid (user_id, </w:t>
+      </w:r>
+      <w:r>
+        <w:t>guitar_id</w:t>
+      </w:r>
+      <w:r>
+        <w:t>, bid</w:t>
+      </w:r>
+      <w:r>
+        <w:t>_</w:t>
+      </w:r>
+      <w:r>
+        <w:t>amount</w:t>
+      </w:r>
+      <w:r>
+        <w:t>)</w:t>
+      </w:r>
+    </w:p>
+    <w:p>
+      <w:r>
+        <w:t>User_</w:t>
+      </w:r>
+      <w:r>
+        <w:t>L</w:t>
+      </w:r>
+      <w:r>
+        <w:t>ike (</w:t>
+      </w:r>
+      <w:r>
+        <w:t>user_id, guitar_id</w:t>
+      </w:r>
+      <w:r>
+        <w:t>)</w:t>
+      </w:r>
+    </w:p>
+    <w:p/>
+    <w:p>
+      <w:pPr>
+        <w:pStyle w:val="Heading2"/>
+        <w:rPr>
+          <w:rFonts w:eastAsia="Calibri"/>
+        </w:rPr>
+      </w:pPr>
+      <w:bookmarkStart w:id="39" w:name="_Toc96009501"/>
+      <w:r>
+        <w:rPr>
+          <w:rFonts w:eastAsia="Calibri"/>
+        </w:rPr>
+        <w:t>Business Rules</w:t>
+      </w:r>
+      <w:bookmarkEnd w:id="39"/>
+    </w:p>
+    <w:p>
+      <w:pPr>
         <w:rPr>
           <w:rFonts w:eastAsiaTheme="minorEastAsia"/>
-          <w:color w:val="FF0000"/>
-        </w:rPr>
-      </w:pPr>
-      <w:r>
+        </w:rPr>
+      </w:pPr>
+      <w:r>
+        <w:rPr>
+          <w:rFonts w:eastAsiaTheme="minorEastAsia"/>
+        </w:rPr>
+        <w:t xml:space="preserve">One user has one </w:t>
+      </w:r>
+      <w:r>
+        <w:rPr>
+          <w:rFonts w:eastAsiaTheme="minorEastAsia"/>
+        </w:rPr>
+        <w:t>role.</w:t>
+      </w:r>
+    </w:p>
+    <w:p>
+      <w:pPr>
+        <w:rPr>
+          <w:rFonts w:eastAsiaTheme="minorEastAsia"/>
+        </w:rPr>
+      </w:pPr>
+      <w:r>
+        <w:rPr>
+          <w:rFonts w:eastAsiaTheme="minorEastAsia"/>
+        </w:rPr>
+        <w:t>Many users can favourite</w:t>
+      </w:r>
+      <w:r>
+        <w:rPr>
+          <w:rFonts w:eastAsiaTheme="minorEastAsia"/>
+        </w:rPr>
+        <w:t xml:space="preserve"> one </w:t>
+      </w:r>
+      <w:r>
+        <w:rPr>
+          <w:rFonts w:eastAsiaTheme="minorEastAsia"/>
+        </w:rPr>
+        <w:t>guitar</w:t>
+      </w:r>
+      <w:r>
+        <w:rPr>
+          <w:rFonts w:eastAsiaTheme="minorEastAsia"/>
+        </w:rPr>
+        <w:t>.</w:t>
+      </w:r>
+    </w:p>
+    <w:p>
+      <w:pPr>
+        <w:rPr>
+          <w:rFonts w:eastAsiaTheme="minorEastAsia"/>
+        </w:rPr>
+      </w:pPr>
+      <w:r>
+        <w:rPr>
+          <w:rFonts w:eastAsiaTheme="minorEastAsia"/>
+        </w:rPr>
+        <w:t xml:space="preserve">Many users can </w:t>
+      </w:r>
+      <w:r>
+        <w:rPr>
+          <w:rFonts w:eastAsiaTheme="minorEastAsia"/>
+        </w:rPr>
+        <w:t>bid on</w:t>
+      </w:r>
+      <w:r>
+        <w:rPr>
+          <w:rFonts w:eastAsiaTheme="minorEastAsia"/>
+        </w:rPr>
+        <w:t xml:space="preserve"> one guitar.</w:t>
+      </w:r>
+    </w:p>
+    <w:p>
+      <w:pPr>
         <w:rPr>
           <w:rFonts w:ascii="Calibri" w:eastAsia="Calibri" w:hAnsi="Calibri" w:cs="Calibri"/>
-          <w:color w:val="FF0000"/>
-        </w:rPr>
-        <w:t xml:space="preserve">Organisers need to be able to create, read, update, and </w:t>
-      </w:r>
-      <w:proofErr w:type="gramStart"/>
+        </w:rPr>
+      </w:pPr>
       <w:r>
         <w:rPr>
           <w:rFonts w:ascii="Calibri" w:eastAsia="Calibri" w:hAnsi="Calibri" w:cs="Calibri"/>
-          <w:color w:val="FF0000"/>
-        </w:rPr>
-        <w:t>delete:</w:t>
-      </w:r>
-      <w:proofErr w:type="gramEnd"/>
+        </w:rPr>
+        <w:t>One condition can have many guitars</w:t>
+      </w:r>
       <w:r>
         <w:rPr>
           <w:rFonts w:ascii="Calibri" w:eastAsia="Calibri" w:hAnsi="Calibri" w:cs="Calibri"/>
-          <w:color w:val="FF0000"/>
-        </w:rPr>
-        <w:t xml:space="preserve"> festivals, stages, shows, performers, and genres.</w:t>
-      </w:r>
-    </w:p>
-    <w:p>
-      <w:pPr>
-        <w:pStyle w:val="ListParagraph"/>
-        <w:numPr>
-          <w:ilvl w:val="0"/>
-          <w:numId w:val="28"/>
-        </w:numPr>
-        <w:spacing w:after="160" w:line="259" w:lineRule="auto"/>
-        <w:rPr>
-          <w:rFonts w:eastAsiaTheme="minorEastAsia"/>
-          <w:color w:val="FF0000"/>
-        </w:rPr>
-      </w:pPr>
-      <w:r>
+        </w:rPr>
+        <w:t>.</w:t>
+      </w:r>
+    </w:p>
+    <w:p>
+      <w:pPr>
         <w:rPr>
           <w:rFonts w:ascii="Calibri" w:eastAsia="Calibri" w:hAnsi="Calibri" w:cs="Calibri"/>
-          <w:color w:val="FF0000"/>
-        </w:rPr>
-        <w:t>Users will need to be able to find all festivals ordered by their start date.</w:t>
-      </w:r>
-    </w:p>
-    <w:p>
-      <w:pPr>
-        <w:pStyle w:val="ListParagraph"/>
-        <w:numPr>
-          <w:ilvl w:val="0"/>
-          <w:numId w:val="28"/>
-        </w:numPr>
-        <w:spacing w:after="160" w:line="259" w:lineRule="auto"/>
-        <w:rPr>
-          <w:rFonts w:eastAsiaTheme="minorEastAsia"/>
-          <w:color w:val="FF0000"/>
         </w:rPr>
       </w:pPr>
       <w:r>
         <w:rPr>
           <w:rFonts w:ascii="Calibri" w:eastAsia="Calibri" w:hAnsi="Calibri" w:cs="Calibri"/>
-          <w:color w:val="FF0000"/>
-        </w:rPr>
-        <w:t>Users may want to find a festival by a specific start date.</w:t>
-      </w:r>
-    </w:p>
-    <w:p>
-      <w:pPr>
-        <w:pStyle w:val="ListParagraph"/>
-        <w:numPr>
-          <w:ilvl w:val="0"/>
-          <w:numId w:val="28"/>
-        </w:numPr>
-        <w:spacing w:after="160" w:line="259" w:lineRule="auto"/>
-        <w:rPr>
-          <w:rFonts w:eastAsiaTheme="minorEastAsia"/>
-          <w:color w:val="FF0000"/>
-        </w:rPr>
-      </w:pPr>
+        </w:rPr>
+        <w:t>One type can have many guitars</w:t>
+      </w:r>
       <w:r>
         <w:rPr>
           <w:rFonts w:ascii="Calibri" w:eastAsia="Calibri" w:hAnsi="Calibri" w:cs="Calibri"/>
-          <w:color w:val="FF0000"/>
-        </w:rPr>
-        <w:t>Users need to find all festivals using a list of genres.</w:t>
-      </w:r>
-    </w:p>
-    <w:p>
-      <w:pPr>
-        <w:pStyle w:val="ListParagraph"/>
-        <w:numPr>
-          <w:ilvl w:val="0"/>
-          <w:numId w:val="28"/>
-        </w:numPr>
-        <w:spacing w:after="160" w:line="259" w:lineRule="auto"/>
-        <w:rPr>
-          <w:rFonts w:eastAsiaTheme="minorEastAsia"/>
-          <w:color w:val="FF0000"/>
-        </w:rPr>
-      </w:pPr>
-      <w:r>
+        </w:rPr>
+        <w:t>.</w:t>
+      </w:r>
+    </w:p>
+    <w:p>
+      <w:pPr>
         <w:rPr>
           <w:rFonts w:ascii="Calibri" w:eastAsia="Calibri" w:hAnsi="Calibri" w:cs="Calibri"/>
-          <w:color w:val="FF0000"/>
-        </w:rPr>
-        <w:t>Users need to find the stage for a specific show.</w:t>
-      </w:r>
-    </w:p>
-    <w:p>
-      <w:pPr>
-        <w:pStyle w:val="ListParagraph"/>
-        <w:numPr>
-          <w:ilvl w:val="0"/>
-          <w:numId w:val="28"/>
-        </w:numPr>
-        <w:spacing w:after="160" w:line="259" w:lineRule="auto"/>
-        <w:rPr>
-          <w:rFonts w:eastAsiaTheme="minorEastAsia"/>
-          <w:color w:val="FF0000"/>
-        </w:rPr>
-      </w:pPr>
-      <w:r>
+        </w:rPr>
+      </w:pPr>
+    </w:p>
+    <w:p>
+      <w:pPr>
         <w:rPr>
           <w:rFonts w:ascii="Calibri" w:eastAsia="Calibri" w:hAnsi="Calibri" w:cs="Calibri"/>
-          <w:color w:val="FF0000"/>
-        </w:rPr>
-        <w:t>Users need to find the shows using the performer's name.</w:t>
-      </w:r>
-    </w:p>
-    <w:p>
-      <w:pPr>
-        <w:pStyle w:val="ListParagraph"/>
-        <w:numPr>
-          <w:ilvl w:val="0"/>
-          <w:numId w:val="28"/>
-        </w:numPr>
-        <w:spacing w:after="160" w:line="259" w:lineRule="auto"/>
-        <w:rPr>
-          <w:rFonts w:eastAsiaTheme="minorEastAsia"/>
-          <w:color w:val="FF0000"/>
-        </w:rPr>
-      </w:pPr>
-      <w:r>
-        <w:rPr>
-          <w:rFonts w:ascii="Calibri" w:eastAsia="Calibri" w:hAnsi="Calibri" w:cs="Calibri"/>
-          <w:color w:val="FF0000"/>
-        </w:rPr>
-        <w:t>Performers may need to find the list of festival contacts.</w:t>
-      </w:r>
-    </w:p>
-    <w:p>
-      <w:pPr>
-        <w:pStyle w:val="ListParagraph"/>
-        <w:numPr>
-          <w:ilvl w:val="0"/>
-          <w:numId w:val="28"/>
-        </w:numPr>
-        <w:spacing w:after="160" w:line="259" w:lineRule="auto"/>
-        <w:rPr>
-          <w:rFonts w:eastAsiaTheme="minorEastAsia"/>
-          <w:color w:val="FF0000"/>
-        </w:rPr>
-      </w:pPr>
-      <w:r>
-        <w:rPr>
-          <w:rFonts w:ascii="Calibri" w:eastAsia="Calibri" w:hAnsi="Calibri" w:cs="Calibri"/>
-          <w:color w:val="FF0000"/>
-        </w:rPr>
-        <w:t>Users need to find festivals by location and the location needs to be displayed on a Google Map</w:t>
-      </w:r>
-    </w:p>
-    <w:p>
-      <w:pPr>
-        <w:pStyle w:val="ListParagraph"/>
-        <w:numPr>
-          <w:ilvl w:val="0"/>
-          <w:numId w:val="28"/>
-        </w:numPr>
-        <w:spacing w:after="160" w:line="259" w:lineRule="auto"/>
-        <w:rPr>
-          <w:rFonts w:eastAsiaTheme="minorEastAsia"/>
-          <w:color w:val="FF0000"/>
-        </w:rPr>
-      </w:pPr>
-      <w:r>
-        <w:rPr>
-          <w:rFonts w:ascii="Calibri" w:eastAsia="Calibri" w:hAnsi="Calibri" w:cs="Calibri"/>
-          <w:color w:val="FF0000"/>
-        </w:rPr>
-        <w:t xml:space="preserve">Users may need to find festivals by </w:t>
-      </w:r>
-      <w:proofErr w:type="gramStart"/>
-      <w:r>
-        <w:rPr>
-          <w:rFonts w:ascii="Calibri" w:eastAsia="Calibri" w:hAnsi="Calibri" w:cs="Calibri"/>
-          <w:color w:val="FF0000"/>
-        </w:rPr>
-        <w:t>city</w:t>
-      </w:r>
-      <w:proofErr w:type="gramEnd"/>
-    </w:p>
-    <w:p>
-      <w:pPr>
-        <w:pStyle w:val="ListParagraph"/>
-        <w:numPr>
-          <w:ilvl w:val="0"/>
-          <w:numId w:val="28"/>
-        </w:numPr>
-        <w:spacing w:after="160" w:line="259" w:lineRule="auto"/>
-        <w:rPr>
-          <w:rFonts w:eastAsiaTheme="minorEastAsia"/>
-          <w:color w:val="FF0000"/>
-        </w:rPr>
-      </w:pPr>
-      <w:r>
-        <w:rPr>
-          <w:rFonts w:ascii="Calibri" w:eastAsia="Calibri" w:hAnsi="Calibri" w:cs="Calibri"/>
-          <w:color w:val="FF0000"/>
-        </w:rPr>
-        <w:t xml:space="preserve">Users need to find stages within a festival by the stage’s </w:t>
-      </w:r>
-      <w:proofErr w:type="gramStart"/>
-      <w:r>
-        <w:rPr>
-          <w:rFonts w:ascii="Calibri" w:eastAsia="Calibri" w:hAnsi="Calibri" w:cs="Calibri"/>
-          <w:color w:val="FF0000"/>
-        </w:rPr>
-        <w:t>location</w:t>
-      </w:r>
-      <w:proofErr w:type="gramEnd"/>
-    </w:p>
-    <w:p>
-      <w:pPr>
-        <w:pStyle w:val="ListParagraph"/>
-        <w:numPr>
-          <w:ilvl w:val="0"/>
-          <w:numId w:val="28"/>
-        </w:numPr>
-        <w:spacing w:after="160" w:line="259" w:lineRule="auto"/>
-        <w:rPr>
-          <w:rFonts w:eastAsiaTheme="minorEastAsia"/>
-        </w:rPr>
-      </w:pPr>
-      <w:r>
-        <w:rPr>
-          <w:rFonts w:ascii="Calibri" w:eastAsia="Calibri" w:hAnsi="Calibri" w:cs="Calibri"/>
-          <w:color w:val="FF0000"/>
-        </w:rPr>
-        <w:t>Organisers need to display a list of employees that are assigned to a specific festival</w:t>
-      </w:r>
-      <w:r>
-        <w:br/>
-      </w:r>
-    </w:p>
-    <w:p>
-      <w:pPr>
-        <w:spacing w:after="160" w:line="259" w:lineRule="auto"/>
-        <w:rPr>
-          <w:rFonts w:eastAsiaTheme="minorEastAsia"/>
-        </w:rPr>
-      </w:pPr>
-    </w:p>
-    <w:p>
-      <w:pPr>
-        <w:pStyle w:val="Heading2"/>
-        <w:rPr>
-          <w:rFonts w:eastAsia="Calibri"/>
-        </w:rPr>
-      </w:pPr>
-      <w:bookmarkStart w:id="38" w:name="_Toc96009500"/>
-      <w:r>
-        <w:rPr>
-          <w:rFonts w:eastAsia="Calibri"/>
-        </w:rPr>
-        <w:t>Textual Representation of Dataset</w:t>
-      </w:r>
-      <w:bookmarkEnd w:id="38"/>
-    </w:p>
-    <w:p>
-      <w:pPr>
-        <w:rPr>
-          <w:rFonts w:eastAsia="Calibri"/>
-          <w:color w:val="FF0000"/>
-        </w:rPr>
-      </w:pPr>
-      <w:r>
-        <w:rPr>
-          <w:color w:val="FF0000"/>
-        </w:rPr>
-        <w:t>Substitute in here the tables for your database</w:t>
-      </w:r>
-      <w:r>
-        <w:rPr>
-          <w:color w:val="FF0000"/>
-        </w:rPr>
-        <w:br/>
-      </w:r>
-    </w:p>
-    <w:p>
-      <w:pPr>
-        <w:rPr>
-          <w:color w:val="FF0000"/>
-        </w:rPr>
-      </w:pPr>
-      <w:r>
-        <w:rPr>
-          <w:rFonts w:ascii="Consolas" w:eastAsia="Consolas" w:hAnsi="Consolas" w:cs="Consolas"/>
-          <w:b/>
-          <w:bCs/>
-          <w:color w:val="FF0000"/>
-          <w:sz w:val="26"/>
-          <w:szCs w:val="26"/>
-        </w:rPr>
-        <w:t xml:space="preserve">FESTIVAL </w:t>
-      </w:r>
-      <w:r>
-        <w:rPr>
-          <w:rFonts w:ascii="Consolas" w:eastAsia="Consolas" w:hAnsi="Consolas" w:cs="Consolas"/>
-          <w:color w:val="FF0000"/>
-        </w:rPr>
-        <w:t xml:space="preserve">(title, description, latitude, longitude, city, </w:t>
-      </w:r>
-      <w:proofErr w:type="spellStart"/>
-      <w:r>
-        <w:rPr>
-          <w:rFonts w:ascii="Consolas" w:eastAsia="Consolas" w:hAnsi="Consolas" w:cs="Consolas"/>
-          <w:color w:val="FF0000"/>
-        </w:rPr>
-        <w:t>start_date</w:t>
-      </w:r>
-      <w:proofErr w:type="spellEnd"/>
-      <w:r>
-        <w:rPr>
-          <w:rFonts w:ascii="Consolas" w:eastAsia="Consolas" w:hAnsi="Consolas" w:cs="Consolas"/>
-          <w:color w:val="FF0000"/>
-        </w:rPr>
-        <w:t xml:space="preserve">, </w:t>
-      </w:r>
-      <w:proofErr w:type="spellStart"/>
-      <w:r>
-        <w:rPr>
-          <w:rFonts w:ascii="Consolas" w:eastAsia="Consolas" w:hAnsi="Consolas" w:cs="Consolas"/>
-          <w:color w:val="FF0000"/>
-        </w:rPr>
-        <w:t>end_date</w:t>
-      </w:r>
-      <w:proofErr w:type="spellEnd"/>
-      <w:r>
-        <w:rPr>
-          <w:rFonts w:ascii="Consolas" w:eastAsia="Consolas" w:hAnsi="Consolas" w:cs="Consolas"/>
-          <w:color w:val="FF0000"/>
-        </w:rPr>
-        <w:t xml:space="preserve">, </w:t>
-      </w:r>
-      <w:proofErr w:type="spellStart"/>
-      <w:r>
-        <w:rPr>
-          <w:rFonts w:ascii="Consolas" w:eastAsia="Consolas" w:hAnsi="Consolas" w:cs="Consolas"/>
-          <w:color w:val="FF0000"/>
-        </w:rPr>
-        <w:t>image_id</w:t>
-      </w:r>
-      <w:proofErr w:type="spellEnd"/>
-      <w:r>
-        <w:rPr>
-          <w:rFonts w:ascii="Consolas" w:eastAsia="Consolas" w:hAnsi="Consolas" w:cs="Consolas"/>
-          <w:color w:val="FF0000"/>
-        </w:rPr>
-        <w:t>)</w:t>
-      </w:r>
-    </w:p>
-    <w:p>
-      <w:pPr>
-        <w:rPr>
-          <w:color w:val="FF0000"/>
-        </w:rPr>
-      </w:pPr>
-      <w:r>
-        <w:rPr>
-          <w:rFonts w:ascii="Consolas" w:eastAsia="Consolas" w:hAnsi="Consolas" w:cs="Consolas"/>
-          <w:b/>
-          <w:bCs/>
-          <w:color w:val="FF0000"/>
-          <w:sz w:val="26"/>
-          <w:szCs w:val="26"/>
-        </w:rPr>
-        <w:t xml:space="preserve">PERFORMER </w:t>
-      </w:r>
-      <w:r>
-        <w:rPr>
-          <w:rFonts w:ascii="Consolas" w:eastAsia="Consolas" w:hAnsi="Consolas" w:cs="Consolas"/>
-          <w:color w:val="FF0000"/>
-        </w:rPr>
-        <w:t xml:space="preserve">(title, description, </w:t>
-      </w:r>
-      <w:proofErr w:type="spellStart"/>
-      <w:r>
-        <w:rPr>
-          <w:rFonts w:ascii="Consolas" w:eastAsia="Consolas" w:hAnsi="Consolas" w:cs="Consolas"/>
-          <w:color w:val="FF0000"/>
-        </w:rPr>
-        <w:t>contact_email</w:t>
-      </w:r>
-      <w:proofErr w:type="spellEnd"/>
-      <w:r>
-        <w:rPr>
-          <w:rFonts w:ascii="Consolas" w:eastAsia="Consolas" w:hAnsi="Consolas" w:cs="Consolas"/>
-          <w:color w:val="FF0000"/>
-        </w:rPr>
-        <w:t xml:space="preserve">, </w:t>
-      </w:r>
-      <w:proofErr w:type="spellStart"/>
-      <w:r>
-        <w:rPr>
-          <w:rFonts w:ascii="Consolas" w:eastAsia="Consolas" w:hAnsi="Consolas" w:cs="Consolas"/>
-          <w:color w:val="FF0000"/>
-        </w:rPr>
-        <w:t>contact_phone</w:t>
-      </w:r>
-      <w:proofErr w:type="spellEnd"/>
-      <w:r>
-        <w:rPr>
-          <w:rFonts w:ascii="Consolas" w:eastAsia="Consolas" w:hAnsi="Consolas" w:cs="Consolas"/>
-          <w:color w:val="FF0000"/>
-        </w:rPr>
-        <w:t xml:space="preserve">, </w:t>
-      </w:r>
-      <w:proofErr w:type="spellStart"/>
-      <w:r>
-        <w:rPr>
-          <w:rFonts w:ascii="Consolas" w:eastAsia="Consolas" w:hAnsi="Consolas" w:cs="Consolas"/>
-          <w:color w:val="FF0000"/>
-        </w:rPr>
-        <w:t>image_id</w:t>
-      </w:r>
-      <w:proofErr w:type="spellEnd"/>
-      <w:r>
-        <w:rPr>
-          <w:rFonts w:ascii="Consolas" w:eastAsia="Consolas" w:hAnsi="Consolas" w:cs="Consolas"/>
-          <w:color w:val="FF0000"/>
-        </w:rPr>
-        <w:t>)</w:t>
-      </w:r>
-    </w:p>
-    <w:p>
-      <w:pPr>
-        <w:rPr>
-          <w:color w:val="FF0000"/>
-        </w:rPr>
-      </w:pPr>
-      <w:r>
-        <w:rPr>
-          <w:rFonts w:ascii="Consolas" w:eastAsia="Consolas" w:hAnsi="Consolas" w:cs="Consolas"/>
-          <w:b/>
-          <w:bCs/>
-          <w:color w:val="FF0000"/>
-          <w:sz w:val="26"/>
-          <w:szCs w:val="26"/>
-        </w:rPr>
-        <w:t xml:space="preserve">GENRE </w:t>
-      </w:r>
-      <w:r>
-        <w:rPr>
-          <w:rFonts w:ascii="Consolas" w:eastAsia="Consolas" w:hAnsi="Consolas" w:cs="Consolas"/>
-          <w:color w:val="FF0000"/>
-        </w:rPr>
-        <w:t>(title, description)</w:t>
-      </w:r>
-    </w:p>
-    <w:p>
-      <w:pPr>
-        <w:rPr>
-          <w:color w:val="FF0000"/>
-        </w:rPr>
-      </w:pPr>
-      <w:r>
-        <w:rPr>
-          <w:rFonts w:ascii="Consolas" w:eastAsia="Consolas" w:hAnsi="Consolas" w:cs="Consolas"/>
-          <w:b/>
-          <w:bCs/>
-          <w:color w:val="FF0000"/>
-          <w:sz w:val="26"/>
-          <w:szCs w:val="26"/>
-        </w:rPr>
-        <w:t xml:space="preserve">IMAGE </w:t>
-      </w:r>
-      <w:r>
-        <w:rPr>
-          <w:rFonts w:ascii="Consolas" w:eastAsia="Consolas" w:hAnsi="Consolas" w:cs="Consolas"/>
-          <w:color w:val="FF0000"/>
-        </w:rPr>
-        <w:t>(id, filename)</w:t>
-      </w:r>
-    </w:p>
-    <w:p>
-      <w:pPr>
-        <w:rPr>
-          <w:color w:val="FF0000"/>
-        </w:rPr>
-      </w:pPr>
-      <w:r>
-        <w:rPr>
-          <w:rFonts w:ascii="Consolas" w:eastAsia="Consolas" w:hAnsi="Consolas" w:cs="Consolas"/>
-          <w:b/>
-          <w:bCs/>
-          <w:color w:val="FF0000"/>
-          <w:sz w:val="26"/>
-          <w:szCs w:val="26"/>
-        </w:rPr>
-        <w:t xml:space="preserve">SHOW </w:t>
-      </w:r>
-      <w:r>
-        <w:rPr>
-          <w:rFonts w:ascii="Consolas" w:eastAsia="Consolas" w:hAnsi="Consolas" w:cs="Consolas"/>
-          <w:color w:val="FF0000"/>
-        </w:rPr>
-        <w:t xml:space="preserve">(date, </w:t>
-      </w:r>
-      <w:proofErr w:type="spellStart"/>
-      <w:r>
-        <w:rPr>
-          <w:rFonts w:ascii="Consolas" w:eastAsia="Consolas" w:hAnsi="Consolas" w:cs="Consolas"/>
-          <w:color w:val="FF0000"/>
-        </w:rPr>
-        <w:t>start_time</w:t>
-      </w:r>
-      <w:proofErr w:type="spellEnd"/>
-      <w:r>
-        <w:rPr>
-          <w:rFonts w:ascii="Consolas" w:eastAsia="Consolas" w:hAnsi="Consolas" w:cs="Consolas"/>
-          <w:color w:val="FF0000"/>
-        </w:rPr>
-        <w:t xml:space="preserve">, </w:t>
-      </w:r>
-      <w:proofErr w:type="spellStart"/>
-      <w:r>
-        <w:rPr>
-          <w:rFonts w:ascii="Consolas" w:eastAsia="Consolas" w:hAnsi="Consolas" w:cs="Consolas"/>
-          <w:color w:val="FF0000"/>
-        </w:rPr>
-        <w:t>end_time</w:t>
-      </w:r>
-      <w:proofErr w:type="spellEnd"/>
-      <w:r>
-        <w:rPr>
-          <w:rFonts w:ascii="Consolas" w:eastAsia="Consolas" w:hAnsi="Consolas" w:cs="Consolas"/>
-          <w:color w:val="FF0000"/>
-        </w:rPr>
-        <w:t xml:space="preserve">, </w:t>
-      </w:r>
-      <w:proofErr w:type="spellStart"/>
-      <w:r>
-        <w:rPr>
-          <w:rFonts w:ascii="Consolas" w:eastAsia="Consolas" w:hAnsi="Consolas" w:cs="Consolas"/>
-          <w:color w:val="FF0000"/>
-        </w:rPr>
-        <w:t>performer_id</w:t>
-      </w:r>
-      <w:proofErr w:type="spellEnd"/>
-      <w:r>
-        <w:rPr>
-          <w:rFonts w:ascii="Consolas" w:eastAsia="Consolas" w:hAnsi="Consolas" w:cs="Consolas"/>
-          <w:color w:val="FF0000"/>
-        </w:rPr>
-        <w:t xml:space="preserve">, </w:t>
-      </w:r>
-      <w:proofErr w:type="spellStart"/>
-      <w:r>
-        <w:rPr>
-          <w:rFonts w:ascii="Consolas" w:eastAsia="Consolas" w:hAnsi="Consolas" w:cs="Consolas"/>
-          <w:color w:val="FF0000"/>
-        </w:rPr>
-        <w:t>stage_id</w:t>
-      </w:r>
-      <w:proofErr w:type="spellEnd"/>
-      <w:r>
-        <w:rPr>
-          <w:rFonts w:ascii="Consolas" w:eastAsia="Consolas" w:hAnsi="Consolas" w:cs="Consolas"/>
-          <w:color w:val="FF0000"/>
-        </w:rPr>
-        <w:t>)</w:t>
-      </w:r>
-    </w:p>
-    <w:p>
-      <w:pPr>
-        <w:rPr>
-          <w:color w:val="FF0000"/>
-        </w:rPr>
-      </w:pPr>
-      <w:r>
-        <w:rPr>
-          <w:rFonts w:ascii="Consolas" w:eastAsia="Consolas" w:hAnsi="Consolas" w:cs="Consolas"/>
-          <w:b/>
-          <w:bCs/>
-          <w:color w:val="FF0000"/>
-          <w:sz w:val="26"/>
-          <w:szCs w:val="26"/>
-        </w:rPr>
-        <w:t xml:space="preserve">STAGE </w:t>
-      </w:r>
-      <w:r>
-        <w:rPr>
-          <w:rFonts w:ascii="Consolas" w:eastAsia="Consolas" w:hAnsi="Consolas" w:cs="Consolas"/>
-          <w:color w:val="FF0000"/>
-        </w:rPr>
-        <w:t xml:space="preserve">(title, description, location, </w:t>
-      </w:r>
-      <w:proofErr w:type="spellStart"/>
-      <w:r>
-        <w:rPr>
-          <w:rFonts w:ascii="Consolas" w:eastAsia="Consolas" w:hAnsi="Consolas" w:cs="Consolas"/>
-          <w:color w:val="FF0000"/>
-        </w:rPr>
-        <w:t>festival_id</w:t>
-      </w:r>
-      <w:proofErr w:type="spellEnd"/>
-      <w:r>
-        <w:rPr>
-          <w:rFonts w:ascii="Consolas" w:eastAsia="Consolas" w:hAnsi="Consolas" w:cs="Consolas"/>
-          <w:color w:val="FF0000"/>
-        </w:rPr>
-        <w:t xml:space="preserve">, </w:t>
-      </w:r>
-      <w:proofErr w:type="spellStart"/>
-      <w:r>
-        <w:rPr>
-          <w:rFonts w:ascii="Consolas" w:eastAsia="Consolas" w:hAnsi="Consolas" w:cs="Consolas"/>
-          <w:color w:val="FF0000"/>
-        </w:rPr>
-        <w:t>image_id</w:t>
-      </w:r>
-      <w:proofErr w:type="spellEnd"/>
-      <w:r>
-        <w:rPr>
-          <w:rFonts w:ascii="Consolas" w:eastAsia="Consolas" w:hAnsi="Consolas" w:cs="Consolas"/>
-          <w:color w:val="FF0000"/>
-        </w:rPr>
-        <w:t>)</w:t>
-      </w:r>
-    </w:p>
-    <w:p>
-      <w:pPr>
-        <w:rPr>
-          <w:color w:val="FF0000"/>
-        </w:rPr>
-      </w:pPr>
-      <w:r>
-        <w:rPr>
-          <w:rFonts w:ascii="Consolas" w:eastAsia="Consolas" w:hAnsi="Consolas" w:cs="Consolas"/>
-          <w:b/>
-          <w:bCs/>
-          <w:color w:val="FF0000"/>
-          <w:sz w:val="26"/>
-          <w:szCs w:val="26"/>
-        </w:rPr>
-        <w:t>GENRE</w:t>
-      </w:r>
-      <w:r>
-        <w:rPr>
-          <w:rFonts w:ascii="Consolas" w:eastAsia="Consolas" w:hAnsi="Consolas" w:cs="Consolas"/>
-          <w:color w:val="FF0000"/>
-          <w:sz w:val="26"/>
-          <w:szCs w:val="26"/>
-        </w:rPr>
-        <w:t>_</w:t>
-      </w:r>
-      <w:r>
-        <w:rPr>
-          <w:rFonts w:ascii="Consolas" w:eastAsia="Consolas" w:hAnsi="Consolas" w:cs="Consolas"/>
-          <w:b/>
-          <w:bCs/>
-          <w:color w:val="FF0000"/>
-          <w:sz w:val="26"/>
-          <w:szCs w:val="26"/>
-        </w:rPr>
-        <w:t xml:space="preserve">PERFORMER </w:t>
-      </w:r>
-      <w:r>
-        <w:rPr>
-          <w:rFonts w:ascii="Consolas" w:eastAsia="Consolas" w:hAnsi="Consolas" w:cs="Consolas"/>
-          <w:color w:val="FF0000"/>
-        </w:rPr>
-        <w:t xml:space="preserve">(id, </w:t>
-      </w:r>
-      <w:proofErr w:type="spellStart"/>
-      <w:r>
-        <w:rPr>
-          <w:rFonts w:ascii="Consolas" w:eastAsia="Consolas" w:hAnsi="Consolas" w:cs="Consolas"/>
-          <w:color w:val="FF0000"/>
-        </w:rPr>
-        <w:t>genre_id</w:t>
-      </w:r>
-      <w:proofErr w:type="spellEnd"/>
-      <w:r>
-        <w:rPr>
-          <w:rFonts w:ascii="Consolas" w:eastAsia="Consolas" w:hAnsi="Consolas" w:cs="Consolas"/>
-          <w:color w:val="FF0000"/>
-        </w:rPr>
-        <w:t xml:space="preserve">, </w:t>
-      </w:r>
-      <w:proofErr w:type="spellStart"/>
-      <w:r>
-        <w:rPr>
-          <w:rFonts w:ascii="Consolas" w:eastAsia="Consolas" w:hAnsi="Consolas" w:cs="Consolas"/>
-          <w:color w:val="FF0000"/>
-        </w:rPr>
-        <w:t>performer_id</w:t>
-      </w:r>
-      <w:proofErr w:type="spellEnd"/>
-      <w:r>
-        <w:rPr>
-          <w:rFonts w:ascii="Consolas" w:eastAsia="Consolas" w:hAnsi="Consolas" w:cs="Consolas"/>
-          <w:color w:val="FF0000"/>
-        </w:rPr>
-        <w:t>)</w:t>
-      </w:r>
-    </w:p>
-    <w:p>
-      <w:pPr>
-        <w:rPr>
-          <w:color w:val="FF0000"/>
-        </w:rPr>
-      </w:pPr>
-      <w:r>
-        <w:rPr>
-          <w:rFonts w:ascii="Consolas" w:eastAsia="Consolas" w:hAnsi="Consolas" w:cs="Consolas"/>
-          <w:b/>
-          <w:bCs/>
-          <w:color w:val="FF0000"/>
-          <w:sz w:val="26"/>
-          <w:szCs w:val="26"/>
-        </w:rPr>
-        <w:t xml:space="preserve">EMPLOYEE </w:t>
-      </w:r>
-      <w:r>
-        <w:rPr>
-          <w:rFonts w:ascii="Consolas" w:eastAsia="Consolas" w:hAnsi="Consolas" w:cs="Consolas"/>
-          <w:color w:val="FF0000"/>
-        </w:rPr>
-        <w:t>(name, phone, email)</w:t>
-      </w:r>
-    </w:p>
-    <w:p>
-      <w:pPr>
-        <w:rPr>
-          <w:color w:val="FF0000"/>
-        </w:rPr>
-      </w:pPr>
-      <w:r>
-        <w:rPr>
-          <w:rFonts w:ascii="Consolas" w:eastAsia="Consolas" w:hAnsi="Consolas" w:cs="Consolas"/>
-          <w:b/>
-          <w:bCs/>
-          <w:color w:val="FF0000"/>
-          <w:sz w:val="26"/>
-          <w:szCs w:val="26"/>
-        </w:rPr>
-        <w:lastRenderedPageBreak/>
-        <w:t>FESTIVAL_EMPLOYEE</w:t>
-      </w:r>
-      <w:r>
-        <w:rPr>
-          <w:rFonts w:ascii="Consolas" w:eastAsia="Consolas" w:hAnsi="Consolas" w:cs="Consolas"/>
-          <w:color w:val="FF0000"/>
-          <w:sz w:val="26"/>
-          <w:szCs w:val="26"/>
-        </w:rPr>
-        <w:t xml:space="preserve"> </w:t>
-      </w:r>
-      <w:r>
-        <w:rPr>
-          <w:rFonts w:ascii="Consolas" w:eastAsia="Consolas" w:hAnsi="Consolas" w:cs="Consolas"/>
-          <w:color w:val="FF0000"/>
-        </w:rPr>
-        <w:t>(</w:t>
-      </w:r>
-      <w:proofErr w:type="spellStart"/>
-      <w:r>
-        <w:rPr>
-          <w:rFonts w:ascii="Consolas" w:eastAsia="Consolas" w:hAnsi="Consolas" w:cs="Consolas"/>
-          <w:color w:val="FF0000"/>
-        </w:rPr>
-        <w:t>employee_id</w:t>
-      </w:r>
-      <w:proofErr w:type="spellEnd"/>
-      <w:r>
-        <w:rPr>
-          <w:rFonts w:ascii="Consolas" w:eastAsia="Consolas" w:hAnsi="Consolas" w:cs="Consolas"/>
-          <w:color w:val="FF0000"/>
-        </w:rPr>
-        <w:t xml:space="preserve">, </w:t>
-      </w:r>
-      <w:proofErr w:type="spellStart"/>
-      <w:r>
-        <w:rPr>
-          <w:rFonts w:ascii="Consolas" w:eastAsia="Consolas" w:hAnsi="Consolas" w:cs="Consolas"/>
-          <w:color w:val="FF0000"/>
-        </w:rPr>
-        <w:t>festival_id</w:t>
-      </w:r>
-      <w:proofErr w:type="spellEnd"/>
-      <w:r>
-        <w:rPr>
-          <w:rFonts w:ascii="Consolas" w:eastAsia="Consolas" w:hAnsi="Consolas" w:cs="Consolas"/>
-          <w:color w:val="FF0000"/>
-        </w:rPr>
-        <w:t>, role)</w:t>
-      </w:r>
-    </w:p>
-    <w:p>
-      <w:r>
-        <w:rPr>
-          <w:rFonts w:ascii="Calibri" w:eastAsia="Calibri" w:hAnsi="Calibri" w:cs="Calibri"/>
-        </w:rPr>
-        <w:t xml:space="preserve"> </w:t>
-      </w:r>
-    </w:p>
-    <w:p>
-      <w:pPr>
-        <w:pStyle w:val="Heading2"/>
-      </w:pPr>
-      <w:bookmarkStart w:id="39" w:name="_Toc96009501"/>
-      <w:r>
-        <w:rPr>
-          <w:rFonts w:eastAsia="Calibri"/>
-        </w:rPr>
-        <w:t>Business Rules</w:t>
-      </w:r>
-      <w:bookmarkEnd w:id="39"/>
-    </w:p>
-    <w:p>
-      <w:pPr>
-        <w:rPr>
-          <w:color w:val="FF0000"/>
-        </w:rPr>
-      </w:pPr>
-      <w:r>
-        <w:rPr>
-          <w:color w:val="FF0000"/>
-        </w:rPr>
-        <w:t>Substitute in here the business rules for your database</w:t>
-      </w:r>
-    </w:p>
-    <w:p>
-      <w:pPr>
-        <w:ind w:left="360" w:hanging="360"/>
-        <w:rPr>
-          <w:color w:val="FF0000"/>
-        </w:rPr>
-      </w:pPr>
-      <w:r>
-        <w:rPr>
-          <w:rFonts w:ascii="Symbol" w:eastAsia="Symbol" w:hAnsi="Symbol" w:cs="Symbol"/>
-          <w:color w:val="FF0000"/>
-        </w:rPr>
-        <w:t></w:t>
-      </w:r>
-      <w:r>
-        <w:rPr>
-          <w:rFonts w:ascii="Times New Roman" w:eastAsia="Times New Roman" w:hAnsi="Times New Roman" w:cs="Times New Roman"/>
-          <w:color w:val="FF0000"/>
-          <w:sz w:val="14"/>
-          <w:szCs w:val="14"/>
-        </w:rPr>
-        <w:t xml:space="preserve">      </w:t>
-      </w:r>
-      <w:r>
-        <w:rPr>
-          <w:rFonts w:ascii="Calibri" w:eastAsia="Calibri" w:hAnsi="Calibri" w:cs="Calibri"/>
-          <w:color w:val="FF0000"/>
-          <w:sz w:val="26"/>
-          <w:szCs w:val="26"/>
-        </w:rPr>
-        <w:t xml:space="preserve">A </w:t>
-      </w:r>
-      <w:r>
-        <w:rPr>
-          <w:rFonts w:ascii="Calibri" w:eastAsia="Calibri" w:hAnsi="Calibri" w:cs="Calibri"/>
-          <w:b/>
-          <w:bCs/>
-          <w:color w:val="FF0000"/>
-          <w:sz w:val="26"/>
-          <w:szCs w:val="26"/>
-        </w:rPr>
-        <w:t>Festival</w:t>
-      </w:r>
-      <w:r>
-        <w:rPr>
-          <w:rFonts w:ascii="Calibri" w:eastAsia="Calibri" w:hAnsi="Calibri" w:cs="Calibri"/>
-          <w:color w:val="FF0000"/>
-          <w:sz w:val="26"/>
-          <w:szCs w:val="26"/>
-        </w:rPr>
-        <w:t xml:space="preserve"> has many </w:t>
-      </w:r>
-      <w:r>
-        <w:rPr>
-          <w:rFonts w:ascii="Calibri" w:eastAsia="Calibri" w:hAnsi="Calibri" w:cs="Calibri"/>
-          <w:b/>
-          <w:bCs/>
-          <w:color w:val="FF0000"/>
-          <w:sz w:val="26"/>
-          <w:szCs w:val="26"/>
-        </w:rPr>
-        <w:t>Stages</w:t>
-      </w:r>
-      <w:r>
-        <w:rPr>
-          <w:rFonts w:ascii="Calibri" w:eastAsia="Calibri" w:hAnsi="Calibri" w:cs="Calibri"/>
-          <w:color w:val="FF0000"/>
-          <w:sz w:val="26"/>
-          <w:szCs w:val="26"/>
-        </w:rPr>
-        <w:t>.</w:t>
-      </w:r>
-    </w:p>
-    <w:p>
-      <w:pPr>
-        <w:ind w:left="360" w:hanging="360"/>
-        <w:rPr>
-          <w:color w:val="FF0000"/>
-        </w:rPr>
-      </w:pPr>
-      <w:r>
-        <w:rPr>
-          <w:rFonts w:ascii="Symbol" w:eastAsia="Symbol" w:hAnsi="Symbol" w:cs="Symbol"/>
-          <w:color w:val="FF0000"/>
-        </w:rPr>
-        <w:t></w:t>
-      </w:r>
-      <w:r>
-        <w:rPr>
-          <w:rFonts w:ascii="Times New Roman" w:eastAsia="Times New Roman" w:hAnsi="Times New Roman" w:cs="Times New Roman"/>
-          <w:color w:val="FF0000"/>
-          <w:sz w:val="14"/>
-          <w:szCs w:val="14"/>
-        </w:rPr>
-        <w:t xml:space="preserve">      </w:t>
-      </w:r>
-      <w:r>
-        <w:rPr>
-          <w:rFonts w:ascii="Calibri" w:eastAsia="Calibri" w:hAnsi="Calibri" w:cs="Calibri"/>
-          <w:color w:val="FF0000"/>
-          <w:sz w:val="26"/>
-          <w:szCs w:val="26"/>
-        </w:rPr>
-        <w:t xml:space="preserve">A </w:t>
-      </w:r>
-      <w:r>
-        <w:rPr>
-          <w:rFonts w:ascii="Calibri" w:eastAsia="Calibri" w:hAnsi="Calibri" w:cs="Calibri"/>
-          <w:b/>
-          <w:bCs/>
-          <w:color w:val="FF0000"/>
-          <w:sz w:val="26"/>
-          <w:szCs w:val="26"/>
-        </w:rPr>
-        <w:t>Stage</w:t>
-      </w:r>
-      <w:r>
-        <w:rPr>
-          <w:rFonts w:ascii="Calibri" w:eastAsia="Calibri" w:hAnsi="Calibri" w:cs="Calibri"/>
-          <w:color w:val="FF0000"/>
-          <w:sz w:val="26"/>
-          <w:szCs w:val="26"/>
-        </w:rPr>
-        <w:t xml:space="preserve"> belongs to one </w:t>
-      </w:r>
-      <w:r>
-        <w:rPr>
-          <w:rFonts w:ascii="Calibri" w:eastAsia="Calibri" w:hAnsi="Calibri" w:cs="Calibri"/>
-          <w:b/>
-          <w:bCs/>
-          <w:color w:val="FF0000"/>
-          <w:sz w:val="26"/>
-          <w:szCs w:val="26"/>
-        </w:rPr>
-        <w:t>Festival</w:t>
-      </w:r>
-      <w:r>
-        <w:rPr>
-          <w:rFonts w:ascii="Calibri" w:eastAsia="Calibri" w:hAnsi="Calibri" w:cs="Calibri"/>
-          <w:color w:val="FF0000"/>
-          <w:sz w:val="26"/>
-          <w:szCs w:val="26"/>
-        </w:rPr>
-        <w:t>.</w:t>
-      </w:r>
-    </w:p>
-    <w:p>
-      <w:pPr>
-        <w:ind w:left="360" w:hanging="360"/>
-        <w:rPr>
-          <w:color w:val="FF0000"/>
-        </w:rPr>
-      </w:pPr>
-      <w:r>
-        <w:rPr>
-          <w:rFonts w:ascii="Symbol" w:eastAsia="Symbol" w:hAnsi="Symbol" w:cs="Symbol"/>
-          <w:color w:val="FF0000"/>
-        </w:rPr>
-        <w:t></w:t>
-      </w:r>
-      <w:r>
-        <w:rPr>
-          <w:rFonts w:ascii="Times New Roman" w:eastAsia="Times New Roman" w:hAnsi="Times New Roman" w:cs="Times New Roman"/>
-          <w:color w:val="FF0000"/>
-          <w:sz w:val="14"/>
-          <w:szCs w:val="14"/>
-        </w:rPr>
-        <w:t xml:space="preserve">      </w:t>
-      </w:r>
-      <w:r>
-        <w:rPr>
-          <w:rFonts w:ascii="Calibri" w:eastAsia="Calibri" w:hAnsi="Calibri" w:cs="Calibri"/>
-          <w:color w:val="FF0000"/>
-          <w:sz w:val="26"/>
-          <w:szCs w:val="26"/>
-        </w:rPr>
-        <w:t xml:space="preserve">A </w:t>
-      </w:r>
-      <w:r>
-        <w:rPr>
-          <w:rFonts w:ascii="Calibri" w:eastAsia="Calibri" w:hAnsi="Calibri" w:cs="Calibri"/>
-          <w:b/>
-          <w:bCs/>
-          <w:color w:val="FF0000"/>
-          <w:sz w:val="26"/>
-          <w:szCs w:val="26"/>
-        </w:rPr>
-        <w:t>Stage</w:t>
-      </w:r>
-      <w:r>
-        <w:rPr>
-          <w:rFonts w:ascii="Calibri" w:eastAsia="Calibri" w:hAnsi="Calibri" w:cs="Calibri"/>
-          <w:color w:val="FF0000"/>
-          <w:sz w:val="26"/>
-          <w:szCs w:val="26"/>
-        </w:rPr>
-        <w:t xml:space="preserve"> hosts many </w:t>
-      </w:r>
-      <w:r>
-        <w:rPr>
-          <w:rFonts w:ascii="Calibri" w:eastAsia="Calibri" w:hAnsi="Calibri" w:cs="Calibri"/>
-          <w:b/>
-          <w:bCs/>
-          <w:color w:val="FF0000"/>
-          <w:sz w:val="26"/>
-          <w:szCs w:val="26"/>
-        </w:rPr>
-        <w:t>Shows</w:t>
-      </w:r>
-      <w:r>
-        <w:rPr>
-          <w:rFonts w:ascii="Calibri" w:eastAsia="Calibri" w:hAnsi="Calibri" w:cs="Calibri"/>
-          <w:color w:val="FF0000"/>
-          <w:sz w:val="26"/>
-          <w:szCs w:val="26"/>
-        </w:rPr>
-        <w:t>.</w:t>
-      </w:r>
-    </w:p>
-    <w:p>
-      <w:pPr>
-        <w:ind w:left="360" w:hanging="360"/>
-        <w:rPr>
-          <w:color w:val="FF0000"/>
-        </w:rPr>
-      </w:pPr>
-      <w:r>
-        <w:rPr>
-          <w:rFonts w:ascii="Symbol" w:eastAsia="Symbol" w:hAnsi="Symbol" w:cs="Symbol"/>
-          <w:color w:val="FF0000"/>
-        </w:rPr>
-        <w:t></w:t>
-      </w:r>
-      <w:r>
-        <w:rPr>
-          <w:rFonts w:ascii="Times New Roman" w:eastAsia="Times New Roman" w:hAnsi="Times New Roman" w:cs="Times New Roman"/>
-          <w:color w:val="FF0000"/>
-          <w:sz w:val="14"/>
-          <w:szCs w:val="14"/>
-        </w:rPr>
-        <w:t xml:space="preserve">      </w:t>
-      </w:r>
-      <w:r>
-        <w:rPr>
-          <w:rFonts w:ascii="Calibri" w:eastAsia="Calibri" w:hAnsi="Calibri" w:cs="Calibri"/>
-          <w:color w:val="FF0000"/>
-          <w:sz w:val="26"/>
-          <w:szCs w:val="26"/>
-        </w:rPr>
-        <w:t xml:space="preserve">A </w:t>
-      </w:r>
-      <w:r>
-        <w:rPr>
-          <w:rFonts w:ascii="Calibri" w:eastAsia="Calibri" w:hAnsi="Calibri" w:cs="Calibri"/>
-          <w:b/>
-          <w:bCs/>
-          <w:color w:val="FF0000"/>
-          <w:sz w:val="26"/>
-          <w:szCs w:val="26"/>
-        </w:rPr>
-        <w:t>Show</w:t>
-      </w:r>
-      <w:r>
-        <w:rPr>
-          <w:rFonts w:ascii="Calibri" w:eastAsia="Calibri" w:hAnsi="Calibri" w:cs="Calibri"/>
-          <w:color w:val="FF0000"/>
-          <w:sz w:val="26"/>
-          <w:szCs w:val="26"/>
-        </w:rPr>
-        <w:t xml:space="preserve"> is performed on one </w:t>
-      </w:r>
-      <w:r>
-        <w:rPr>
-          <w:rFonts w:ascii="Calibri" w:eastAsia="Calibri" w:hAnsi="Calibri" w:cs="Calibri"/>
-          <w:b/>
-          <w:bCs/>
-          <w:color w:val="FF0000"/>
-          <w:sz w:val="26"/>
-          <w:szCs w:val="26"/>
-        </w:rPr>
-        <w:t>Stage</w:t>
-      </w:r>
-      <w:r>
-        <w:rPr>
-          <w:rFonts w:ascii="Calibri" w:eastAsia="Calibri" w:hAnsi="Calibri" w:cs="Calibri"/>
-          <w:color w:val="FF0000"/>
-          <w:sz w:val="26"/>
-          <w:szCs w:val="26"/>
-        </w:rPr>
-        <w:t>.</w:t>
-      </w:r>
-    </w:p>
-    <w:p>
-      <w:pPr>
-        <w:ind w:left="360" w:hanging="360"/>
-        <w:rPr>
-          <w:color w:val="FF0000"/>
-        </w:rPr>
-      </w:pPr>
-      <w:r>
-        <w:rPr>
-          <w:rFonts w:ascii="Symbol" w:eastAsia="Symbol" w:hAnsi="Symbol" w:cs="Symbol"/>
-          <w:color w:val="FF0000"/>
-        </w:rPr>
-        <w:t></w:t>
-      </w:r>
-      <w:r>
-        <w:rPr>
-          <w:rFonts w:ascii="Times New Roman" w:eastAsia="Times New Roman" w:hAnsi="Times New Roman" w:cs="Times New Roman"/>
-          <w:color w:val="FF0000"/>
-          <w:sz w:val="14"/>
-          <w:szCs w:val="14"/>
-        </w:rPr>
-        <w:t xml:space="preserve">      </w:t>
-      </w:r>
-      <w:r>
-        <w:rPr>
-          <w:rFonts w:ascii="Calibri" w:eastAsia="Calibri" w:hAnsi="Calibri" w:cs="Calibri"/>
-          <w:color w:val="FF0000"/>
-          <w:sz w:val="26"/>
-          <w:szCs w:val="26"/>
-        </w:rPr>
-        <w:t xml:space="preserve">A </w:t>
-      </w:r>
-      <w:r>
-        <w:rPr>
-          <w:rFonts w:ascii="Calibri" w:eastAsia="Calibri" w:hAnsi="Calibri" w:cs="Calibri"/>
-          <w:b/>
-          <w:bCs/>
-          <w:color w:val="FF0000"/>
-          <w:sz w:val="26"/>
-          <w:szCs w:val="26"/>
-        </w:rPr>
-        <w:t>Performer</w:t>
-      </w:r>
-      <w:r>
-        <w:rPr>
-          <w:rFonts w:ascii="Calibri" w:eastAsia="Calibri" w:hAnsi="Calibri" w:cs="Calibri"/>
-          <w:color w:val="FF0000"/>
-          <w:sz w:val="26"/>
-          <w:szCs w:val="26"/>
-        </w:rPr>
-        <w:t xml:space="preserve"> can perform in many </w:t>
-      </w:r>
-      <w:r>
-        <w:rPr>
-          <w:rFonts w:ascii="Calibri" w:eastAsia="Calibri" w:hAnsi="Calibri" w:cs="Calibri"/>
-          <w:b/>
-          <w:bCs/>
-          <w:color w:val="FF0000"/>
-          <w:sz w:val="26"/>
-          <w:szCs w:val="26"/>
-        </w:rPr>
-        <w:t>Shows</w:t>
-      </w:r>
-      <w:r>
-        <w:rPr>
-          <w:rFonts w:ascii="Calibri" w:eastAsia="Calibri" w:hAnsi="Calibri" w:cs="Calibri"/>
-          <w:color w:val="FF0000"/>
-          <w:sz w:val="26"/>
-          <w:szCs w:val="26"/>
-        </w:rPr>
-        <w:t>.</w:t>
-      </w:r>
-    </w:p>
-    <w:p>
-      <w:pPr>
-        <w:ind w:left="360" w:hanging="360"/>
-        <w:rPr>
-          <w:color w:val="FF0000"/>
-        </w:rPr>
-      </w:pPr>
-      <w:r>
-        <w:rPr>
-          <w:rFonts w:ascii="Symbol" w:eastAsia="Symbol" w:hAnsi="Symbol" w:cs="Symbol"/>
-          <w:color w:val="FF0000"/>
-        </w:rPr>
-        <w:t></w:t>
-      </w:r>
-      <w:r>
-        <w:rPr>
-          <w:rFonts w:ascii="Times New Roman" w:eastAsia="Times New Roman" w:hAnsi="Times New Roman" w:cs="Times New Roman"/>
-          <w:color w:val="FF0000"/>
-          <w:sz w:val="14"/>
-          <w:szCs w:val="14"/>
-        </w:rPr>
-        <w:t xml:space="preserve">      </w:t>
-      </w:r>
-      <w:r>
-        <w:rPr>
-          <w:rFonts w:ascii="Calibri" w:eastAsia="Calibri" w:hAnsi="Calibri" w:cs="Calibri"/>
-          <w:color w:val="FF0000"/>
-          <w:sz w:val="26"/>
-          <w:szCs w:val="26"/>
-        </w:rPr>
-        <w:t xml:space="preserve">A </w:t>
-      </w:r>
-      <w:r>
-        <w:rPr>
-          <w:rFonts w:ascii="Calibri" w:eastAsia="Calibri" w:hAnsi="Calibri" w:cs="Calibri"/>
-          <w:b/>
-          <w:bCs/>
-          <w:color w:val="FF0000"/>
-          <w:sz w:val="26"/>
-          <w:szCs w:val="26"/>
-        </w:rPr>
-        <w:t>Show</w:t>
-      </w:r>
-      <w:r>
-        <w:rPr>
-          <w:rFonts w:ascii="Calibri" w:eastAsia="Calibri" w:hAnsi="Calibri" w:cs="Calibri"/>
-          <w:color w:val="FF0000"/>
-          <w:sz w:val="26"/>
-          <w:szCs w:val="26"/>
-        </w:rPr>
-        <w:t xml:space="preserve"> is performed by one </w:t>
-      </w:r>
-      <w:r>
-        <w:rPr>
-          <w:rFonts w:ascii="Calibri" w:eastAsia="Calibri" w:hAnsi="Calibri" w:cs="Calibri"/>
-          <w:b/>
-          <w:bCs/>
-          <w:color w:val="FF0000"/>
-          <w:sz w:val="26"/>
-          <w:szCs w:val="26"/>
-        </w:rPr>
-        <w:t>Performer</w:t>
-      </w:r>
-      <w:r>
-        <w:rPr>
-          <w:rFonts w:ascii="Calibri" w:eastAsia="Calibri" w:hAnsi="Calibri" w:cs="Calibri"/>
-          <w:color w:val="FF0000"/>
-          <w:sz w:val="26"/>
-          <w:szCs w:val="26"/>
-        </w:rPr>
-        <w:t>.</w:t>
-      </w:r>
-    </w:p>
-    <w:p>
-      <w:pPr>
-        <w:ind w:left="360" w:hanging="360"/>
-        <w:rPr>
-          <w:color w:val="FF0000"/>
-        </w:rPr>
-      </w:pPr>
-      <w:r>
-        <w:rPr>
-          <w:rFonts w:ascii="Symbol" w:eastAsia="Symbol" w:hAnsi="Symbol" w:cs="Symbol"/>
-          <w:color w:val="FF0000"/>
-        </w:rPr>
-        <w:t></w:t>
-      </w:r>
-      <w:r>
-        <w:rPr>
-          <w:rFonts w:ascii="Times New Roman" w:eastAsia="Times New Roman" w:hAnsi="Times New Roman" w:cs="Times New Roman"/>
-          <w:color w:val="FF0000"/>
-          <w:sz w:val="14"/>
-          <w:szCs w:val="14"/>
-        </w:rPr>
-        <w:t xml:space="preserve">      </w:t>
-      </w:r>
-      <w:r>
-        <w:rPr>
-          <w:rFonts w:ascii="Calibri" w:eastAsia="Calibri" w:hAnsi="Calibri" w:cs="Calibri"/>
-          <w:color w:val="FF0000"/>
-          <w:sz w:val="26"/>
-          <w:szCs w:val="26"/>
-        </w:rPr>
-        <w:t xml:space="preserve">A </w:t>
-      </w:r>
-      <w:r>
-        <w:rPr>
-          <w:rFonts w:ascii="Calibri" w:eastAsia="Calibri" w:hAnsi="Calibri" w:cs="Calibri"/>
-          <w:b/>
-          <w:bCs/>
-          <w:color w:val="FF0000"/>
-          <w:sz w:val="26"/>
-          <w:szCs w:val="26"/>
-        </w:rPr>
-        <w:t>Performer</w:t>
-      </w:r>
-      <w:r>
-        <w:rPr>
-          <w:rFonts w:ascii="Calibri" w:eastAsia="Calibri" w:hAnsi="Calibri" w:cs="Calibri"/>
-          <w:color w:val="FF0000"/>
-          <w:sz w:val="26"/>
-          <w:szCs w:val="26"/>
-        </w:rPr>
-        <w:t xml:space="preserve"> can have many </w:t>
-      </w:r>
-      <w:r>
-        <w:rPr>
-          <w:rFonts w:ascii="Calibri" w:eastAsia="Calibri" w:hAnsi="Calibri" w:cs="Calibri"/>
-          <w:b/>
-          <w:bCs/>
-          <w:color w:val="FF0000"/>
-          <w:sz w:val="26"/>
-          <w:szCs w:val="26"/>
-        </w:rPr>
-        <w:t>Genres</w:t>
-      </w:r>
-      <w:r>
-        <w:rPr>
-          <w:rFonts w:ascii="Calibri" w:eastAsia="Calibri" w:hAnsi="Calibri" w:cs="Calibri"/>
-          <w:color w:val="FF0000"/>
-          <w:sz w:val="26"/>
-          <w:szCs w:val="26"/>
-        </w:rPr>
-        <w:t>.</w:t>
-      </w:r>
-    </w:p>
-    <w:p>
-      <w:pPr>
-        <w:ind w:left="360" w:hanging="360"/>
-        <w:rPr>
-          <w:color w:val="FF0000"/>
-        </w:rPr>
-      </w:pPr>
-      <w:r>
-        <w:rPr>
-          <w:rFonts w:ascii="Symbol" w:eastAsia="Symbol" w:hAnsi="Symbol" w:cs="Symbol"/>
-          <w:color w:val="FF0000"/>
-        </w:rPr>
-        <w:t></w:t>
-      </w:r>
-      <w:r>
-        <w:rPr>
-          <w:rFonts w:ascii="Times New Roman" w:eastAsia="Times New Roman" w:hAnsi="Times New Roman" w:cs="Times New Roman"/>
-          <w:color w:val="FF0000"/>
-          <w:sz w:val="14"/>
-          <w:szCs w:val="14"/>
-        </w:rPr>
-        <w:t xml:space="preserve">      </w:t>
-      </w:r>
-      <w:r>
-        <w:rPr>
-          <w:rFonts w:ascii="Calibri" w:eastAsia="Calibri" w:hAnsi="Calibri" w:cs="Calibri"/>
-          <w:color w:val="FF0000"/>
-          <w:sz w:val="26"/>
-          <w:szCs w:val="26"/>
-        </w:rPr>
-        <w:t xml:space="preserve">A </w:t>
-      </w:r>
-      <w:r>
-        <w:rPr>
-          <w:rFonts w:ascii="Calibri" w:eastAsia="Calibri" w:hAnsi="Calibri" w:cs="Calibri"/>
-          <w:b/>
-          <w:bCs/>
-          <w:color w:val="FF0000"/>
-          <w:sz w:val="26"/>
-          <w:szCs w:val="26"/>
-        </w:rPr>
-        <w:t>Genre</w:t>
-      </w:r>
-      <w:r>
-        <w:rPr>
-          <w:rFonts w:ascii="Calibri" w:eastAsia="Calibri" w:hAnsi="Calibri" w:cs="Calibri"/>
-          <w:color w:val="FF0000"/>
-          <w:sz w:val="26"/>
-          <w:szCs w:val="26"/>
-        </w:rPr>
-        <w:t xml:space="preserve"> can belong to many </w:t>
-      </w:r>
-      <w:r>
-        <w:rPr>
-          <w:rFonts w:ascii="Calibri" w:eastAsia="Calibri" w:hAnsi="Calibri" w:cs="Calibri"/>
-          <w:b/>
-          <w:bCs/>
-          <w:color w:val="FF0000"/>
-          <w:sz w:val="26"/>
-          <w:szCs w:val="26"/>
-        </w:rPr>
-        <w:t>Performers</w:t>
-      </w:r>
-      <w:r>
-        <w:rPr>
-          <w:rFonts w:ascii="Calibri" w:eastAsia="Calibri" w:hAnsi="Calibri" w:cs="Calibri"/>
-          <w:color w:val="FF0000"/>
-          <w:sz w:val="26"/>
-          <w:szCs w:val="26"/>
-        </w:rPr>
-        <w:t>.</w:t>
-      </w:r>
-    </w:p>
-    <w:p>
-      <w:pPr>
-        <w:ind w:left="360" w:hanging="360"/>
-        <w:rPr>
-          <w:color w:val="FF0000"/>
-        </w:rPr>
-      </w:pPr>
-      <w:r>
-        <w:rPr>
-          <w:rFonts w:ascii="Symbol" w:eastAsia="Symbol" w:hAnsi="Symbol" w:cs="Symbol"/>
-          <w:color w:val="FF0000"/>
-        </w:rPr>
-        <w:t></w:t>
-      </w:r>
-      <w:r>
-        <w:rPr>
-          <w:rFonts w:ascii="Times New Roman" w:eastAsia="Times New Roman" w:hAnsi="Times New Roman" w:cs="Times New Roman"/>
-          <w:color w:val="FF0000"/>
-          <w:sz w:val="14"/>
-          <w:szCs w:val="14"/>
-        </w:rPr>
-        <w:t xml:space="preserve">      </w:t>
-      </w:r>
-      <w:r>
-        <w:rPr>
-          <w:rFonts w:ascii="Calibri" w:eastAsia="Calibri" w:hAnsi="Calibri" w:cs="Calibri"/>
-          <w:color w:val="FF0000"/>
-          <w:sz w:val="26"/>
-          <w:szCs w:val="26"/>
-        </w:rPr>
-        <w:t xml:space="preserve">A </w:t>
-      </w:r>
-      <w:r>
-        <w:rPr>
-          <w:rFonts w:ascii="Calibri" w:eastAsia="Calibri" w:hAnsi="Calibri" w:cs="Calibri"/>
-          <w:b/>
-          <w:bCs/>
-          <w:color w:val="FF0000"/>
-          <w:sz w:val="26"/>
-          <w:szCs w:val="26"/>
-        </w:rPr>
-        <w:t>Performer</w:t>
-      </w:r>
-      <w:r>
-        <w:rPr>
-          <w:rFonts w:ascii="Calibri" w:eastAsia="Calibri" w:hAnsi="Calibri" w:cs="Calibri"/>
-          <w:color w:val="FF0000"/>
-          <w:sz w:val="26"/>
-          <w:szCs w:val="26"/>
-        </w:rPr>
-        <w:t xml:space="preserve"> can have a single </w:t>
-      </w:r>
-      <w:r>
-        <w:rPr>
-          <w:rFonts w:ascii="Calibri" w:eastAsia="Calibri" w:hAnsi="Calibri" w:cs="Calibri"/>
-          <w:b/>
-          <w:bCs/>
-          <w:color w:val="FF0000"/>
-          <w:sz w:val="26"/>
-          <w:szCs w:val="26"/>
-        </w:rPr>
-        <w:t>Image</w:t>
-      </w:r>
-      <w:r>
-        <w:rPr>
-          <w:rFonts w:ascii="Calibri" w:eastAsia="Calibri" w:hAnsi="Calibri" w:cs="Calibri"/>
-          <w:color w:val="FF0000"/>
-          <w:sz w:val="26"/>
-          <w:szCs w:val="26"/>
-        </w:rPr>
-        <w:t>.</w:t>
-      </w:r>
-    </w:p>
-    <w:p>
-      <w:pPr>
-        <w:ind w:left="360" w:hanging="360"/>
-        <w:rPr>
-          <w:color w:val="FF0000"/>
-        </w:rPr>
-      </w:pPr>
-      <w:r>
-        <w:rPr>
-          <w:rFonts w:ascii="Symbol" w:eastAsia="Symbol" w:hAnsi="Symbol" w:cs="Symbol"/>
-          <w:color w:val="FF0000"/>
-        </w:rPr>
-        <w:t></w:t>
-      </w:r>
-      <w:r>
-        <w:rPr>
-          <w:rFonts w:ascii="Times New Roman" w:eastAsia="Times New Roman" w:hAnsi="Times New Roman" w:cs="Times New Roman"/>
-          <w:color w:val="FF0000"/>
-          <w:sz w:val="14"/>
-          <w:szCs w:val="14"/>
-        </w:rPr>
-        <w:t xml:space="preserve">      </w:t>
-      </w:r>
-      <w:r>
-        <w:rPr>
-          <w:rFonts w:ascii="Calibri" w:eastAsia="Calibri" w:hAnsi="Calibri" w:cs="Calibri"/>
-          <w:color w:val="FF0000"/>
-          <w:sz w:val="26"/>
-          <w:szCs w:val="26"/>
-        </w:rPr>
-        <w:t xml:space="preserve">A </w:t>
-      </w:r>
-      <w:r>
-        <w:rPr>
-          <w:rFonts w:ascii="Calibri" w:eastAsia="Calibri" w:hAnsi="Calibri" w:cs="Calibri"/>
-          <w:b/>
-          <w:bCs/>
-          <w:color w:val="FF0000"/>
-          <w:sz w:val="26"/>
-          <w:szCs w:val="26"/>
-        </w:rPr>
-        <w:t>Festival</w:t>
-      </w:r>
-      <w:r>
-        <w:rPr>
-          <w:rFonts w:ascii="Calibri" w:eastAsia="Calibri" w:hAnsi="Calibri" w:cs="Calibri"/>
-          <w:color w:val="FF0000"/>
-          <w:sz w:val="26"/>
-          <w:szCs w:val="26"/>
-        </w:rPr>
-        <w:t xml:space="preserve"> can have a single </w:t>
-      </w:r>
-      <w:r>
-        <w:rPr>
-          <w:rFonts w:ascii="Calibri" w:eastAsia="Calibri" w:hAnsi="Calibri" w:cs="Calibri"/>
-          <w:b/>
-          <w:bCs/>
-          <w:color w:val="FF0000"/>
-          <w:sz w:val="26"/>
-          <w:szCs w:val="26"/>
-        </w:rPr>
-        <w:t>Image</w:t>
-      </w:r>
-      <w:r>
-        <w:rPr>
-          <w:rFonts w:ascii="Calibri" w:eastAsia="Calibri" w:hAnsi="Calibri" w:cs="Calibri"/>
-          <w:color w:val="FF0000"/>
-          <w:sz w:val="26"/>
-          <w:szCs w:val="26"/>
-        </w:rPr>
-        <w:t>.</w:t>
-      </w:r>
-    </w:p>
-    <w:p>
-      <w:pPr>
-        <w:ind w:left="360" w:hanging="360"/>
-        <w:rPr>
-          <w:color w:val="FF0000"/>
-        </w:rPr>
-      </w:pPr>
-      <w:r>
-        <w:rPr>
-          <w:rFonts w:ascii="Symbol" w:eastAsia="Symbol" w:hAnsi="Symbol" w:cs="Symbol"/>
-          <w:color w:val="FF0000"/>
-        </w:rPr>
-        <w:t></w:t>
-      </w:r>
-      <w:r>
-        <w:rPr>
-          <w:rFonts w:ascii="Times New Roman" w:eastAsia="Times New Roman" w:hAnsi="Times New Roman" w:cs="Times New Roman"/>
-          <w:color w:val="FF0000"/>
-          <w:sz w:val="14"/>
-          <w:szCs w:val="14"/>
-        </w:rPr>
-        <w:t xml:space="preserve">      </w:t>
-      </w:r>
-      <w:r>
-        <w:rPr>
-          <w:rFonts w:ascii="Calibri" w:eastAsia="Calibri" w:hAnsi="Calibri" w:cs="Calibri"/>
-          <w:color w:val="FF0000"/>
-          <w:sz w:val="26"/>
-          <w:szCs w:val="26"/>
-        </w:rPr>
-        <w:t xml:space="preserve">A </w:t>
-      </w:r>
-      <w:r>
-        <w:rPr>
-          <w:rFonts w:ascii="Calibri" w:eastAsia="Calibri" w:hAnsi="Calibri" w:cs="Calibri"/>
-          <w:b/>
-          <w:bCs/>
-          <w:color w:val="FF0000"/>
-          <w:sz w:val="26"/>
-          <w:szCs w:val="26"/>
-        </w:rPr>
-        <w:t>Stage</w:t>
-      </w:r>
-      <w:r>
-        <w:rPr>
-          <w:rFonts w:ascii="Calibri" w:eastAsia="Calibri" w:hAnsi="Calibri" w:cs="Calibri"/>
-          <w:color w:val="FF0000"/>
-          <w:sz w:val="26"/>
-          <w:szCs w:val="26"/>
-        </w:rPr>
-        <w:t xml:space="preserve"> can have a single </w:t>
-      </w:r>
-      <w:r>
-        <w:rPr>
-          <w:rFonts w:ascii="Calibri" w:eastAsia="Calibri" w:hAnsi="Calibri" w:cs="Calibri"/>
-          <w:b/>
-          <w:bCs/>
-          <w:color w:val="FF0000"/>
-          <w:sz w:val="26"/>
-          <w:szCs w:val="26"/>
-        </w:rPr>
-        <w:t>Image</w:t>
-      </w:r>
-      <w:r>
-        <w:rPr>
-          <w:rFonts w:ascii="Calibri" w:eastAsia="Calibri" w:hAnsi="Calibri" w:cs="Calibri"/>
-          <w:color w:val="FF0000"/>
-          <w:sz w:val="26"/>
-          <w:szCs w:val="26"/>
-        </w:rPr>
-        <w:t>.</w:t>
-      </w:r>
-    </w:p>
-    <w:p>
-      <w:pPr>
-        <w:ind w:left="360" w:hanging="360"/>
-        <w:rPr>
-          <w:color w:val="FF0000"/>
-        </w:rPr>
-      </w:pPr>
-      <w:r>
-        <w:rPr>
-          <w:rFonts w:ascii="Symbol" w:eastAsia="Symbol" w:hAnsi="Symbol" w:cs="Symbol"/>
-          <w:color w:val="FF0000"/>
-        </w:rPr>
-        <w:t></w:t>
-      </w:r>
-      <w:r>
-        <w:rPr>
-          <w:rFonts w:ascii="Times New Roman" w:eastAsia="Times New Roman" w:hAnsi="Times New Roman" w:cs="Times New Roman"/>
-          <w:color w:val="FF0000"/>
-          <w:sz w:val="14"/>
-          <w:szCs w:val="14"/>
-        </w:rPr>
-        <w:t xml:space="preserve">      </w:t>
-      </w:r>
-      <w:r>
-        <w:rPr>
-          <w:rFonts w:ascii="Calibri" w:eastAsia="Calibri" w:hAnsi="Calibri" w:cs="Calibri"/>
-          <w:color w:val="FF0000"/>
-          <w:sz w:val="26"/>
-          <w:szCs w:val="26"/>
-        </w:rPr>
-        <w:t xml:space="preserve">An </w:t>
-      </w:r>
-      <w:r>
-        <w:rPr>
-          <w:rFonts w:ascii="Calibri" w:eastAsia="Calibri" w:hAnsi="Calibri" w:cs="Calibri"/>
-          <w:b/>
-          <w:bCs/>
-          <w:color w:val="FF0000"/>
-          <w:sz w:val="26"/>
-          <w:szCs w:val="26"/>
-        </w:rPr>
-        <w:t>Image</w:t>
-      </w:r>
-      <w:r>
-        <w:rPr>
-          <w:rFonts w:ascii="Calibri" w:eastAsia="Calibri" w:hAnsi="Calibri" w:cs="Calibri"/>
-          <w:color w:val="FF0000"/>
-          <w:sz w:val="26"/>
-          <w:szCs w:val="26"/>
-        </w:rPr>
-        <w:t xml:space="preserve"> can be associated with a </w:t>
-      </w:r>
-      <w:r>
-        <w:rPr>
-          <w:rFonts w:ascii="Calibri" w:eastAsia="Calibri" w:hAnsi="Calibri" w:cs="Calibri"/>
-          <w:b/>
-          <w:bCs/>
-          <w:color w:val="FF0000"/>
-          <w:sz w:val="26"/>
-          <w:szCs w:val="26"/>
-        </w:rPr>
-        <w:t>Performer</w:t>
-      </w:r>
-      <w:r>
-        <w:rPr>
-          <w:rFonts w:ascii="Calibri" w:eastAsia="Calibri" w:hAnsi="Calibri" w:cs="Calibri"/>
-          <w:color w:val="FF0000"/>
-          <w:sz w:val="26"/>
-          <w:szCs w:val="26"/>
-        </w:rPr>
-        <w:t xml:space="preserve">, </w:t>
-      </w:r>
-      <w:r>
-        <w:rPr>
-          <w:rFonts w:ascii="Calibri" w:eastAsia="Calibri" w:hAnsi="Calibri" w:cs="Calibri"/>
-          <w:b/>
-          <w:bCs/>
-          <w:color w:val="FF0000"/>
-          <w:sz w:val="26"/>
-          <w:szCs w:val="26"/>
-        </w:rPr>
-        <w:t>Festival</w:t>
-      </w:r>
-      <w:r>
-        <w:rPr>
-          <w:rFonts w:ascii="Calibri" w:eastAsia="Calibri" w:hAnsi="Calibri" w:cs="Calibri"/>
-          <w:color w:val="FF0000"/>
-          <w:sz w:val="26"/>
-          <w:szCs w:val="26"/>
-        </w:rPr>
-        <w:t xml:space="preserve">, or </w:t>
-      </w:r>
-      <w:r>
-        <w:rPr>
-          <w:rFonts w:ascii="Calibri" w:eastAsia="Calibri" w:hAnsi="Calibri" w:cs="Calibri"/>
-          <w:b/>
-          <w:bCs/>
-          <w:color w:val="FF0000"/>
-          <w:sz w:val="26"/>
-          <w:szCs w:val="26"/>
-        </w:rPr>
-        <w:t>Stage</w:t>
-      </w:r>
-    </w:p>
-    <w:p>
-      <w:pPr>
-        <w:ind w:left="360" w:hanging="360"/>
-        <w:rPr>
-          <w:color w:val="FF0000"/>
-        </w:rPr>
-      </w:pPr>
-      <w:r>
-        <w:rPr>
-          <w:rFonts w:ascii="Symbol" w:eastAsia="Symbol" w:hAnsi="Symbol" w:cs="Symbol"/>
-          <w:color w:val="FF0000"/>
-        </w:rPr>
-        <w:t></w:t>
-      </w:r>
-      <w:r>
-        <w:rPr>
-          <w:rFonts w:ascii="Times New Roman" w:eastAsia="Times New Roman" w:hAnsi="Times New Roman" w:cs="Times New Roman"/>
-          <w:color w:val="FF0000"/>
-          <w:sz w:val="14"/>
-          <w:szCs w:val="14"/>
-        </w:rPr>
-        <w:t xml:space="preserve">      </w:t>
-      </w:r>
-      <w:r>
-        <w:rPr>
-          <w:rFonts w:ascii="Calibri" w:eastAsia="Calibri" w:hAnsi="Calibri" w:cs="Calibri"/>
-          <w:color w:val="FF0000"/>
-          <w:sz w:val="26"/>
-          <w:szCs w:val="26"/>
-        </w:rPr>
-        <w:t xml:space="preserve">A </w:t>
-      </w:r>
-      <w:r>
-        <w:rPr>
-          <w:rFonts w:ascii="Calibri" w:eastAsia="Calibri" w:hAnsi="Calibri" w:cs="Calibri"/>
-          <w:b/>
-          <w:bCs/>
-          <w:color w:val="FF0000"/>
-          <w:sz w:val="26"/>
-          <w:szCs w:val="26"/>
-        </w:rPr>
-        <w:t>Festival</w:t>
-      </w:r>
-      <w:r>
-        <w:rPr>
-          <w:rFonts w:ascii="Calibri" w:eastAsia="Calibri" w:hAnsi="Calibri" w:cs="Calibri"/>
-          <w:color w:val="FF0000"/>
-          <w:sz w:val="26"/>
-          <w:szCs w:val="26"/>
-        </w:rPr>
-        <w:t xml:space="preserve"> can have many </w:t>
-      </w:r>
-      <w:r>
-        <w:rPr>
-          <w:rFonts w:ascii="Calibri" w:eastAsia="Calibri" w:hAnsi="Calibri" w:cs="Calibri"/>
-          <w:b/>
-          <w:bCs/>
-          <w:color w:val="FF0000"/>
-          <w:sz w:val="26"/>
-          <w:szCs w:val="26"/>
-        </w:rPr>
-        <w:t>Employees</w:t>
-      </w:r>
-      <w:r>
-        <w:rPr>
-          <w:rFonts w:ascii="Calibri" w:eastAsia="Calibri" w:hAnsi="Calibri" w:cs="Calibri"/>
-          <w:color w:val="FF0000"/>
-          <w:sz w:val="26"/>
-          <w:szCs w:val="26"/>
-        </w:rPr>
-        <w:t xml:space="preserve"> associated with </w:t>
-      </w:r>
-      <w:proofErr w:type="gramStart"/>
-      <w:r>
-        <w:rPr>
-          <w:rFonts w:ascii="Calibri" w:eastAsia="Calibri" w:hAnsi="Calibri" w:cs="Calibri"/>
-          <w:color w:val="FF0000"/>
-          <w:sz w:val="26"/>
-          <w:szCs w:val="26"/>
-        </w:rPr>
-        <w:t>it</w:t>
-      </w:r>
-      <w:proofErr w:type="gramEnd"/>
-    </w:p>
-    <w:p>
-      <w:pPr>
-        <w:ind w:left="360" w:hanging="360"/>
-        <w:rPr>
-          <w:color w:val="FF0000"/>
-        </w:rPr>
-      </w:pPr>
-      <w:r>
-        <w:rPr>
-          <w:rFonts w:ascii="Symbol" w:eastAsia="Symbol" w:hAnsi="Symbol" w:cs="Symbol"/>
-          <w:color w:val="FF0000"/>
-        </w:rPr>
-        <w:t></w:t>
-      </w:r>
-      <w:r>
-        <w:rPr>
-          <w:rFonts w:ascii="Times New Roman" w:eastAsia="Times New Roman" w:hAnsi="Times New Roman" w:cs="Times New Roman"/>
-          <w:color w:val="FF0000"/>
-          <w:sz w:val="14"/>
-          <w:szCs w:val="14"/>
-        </w:rPr>
-        <w:t xml:space="preserve">      </w:t>
-      </w:r>
-      <w:r>
-        <w:rPr>
-          <w:rFonts w:ascii="Calibri" w:eastAsia="Calibri" w:hAnsi="Calibri" w:cs="Calibri"/>
-          <w:color w:val="FF0000"/>
-          <w:sz w:val="26"/>
-          <w:szCs w:val="26"/>
-        </w:rPr>
-        <w:t xml:space="preserve">An </w:t>
-      </w:r>
-      <w:r>
-        <w:rPr>
-          <w:rFonts w:ascii="Calibri" w:eastAsia="Calibri" w:hAnsi="Calibri" w:cs="Calibri"/>
-          <w:b/>
-          <w:bCs/>
-          <w:color w:val="FF0000"/>
-          <w:sz w:val="26"/>
-          <w:szCs w:val="26"/>
-        </w:rPr>
-        <w:t xml:space="preserve">Employee </w:t>
-      </w:r>
-      <w:r>
-        <w:rPr>
-          <w:rFonts w:ascii="Calibri" w:eastAsia="Calibri" w:hAnsi="Calibri" w:cs="Calibri"/>
-          <w:color w:val="FF0000"/>
-          <w:sz w:val="26"/>
-          <w:szCs w:val="26"/>
-        </w:rPr>
-        <w:t xml:space="preserve">can be assigned to one </w:t>
-      </w:r>
-      <w:r>
-        <w:rPr>
-          <w:rFonts w:ascii="Calibri" w:eastAsia="Calibri" w:hAnsi="Calibri" w:cs="Calibri"/>
-          <w:b/>
-          <w:bCs/>
-          <w:color w:val="FF0000"/>
-          <w:sz w:val="26"/>
-          <w:szCs w:val="26"/>
-        </w:rPr>
-        <w:t>Festival</w:t>
-      </w:r>
-      <w:r>
-        <w:rPr>
-          <w:rFonts w:ascii="Calibri" w:eastAsia="Calibri" w:hAnsi="Calibri" w:cs="Calibri"/>
-          <w:color w:val="FF0000"/>
-          <w:sz w:val="26"/>
-          <w:szCs w:val="26"/>
-        </w:rPr>
-        <w:t xml:space="preserve"> at a </w:t>
-      </w:r>
-      <w:proofErr w:type="gramStart"/>
-      <w:r>
-        <w:rPr>
-          <w:rFonts w:ascii="Calibri" w:eastAsia="Calibri" w:hAnsi="Calibri" w:cs="Calibri"/>
-          <w:color w:val="FF0000"/>
-          <w:sz w:val="26"/>
-          <w:szCs w:val="26"/>
-        </w:rPr>
-        <w:t>time</w:t>
-      </w:r>
-      <w:proofErr w:type="gramEnd"/>
-    </w:p>
-    <w:p>
-      <w:pPr>
-        <w:rPr>
-          <w:rFonts w:ascii="Calibri" w:eastAsia="Calibri" w:hAnsi="Calibri" w:cs="Calibri"/>
-          <w:sz w:val="28"/>
-          <w:szCs w:val="28"/>
         </w:rPr>
       </w:pPr>
     </w:p>
@@ -11968,6 +10498,7 @@
         <w:rPr>
           <w:noProof/>
         </w:rPr>
+        <w:lastRenderedPageBreak/>
         <w:drawing>
           <wp:inline distT="0" distB="0" distL="0" distR="0" wp14:anchorId="54DAE4F2" wp14:editId="5C383826">
             <wp:extent cx="5464928" cy="1683193"/>
@@ -12017,7 +10548,6 @@
       </w:pPr>
       <w:bookmarkStart w:id="42" w:name="_Toc96009503"/>
       <w:r>
-        <w:lastRenderedPageBreak/>
         <w:t>Tables</w:t>
       </w:r>
       <w:bookmarkEnd w:id="42"/>
@@ -12127,6 +10657,7 @@
         <w:rPr>
           <w:noProof/>
         </w:rPr>
+        <w:lastRenderedPageBreak/>
         <w:drawing>
           <wp:inline distT="0" distB="0" distL="0" distR="0" wp14:anchorId="6FA2EA54" wp14:editId="69DE1BA7">
             <wp:extent cx="6167390" cy="4946762"/>
@@ -12219,7 +10750,6 @@
               <w:ind w:left="0"/>
             </w:pPr>
             <w:r>
-              <w:lastRenderedPageBreak/>
               <w:t>Table</w:t>
             </w:r>
           </w:p>
@@ -20262,6 +18792,12 @@
 </file>
 
 <file path=customXml/item1.xml><?xml version="1.0" encoding="utf-8"?>
+<p:properties xmlns:p="http://schemas.microsoft.com/office/2006/metadata/properties" xmlns:xsi="http://www.w3.org/2001/XMLSchema-instance" xmlns:pc="http://schemas.microsoft.com/office/infopath/2007/PartnerControls">
+  <documentManagement/>
+</p:properties>
+</file>
+
+<file path=customXml/item2.xml><?xml version="1.0" encoding="utf-8"?>
 <ct:contentTypeSchema xmlns:ct="http://schemas.microsoft.com/office/2006/metadata/contentType" xmlns:ma="http://schemas.microsoft.com/office/2006/metadata/properties/metaAttributes" ct:_="" ma:_="" ma:contentTypeName="Document" ma:contentTypeID="0x0101009BF7A80B0FBE28449F4ED4A2932F3853" ma:contentTypeVersion="6" ma:contentTypeDescription="Create a new document." ma:contentTypeScope="" ma:versionID="7bb972948696748661606df725b7bbbb">
   <xsd:schema xmlns:xsd="http://www.w3.org/2001/XMLSchema" xmlns:xs="http://www.w3.org/2001/XMLSchema" xmlns:p="http://schemas.microsoft.com/office/2006/metadata/properties" xmlns:ns2="3880b17f-dbc7-464a-bc7e-35eb529660c2" xmlns:ns3="14fa3032-b707-4695-adf8-64905d7b2249" targetNamespace="http://schemas.microsoft.com/office/2006/metadata/properties" ma:root="true" ma:fieldsID="59e56d46e63c0992486ec6c147878d24" ns2:_="" ns3:_="">
     <xsd:import namespace="3880b17f-dbc7-464a-bc7e-35eb529660c2"/>
@@ -20438,17 +18974,7 @@
 </ct:contentTypeSchema>
 </file>
 
-<file path=customXml/item2.xml><?xml version="1.0" encoding="utf-8"?>
-<p:properties xmlns:p="http://schemas.microsoft.com/office/2006/metadata/properties" xmlns:xsi="http://www.w3.org/2001/XMLSchema-instance" xmlns:pc="http://schemas.microsoft.com/office/infopath/2007/PartnerControls">
-  <documentManagement/>
-</p:properties>
-</file>
-
 <file path=customXml/item3.xml><?xml version="1.0" encoding="utf-8"?>
-<b:Sources xmlns:b="http://schemas.openxmlformats.org/officeDocument/2006/bibliography" xmlns="http://schemas.openxmlformats.org/officeDocument/2006/bibliography" SelectedStyle="\APASixthEditionOfficeOnline.xsl" StyleName="APA" Version="6"/>
-</file>
-
-<file path=customXml/item4.xml><?xml version="1.0" encoding="utf-8"?>
 <?mso-contentType ?>
 <FormTemplates xmlns="http://schemas.microsoft.com/sharepoint/v3/contenttype/forms">
   <Display>DocumentLibraryForm</Display>
@@ -20457,7 +18983,20 @@
 </FormTemplates>
 </file>
 
+<file path=customXml/item4.xml><?xml version="1.0" encoding="utf-8"?>
+<b:Sources xmlns:b="http://schemas.openxmlformats.org/officeDocument/2006/bibliography" xmlns="http://schemas.openxmlformats.org/officeDocument/2006/bibliography" SelectedStyle="\APASixthEditionOfficeOnline.xsl" StyleName="APA" Version="6"/>
+</file>
+
 <file path=customXml/itemProps1.xml><?xml version="1.0" encoding="utf-8"?>
+<ds:datastoreItem xmlns:ds="http://schemas.openxmlformats.org/officeDocument/2006/customXml" ds:itemID="{9600F9D6-DACC-419E-94CB-B2C0BCD0AEFC}">
+  <ds:schemaRefs>
+    <ds:schemaRef ds:uri="http://schemas.microsoft.com/office/2006/metadata/properties"/>
+    <ds:schemaRef ds:uri="http://schemas.microsoft.com/office/infopath/2007/PartnerControls"/>
+  </ds:schemaRefs>
+</ds:datastoreItem>
+</file>
+
+<file path=customXml/itemProps2.xml><?xml version="1.0" encoding="utf-8"?>
 <ds:datastoreItem xmlns:ds="http://schemas.openxmlformats.org/officeDocument/2006/customXml" ds:itemID="{E61E0ACA-DE8E-459C-8B55-10A535BB5DFC}">
   <ds:schemaRefs>
     <ds:schemaRef ds:uri="http://schemas.microsoft.com/office/2006/metadata/contentType"/>
@@ -20476,27 +19015,18 @@
 </ds:datastoreItem>
 </file>
 
-<file path=customXml/itemProps2.xml><?xml version="1.0" encoding="utf-8"?>
-<ds:datastoreItem xmlns:ds="http://schemas.openxmlformats.org/officeDocument/2006/customXml" ds:itemID="{9600F9D6-DACC-419E-94CB-B2C0BCD0AEFC}">
+<file path=customXml/itemProps3.xml><?xml version="1.0" encoding="utf-8"?>
+<ds:datastoreItem xmlns:ds="http://schemas.openxmlformats.org/officeDocument/2006/customXml" ds:itemID="{483909C0-ED7B-433C-936F-326EC26BCE5F}">
   <ds:schemaRefs>
-    <ds:schemaRef ds:uri="http://schemas.microsoft.com/office/2006/metadata/properties"/>
-    <ds:schemaRef ds:uri="http://schemas.microsoft.com/office/infopath/2007/PartnerControls"/>
+    <ds:schemaRef ds:uri="http://schemas.microsoft.com/sharepoint/v3/contenttype/forms"/>
   </ds:schemaRefs>
 </ds:datastoreItem>
 </file>
 
-<file path=customXml/itemProps3.xml><?xml version="1.0" encoding="utf-8"?>
+<file path=customXml/itemProps4.xml><?xml version="1.0" encoding="utf-8"?>
 <ds:datastoreItem xmlns:ds="http://schemas.openxmlformats.org/officeDocument/2006/customXml" ds:itemID="{FFC6E53F-AA50-4DD6-AE85-6DAD33A31D07}">
   <ds:schemaRefs>
     <ds:schemaRef ds:uri="http://schemas.openxmlformats.org/officeDocument/2006/bibliography"/>
   </ds:schemaRefs>
 </ds:datastoreItem>
-</file>
-
-<file path=customXml/itemProps4.xml><?xml version="1.0" encoding="utf-8"?>
-<ds:datastoreItem xmlns:ds="http://schemas.openxmlformats.org/officeDocument/2006/customXml" ds:itemID="{483909C0-ED7B-433C-936F-326EC26BCE5F}">
-  <ds:schemaRefs>
-    <ds:schemaRef ds:uri="http://schemas.microsoft.com/sharepoint/v3/contenttype/forms"/>
-  </ds:schemaRefs>
-</ds:datastoreItem>
 </file>
</xml_diff>

<commit_message>
finished db section (except for 5.7)
</commit_message>
<xml_diff>
--- a/documents/Software Project.docx
+++ b/documents/Software Project.docx
@@ -10222,14 +10222,22 @@
         <w:rPr>
           <w:rFonts w:ascii="Calibri" w:eastAsia="Calibri" w:hAnsi="Calibri" w:cs="Calibri"/>
         </w:rPr>
-        <w:t>Guitar (name, description, make, type</w:t>
-      </w:r>
+        <w:t xml:space="preserve">Guitar (name, description, make, </w:t>
+      </w:r>
+      <w:proofErr w:type="spellStart"/>
       <w:r>
         <w:rPr>
           <w:rFonts w:ascii="Calibri" w:eastAsia="Calibri" w:hAnsi="Calibri" w:cs="Calibri"/>
         </w:rPr>
+        <w:t>type</w:t>
+      </w:r>
+      <w:r>
+        <w:rPr>
+          <w:rFonts w:ascii="Calibri" w:eastAsia="Calibri" w:hAnsi="Calibri" w:cs="Calibri"/>
+        </w:rPr>
         <w:t>_id</w:t>
       </w:r>
+      <w:proofErr w:type="spellEnd"/>
       <w:r>
         <w:rPr>
           <w:rFonts w:ascii="Calibri" w:eastAsia="Calibri" w:hAnsi="Calibri" w:cs="Calibri"/>
@@ -10240,31 +10248,73 @@
         <w:rPr>
           <w:rFonts w:ascii="Calibri" w:eastAsia="Calibri" w:hAnsi="Calibri" w:cs="Calibri"/>
         </w:rPr>
-        <w:t>, condition_id,</w:t>
-      </w:r>
+        <w:t xml:space="preserve">, </w:t>
+      </w:r>
+      <w:proofErr w:type="spellStart"/>
       <w:r>
         <w:rPr>
           <w:rFonts w:ascii="Calibri" w:eastAsia="Calibri" w:hAnsi="Calibri" w:cs="Calibri"/>
         </w:rPr>
-        <w:t xml:space="preserve"> bid_</w:t>
-      </w:r>
+        <w:t>condition_id</w:t>
+      </w:r>
+      <w:proofErr w:type="spellEnd"/>
       <w:r>
         <w:rPr>
           <w:rFonts w:ascii="Calibri" w:eastAsia="Calibri" w:hAnsi="Calibri" w:cs="Calibri"/>
         </w:rPr>
-        <w:t>expiration)</w:t>
-      </w:r>
-    </w:p>
-    <w:p>
-      <w:pPr>
+        <w:t>,</w:t>
+      </w:r>
+      <w:r>
         <w:rPr>
           <w:rFonts w:ascii="Calibri" w:eastAsia="Calibri" w:hAnsi="Calibri" w:cs="Calibri"/>
         </w:rPr>
-      </w:pPr>
+        <w:t xml:space="preserve"> </w:t>
+      </w:r>
+      <w:proofErr w:type="spellStart"/>
       <w:r>
         <w:rPr>
           <w:rFonts w:ascii="Calibri" w:eastAsia="Calibri" w:hAnsi="Calibri" w:cs="Calibri"/>
         </w:rPr>
+        <w:t>bid_</w:t>
+      </w:r>
+      <w:r>
+        <w:rPr>
+          <w:rFonts w:ascii="Calibri" w:eastAsia="Calibri" w:hAnsi="Calibri" w:cs="Calibri"/>
+        </w:rPr>
+        <w:t>expiration</w:t>
+      </w:r>
+      <w:proofErr w:type="spellEnd"/>
+      <w:r>
+        <w:rPr>
+          <w:rFonts w:ascii="Calibri" w:eastAsia="Calibri" w:hAnsi="Calibri" w:cs="Calibri"/>
+        </w:rPr>
+        <w:t xml:space="preserve">, </w:t>
+      </w:r>
+      <w:proofErr w:type="spellStart"/>
+      <w:r>
+        <w:rPr>
+          <w:rFonts w:ascii="Calibri" w:eastAsia="Calibri" w:hAnsi="Calibri" w:cs="Calibri"/>
+        </w:rPr>
+        <w:t>user_id</w:t>
+      </w:r>
+      <w:proofErr w:type="spellEnd"/>
+      <w:r>
+        <w:rPr>
+          <w:rFonts w:ascii="Calibri" w:eastAsia="Calibri" w:hAnsi="Calibri" w:cs="Calibri"/>
+        </w:rPr>
+        <w:t>)</w:t>
+      </w:r>
+    </w:p>
+    <w:p>
+      <w:pPr>
+        <w:rPr>
+          <w:rFonts w:ascii="Calibri" w:eastAsia="Calibri" w:hAnsi="Calibri" w:cs="Calibri"/>
+        </w:rPr>
+      </w:pPr>
+      <w:r>
+        <w:rPr>
+          <w:rFonts w:ascii="Calibri" w:eastAsia="Calibri" w:hAnsi="Calibri" w:cs="Calibri"/>
+        </w:rPr>
         <w:t>Type (id, name)</w:t>
       </w:r>
     </w:p>
@@ -10364,50 +10414,20 @@
         <w:rPr>
           <w:rFonts w:eastAsiaTheme="minorEastAsia"/>
         </w:rPr>
-        <w:t>Many users can favourite</w:t>
-      </w:r>
-      <w:r>
+        <w:t>Many users can favourite one guitar.</w:t>
+      </w:r>
+    </w:p>
+    <w:p>
+      <w:pPr>
         <w:rPr>
           <w:rFonts w:eastAsiaTheme="minorEastAsia"/>
         </w:rPr>
-        <w:t xml:space="preserve"> one </w:t>
-      </w:r>
+      </w:pPr>
       <w:r>
         <w:rPr>
           <w:rFonts w:eastAsiaTheme="minorEastAsia"/>
         </w:rPr>
-        <w:t>guitar</w:t>
-      </w:r>
-      <w:r>
-        <w:rPr>
-          <w:rFonts w:eastAsiaTheme="minorEastAsia"/>
-        </w:rPr>
-        <w:t>.</w:t>
-      </w:r>
-    </w:p>
-    <w:p>
-      <w:pPr>
-        <w:rPr>
-          <w:rFonts w:eastAsiaTheme="minorEastAsia"/>
-        </w:rPr>
-      </w:pPr>
-      <w:r>
-        <w:rPr>
-          <w:rFonts w:eastAsiaTheme="minorEastAsia"/>
-        </w:rPr>
-        <w:t xml:space="preserve">Many users can </w:t>
-      </w:r>
-      <w:r>
-        <w:rPr>
-          <w:rFonts w:eastAsiaTheme="minorEastAsia"/>
-        </w:rPr>
-        <w:t>bid on</w:t>
-      </w:r>
-      <w:r>
-        <w:rPr>
-          <w:rFonts w:eastAsiaTheme="minorEastAsia"/>
-        </w:rPr>
-        <w:t xml:space="preserve"> one guitar.</w:t>
+        <w:t>Many users can bid on one guitar.</w:t>
       </w:r>
     </w:p>
     <w:p>
@@ -10479,31 +10499,37 @@
       </w:r>
       <w:bookmarkEnd w:id="40"/>
     </w:p>
+    <w:p/>
+    <w:p>
+      <w:r>
+        <w:lastRenderedPageBreak/>
+        <w:t>An entity relationship diagram (</w:t>
+      </w:r>
+      <w:r>
+        <w:t>E.R.D</w:t>
+      </w:r>
+      <w:r>
+        <w:t>)</w:t>
+      </w:r>
+      <w:r>
+        <w:t xml:space="preserve"> was designed. These are used to visually map the relationships of all </w:t>
+      </w:r>
+      <w:r>
+        <w:t>the tables in the businesses database.</w:t>
+      </w:r>
+    </w:p>
+    <w:p/>
     <w:bookmarkEnd w:id="41"/>
     <w:p>
       <w:pPr>
-        <w:rPr>
-          <w:color w:val="FF0000"/>
-        </w:rPr>
-      </w:pPr>
-      <w:r>
-        <w:rPr>
-          <w:color w:val="FF0000"/>
-        </w:rPr>
-        <w:t>Substitute in here your ERD from draw.io</w:t>
-      </w:r>
-    </w:p>
-    <w:p>
-      <w:r>
-        <w:rPr>
-          <w:noProof/>
-        </w:rPr>
-        <w:lastRenderedPageBreak/>
+        <w:keepNext/>
+      </w:pPr>
+      <w:r>
         <w:drawing>
-          <wp:inline distT="0" distB="0" distL="0" distR="0" wp14:anchorId="54DAE4F2" wp14:editId="5C383826">
-            <wp:extent cx="5464928" cy="1683193"/>
-            <wp:effectExtent l="0" t="0" r="2540" b="6350"/>
-            <wp:docPr id="3" name="Picture 3"/>
+          <wp:inline distT="0" distB="0" distL="0" distR="0" wp14:anchorId="4562E81E" wp14:editId="38148CB6">
+            <wp:extent cx="5731510" cy="1896110"/>
+            <wp:effectExtent l="0" t="0" r="2540" b="8890"/>
+            <wp:docPr id="21" name="Picture 21" descr="Diagram&#10;&#10;Description automatically generated"/>
             <wp:cNvGraphicFramePr>
               <a:graphicFrameLocks xmlns:a="http://schemas.openxmlformats.org/drawingml/2006/main" noChangeAspect="1"/>
             </wp:cNvGraphicFramePr>
@@ -10511,17 +10537,11 @@
               <a:graphicData uri="http://schemas.openxmlformats.org/drawingml/2006/picture">
                 <pic:pic xmlns:pic="http://schemas.openxmlformats.org/drawingml/2006/picture">
                   <pic:nvPicPr>
-                    <pic:cNvPr id="0" name="Picture 3"/>
+                    <pic:cNvPr id="21" name="Picture 21" descr="Diagram&#10;&#10;Description automatically generated"/>
                     <pic:cNvPicPr/>
                   </pic:nvPicPr>
                   <pic:blipFill>
-                    <a:blip r:embed="rId30">
-                      <a:extLst>
-                        <a:ext uri="{28A0092B-C50C-407E-A947-70E740481C1C}">
-                          <a14:useLocalDpi xmlns:a14="http://schemas.microsoft.com/office/drawing/2010/main" val="0"/>
-                        </a:ext>
-                      </a:extLst>
-                    </a:blip>
+                    <a:blip r:embed="rId30"/>
                     <a:stretch>
                       <a:fillRect/>
                     </a:stretch>
@@ -10529,7 +10549,7 @@
                   <pic:spPr>
                     <a:xfrm>
                       <a:off x="0" y="0"/>
-                      <a:ext cx="5464928" cy="1683193"/>
+                      <a:ext cx="5731510" cy="1896110"/>
                     </a:xfrm>
                     <a:prstGeom prst="rect">
                       <a:avLst/>
@@ -10544,6 +10564,26 @@
     </w:p>
     <w:p>
       <w:pPr>
+        <w:pStyle w:val="Caption"/>
+      </w:pPr>
+      <w:r>
+        <w:t xml:space="preserve">Figure </w:t>
+      </w:r>
+      <w:fldSimple w:instr=" SEQ Figure \* ARABIC ">
+        <w:r>
+          <w:rPr>
+            <w:noProof/>
+          </w:rPr>
+          <w:t>17</w:t>
+        </w:r>
+      </w:fldSimple>
+      <w:r>
+        <w:t xml:space="preserve"> E.R.D diagram</w:t>
+      </w:r>
+    </w:p>
+    <w:p/>
+    <w:p>
+      <w:pPr>
         <w:pStyle w:val="Heading2"/>
       </w:pPr>
       <w:bookmarkStart w:id="42" w:name="_Toc96009503"/>
@@ -10554,15 +10594,26 @@
     </w:p>
     <w:p>
       <w:pPr>
-        <w:rPr>
-          <w:color w:val="FF0000"/>
-        </w:rPr>
-      </w:pPr>
-      <w:r>
-        <w:rPr>
-          <w:color w:val="FF0000"/>
-        </w:rPr>
-        <w:t>Substitute in here your tables and the relationships between tables from draw.io in the format you used in DBMS with Mohammed.</w:t>
+        <w:pStyle w:val="ListParagraph"/>
+        <w:tabs>
+          <w:tab w:val="left" w:pos="990"/>
+        </w:tabs>
+        <w:ind w:left="0"/>
+        <w:rPr>
+          <w:rFonts w:ascii="Calibri" w:eastAsia="Calibri" w:hAnsi="Calibri" w:cs="Calibri"/>
+          <w:b/>
+          <w:bCs/>
+          <w:color w:val="1C4C77"/>
+        </w:rPr>
+      </w:pPr>
+      <w:r>
+        <w:rPr>
+          <w:rFonts w:ascii="Calibri" w:eastAsia="Calibri" w:hAnsi="Calibri" w:cs="Calibri"/>
+          <w:b/>
+          <w:bCs/>
+          <w:color w:val="1C4C77"/>
+        </w:rPr>
+        <w:tab/>
       </w:r>
     </w:p>
     <w:p>
@@ -10571,13 +10622,45 @@
         <w:ind w:left="0"/>
         <w:rPr>
           <w:rFonts w:ascii="Calibri" w:eastAsia="Calibri" w:hAnsi="Calibri" w:cs="Calibri"/>
-        </w:rPr>
-      </w:pPr>
+          <w:color w:val="000000" w:themeColor="text1"/>
+        </w:rPr>
+      </w:pPr>
+      <w:r>
+        <w:rPr>
+          <w:rFonts w:ascii="Calibri" w:eastAsia="Calibri" w:hAnsi="Calibri" w:cs="Calibri"/>
+          <w:color w:val="000000" w:themeColor="text1"/>
+        </w:rPr>
+        <w:t xml:space="preserve">The E.R.D see figure </w:t>
+      </w:r>
+      <w:r>
+        <w:rPr>
+          <w:rFonts w:ascii="Calibri" w:eastAsia="Calibri" w:hAnsi="Calibri" w:cs="Calibri"/>
+          <w:color w:val="000000" w:themeColor="text1"/>
+        </w:rPr>
+        <w:t xml:space="preserve">17 is expanded upon and the tables are added in with all their </w:t>
+      </w:r>
+      <w:r>
+        <w:rPr>
+          <w:rFonts w:ascii="Calibri" w:eastAsia="Calibri" w:hAnsi="Calibri" w:cs="Calibri"/>
+          <w:color w:val="000000" w:themeColor="text1"/>
+        </w:rPr>
+        <w:t>elements.</w:t>
+      </w:r>
+      <w:r>
+        <w:rPr>
+          <w:rFonts w:ascii="Calibri" w:eastAsia="Calibri" w:hAnsi="Calibri" w:cs="Calibri"/>
+          <w:color w:val="000000" w:themeColor="text1"/>
+        </w:rPr>
+        <w:t xml:space="preserve"> </w:t>
+      </w:r>
     </w:p>
     <w:p>
       <w:pPr>
         <w:pStyle w:val="ListParagraph"/>
+        <w:keepNext/>
         <w:ind w:left="0"/>
+      </w:pPr>
+      <w:r>
         <w:rPr>
           <w:rFonts w:ascii="Calibri" w:eastAsia="Calibri" w:hAnsi="Calibri" w:cs="Calibri"/>
           <w:b/>
@@ -10586,83 +10669,11 @@
           <w:sz w:val="30"/>
           <w:szCs w:val="30"/>
         </w:rPr>
-      </w:pPr>
-    </w:p>
-    <w:p>
-      <w:pPr>
-        <w:pStyle w:val="ListParagraph"/>
-        <w:ind w:left="0"/>
-        <w:rPr>
-          <w:rFonts w:ascii="Calibri" w:eastAsia="Calibri" w:hAnsi="Calibri" w:cs="Calibri"/>
-          <w:b/>
-          <w:bCs/>
-          <w:color w:val="1C4C77"/>
-          <w:sz w:val="30"/>
-          <w:szCs w:val="30"/>
-        </w:rPr>
-      </w:pPr>
-    </w:p>
-    <w:p>
-      <w:pPr>
-        <w:pStyle w:val="ListParagraph"/>
-        <w:ind w:left="0"/>
-        <w:rPr>
-          <w:rFonts w:ascii="Calibri" w:eastAsia="Calibri" w:hAnsi="Calibri" w:cs="Calibri"/>
-          <w:b/>
-          <w:bCs/>
-          <w:color w:val="1C4C77"/>
-          <w:sz w:val="30"/>
-          <w:szCs w:val="30"/>
-        </w:rPr>
-      </w:pPr>
-    </w:p>
-    <w:p>
-      <w:pPr>
-        <w:pStyle w:val="ListParagraph"/>
-        <w:ind w:left="0"/>
-        <w:rPr>
-          <w:rFonts w:ascii="Calibri" w:eastAsia="Calibri" w:hAnsi="Calibri" w:cs="Calibri"/>
-          <w:b/>
-          <w:bCs/>
-          <w:color w:val="1C4C77"/>
-          <w:sz w:val="30"/>
-          <w:szCs w:val="30"/>
-        </w:rPr>
-      </w:pPr>
-    </w:p>
-    <w:p>
-      <w:pPr>
-        <w:pStyle w:val="ListParagraph"/>
-        <w:ind w:left="0"/>
-        <w:rPr>
-          <w:rFonts w:ascii="Calibri" w:eastAsia="Calibri" w:hAnsi="Calibri" w:cs="Calibri"/>
-          <w:b/>
-          <w:bCs/>
-          <w:color w:val="1C4C77"/>
-          <w:sz w:val="30"/>
-          <w:szCs w:val="30"/>
-        </w:rPr>
-      </w:pPr>
-    </w:p>
-    <w:p>
-      <w:pPr>
-        <w:rPr>
-          <w:rFonts w:ascii="Calibri" w:eastAsia="Calibri" w:hAnsi="Calibri" w:cs="Calibri"/>
-          <w:i/>
-          <w:iCs/>
-          <w:color w:val="2D72B2"/>
-        </w:rPr>
-      </w:pPr>
-      <w:r>
-        <w:rPr>
-          <w:noProof/>
-        </w:rPr>
-        <w:lastRenderedPageBreak/>
         <w:drawing>
-          <wp:inline distT="0" distB="0" distL="0" distR="0" wp14:anchorId="6FA2EA54" wp14:editId="69DE1BA7">
-            <wp:extent cx="6167390" cy="4946762"/>
-            <wp:effectExtent l="0" t="0" r="0" b="0"/>
-            <wp:docPr id="796966486" name="Picture 796966486"/>
+          <wp:inline distT="0" distB="0" distL="0" distR="0" wp14:anchorId="1D82315C" wp14:editId="75020666">
+            <wp:extent cx="5731510" cy="2787650"/>
+            <wp:effectExtent l="0" t="0" r="2540" b="0"/>
+            <wp:docPr id="22" name="Picture 22" descr="Chart, box and whisker chart&#10;&#10;Description automatically generated"/>
             <wp:cNvGraphicFramePr>
               <a:graphicFrameLocks xmlns:a="http://schemas.openxmlformats.org/drawingml/2006/main" noChangeAspect="1"/>
             </wp:cNvGraphicFramePr>
@@ -10670,17 +10681,11 @@
               <a:graphicData uri="http://schemas.openxmlformats.org/drawingml/2006/picture">
                 <pic:pic xmlns:pic="http://schemas.openxmlformats.org/drawingml/2006/picture">
                   <pic:nvPicPr>
-                    <pic:cNvPr id="0" name="Picture 796966486"/>
+                    <pic:cNvPr id="22" name="Picture 22" descr="Chart, box and whisker chart&#10;&#10;Description automatically generated"/>
                     <pic:cNvPicPr/>
                   </pic:nvPicPr>
                   <pic:blipFill>
-                    <a:blip r:embed="rId31">
-                      <a:extLst>
-                        <a:ext uri="{28A0092B-C50C-407E-A947-70E740481C1C}">
-                          <a14:useLocalDpi xmlns:a14="http://schemas.microsoft.com/office/drawing/2010/main" val="0"/>
-                        </a:ext>
-                      </a:extLst>
-                    </a:blip>
+                    <a:blip r:embed="rId31"/>
                     <a:stretch>
                       <a:fillRect/>
                     </a:stretch>
@@ -10688,7 +10693,7 @@
                   <pic:spPr>
                     <a:xfrm>
                       <a:off x="0" y="0"/>
-                      <a:ext cx="6167390" cy="4946762"/>
+                      <a:ext cx="5731510" cy="2787650"/>
                     </a:xfrm>
                     <a:prstGeom prst="rect">
                       <a:avLst/>
@@ -10700,6 +10705,99 @@
           </wp:inline>
         </w:drawing>
       </w:r>
+    </w:p>
+    <w:p>
+      <w:pPr>
+        <w:pStyle w:val="Caption"/>
+        <w:rPr>
+          <w:rFonts w:ascii="Calibri" w:eastAsia="Calibri" w:hAnsi="Calibri" w:cs="Calibri"/>
+          <w:b/>
+          <w:bCs/>
+          <w:color w:val="1C4C77"/>
+          <w:sz w:val="30"/>
+          <w:szCs w:val="30"/>
+        </w:rPr>
+      </w:pPr>
+      <w:r>
+        <w:t xml:space="preserve">Figure </w:t>
+      </w:r>
+      <w:fldSimple w:instr=" SEQ Figure \* ARABIC ">
+        <w:r>
+          <w:rPr>
+            <w:noProof/>
+          </w:rPr>
+          <w:t>18</w:t>
+        </w:r>
+      </w:fldSimple>
+      <w:r>
+        <w:t xml:space="preserve"> database tables</w:t>
+      </w:r>
+    </w:p>
+    <w:p>
+      <w:pPr>
+        <w:pStyle w:val="ListParagraph"/>
+        <w:ind w:left="0"/>
+        <w:rPr>
+          <w:rFonts w:ascii="Calibri" w:eastAsia="Calibri" w:hAnsi="Calibri" w:cs="Calibri"/>
+          <w:b/>
+          <w:bCs/>
+          <w:color w:val="1C4C77"/>
+          <w:sz w:val="30"/>
+          <w:szCs w:val="30"/>
+        </w:rPr>
+      </w:pPr>
+    </w:p>
+    <w:p>
+      <w:pPr>
+        <w:pStyle w:val="ListParagraph"/>
+        <w:ind w:left="0"/>
+        <w:rPr>
+          <w:rFonts w:ascii="Calibri" w:eastAsia="Calibri" w:hAnsi="Calibri" w:cs="Calibri"/>
+          <w:b/>
+          <w:bCs/>
+          <w:color w:val="1C4C77"/>
+          <w:sz w:val="30"/>
+          <w:szCs w:val="30"/>
+        </w:rPr>
+      </w:pPr>
+    </w:p>
+    <w:p>
+      <w:pPr>
+        <w:pStyle w:val="ListParagraph"/>
+        <w:ind w:left="0"/>
+        <w:rPr>
+          <w:rFonts w:ascii="Calibri" w:eastAsia="Calibri" w:hAnsi="Calibri" w:cs="Calibri"/>
+          <w:b/>
+          <w:bCs/>
+          <w:color w:val="1C4C77"/>
+          <w:sz w:val="30"/>
+          <w:szCs w:val="30"/>
+        </w:rPr>
+      </w:pPr>
+    </w:p>
+    <w:p>
+      <w:pPr>
+        <w:pStyle w:val="ListParagraph"/>
+        <w:ind w:left="0"/>
+        <w:rPr>
+          <w:rFonts w:ascii="Calibri" w:eastAsia="Calibri" w:hAnsi="Calibri" w:cs="Calibri"/>
+          <w:b/>
+          <w:bCs/>
+          <w:color w:val="1C4C77"/>
+          <w:sz w:val="30"/>
+          <w:szCs w:val="30"/>
+        </w:rPr>
+      </w:pPr>
+    </w:p>
+    <w:p>
+      <w:pPr>
+        <w:rPr>
+          <w:rFonts w:ascii="Calibri" w:eastAsia="Calibri" w:hAnsi="Calibri" w:cs="Calibri"/>
+          <w:i/>
+          <w:iCs/>
+          <w:color w:val="2D72B2"/>
+        </w:rPr>
+      </w:pPr>
     </w:p>
     <w:p/>
     <w:p>
@@ -18792,12 +18890,6 @@
 </file>
 
 <file path=customXml/item1.xml><?xml version="1.0" encoding="utf-8"?>
-<p:properties xmlns:p="http://schemas.microsoft.com/office/2006/metadata/properties" xmlns:xsi="http://www.w3.org/2001/XMLSchema-instance" xmlns:pc="http://schemas.microsoft.com/office/infopath/2007/PartnerControls">
-  <documentManagement/>
-</p:properties>
-</file>
-
-<file path=customXml/item2.xml><?xml version="1.0" encoding="utf-8"?>
 <ct:contentTypeSchema xmlns:ct="http://schemas.microsoft.com/office/2006/metadata/contentType" xmlns:ma="http://schemas.microsoft.com/office/2006/metadata/properties/metaAttributes" ct:_="" ma:_="" ma:contentTypeName="Document" ma:contentTypeID="0x0101009BF7A80B0FBE28449F4ED4A2932F3853" ma:contentTypeVersion="6" ma:contentTypeDescription="Create a new document." ma:contentTypeScope="" ma:versionID="7bb972948696748661606df725b7bbbb">
   <xsd:schema xmlns:xsd="http://www.w3.org/2001/XMLSchema" xmlns:xs="http://www.w3.org/2001/XMLSchema" xmlns:p="http://schemas.microsoft.com/office/2006/metadata/properties" xmlns:ns2="3880b17f-dbc7-464a-bc7e-35eb529660c2" xmlns:ns3="14fa3032-b707-4695-adf8-64905d7b2249" targetNamespace="http://schemas.microsoft.com/office/2006/metadata/properties" ma:root="true" ma:fieldsID="59e56d46e63c0992486ec6c147878d24" ns2:_="" ns3:_="">
     <xsd:import namespace="3880b17f-dbc7-464a-bc7e-35eb529660c2"/>
@@ -18974,7 +19066,17 @@
 </ct:contentTypeSchema>
 </file>
 
+<file path=customXml/item2.xml><?xml version="1.0" encoding="utf-8"?>
+<p:properties xmlns:p="http://schemas.microsoft.com/office/2006/metadata/properties" xmlns:xsi="http://www.w3.org/2001/XMLSchema-instance" xmlns:pc="http://schemas.microsoft.com/office/infopath/2007/PartnerControls">
+  <documentManagement/>
+</p:properties>
+</file>
+
 <file path=customXml/item3.xml><?xml version="1.0" encoding="utf-8"?>
+<b:Sources xmlns:b="http://schemas.openxmlformats.org/officeDocument/2006/bibliography" xmlns="http://schemas.openxmlformats.org/officeDocument/2006/bibliography" SelectedStyle="\APASixthEditionOfficeOnline.xsl" StyleName="APA" Version="6"/>
+</file>
+
+<file path=customXml/item4.xml><?xml version="1.0" encoding="utf-8"?>
 <?mso-contentType ?>
 <FormTemplates xmlns="http://schemas.microsoft.com/sharepoint/v3/contenttype/forms">
   <Display>DocumentLibraryForm</Display>
@@ -18983,20 +19085,7 @@
 </FormTemplates>
 </file>
 
-<file path=customXml/item4.xml><?xml version="1.0" encoding="utf-8"?>
-<b:Sources xmlns:b="http://schemas.openxmlformats.org/officeDocument/2006/bibliography" xmlns="http://schemas.openxmlformats.org/officeDocument/2006/bibliography" SelectedStyle="\APASixthEditionOfficeOnline.xsl" StyleName="APA" Version="6"/>
-</file>
-
 <file path=customXml/itemProps1.xml><?xml version="1.0" encoding="utf-8"?>
-<ds:datastoreItem xmlns:ds="http://schemas.openxmlformats.org/officeDocument/2006/customXml" ds:itemID="{9600F9D6-DACC-419E-94CB-B2C0BCD0AEFC}">
-  <ds:schemaRefs>
-    <ds:schemaRef ds:uri="http://schemas.microsoft.com/office/2006/metadata/properties"/>
-    <ds:schemaRef ds:uri="http://schemas.microsoft.com/office/infopath/2007/PartnerControls"/>
-  </ds:schemaRefs>
-</ds:datastoreItem>
-</file>
-
-<file path=customXml/itemProps2.xml><?xml version="1.0" encoding="utf-8"?>
 <ds:datastoreItem xmlns:ds="http://schemas.openxmlformats.org/officeDocument/2006/customXml" ds:itemID="{E61E0ACA-DE8E-459C-8B55-10A535BB5DFC}">
   <ds:schemaRefs>
     <ds:schemaRef ds:uri="http://schemas.microsoft.com/office/2006/metadata/contentType"/>
@@ -19015,18 +19104,27 @@
 </ds:datastoreItem>
 </file>
 
+<file path=customXml/itemProps2.xml><?xml version="1.0" encoding="utf-8"?>
+<ds:datastoreItem xmlns:ds="http://schemas.openxmlformats.org/officeDocument/2006/customXml" ds:itemID="{9600F9D6-DACC-419E-94CB-B2C0BCD0AEFC}">
+  <ds:schemaRefs>
+    <ds:schemaRef ds:uri="http://schemas.microsoft.com/office/2006/metadata/properties"/>
+    <ds:schemaRef ds:uri="http://schemas.microsoft.com/office/infopath/2007/PartnerControls"/>
+  </ds:schemaRefs>
+</ds:datastoreItem>
+</file>
+
 <file path=customXml/itemProps3.xml><?xml version="1.0" encoding="utf-8"?>
+<ds:datastoreItem xmlns:ds="http://schemas.openxmlformats.org/officeDocument/2006/customXml" ds:itemID="{FFC6E53F-AA50-4DD6-AE85-6DAD33A31D07}">
+  <ds:schemaRefs>
+    <ds:schemaRef ds:uri="http://schemas.openxmlformats.org/officeDocument/2006/bibliography"/>
+  </ds:schemaRefs>
+</ds:datastoreItem>
+</file>
+
+<file path=customXml/itemProps4.xml><?xml version="1.0" encoding="utf-8"?>
 <ds:datastoreItem xmlns:ds="http://schemas.openxmlformats.org/officeDocument/2006/customXml" ds:itemID="{483909C0-ED7B-433C-936F-326EC26BCE5F}">
   <ds:schemaRefs>
     <ds:schemaRef ds:uri="http://schemas.microsoft.com/sharepoint/v3/contenttype/forms"/>
   </ds:schemaRefs>
 </ds:datastoreItem>
-</file>
-
-<file path=customXml/itemProps4.xml><?xml version="1.0" encoding="utf-8"?>
-<ds:datastoreItem xmlns:ds="http://schemas.openxmlformats.org/officeDocument/2006/customXml" ds:itemID="{FFC6E53F-AA50-4DD6-AE85-6DAD33A31D07}">
-  <ds:schemaRefs>
-    <ds:schemaRef ds:uri="http://schemas.openxmlformats.org/officeDocument/2006/bibliography"/>
-  </ds:schemaRefs>
-</ds:datastoreItem>
 </file>
</xml_diff>

<commit_message>
started system design section
</commit_message>
<xml_diff>
--- a/documents/Software Project.docx
+++ b/documents/Software Project.docx
@@ -154,7 +154,16 @@
           <w:b/>
           <w:bCs/>
         </w:rPr>
-        <w:t>number</w:t>
+        <w:t>nu</w:t>
+      </w:r>
+      <w:bookmarkStart w:id="0" w:name="_GoBack"/>
+      <w:bookmarkEnd w:id="0"/>
+      <w:r>
+        <w:rPr>
+          <w:b/>
+          <w:bCs/>
+        </w:rPr>
+        <w:t>mber</w:t>
       </w:r>
       <w:proofErr w:type="gramEnd"/>
       <w:r>
@@ -7063,12 +7072,12 @@
       <w:pPr>
         <w:pStyle w:val="Heading1"/>
       </w:pPr>
-      <w:bookmarkStart w:id="0" w:name="_Toc96009471"/>
+      <w:bookmarkStart w:id="1" w:name="_Toc96009471"/>
       <w:r>
         <w:lastRenderedPageBreak/>
         <w:t>Introduction</w:t>
       </w:r>
-      <w:bookmarkEnd w:id="0"/>
+      <w:bookmarkEnd w:id="1"/>
       <w:r>
         <w:t xml:space="preserve"> </w:t>
       </w:r>
@@ -7174,23 +7183,23 @@
       <w:pPr>
         <w:pStyle w:val="Heading1"/>
       </w:pPr>
-      <w:bookmarkStart w:id="1" w:name="_Toc96009472"/>
+      <w:bookmarkStart w:id="2" w:name="_Toc96009472"/>
       <w:r>
         <w:lastRenderedPageBreak/>
         <w:t>Business Concept</w:t>
       </w:r>
-      <w:bookmarkEnd w:id="1"/>
+      <w:bookmarkEnd w:id="2"/>
     </w:p>
     <w:p/>
     <w:p>
       <w:pPr>
         <w:pStyle w:val="Heading2"/>
       </w:pPr>
-      <w:bookmarkStart w:id="2" w:name="_Toc96009473"/>
+      <w:bookmarkStart w:id="3" w:name="_Toc96009473"/>
       <w:r>
         <w:t>Business Idea</w:t>
       </w:r>
-      <w:bookmarkEnd w:id="2"/>
+      <w:bookmarkEnd w:id="3"/>
     </w:p>
     <w:p>
       <w:r>
@@ -7226,11 +7235,11 @@
       <w:pPr>
         <w:pStyle w:val="Heading2"/>
       </w:pPr>
-      <w:bookmarkStart w:id="3" w:name="_Toc96009474"/>
+      <w:bookmarkStart w:id="4" w:name="_Toc96009474"/>
       <w:r>
         <w:t>Business model</w:t>
       </w:r>
-      <w:bookmarkEnd w:id="3"/>
+      <w:bookmarkEnd w:id="4"/>
       <w:r>
         <w:t xml:space="preserve"> </w:t>
       </w:r>
@@ -7254,11 +7263,11 @@
       <w:pPr>
         <w:pStyle w:val="Heading2"/>
       </w:pPr>
-      <w:bookmarkStart w:id="4" w:name="_Toc96009475"/>
+      <w:bookmarkStart w:id="5" w:name="_Toc96009475"/>
       <w:r>
         <w:t>Market Research</w:t>
       </w:r>
-      <w:bookmarkEnd w:id="4"/>
+      <w:bookmarkEnd w:id="5"/>
     </w:p>
     <w:p>
       <w:r>
@@ -7308,11 +7317,11 @@
       <w:pPr>
         <w:pStyle w:val="Heading2"/>
       </w:pPr>
-      <w:bookmarkStart w:id="5" w:name="_Toc96009476"/>
+      <w:bookmarkStart w:id="6" w:name="_Toc96009476"/>
       <w:r>
         <w:t>Marketing/Advertising</w:t>
       </w:r>
-      <w:bookmarkEnd w:id="5"/>
+      <w:bookmarkEnd w:id="6"/>
     </w:p>
     <w:p>
       <w:r>
@@ -7351,11 +7360,11 @@
       <w:pPr>
         <w:pStyle w:val="Heading2"/>
       </w:pPr>
-      <w:bookmarkStart w:id="6" w:name="_Toc96009477"/>
+      <w:bookmarkStart w:id="7" w:name="_Toc96009477"/>
       <w:r>
         <w:t>Suppliers</w:t>
       </w:r>
-      <w:bookmarkEnd w:id="6"/>
+      <w:bookmarkEnd w:id="7"/>
     </w:p>
     <w:p>
       <w:r>
@@ -7372,12 +7381,12 @@
       <w:pPr>
         <w:pStyle w:val="Heading2"/>
       </w:pPr>
-      <w:bookmarkStart w:id="7" w:name="_Toc96009478"/>
+      <w:bookmarkStart w:id="8" w:name="_Toc96009478"/>
       <w:r>
         <w:lastRenderedPageBreak/>
         <w:t>Competitors</w:t>
       </w:r>
-      <w:bookmarkEnd w:id="7"/>
+      <w:bookmarkEnd w:id="8"/>
     </w:p>
     <w:p>
       <w:r>
@@ -7407,11 +7416,11 @@
       <w:pPr>
         <w:pStyle w:val="Heading2"/>
       </w:pPr>
-      <w:bookmarkStart w:id="8" w:name="_Toc96009479"/>
+      <w:bookmarkStart w:id="9" w:name="_Toc96009479"/>
       <w:r>
         <w:t>Employees</w:t>
       </w:r>
-      <w:bookmarkEnd w:id="8"/>
+      <w:bookmarkEnd w:id="9"/>
     </w:p>
     <w:p>
       <w:r>
@@ -7435,11 +7444,11 @@
       <w:pPr>
         <w:pStyle w:val="Heading2"/>
       </w:pPr>
-      <w:bookmarkStart w:id="9" w:name="_Toc96009480"/>
+      <w:bookmarkStart w:id="10" w:name="_Toc96009480"/>
       <w:r>
         <w:t>Environmental Impact</w:t>
       </w:r>
-      <w:bookmarkEnd w:id="9"/>
+      <w:bookmarkEnd w:id="10"/>
     </w:p>
     <w:p>
       <w:r>
@@ -7489,12 +7498,12 @@
           <w:szCs w:val="24"/>
         </w:rPr>
       </w:pPr>
-      <w:bookmarkStart w:id="10" w:name="_Toc96009481"/>
+      <w:bookmarkStart w:id="11" w:name="_Toc96009481"/>
       <w:r>
         <w:lastRenderedPageBreak/>
         <w:t>Requirements</w:t>
       </w:r>
-      <w:bookmarkEnd w:id="10"/>
+      <w:bookmarkEnd w:id="11"/>
       <w:r>
         <w:t xml:space="preserve"> </w:t>
       </w:r>
@@ -7506,13 +7515,13 @@
         <w:spacing w:line="259" w:lineRule="auto"/>
         <w:ind w:left="576"/>
       </w:pPr>
-      <w:bookmarkStart w:id="11" w:name="_Toc36624851"/>
-      <w:bookmarkStart w:id="12" w:name="_Toc96009482"/>
+      <w:bookmarkStart w:id="12" w:name="_Toc36624851"/>
+      <w:bookmarkStart w:id="13" w:name="_Toc96009482"/>
       <w:r>
         <w:t>Introduction</w:t>
       </w:r>
-      <w:bookmarkEnd w:id="11"/>
       <w:bookmarkEnd w:id="12"/>
+      <w:bookmarkEnd w:id="13"/>
     </w:p>
     <w:p>
       <w:r>
@@ -7534,13 +7543,13 @@
         <w:spacing w:line="259" w:lineRule="auto"/>
         <w:ind w:left="576"/>
       </w:pPr>
-      <w:bookmarkStart w:id="13" w:name="_Toc36624852"/>
-      <w:bookmarkStart w:id="14" w:name="_Toc96009483"/>
+      <w:bookmarkStart w:id="14" w:name="_Toc36624852"/>
+      <w:bookmarkStart w:id="15" w:name="_Toc96009483"/>
       <w:r>
         <w:t>Requirements gathering</w:t>
       </w:r>
-      <w:bookmarkEnd w:id="13"/>
       <w:bookmarkEnd w:id="14"/>
+      <w:bookmarkEnd w:id="15"/>
     </w:p>
     <w:p>
       <w:r>
@@ -7586,13 +7595,13 @@
         <w:spacing w:after="160" w:line="259" w:lineRule="auto"/>
         <w:ind w:left="720"/>
       </w:pPr>
-      <w:bookmarkStart w:id="15" w:name="_Toc36624853"/>
-      <w:bookmarkStart w:id="16" w:name="_Toc96009484"/>
+      <w:bookmarkStart w:id="16" w:name="_Toc36624853"/>
+      <w:bookmarkStart w:id="17" w:name="_Toc96009484"/>
       <w:r>
         <w:t>Similar applications</w:t>
       </w:r>
-      <w:bookmarkEnd w:id="15"/>
       <w:bookmarkEnd w:id="16"/>
+      <w:bookmarkEnd w:id="17"/>
     </w:p>
     <w:p>
       <w:r>
@@ -8118,13 +8127,13 @@
         <w:spacing w:after="160" w:line="259" w:lineRule="auto"/>
         <w:ind w:left="720"/>
       </w:pPr>
-      <w:bookmarkStart w:id="17" w:name="_Toc36624854"/>
-      <w:bookmarkStart w:id="18" w:name="_Toc96009485"/>
+      <w:bookmarkStart w:id="18" w:name="_Toc36624854"/>
+      <w:bookmarkStart w:id="19" w:name="_Toc96009485"/>
       <w:r>
         <w:t>Interviews</w:t>
       </w:r>
-      <w:bookmarkEnd w:id="17"/>
       <w:bookmarkEnd w:id="18"/>
+      <w:bookmarkEnd w:id="19"/>
     </w:p>
     <w:p>
       <w:pPr>
@@ -8346,13 +8355,13 @@
         <w:spacing w:line="259" w:lineRule="auto"/>
         <w:ind w:left="576"/>
       </w:pPr>
-      <w:bookmarkStart w:id="19" w:name="_Toc36624856"/>
-      <w:bookmarkStart w:id="20" w:name="_Toc96009486"/>
+      <w:bookmarkStart w:id="20" w:name="_Toc36624856"/>
+      <w:bookmarkStart w:id="21" w:name="_Toc96009486"/>
       <w:r>
         <w:t>Requirements modelling</w:t>
       </w:r>
-      <w:bookmarkEnd w:id="19"/>
       <w:bookmarkEnd w:id="20"/>
+      <w:bookmarkEnd w:id="21"/>
     </w:p>
     <w:p>
       <w:pPr>
@@ -8360,13 +8369,13 @@
         <w:spacing w:after="160" w:line="259" w:lineRule="auto"/>
         <w:ind w:left="720"/>
       </w:pPr>
-      <w:bookmarkStart w:id="21" w:name="_Toc36624858"/>
-      <w:bookmarkStart w:id="22" w:name="_Toc96009487"/>
+      <w:bookmarkStart w:id="22" w:name="_Toc36624858"/>
+      <w:bookmarkStart w:id="23" w:name="_Toc96009487"/>
       <w:r>
         <w:t>Functional requirements</w:t>
       </w:r>
-      <w:bookmarkEnd w:id="21"/>
       <w:bookmarkEnd w:id="22"/>
+      <w:bookmarkEnd w:id="23"/>
     </w:p>
     <w:p/>
     <w:p>
@@ -8489,13 +8498,13 @@
         <w:spacing w:after="160" w:line="259" w:lineRule="auto"/>
         <w:ind w:left="720"/>
       </w:pPr>
-      <w:bookmarkStart w:id="23" w:name="_Toc36624859"/>
-      <w:bookmarkStart w:id="24" w:name="_Toc96009488"/>
+      <w:bookmarkStart w:id="24" w:name="_Toc36624859"/>
+      <w:bookmarkStart w:id="25" w:name="_Toc96009488"/>
       <w:r>
         <w:t>Non-functional requirements</w:t>
       </w:r>
-      <w:bookmarkEnd w:id="23"/>
       <w:bookmarkEnd w:id="24"/>
+      <w:bookmarkEnd w:id="25"/>
     </w:p>
     <w:p/>
     <w:p>
@@ -8542,13 +8551,13 @@
         <w:spacing w:after="160" w:line="259" w:lineRule="auto"/>
         <w:ind w:left="720"/>
       </w:pPr>
-      <w:bookmarkStart w:id="25" w:name="_Toc36624860"/>
-      <w:bookmarkStart w:id="26" w:name="_Toc96009489"/>
+      <w:bookmarkStart w:id="26" w:name="_Toc36624860"/>
+      <w:bookmarkStart w:id="27" w:name="_Toc96009489"/>
       <w:r>
         <w:t>Use Case Diagrams</w:t>
       </w:r>
-      <w:bookmarkEnd w:id="25"/>
       <w:bookmarkEnd w:id="26"/>
+      <w:bookmarkEnd w:id="27"/>
     </w:p>
     <w:p>
       <w:pPr>
@@ -8620,8 +8629,6 @@
       <w:r>
         <w:t xml:space="preserve">See figure seven for the use case diagram. This was used to map how users will interact with the website. Three roles where defined NormalUser, ShopUser and Admin.  </w:t>
       </w:r>
-      <w:bookmarkStart w:id="27" w:name="_GoBack"/>
-      <w:bookmarkEnd w:id="27"/>
     </w:p>
     <w:p>
       <w:pPr>
@@ -11510,33 +11517,58 @@
     <w:p>
       <w:pPr>
         <w:rPr>
-          <w:color w:val="FF0000"/>
-        </w:rPr>
-      </w:pPr>
-      <w:r>
-        <w:rPr>
-          <w:color w:val="FF0000"/>
-        </w:rPr>
-        <w:t>This section will describe</w:t>
-      </w:r>
-      <w:r>
-        <w:rPr>
-          <w:color w:val="FF0000"/>
-        </w:rPr>
-        <w:t xml:space="preserve"> the internal functionality of the web framework that </w:t>
-      </w:r>
-      <w:r>
-        <w:rPr>
-          <w:color w:val="FF0000"/>
-        </w:rPr>
-        <w:t xml:space="preserve">you have chosen for the implementation. </w:t>
-      </w:r>
-      <w:r>
-        <w:rPr>
-          <w:color w:val="FF0000"/>
-        </w:rPr>
-        <w:t>Add further sections if required by the specification of your web application</w:t>
-      </w:r>
+          <w:color w:val="000000" w:themeColor="text1"/>
+        </w:rPr>
+      </w:pPr>
+      <w:r>
+        <w:rPr>
+          <w:color w:val="000000" w:themeColor="text1"/>
+        </w:rPr>
+        <w:t xml:space="preserve">The website uses Laravel as its main back end. Laravel is written in php and uses the Model, View, Controller (MVC) Design Pattern.  For the </w:t>
+      </w:r>
+      <w:r>
+        <w:rPr>
+          <w:color w:val="000000" w:themeColor="text1"/>
+        </w:rPr>
+        <w:t>front-end</w:t>
+      </w:r>
+      <w:r>
+        <w:rPr>
+          <w:color w:val="000000" w:themeColor="text1"/>
+        </w:rPr>
+        <w:t xml:space="preserve"> blade templates </w:t>
+      </w:r>
+      <w:r>
+        <w:rPr>
+          <w:color w:val="000000" w:themeColor="text1"/>
+        </w:rPr>
+        <w:t xml:space="preserve">will be used </w:t>
+      </w:r>
+      <w:r>
+        <w:rPr>
+          <w:color w:val="000000" w:themeColor="text1"/>
+        </w:rPr>
+        <w:t>for static components and live wire for reactive components</w:t>
+      </w:r>
+      <w:r>
+        <w:rPr>
+          <w:color w:val="000000" w:themeColor="text1"/>
+        </w:rPr>
+        <w:t>. The components will be styled with tailwind CSS.</w:t>
+      </w:r>
+      <w:r>
+        <w:rPr>
+          <w:color w:val="000000" w:themeColor="text1"/>
+        </w:rPr>
+        <w:t xml:space="preserve"> Factories and seeders will be used during development to populate the database, Laravel has the functionality for this built in. Laravel breeze will be used to handle the user authentication.</w:t>
+      </w:r>
+    </w:p>
+    <w:p>
+      <w:pPr>
+        <w:rPr>
+          <w:color w:val="000000" w:themeColor="text1"/>
+        </w:rPr>
+      </w:pPr>
     </w:p>
     <w:p>
       <w:pPr>
@@ -11571,15 +11603,46 @@
     <w:p>
       <w:pPr>
         <w:rPr>
-          <w:color w:val="FF0000"/>
-        </w:rPr>
-      </w:pPr>
-      <w:r>
-        <w:rPr>
-          <w:color w:val="FF0000"/>
-        </w:rPr>
-        <w:t xml:space="preserve">Explain the follows a model-view-controller design pattern and how it is implemented in your web application. </w:t>
-      </w:r>
+          <w:color w:val="000000" w:themeColor="text1"/>
+        </w:rPr>
+      </w:pPr>
+      <w:r>
+        <w:rPr>
+          <w:color w:val="000000" w:themeColor="text1"/>
+        </w:rPr>
+        <w:t xml:space="preserve">The model view controller has three components. The Model handles all the database logic. The view is the UI that is rendered to the screen. The controller is the brain of the app that controls how the </w:t>
+      </w:r>
+      <w:r>
+        <w:rPr>
+          <w:color w:val="000000" w:themeColor="text1"/>
+        </w:rPr>
+        <w:t xml:space="preserve">model and view work together. Each table in the data base is represented by a migration and each table has a corresponding model. The model is used when adding data to the database in the seeders. It is also used to create the relationships between each table.  Each page is a blade file and is stored in the views file. These are served to the user and they see it in the browser when they go to the website. The controller handles all the logic for the website. Creating, </w:t>
+      </w:r>
+      <w:r>
+        <w:rPr>
+          <w:color w:val="000000" w:themeColor="text1"/>
+        </w:rPr>
+        <w:t>updating</w:t>
+      </w:r>
+      <w:r>
+        <w:rPr>
+          <w:color w:val="000000" w:themeColor="text1"/>
+        </w:rPr>
+        <w:t xml:space="preserve"> and deleting </w:t>
+      </w:r>
+      <w:r>
+        <w:rPr>
+          <w:color w:val="000000" w:themeColor="text1"/>
+        </w:rPr>
+        <w:t>is handled here. The bidding logic will have its own controller to handle the bids.</w:t>
+      </w:r>
+    </w:p>
+    <w:p>
+      <w:pPr>
+        <w:rPr>
+          <w:color w:val="000000" w:themeColor="text1"/>
+        </w:rPr>
+      </w:pPr>
     </w:p>
     <w:p>
       <w:pPr>
@@ -11614,15 +11677,36 @@
     <w:p>
       <w:pPr>
         <w:rPr>
-          <w:color w:val="FF0000"/>
-        </w:rPr>
-      </w:pPr>
-      <w:r>
-        <w:rPr>
-          <w:color w:val="FF0000"/>
-        </w:rPr>
-        <w:t>Explain how user authentication is implemented in the web application framework.</w:t>
-      </w:r>
+          <w:color w:val="000000" w:themeColor="text1"/>
+        </w:rPr>
+      </w:pPr>
+      <w:r>
+        <w:rPr>
+          <w:color w:val="000000" w:themeColor="text1"/>
+        </w:rPr>
+        <w:t xml:space="preserve">Laravel breeze is used for the user authentication. Breeze is an extension made by the creators of Laravel that implements the authentication features of Laravel in an easy to use package. The Authentication source code will be edited to add user roles and, in the </w:t>
+      </w:r>
+      <w:proofErr w:type="gramStart"/>
+      <w:r>
+        <w:rPr>
+          <w:color w:val="000000" w:themeColor="text1"/>
+        </w:rPr>
+        <w:t>sign up</w:t>
+      </w:r>
+      <w:proofErr w:type="gramEnd"/>
+      <w:r>
+        <w:rPr>
+          <w:color w:val="000000" w:themeColor="text1"/>
+        </w:rPr>
+        <w:t xml:space="preserve"> form.</w:t>
+      </w:r>
+    </w:p>
+    <w:p>
+      <w:pPr>
+        <w:rPr>
+          <w:color w:val="000000" w:themeColor="text1"/>
+        </w:rPr>
+      </w:pPr>
     </w:p>
     <w:p>
       <w:pPr>
@@ -11657,14 +11741,32 @@
     <w:p>
       <w:pPr>
         <w:rPr>
-          <w:color w:val="FF0000"/>
-        </w:rPr>
-      </w:pPr>
-      <w:r>
-        <w:rPr>
-          <w:color w:val="FF0000"/>
-        </w:rPr>
-        <w:t>Describe the routes that were defined in the web application</w:t>
+          <w:color w:val="000000" w:themeColor="text1"/>
+        </w:rPr>
+      </w:pPr>
+      <w:r>
+        <w:rPr>
+          <w:color w:val="000000" w:themeColor="text1"/>
+        </w:rPr>
+        <w:t xml:space="preserve">Each user and view will have its own routes. </w:t>
+      </w:r>
+      <w:r>
+        <w:rPr>
+          <w:color w:val="000000" w:themeColor="text1"/>
+        </w:rPr>
+        <w:t>So,</w:t>
+      </w:r>
+      <w:r>
+        <w:rPr>
+          <w:color w:val="000000" w:themeColor="text1"/>
+        </w:rPr>
+        <w:t xml:space="preserve"> there will be the admin index route and the user index route. There will also be a special route to handle assigning user roles on signing up. This route will then redirect them to the correct </w:t>
+      </w:r>
+      <w:r>
+        <w:rPr>
+          <w:color w:val="000000" w:themeColor="text1"/>
+        </w:rPr>
+        <w:t>route depending on their role.</w:t>
       </w:r>
     </w:p>
     <w:p>
@@ -11693,6 +11795,7 @@
           <w:sz w:val="26"/>
           <w:szCs w:val="26"/>
         </w:rPr>
+        <w:lastRenderedPageBreak/>
         <w:t>Templating</w:t>
       </w:r>
       <w:bookmarkEnd w:id="50"/>
@@ -11708,6 +11811,19 @@
           <w:color w:val="FF0000"/>
         </w:rPr>
         <w:t>Describe the templating engine and how it was used to configure/ style the web application.</w:t>
+      </w:r>
+    </w:p>
+    <w:p>
+      <w:pPr>
+        <w:rPr>
+          <w:color w:val="000000" w:themeColor="text1"/>
+        </w:rPr>
+      </w:pPr>
+      <w:r>
+        <w:rPr>
+          <w:color w:val="000000" w:themeColor="text1"/>
+        </w:rPr>
+        <w:t>Blade templates where used for the static components but the reactive components will be made using live wire. Each component will be styled with Tailwind CSS.</w:t>
       </w:r>
     </w:p>
     <w:p>
@@ -11921,6 +12037,7 @@
         <w:rPr>
           <w:color w:val="FF0000"/>
         </w:rPr>
+        <w:lastRenderedPageBreak/>
         <w:t>Functional testing is a type of software testing whereby the system is tested against the functional requirements. The app is tested by looking to see if the actual output for a given input corresponds with the expected output. The tests should be based on the requirements for the app. The results of functional testing can indicate if a piece of software is functional and working, but not if the software is easy to use.</w:t>
       </w:r>
     </w:p>
@@ -12110,7 +12227,6 @@
         <w:rPr>
           <w:color w:val="FF0000"/>
         </w:rPr>
-        <w:lastRenderedPageBreak/>
         <w:t>Functional testing generally uses a Black Box Testing technique which means that the internal logic of the system being tested is not of interest to the tester. The tester is only interested in whether the actual output agrees with the expected output.</w:t>
       </w:r>
     </w:p>
@@ -18708,6 +18824,45 @@
       <w:u w:val="single"/>
     </w:rPr>
   </w:style>
+  <w:style w:type="paragraph" w:styleId="EndnoteText">
+    <w:name w:val="endnote text"/>
+    <w:basedOn w:val="Normal"/>
+    <w:link w:val="EndnoteTextChar"/>
+    <w:uiPriority w:val="99"/>
+    <w:semiHidden/>
+    <w:unhideWhenUsed/>
+    <w:rsid w:val="00516B7F"/>
+    <w:pPr>
+      <w:spacing w:line="240" w:lineRule="auto"/>
+    </w:pPr>
+    <w:rPr>
+      <w:sz w:val="20"/>
+      <w:szCs w:val="20"/>
+    </w:rPr>
+  </w:style>
+  <w:style w:type="character" w:customStyle="1" w:styleId="EndnoteTextChar">
+    <w:name w:val="Endnote Text Char"/>
+    <w:basedOn w:val="DefaultParagraphFont"/>
+    <w:link w:val="EndnoteText"/>
+    <w:uiPriority w:val="99"/>
+    <w:semiHidden/>
+    <w:rsid w:val="00516B7F"/>
+    <w:rPr>
+      <w:sz w:val="20"/>
+      <w:szCs w:val="20"/>
+    </w:rPr>
+  </w:style>
+  <w:style w:type="character" w:styleId="EndnoteReference">
+    <w:name w:val="endnote reference"/>
+    <w:basedOn w:val="DefaultParagraphFont"/>
+    <w:uiPriority w:val="99"/>
+    <w:semiHidden/>
+    <w:unhideWhenUsed/>
+    <w:rsid w:val="00516B7F"/>
+    <w:rPr>
+      <w:vertAlign w:val="superscript"/>
+    </w:rPr>
+  </w:style>
 </w:styles>
 </file>
 
@@ -18973,12 +19128,6 @@
 </file>
 
 <file path=customXml/item1.xml><?xml version="1.0" encoding="utf-8"?>
-<p:properties xmlns:p="http://schemas.microsoft.com/office/2006/metadata/properties" xmlns:xsi="http://www.w3.org/2001/XMLSchema-instance" xmlns:pc="http://schemas.microsoft.com/office/infopath/2007/PartnerControls">
-  <documentManagement/>
-</p:properties>
-</file>
-
-<file path=customXml/item2.xml><?xml version="1.0" encoding="utf-8"?>
 <ct:contentTypeSchema xmlns:ct="http://schemas.microsoft.com/office/2006/metadata/contentType" xmlns:ma="http://schemas.microsoft.com/office/2006/metadata/properties/metaAttributes" ct:_="" ma:_="" ma:contentTypeName="Document" ma:contentTypeID="0x0101009BF7A80B0FBE28449F4ED4A2932F3853" ma:contentTypeVersion="6" ma:contentTypeDescription="Create a new document." ma:contentTypeScope="" ma:versionID="7bb972948696748661606df725b7bbbb">
   <xsd:schema xmlns:xsd="http://www.w3.org/2001/XMLSchema" xmlns:xs="http://www.w3.org/2001/XMLSchema" xmlns:p="http://schemas.microsoft.com/office/2006/metadata/properties" xmlns:ns2="3880b17f-dbc7-464a-bc7e-35eb529660c2" xmlns:ns3="14fa3032-b707-4695-adf8-64905d7b2249" targetNamespace="http://schemas.microsoft.com/office/2006/metadata/properties" ma:root="true" ma:fieldsID="59e56d46e63c0992486ec6c147878d24" ns2:_="" ns3:_="">
     <xsd:import namespace="3880b17f-dbc7-464a-bc7e-35eb529660c2"/>
@@ -19155,6 +19304,12 @@
 </ct:contentTypeSchema>
 </file>
 
+<file path=customXml/item2.xml><?xml version="1.0" encoding="utf-8"?>
+<p:properties xmlns:p="http://schemas.microsoft.com/office/2006/metadata/properties" xmlns:xsi="http://www.w3.org/2001/XMLSchema-instance" xmlns:pc="http://schemas.microsoft.com/office/infopath/2007/PartnerControls">
+  <documentManagement/>
+</p:properties>
+</file>
+
 <file path=customXml/item3.xml><?xml version="1.0" encoding="utf-8"?>
 <?mso-contentType ?>
 <FormTemplates xmlns="http://schemas.microsoft.com/sharepoint/v3/contenttype/forms">
@@ -19169,15 +19324,6 @@
 </file>
 
 <file path=customXml/itemProps1.xml><?xml version="1.0" encoding="utf-8"?>
-<ds:datastoreItem xmlns:ds="http://schemas.openxmlformats.org/officeDocument/2006/customXml" ds:itemID="{9600F9D6-DACC-419E-94CB-B2C0BCD0AEFC}">
-  <ds:schemaRefs>
-    <ds:schemaRef ds:uri="http://schemas.microsoft.com/office/2006/metadata/properties"/>
-    <ds:schemaRef ds:uri="http://schemas.microsoft.com/office/infopath/2007/PartnerControls"/>
-  </ds:schemaRefs>
-</ds:datastoreItem>
-</file>
-
-<file path=customXml/itemProps2.xml><?xml version="1.0" encoding="utf-8"?>
 <ds:datastoreItem xmlns:ds="http://schemas.openxmlformats.org/officeDocument/2006/customXml" ds:itemID="{E61E0ACA-DE8E-459C-8B55-10A535BB5DFC}">
   <ds:schemaRefs>
     <ds:schemaRef ds:uri="http://schemas.microsoft.com/office/2006/metadata/contentType"/>
@@ -19196,6 +19342,15 @@
 </ds:datastoreItem>
 </file>
 
+<file path=customXml/itemProps2.xml><?xml version="1.0" encoding="utf-8"?>
+<ds:datastoreItem xmlns:ds="http://schemas.openxmlformats.org/officeDocument/2006/customXml" ds:itemID="{9600F9D6-DACC-419E-94CB-B2C0BCD0AEFC}">
+  <ds:schemaRefs>
+    <ds:schemaRef ds:uri="http://schemas.microsoft.com/office/2006/metadata/properties"/>
+    <ds:schemaRef ds:uri="http://schemas.microsoft.com/office/infopath/2007/PartnerControls"/>
+  </ds:schemaRefs>
+</ds:datastoreItem>
+</file>
+
 <file path=customXml/itemProps3.xml><?xml version="1.0" encoding="utf-8"?>
 <ds:datastoreItem xmlns:ds="http://schemas.openxmlformats.org/officeDocument/2006/customXml" ds:itemID="{483909C0-ED7B-433C-936F-326EC26BCE5F}">
   <ds:schemaRefs>
@@ -19205,7 +19360,7 @@
 </file>
 
 <file path=customXml/itemProps4.xml><?xml version="1.0" encoding="utf-8"?>
-<ds:datastoreItem xmlns:ds="http://schemas.openxmlformats.org/officeDocument/2006/customXml" ds:itemID="{30FC441C-958C-447A-B61D-3176F567F389}">
+<ds:datastoreItem xmlns:ds="http://schemas.openxmlformats.org/officeDocument/2006/customXml" ds:itemID="{AB1D1316-8E04-4DE5-A715-0A8CD57B9650}">
   <ds:schemaRefs>
     <ds:schemaRef ds:uri="http://schemas.openxmlformats.org/officeDocument/2006/bibliography"/>
   </ds:schemaRefs>

</xml_diff>